<commit_message>
xUnit Test for Email
</commit_message>
<xml_diff>
--- a/Notes.docx
+++ b/Notes.docx
@@ -4241,163 +4241,1137 @@
         </w:rPr>
         <w:t>TEORIA - ENTIDADES, VALUE OBJECTS E AGREGADOS</w:t>
       </w:r>
+    </w:p>
+    <w:p>
+      <w:pPr>
+        <w:rPr>
+          <w:rFonts w:hint="default" w:ascii="Cascadia Mono" w:hAnsi="Cascadia Mono" w:cs="Cascadia Mono"/>
+          <w:sz w:val="22"/>
+          <w:szCs w:val="22"/>
+        </w:rPr>
+      </w:pPr>
+      <w:r>
+        <w:rPr>
+          <w:rFonts w:hint="default" w:ascii="Cascadia Mono" w:hAnsi="Cascadia Mono" w:cs="Cascadia Mono"/>
+          <w:sz w:val="22"/>
+          <w:szCs w:val="22"/>
+        </w:rPr>
+        <w:t>Na camada de Domínio, empregamos com frequência padrões de projeto como Entidades, ValueObjects e Agregados.</w:t>
+      </w:r>
+    </w:p>
+    <w:p>
+      <w:pPr>
+        <w:rPr>
+          <w:rFonts w:hint="default" w:ascii="Cascadia Mono" w:hAnsi="Cascadia Mono" w:cs="Cascadia Mono"/>
+          <w:sz w:val="22"/>
+          <w:szCs w:val="22"/>
+        </w:rPr>
+      </w:pPr>
+    </w:p>
+    <w:p>
+      <w:pPr>
+        <w:rPr>
+          <w:rFonts w:hint="default" w:ascii="Cascadia Mono" w:hAnsi="Cascadia Mono" w:cs="Cascadia Mono"/>
+          <w:sz w:val="22"/>
+          <w:szCs w:val="22"/>
+        </w:rPr>
+      </w:pPr>
+      <w:r>
+        <w:rPr>
+          <w:rFonts w:hint="default" w:ascii="Cascadia Mono" w:hAnsi="Cascadia Mono" w:cs="Cascadia Mono"/>
+          <w:sz w:val="22"/>
+          <w:szCs w:val="22"/>
+          <w:lang w:val="pt-BR"/>
+        </w:rPr>
+        <w:t>-</w:t>
+      </w:r>
+      <w:r>
+        <w:rPr>
+          <w:rFonts w:hint="default" w:ascii="Cascadia Mono" w:hAnsi="Cascadia Mono" w:cs="Cascadia Mono"/>
+          <w:sz w:val="22"/>
+          <w:szCs w:val="22"/>
+        </w:rPr>
+        <w:t>Entidades representam objetos com identidade própria e ciclo de vida independente. Em nosso projeto, um Cliente é uma entidade.</w:t>
+      </w:r>
+    </w:p>
+    <w:p>
+      <w:pPr>
+        <w:rPr>
+          <w:rFonts w:hint="default" w:ascii="Cascadia Mono" w:hAnsi="Cascadia Mono" w:cs="Cascadia Mono"/>
+          <w:sz w:val="22"/>
+          <w:szCs w:val="22"/>
+        </w:rPr>
+      </w:pPr>
+    </w:p>
+    <w:p>
+      <w:pPr>
+        <w:rPr>
+          <w:rFonts w:hint="default" w:ascii="Cascadia Mono" w:hAnsi="Cascadia Mono" w:cs="Cascadia Mono"/>
+          <w:sz w:val="22"/>
+          <w:szCs w:val="22"/>
+        </w:rPr>
+      </w:pPr>
+      <w:r>
+        <w:rPr>
+          <w:rFonts w:hint="default" w:ascii="Cascadia Mono" w:hAnsi="Cascadia Mono" w:cs="Cascadia Mono"/>
+          <w:sz w:val="22"/>
+          <w:szCs w:val="22"/>
+          <w:lang w:val="pt-BR"/>
+        </w:rPr>
+        <w:t>-</w:t>
+      </w:r>
+      <w:r>
+        <w:rPr>
+          <w:rFonts w:hint="default" w:ascii="Cascadia Mono" w:hAnsi="Cascadia Mono" w:cs="Cascadia Mono"/>
+          <w:sz w:val="22"/>
+          <w:szCs w:val="22"/>
+        </w:rPr>
+        <w:t>ValueObjects simbolizam conceitos que existem somente a partir de outros tipos, sendo, portanto, dependentes deles. O Email, que criamos para ilustrar um conceito de negócio importante para a ContainRs, existe somente a partir de um cliente. É, portanto, um exemplo de ValueObject.</w:t>
+      </w:r>
+    </w:p>
+    <w:p>
+      <w:pPr>
+        <w:rPr>
+          <w:rFonts w:hint="default" w:ascii="Cascadia Mono" w:hAnsi="Cascadia Mono" w:cs="Cascadia Mono"/>
+          <w:sz w:val="22"/>
+          <w:szCs w:val="22"/>
+        </w:rPr>
+      </w:pPr>
+    </w:p>
+    <w:p>
+      <w:pPr>
+        <w:rPr>
+          <w:rFonts w:hint="default" w:ascii="Cascadia Mono" w:hAnsi="Cascadia Mono" w:cs="Cascadia Mono"/>
+          <w:sz w:val="22"/>
+          <w:szCs w:val="22"/>
+        </w:rPr>
+      </w:pPr>
+      <w:r>
+        <w:rPr>
+          <w:rFonts w:hint="default" w:ascii="Cascadia Mono" w:hAnsi="Cascadia Mono" w:cs="Cascadia Mono"/>
+          <w:sz w:val="22"/>
+          <w:szCs w:val="22"/>
+          <w:lang w:val="pt-BR"/>
+        </w:rPr>
+        <w:t>-</w:t>
+      </w:r>
+      <w:r>
+        <w:rPr>
+          <w:rFonts w:hint="default" w:ascii="Cascadia Mono" w:hAnsi="Cascadia Mono" w:cs="Cascadia Mono"/>
+          <w:sz w:val="22"/>
+          <w:szCs w:val="22"/>
+        </w:rPr>
+        <w:t>Agregados mantêm a integridade de um grupo de objetos relacionados a partir de um ponto-raiz que permite o acesso consistente aos dados deste agrupamento. Não temos um exemplo de agregado ainda no projeto ContainRs, mas um exemplo seria uma NotaFiscal, que relaciona seus itens de forma bastante coesa.</w:t>
+      </w:r>
+    </w:p>
+    <w:p>
+      <w:pPr>
+        <w:rPr>
+          <w:rFonts w:hint="default" w:ascii="Cascadia Mono" w:hAnsi="Cascadia Mono" w:cs="Cascadia Mono"/>
+          <w:sz w:val="22"/>
+          <w:szCs w:val="22"/>
+        </w:rPr>
+      </w:pPr>
+    </w:p>
+    <w:p>
+      <w:pPr>
+        <w:ind w:left="0" w:leftChars="0" w:firstLine="0" w:firstLineChars="0"/>
+        <w:jc w:val="left"/>
+        <w:rPr>
+          <w:rFonts w:hint="default" w:ascii="Cascadia Mono" w:hAnsi="Cascadia Mono"/>
+          <w:sz w:val="22"/>
+          <w:szCs w:val="22"/>
+          <w:lang w:val="pt-BR"/>
+        </w:rPr>
+      </w:pPr>
+    </w:p>
+    <w:p>
+      <w:pPr>
+        <w:ind w:left="0" w:leftChars="0" w:firstLine="0" w:firstLineChars="0"/>
+        <w:jc w:val="left"/>
+        <w:rPr>
+          <w:rFonts w:hint="default" w:ascii="Cascadia Mono" w:hAnsi="Cascadia Mono"/>
+          <w:b/>
+          <w:bCs/>
+          <w:sz w:val="22"/>
+          <w:szCs w:val="22"/>
+          <w:lang w:val="pt-BR"/>
+        </w:rPr>
+      </w:pPr>
+      <w:r>
+        <w:rPr>
+          <w:rFonts w:hint="default" w:ascii="Cascadia Mono" w:hAnsi="Cascadia Mono"/>
+          <w:b/>
+          <w:bCs/>
+          <w:sz w:val="22"/>
+          <w:szCs w:val="22"/>
+          <w:lang w:val="pt-BR"/>
+        </w:rPr>
+        <w:t>TESTE AUTOMATIZADO DE EMAIL COM xUnit Test</w:t>
+      </w:r>
+    </w:p>
+    <w:p>
+      <w:pPr>
+        <w:ind w:left="0" w:leftChars="0" w:firstLine="0" w:firstLineChars="0"/>
+        <w:jc w:val="left"/>
+        <w:rPr>
+          <w:rFonts w:hint="default" w:ascii="Cascadia Mono" w:hAnsi="Cascadia Mono"/>
+          <w:sz w:val="22"/>
+          <w:szCs w:val="22"/>
+          <w:lang w:val="pt-BR"/>
+        </w:rPr>
+      </w:pPr>
+      <w:r>
+        <w:rPr>
+          <w:rFonts w:hint="default" w:ascii="Cascadia Mono" w:hAnsi="Cascadia Mono"/>
+          <w:sz w:val="22"/>
+          <w:szCs w:val="22"/>
+          <w:lang w:val="pt-BR"/>
+        </w:rPr>
+        <w:t>Botão direito em “Solução ContainRs”-&gt;Adicionar-&gt;Projeto-&gt; Teste xUnit</w:t>
+      </w:r>
+    </w:p>
+    <w:p>
+      <w:pPr>
+        <w:ind w:left="0" w:leftChars="0" w:firstLine="0" w:firstLineChars="0"/>
+        <w:jc w:val="left"/>
+        <w:rPr>
+          <w:rFonts w:hint="default" w:ascii="Cascadia Mono" w:hAnsi="Cascadia Mono"/>
+          <w:sz w:val="22"/>
+          <w:szCs w:val="22"/>
+          <w:lang w:val="pt-BR"/>
+        </w:rPr>
+      </w:pPr>
+    </w:p>
+    <w:p>
+      <w:pPr>
+        <w:ind w:left="0" w:leftChars="0" w:firstLine="0" w:firstLineChars="0"/>
+        <w:jc w:val="left"/>
+        <w:rPr>
+          <w:rFonts w:hint="default" w:ascii="Cascadia Mono" w:hAnsi="Cascadia Mono"/>
+          <w:sz w:val="22"/>
+          <w:szCs w:val="22"/>
+          <w:lang w:val="pt-BR"/>
+        </w:rPr>
+      </w:pPr>
+      <w:r>
+        <w:rPr>
+          <w:rFonts w:hint="default" w:ascii="Cascadia Mono" w:hAnsi="Cascadia Mono"/>
+          <w:sz w:val="22"/>
+          <w:szCs w:val="22"/>
+          <w:lang w:val="pt-BR"/>
+        </w:rPr>
+        <w:t>Renomear classe para EmailCtor - Ela vai ser responsável por testar a inserção de e-mails na aplicação</w:t>
+      </w:r>
+    </w:p>
+    <w:p>
+      <w:pPr>
+        <w:ind w:left="0" w:leftChars="0" w:firstLine="0" w:firstLineChars="0"/>
+        <w:jc w:val="left"/>
+        <w:rPr>
+          <w:rFonts w:hint="default" w:ascii="Cascadia Mono" w:hAnsi="Cascadia Mono"/>
+          <w:sz w:val="22"/>
+          <w:szCs w:val="22"/>
+          <w:lang w:val="pt-BR"/>
+        </w:rPr>
+      </w:pPr>
+    </w:p>
+    <w:p>
+      <w:pPr>
+        <w:ind w:left="0" w:leftChars="0" w:firstLine="0" w:firstLineChars="0"/>
+        <w:jc w:val="left"/>
+        <w:rPr>
+          <w:rFonts w:hint="default" w:ascii="Cascadia Mono" w:hAnsi="Cascadia Mono"/>
+          <w:sz w:val="22"/>
+          <w:szCs w:val="22"/>
+          <w:lang w:val="pt-BR"/>
+        </w:rPr>
+      </w:pPr>
+      <w:r>
+        <w:rPr>
+          <w:rFonts w:hint="default" w:ascii="Cascadia Mono" w:hAnsi="Cascadia Mono"/>
+          <w:sz w:val="22"/>
+          <w:szCs w:val="22"/>
+          <w:lang w:val="pt-BR"/>
+        </w:rPr>
+        <w:t>Fazer com que o novo projeto (de teste) seja capaz de acessar as classes do projeto principal (que é ContainRs.WebApp)</w:t>
+      </w:r>
+    </w:p>
+    <w:p>
+      <w:pPr>
+        <w:ind w:left="0" w:leftChars="0" w:firstLine="0" w:firstLineChars="0"/>
+        <w:jc w:val="left"/>
+        <w:rPr>
+          <w:rFonts w:hint="default" w:ascii="Cascadia Mono" w:hAnsi="Cascadia Mono"/>
+          <w:sz w:val="22"/>
+          <w:szCs w:val="22"/>
+          <w:lang w:val="pt-BR"/>
+        </w:rPr>
+      </w:pPr>
+      <w:r>
+        <w:rPr>
+          <w:rFonts w:hint="default" w:ascii="Cascadia Mono" w:hAnsi="Cascadia Mono"/>
+          <w:sz w:val="22"/>
+          <w:szCs w:val="22"/>
+          <w:lang w:val="pt-BR"/>
+        </w:rPr>
+        <w:t>Botão direito em “Dependencias”-&gt; adicionar referência ao projeto-&gt;ContainRs.WebApp</w:t>
+      </w:r>
+    </w:p>
+    <w:p>
+      <w:pPr>
+        <w:ind w:left="0" w:leftChars="0" w:firstLine="0" w:firstLineChars="0"/>
+        <w:jc w:val="left"/>
+        <w:rPr>
+          <w:rFonts w:hint="default" w:ascii="Cascadia Mono" w:hAnsi="Cascadia Mono"/>
+          <w:sz w:val="22"/>
+          <w:szCs w:val="22"/>
+          <w:lang w:val="pt-BR"/>
+        </w:rPr>
+      </w:pPr>
+      <w:r>
+        <w:rPr>
+          <w:rFonts w:hint="default" w:ascii="Cascadia Mono" w:hAnsi="Cascadia Mono"/>
+          <w:sz w:val="22"/>
+          <w:szCs w:val="22"/>
+          <w:lang w:val="pt-BR"/>
+        </w:rPr>
+        <w:t>E adicionar no início da classe EmailCtor “using ContainRs.WebApp.Models”</w:t>
+      </w:r>
+    </w:p>
+    <w:p>
+      <w:pPr>
+        <w:ind w:left="0" w:leftChars="0" w:firstLine="0" w:firstLineChars="0"/>
+        <w:jc w:val="left"/>
+        <w:rPr>
+          <w:rFonts w:hint="default" w:ascii="Cascadia Mono" w:hAnsi="Cascadia Mono"/>
+          <w:sz w:val="22"/>
+          <w:szCs w:val="22"/>
+          <w:lang w:val="pt-BR"/>
+        </w:rPr>
+      </w:pPr>
+    </w:p>
+    <w:p>
+      <w:pPr>
+        <w:ind w:left="0" w:leftChars="0" w:firstLine="0" w:firstLineChars="0"/>
+        <w:jc w:val="left"/>
+        <w:rPr>
+          <w:rFonts w:hint="default" w:ascii="Cascadia Mono" w:hAnsi="Cascadia Mono"/>
+          <w:sz w:val="22"/>
+          <w:szCs w:val="22"/>
+          <w:lang w:val="pt-BR"/>
+        </w:rPr>
+      </w:pPr>
+      <w:r>
+        <w:rPr>
+          <w:rFonts w:hint="default" w:ascii="Cascadia Mono" w:hAnsi="Cascadia Mono"/>
+          <w:sz w:val="22"/>
+          <w:szCs w:val="22"/>
+          <w:lang w:val="pt-BR"/>
+        </w:rPr>
+        <w:t>Criar o teste na classe</w:t>
+      </w:r>
+    </w:p>
+    <w:p>
+      <w:pPr>
+        <w:spacing w:beforeLines="0" w:afterLines="0"/>
+        <w:jc w:val="left"/>
+        <w:rPr>
+          <w:rFonts w:hint="default" w:ascii="Cascadia Mono" w:hAnsi="Cascadia Mono" w:eastAsia="Cascadia Mono"/>
+          <w:color w:val="000000"/>
+          <w:sz w:val="19"/>
+          <w:szCs w:val="24"/>
+          <w:highlight w:val="lightGray"/>
+        </w:rPr>
+      </w:pPr>
+      <w:r>
+        <w:rPr>
+          <w:rFonts w:hint="default" w:ascii="Cascadia Mono" w:hAnsi="Cascadia Mono" w:eastAsia="Cascadia Mono"/>
+          <w:color w:val="0000FF"/>
+          <w:sz w:val="19"/>
+          <w:szCs w:val="24"/>
+          <w:highlight w:val="lightGray"/>
+        </w:rPr>
+        <w:t>using</w:t>
+      </w:r>
+      <w:r>
+        <w:rPr>
+          <w:rFonts w:hint="default" w:ascii="Cascadia Mono" w:hAnsi="Cascadia Mono" w:eastAsia="Cascadia Mono"/>
+          <w:color w:val="000000"/>
+          <w:sz w:val="19"/>
+          <w:szCs w:val="24"/>
+          <w:highlight w:val="lightGray"/>
+        </w:rPr>
+        <w:t xml:space="preserve"> ContainRs.WebApp.Models;</w:t>
+      </w:r>
+    </w:p>
+    <w:p>
+      <w:pPr>
+        <w:spacing w:beforeLines="0" w:afterLines="0"/>
+        <w:jc w:val="left"/>
+        <w:rPr>
+          <w:rFonts w:hint="default" w:ascii="Cascadia Mono" w:hAnsi="Cascadia Mono" w:eastAsia="Cascadia Mono"/>
+          <w:color w:val="000000"/>
+          <w:sz w:val="19"/>
+          <w:szCs w:val="24"/>
+          <w:highlight w:val="lightGray"/>
+        </w:rPr>
+      </w:pPr>
+      <w:r>
+        <w:rPr>
+          <w:rFonts w:hint="default" w:ascii="Cascadia Mono" w:hAnsi="Cascadia Mono" w:eastAsia="Cascadia Mono"/>
+          <w:color w:val="0000FF"/>
+          <w:sz w:val="19"/>
+          <w:szCs w:val="24"/>
+          <w:highlight w:val="lightGray"/>
+        </w:rPr>
+        <w:t>using</w:t>
+      </w:r>
+      <w:r>
+        <w:rPr>
+          <w:rFonts w:hint="default" w:ascii="Cascadia Mono" w:hAnsi="Cascadia Mono" w:eastAsia="Cascadia Mono"/>
+          <w:color w:val="000000"/>
+          <w:sz w:val="19"/>
+          <w:szCs w:val="24"/>
+          <w:highlight w:val="lightGray"/>
+        </w:rPr>
+        <w:t xml:space="preserve"> System.Reflection;</w:t>
+      </w:r>
+    </w:p>
+    <w:p>
+      <w:pPr>
+        <w:spacing w:beforeLines="0" w:afterLines="0"/>
+        <w:jc w:val="left"/>
+        <w:rPr>
+          <w:rFonts w:hint="default" w:ascii="Cascadia Mono" w:hAnsi="Cascadia Mono" w:eastAsia="Cascadia Mono"/>
+          <w:color w:val="000000"/>
+          <w:sz w:val="19"/>
+          <w:szCs w:val="24"/>
+          <w:highlight w:val="lightGray"/>
+        </w:rPr>
+      </w:pPr>
+    </w:p>
+    <w:p>
+      <w:pPr>
+        <w:spacing w:beforeLines="0" w:afterLines="0"/>
+        <w:jc w:val="left"/>
+        <w:rPr>
+          <w:rFonts w:hint="default" w:ascii="Cascadia Mono" w:hAnsi="Cascadia Mono" w:eastAsia="Cascadia Mono"/>
+          <w:color w:val="000000"/>
+          <w:sz w:val="19"/>
+          <w:szCs w:val="24"/>
+          <w:highlight w:val="lightGray"/>
+        </w:rPr>
+      </w:pPr>
+      <w:r>
+        <w:rPr>
+          <w:rFonts w:hint="default" w:ascii="Cascadia Mono" w:hAnsi="Cascadia Mono" w:eastAsia="Cascadia Mono"/>
+          <w:color w:val="0000FF"/>
+          <w:sz w:val="19"/>
+          <w:szCs w:val="24"/>
+          <w:highlight w:val="lightGray"/>
+        </w:rPr>
+        <w:t>namespace</w:t>
+      </w:r>
+      <w:r>
+        <w:rPr>
+          <w:rFonts w:hint="default" w:ascii="Cascadia Mono" w:hAnsi="Cascadia Mono" w:eastAsia="Cascadia Mono"/>
+          <w:color w:val="000000"/>
+          <w:sz w:val="19"/>
+          <w:szCs w:val="24"/>
+          <w:highlight w:val="lightGray"/>
+        </w:rPr>
+        <w:t xml:space="preserve"> ContainRs.Testes</w:t>
+      </w:r>
+    </w:p>
+    <w:p>
+      <w:pPr>
+        <w:spacing w:beforeLines="0" w:afterLines="0"/>
+        <w:jc w:val="left"/>
+        <w:rPr>
+          <w:rFonts w:hint="default" w:ascii="Cascadia Mono" w:hAnsi="Cascadia Mono" w:eastAsia="Cascadia Mono"/>
+          <w:color w:val="000000"/>
+          <w:sz w:val="19"/>
+          <w:szCs w:val="24"/>
+          <w:highlight w:val="lightGray"/>
+        </w:rPr>
+      </w:pPr>
+      <w:r>
+        <w:rPr>
+          <w:rFonts w:hint="default" w:ascii="Cascadia Mono" w:hAnsi="Cascadia Mono" w:eastAsia="Cascadia Mono"/>
+          <w:color w:val="000000"/>
+          <w:sz w:val="19"/>
+          <w:szCs w:val="24"/>
+          <w:highlight w:val="lightGray"/>
+        </w:rPr>
+        <w:t>{</w:t>
+      </w:r>
+    </w:p>
+    <w:p>
+      <w:pPr>
+        <w:spacing w:beforeLines="0" w:afterLines="0"/>
+        <w:jc w:val="left"/>
+        <w:rPr>
+          <w:rFonts w:hint="default" w:ascii="Cascadia Mono" w:hAnsi="Cascadia Mono" w:eastAsia="Cascadia Mono"/>
+          <w:color w:val="000000"/>
+          <w:sz w:val="19"/>
+          <w:szCs w:val="24"/>
+          <w:highlight w:val="lightGray"/>
+        </w:rPr>
+      </w:pPr>
+      <w:r>
+        <w:rPr>
+          <w:rFonts w:hint="default" w:ascii="Cascadia Mono" w:hAnsi="Cascadia Mono" w:eastAsia="Cascadia Mono"/>
+          <w:color w:val="000000"/>
+          <w:sz w:val="19"/>
+          <w:szCs w:val="24"/>
+          <w:highlight w:val="lightGray"/>
+        </w:rPr>
+        <w:t xml:space="preserve">    </w:t>
+      </w:r>
+      <w:r>
+        <w:rPr>
+          <w:rFonts w:hint="default" w:ascii="Cascadia Mono" w:hAnsi="Cascadia Mono" w:eastAsia="Cascadia Mono"/>
+          <w:color w:val="0000FF"/>
+          <w:sz w:val="19"/>
+          <w:szCs w:val="24"/>
+          <w:highlight w:val="lightGray"/>
+        </w:rPr>
+        <w:t>public</w:t>
+      </w:r>
+      <w:r>
+        <w:rPr>
+          <w:rFonts w:hint="default" w:ascii="Cascadia Mono" w:hAnsi="Cascadia Mono" w:eastAsia="Cascadia Mono"/>
+          <w:color w:val="000000"/>
+          <w:sz w:val="19"/>
+          <w:szCs w:val="24"/>
+          <w:highlight w:val="lightGray"/>
+        </w:rPr>
+        <w:t xml:space="preserve"> </w:t>
+      </w:r>
+      <w:r>
+        <w:rPr>
+          <w:rFonts w:hint="default" w:ascii="Cascadia Mono" w:hAnsi="Cascadia Mono" w:eastAsia="Cascadia Mono"/>
+          <w:color w:val="0000FF"/>
+          <w:sz w:val="19"/>
+          <w:szCs w:val="24"/>
+          <w:highlight w:val="lightGray"/>
+        </w:rPr>
+        <w:t>class</w:t>
+      </w:r>
+      <w:r>
+        <w:rPr>
+          <w:rFonts w:hint="default" w:ascii="Cascadia Mono" w:hAnsi="Cascadia Mono" w:eastAsia="Cascadia Mono"/>
+          <w:color w:val="000000"/>
+          <w:sz w:val="19"/>
+          <w:szCs w:val="24"/>
+          <w:highlight w:val="lightGray"/>
+        </w:rPr>
+        <w:t xml:space="preserve"> </w:t>
+      </w:r>
+      <w:r>
+        <w:rPr>
+          <w:rFonts w:hint="default" w:ascii="Cascadia Mono" w:hAnsi="Cascadia Mono" w:eastAsia="Cascadia Mono"/>
+          <w:color w:val="2B91AF"/>
+          <w:sz w:val="19"/>
+          <w:szCs w:val="24"/>
+          <w:highlight w:val="lightGray"/>
+        </w:rPr>
+        <w:t>EmailCtor</w:t>
+      </w:r>
+    </w:p>
+    <w:p>
+      <w:pPr>
+        <w:spacing w:beforeLines="0" w:afterLines="0"/>
+        <w:jc w:val="left"/>
+        <w:rPr>
+          <w:rFonts w:hint="default" w:ascii="Cascadia Mono" w:hAnsi="Cascadia Mono" w:eastAsia="Cascadia Mono"/>
+          <w:color w:val="000000"/>
+          <w:sz w:val="19"/>
+          <w:szCs w:val="24"/>
+          <w:highlight w:val="lightGray"/>
+        </w:rPr>
+      </w:pPr>
+      <w:r>
+        <w:rPr>
+          <w:rFonts w:hint="default" w:ascii="Cascadia Mono" w:hAnsi="Cascadia Mono" w:eastAsia="Cascadia Mono"/>
+          <w:color w:val="000000"/>
+          <w:sz w:val="19"/>
+          <w:szCs w:val="24"/>
+          <w:highlight w:val="lightGray"/>
+        </w:rPr>
+        <w:t xml:space="preserve">    {</w:t>
+      </w:r>
+    </w:p>
+    <w:p>
+      <w:pPr>
+        <w:spacing w:beforeLines="0" w:afterLines="0"/>
+        <w:jc w:val="left"/>
+        <w:rPr>
+          <w:rFonts w:hint="default" w:ascii="Cascadia Mono" w:hAnsi="Cascadia Mono" w:eastAsia="Cascadia Mono"/>
+          <w:color w:val="000000"/>
+          <w:sz w:val="19"/>
+          <w:szCs w:val="24"/>
+          <w:highlight w:val="lightGray"/>
+        </w:rPr>
+      </w:pPr>
+      <w:r>
+        <w:rPr>
+          <w:rFonts w:hint="default" w:ascii="Cascadia Mono" w:hAnsi="Cascadia Mono" w:eastAsia="Cascadia Mono"/>
+          <w:color w:val="000000"/>
+          <w:sz w:val="19"/>
+          <w:szCs w:val="24"/>
+          <w:highlight w:val="lightGray"/>
+        </w:rPr>
+        <w:t xml:space="preserve">        [</w:t>
+      </w:r>
+      <w:r>
+        <w:rPr>
+          <w:rFonts w:hint="default" w:ascii="Cascadia Mono" w:hAnsi="Cascadia Mono" w:eastAsia="Cascadia Mono"/>
+          <w:color w:val="2B91AF"/>
+          <w:sz w:val="19"/>
+          <w:szCs w:val="24"/>
+          <w:highlight w:val="lightGray"/>
+        </w:rPr>
+        <w:t>Fact</w:t>
+      </w:r>
+      <w:r>
+        <w:rPr>
+          <w:rFonts w:hint="default" w:ascii="Cascadia Mono" w:hAnsi="Cascadia Mono" w:eastAsia="Cascadia Mono"/>
+          <w:color w:val="000000"/>
+          <w:sz w:val="19"/>
+          <w:szCs w:val="24"/>
+          <w:highlight w:val="lightGray"/>
+        </w:rPr>
+        <w:t>]</w:t>
+      </w:r>
+    </w:p>
+    <w:p>
+      <w:pPr>
+        <w:spacing w:beforeLines="0" w:afterLines="0"/>
+        <w:jc w:val="left"/>
+        <w:rPr>
+          <w:rFonts w:hint="default" w:ascii="Cascadia Mono" w:hAnsi="Cascadia Mono" w:eastAsia="Cascadia Mono"/>
+          <w:color w:val="000000"/>
+          <w:sz w:val="19"/>
+          <w:szCs w:val="24"/>
+          <w:highlight w:val="lightGray"/>
+        </w:rPr>
+      </w:pPr>
+      <w:r>
+        <w:rPr>
+          <w:rFonts w:hint="default" w:ascii="Cascadia Mono" w:hAnsi="Cascadia Mono" w:eastAsia="Cascadia Mono"/>
+          <w:color w:val="000000"/>
+          <w:sz w:val="19"/>
+          <w:szCs w:val="24"/>
+          <w:highlight w:val="lightGray"/>
+        </w:rPr>
+        <w:t xml:space="preserve">        </w:t>
+      </w:r>
+      <w:r>
+        <w:rPr>
+          <w:rFonts w:hint="default" w:ascii="Cascadia Mono" w:hAnsi="Cascadia Mono" w:eastAsia="Cascadia Mono"/>
+          <w:color w:val="0000FF"/>
+          <w:sz w:val="19"/>
+          <w:szCs w:val="24"/>
+          <w:highlight w:val="lightGray"/>
+        </w:rPr>
+        <w:t>public</w:t>
+      </w:r>
+      <w:r>
+        <w:rPr>
+          <w:rFonts w:hint="default" w:ascii="Cascadia Mono" w:hAnsi="Cascadia Mono" w:eastAsia="Cascadia Mono"/>
+          <w:color w:val="000000"/>
+          <w:sz w:val="19"/>
+          <w:szCs w:val="24"/>
+          <w:highlight w:val="lightGray"/>
+        </w:rPr>
+        <w:t xml:space="preserve"> </w:t>
+      </w:r>
+      <w:r>
+        <w:rPr>
+          <w:rFonts w:hint="default" w:ascii="Cascadia Mono" w:hAnsi="Cascadia Mono" w:eastAsia="Cascadia Mono"/>
+          <w:color w:val="0000FF"/>
+          <w:sz w:val="19"/>
+          <w:szCs w:val="24"/>
+          <w:highlight w:val="lightGray"/>
+        </w:rPr>
+        <w:t>void</w:t>
+      </w:r>
+      <w:r>
+        <w:rPr>
+          <w:rFonts w:hint="default" w:ascii="Cascadia Mono" w:hAnsi="Cascadia Mono" w:eastAsia="Cascadia Mono"/>
+          <w:color w:val="000000"/>
+          <w:sz w:val="19"/>
+          <w:szCs w:val="24"/>
+          <w:highlight w:val="lightGray"/>
+        </w:rPr>
+        <w:t xml:space="preserve"> Deve_Lancar_ArgumentException_Quando_Valor_Invalido()</w:t>
+      </w:r>
+    </w:p>
+    <w:p>
+      <w:pPr>
+        <w:spacing w:beforeLines="0" w:afterLines="0"/>
+        <w:jc w:val="left"/>
+        <w:rPr>
+          <w:rFonts w:hint="default" w:ascii="Cascadia Mono" w:hAnsi="Cascadia Mono" w:eastAsia="Cascadia Mono"/>
+          <w:color w:val="000000"/>
+          <w:sz w:val="19"/>
+          <w:szCs w:val="24"/>
+          <w:highlight w:val="lightGray"/>
+        </w:rPr>
+      </w:pPr>
+      <w:r>
+        <w:rPr>
+          <w:rFonts w:hint="default" w:ascii="Cascadia Mono" w:hAnsi="Cascadia Mono" w:eastAsia="Cascadia Mono"/>
+          <w:color w:val="000000"/>
+          <w:sz w:val="19"/>
+          <w:szCs w:val="24"/>
+          <w:highlight w:val="lightGray"/>
+        </w:rPr>
+        <w:t xml:space="preserve">        {</w:t>
+      </w:r>
+    </w:p>
+    <w:p>
+      <w:pPr>
+        <w:spacing w:beforeLines="0" w:afterLines="0"/>
+        <w:jc w:val="left"/>
+        <w:rPr>
+          <w:rFonts w:hint="default" w:ascii="Cascadia Mono" w:hAnsi="Cascadia Mono" w:eastAsia="Cascadia Mono"/>
+          <w:color w:val="000000"/>
+          <w:sz w:val="19"/>
+          <w:szCs w:val="24"/>
+          <w:highlight w:val="lightGray"/>
+        </w:rPr>
+      </w:pPr>
+      <w:r>
+        <w:rPr>
+          <w:rFonts w:hint="default" w:ascii="Cascadia Mono" w:hAnsi="Cascadia Mono" w:eastAsia="Cascadia Mono"/>
+          <w:color w:val="000000"/>
+          <w:sz w:val="19"/>
+          <w:szCs w:val="24"/>
+          <w:highlight w:val="lightGray"/>
+        </w:rPr>
+        <w:t xml:space="preserve">            </w:t>
+      </w:r>
+      <w:r>
+        <w:rPr>
+          <w:rFonts w:hint="default" w:ascii="Cascadia Mono" w:hAnsi="Cascadia Mono" w:eastAsia="Cascadia Mono"/>
+          <w:color w:val="008000"/>
+          <w:sz w:val="19"/>
+          <w:szCs w:val="24"/>
+          <w:highlight w:val="lightGray"/>
+        </w:rPr>
+        <w:t>// arrange</w:t>
+      </w:r>
+    </w:p>
+    <w:p>
+      <w:pPr>
+        <w:spacing w:beforeLines="0" w:afterLines="0"/>
+        <w:jc w:val="left"/>
+        <w:rPr>
+          <w:rFonts w:hint="default" w:ascii="Cascadia Mono" w:hAnsi="Cascadia Mono" w:eastAsia="Cascadia Mono"/>
+          <w:color w:val="000000"/>
+          <w:sz w:val="19"/>
+          <w:szCs w:val="24"/>
+          <w:highlight w:val="lightGray"/>
+        </w:rPr>
+      </w:pPr>
+      <w:r>
+        <w:rPr>
+          <w:rFonts w:hint="default" w:ascii="Cascadia Mono" w:hAnsi="Cascadia Mono" w:eastAsia="Cascadia Mono"/>
+          <w:color w:val="000000"/>
+          <w:sz w:val="19"/>
+          <w:szCs w:val="24"/>
+          <w:highlight w:val="lightGray"/>
+        </w:rPr>
+        <w:t xml:space="preserve">            </w:t>
+      </w:r>
+      <w:r>
+        <w:rPr>
+          <w:rFonts w:hint="default" w:ascii="Cascadia Mono" w:hAnsi="Cascadia Mono" w:eastAsia="Cascadia Mono"/>
+          <w:color w:val="0000FF"/>
+          <w:sz w:val="19"/>
+          <w:szCs w:val="24"/>
+          <w:highlight w:val="lightGray"/>
+        </w:rPr>
+        <w:t>string</w:t>
+      </w:r>
+      <w:r>
+        <w:rPr>
+          <w:rFonts w:hint="default" w:ascii="Cascadia Mono" w:hAnsi="Cascadia Mono" w:eastAsia="Cascadia Mono"/>
+          <w:color w:val="000000"/>
+          <w:sz w:val="19"/>
+          <w:szCs w:val="24"/>
+          <w:highlight w:val="lightGray"/>
+        </w:rPr>
+        <w:t xml:space="preserve"> emailInvalido = </w:t>
+      </w:r>
+      <w:r>
+        <w:rPr>
+          <w:rFonts w:hint="default" w:ascii="Cascadia Mono" w:hAnsi="Cascadia Mono" w:eastAsia="Cascadia Mono"/>
+          <w:color w:val="A31515"/>
+          <w:sz w:val="19"/>
+          <w:szCs w:val="24"/>
+          <w:highlight w:val="lightGray"/>
+        </w:rPr>
+        <w:t>"valor qualquer"</w:t>
+      </w:r>
+      <w:r>
+        <w:rPr>
+          <w:rFonts w:hint="default" w:ascii="Cascadia Mono" w:hAnsi="Cascadia Mono" w:eastAsia="Cascadia Mono"/>
+          <w:color w:val="000000"/>
+          <w:sz w:val="19"/>
+          <w:szCs w:val="24"/>
+          <w:highlight w:val="lightGray"/>
+        </w:rPr>
+        <w:t>;</w:t>
+      </w:r>
+    </w:p>
+    <w:p>
+      <w:pPr>
+        <w:spacing w:beforeLines="0" w:afterLines="0"/>
+        <w:jc w:val="left"/>
+        <w:rPr>
+          <w:rFonts w:hint="default" w:ascii="Cascadia Mono" w:hAnsi="Cascadia Mono" w:eastAsia="Cascadia Mono"/>
+          <w:color w:val="000000"/>
+          <w:sz w:val="19"/>
+          <w:szCs w:val="24"/>
+          <w:highlight w:val="lightGray"/>
+        </w:rPr>
+      </w:pPr>
+    </w:p>
+    <w:p>
+      <w:pPr>
+        <w:spacing w:beforeLines="0" w:afterLines="0"/>
+        <w:jc w:val="left"/>
+        <w:rPr>
+          <w:rFonts w:hint="default" w:ascii="Cascadia Mono" w:hAnsi="Cascadia Mono" w:eastAsia="Cascadia Mono"/>
+          <w:color w:val="000000"/>
+          <w:sz w:val="19"/>
+          <w:szCs w:val="24"/>
+          <w:highlight w:val="lightGray"/>
+        </w:rPr>
+      </w:pPr>
+      <w:r>
+        <w:rPr>
+          <w:rFonts w:hint="default" w:ascii="Cascadia Mono" w:hAnsi="Cascadia Mono" w:eastAsia="Cascadia Mono"/>
+          <w:color w:val="000000"/>
+          <w:sz w:val="19"/>
+          <w:szCs w:val="24"/>
+          <w:highlight w:val="lightGray"/>
+        </w:rPr>
+        <w:t xml:space="preserve">            </w:t>
+      </w:r>
+      <w:r>
+        <w:rPr>
+          <w:rFonts w:hint="default" w:ascii="Cascadia Mono" w:hAnsi="Cascadia Mono" w:eastAsia="Cascadia Mono"/>
+          <w:color w:val="008000"/>
+          <w:sz w:val="19"/>
+          <w:szCs w:val="24"/>
+          <w:highlight w:val="lightGray"/>
+        </w:rPr>
+        <w:t>// act &amp; assert</w:t>
+      </w:r>
+    </w:p>
+    <w:p>
+      <w:pPr>
+        <w:spacing w:beforeLines="0" w:afterLines="0"/>
+        <w:jc w:val="left"/>
+        <w:rPr>
+          <w:rFonts w:hint="default" w:ascii="Cascadia Mono" w:hAnsi="Cascadia Mono" w:eastAsia="Cascadia Mono"/>
+          <w:color w:val="000000"/>
+          <w:sz w:val="19"/>
+          <w:szCs w:val="24"/>
+          <w:highlight w:val="lightGray"/>
+        </w:rPr>
+      </w:pPr>
+      <w:r>
+        <w:rPr>
+          <w:rFonts w:hint="default" w:ascii="Cascadia Mono" w:hAnsi="Cascadia Mono" w:eastAsia="Cascadia Mono"/>
+          <w:color w:val="000000"/>
+          <w:sz w:val="19"/>
+          <w:szCs w:val="24"/>
+          <w:highlight w:val="lightGray"/>
+        </w:rPr>
+        <w:t xml:space="preserve">            </w:t>
+      </w:r>
+      <w:r>
+        <w:rPr>
+          <w:rFonts w:hint="default" w:ascii="Cascadia Mono" w:hAnsi="Cascadia Mono" w:eastAsia="Cascadia Mono"/>
+          <w:color w:val="2B91AF"/>
+          <w:sz w:val="19"/>
+          <w:szCs w:val="24"/>
+          <w:highlight w:val="lightGray"/>
+        </w:rPr>
+        <w:t>Assert</w:t>
+      </w:r>
+      <w:r>
+        <w:rPr>
+          <w:rFonts w:hint="default" w:ascii="Cascadia Mono" w:hAnsi="Cascadia Mono" w:eastAsia="Cascadia Mono"/>
+          <w:color w:val="000000"/>
+          <w:sz w:val="19"/>
+          <w:szCs w:val="24"/>
+          <w:highlight w:val="lightGray"/>
+        </w:rPr>
+        <w:t>.Throws&lt;</w:t>
+      </w:r>
+      <w:r>
+        <w:rPr>
+          <w:rFonts w:hint="default" w:ascii="Cascadia Mono" w:hAnsi="Cascadia Mono" w:eastAsia="Cascadia Mono"/>
+          <w:color w:val="2B91AF"/>
+          <w:sz w:val="19"/>
+          <w:szCs w:val="24"/>
+          <w:highlight w:val="lightGray"/>
+        </w:rPr>
+        <w:t>ArgumentException</w:t>
+      </w:r>
+      <w:r>
+        <w:rPr>
+          <w:rFonts w:hint="default" w:ascii="Cascadia Mono" w:hAnsi="Cascadia Mono" w:eastAsia="Cascadia Mono"/>
+          <w:color w:val="000000"/>
+          <w:sz w:val="19"/>
+          <w:szCs w:val="24"/>
+          <w:highlight w:val="lightGray"/>
+        </w:rPr>
+        <w:t xml:space="preserve">&gt;(() =&gt; </w:t>
+      </w:r>
+      <w:r>
+        <w:rPr>
+          <w:rFonts w:hint="default" w:ascii="Cascadia Mono" w:hAnsi="Cascadia Mono" w:eastAsia="Cascadia Mono"/>
+          <w:color w:val="0000FF"/>
+          <w:sz w:val="19"/>
+          <w:szCs w:val="24"/>
+          <w:highlight w:val="lightGray"/>
+        </w:rPr>
+        <w:t>new</w:t>
+      </w:r>
+      <w:r>
+        <w:rPr>
+          <w:rFonts w:hint="default" w:ascii="Cascadia Mono" w:hAnsi="Cascadia Mono" w:eastAsia="Cascadia Mono"/>
+          <w:color w:val="000000"/>
+          <w:sz w:val="19"/>
+          <w:szCs w:val="24"/>
+          <w:highlight w:val="lightGray"/>
+        </w:rPr>
+        <w:t xml:space="preserve"> </w:t>
+      </w:r>
+      <w:r>
+        <w:rPr>
+          <w:rFonts w:hint="default" w:ascii="Cascadia Mono" w:hAnsi="Cascadia Mono" w:eastAsia="Cascadia Mono"/>
+          <w:color w:val="2B91AF"/>
+          <w:sz w:val="19"/>
+          <w:szCs w:val="24"/>
+          <w:highlight w:val="lightGray"/>
+        </w:rPr>
+        <w:t>Email</w:t>
+      </w:r>
+      <w:r>
+        <w:rPr>
+          <w:rFonts w:hint="default" w:ascii="Cascadia Mono" w:hAnsi="Cascadia Mono" w:eastAsia="Cascadia Mono"/>
+          <w:color w:val="000000"/>
+          <w:sz w:val="19"/>
+          <w:szCs w:val="24"/>
+          <w:highlight w:val="lightGray"/>
+        </w:rPr>
+        <w:t>(emailInvalido));</w:t>
+      </w:r>
+    </w:p>
+    <w:p>
+      <w:pPr>
+        <w:spacing w:beforeLines="0" w:afterLines="0"/>
+        <w:ind w:left="720" w:leftChars="0" w:firstLine="720" w:firstLineChars="0"/>
+        <w:jc w:val="left"/>
+        <w:rPr>
+          <w:rFonts w:hint="default" w:ascii="Cascadia Mono" w:hAnsi="Cascadia Mono" w:eastAsia="Cascadia Mono"/>
+          <w:color w:val="008000"/>
+          <w:sz w:val="19"/>
+          <w:szCs w:val="24"/>
+          <w:highlight w:val="lightGray"/>
+        </w:rPr>
+      </w:pPr>
+      <w:r>
+        <w:rPr>
+          <w:rFonts w:hint="default" w:ascii="Cascadia Mono" w:hAnsi="Cascadia Mono" w:eastAsia="Cascadia Mono"/>
+          <w:color w:val="008000"/>
+          <w:sz w:val="19"/>
+          <w:szCs w:val="24"/>
+          <w:highlight w:val="lightGray"/>
+        </w:rPr>
+        <w:t>//AVALIA SE É LANÇADA UMA EXCEÇÃO DO TIPO ArgumentException QUANDO É</w:t>
+      </w:r>
+    </w:p>
+    <w:p>
+      <w:pPr>
+        <w:spacing w:beforeLines="0" w:afterLines="0"/>
+        <w:ind w:left="720" w:leftChars="0" w:firstLine="720" w:firstLineChars="0"/>
+        <w:jc w:val="left"/>
+        <w:rPr>
+          <w:rFonts w:hint="default" w:ascii="Cascadia Mono" w:hAnsi="Cascadia Mono" w:eastAsia="Cascadia Mono"/>
+          <w:color w:val="000000"/>
+          <w:sz w:val="19"/>
+          <w:szCs w:val="24"/>
+          <w:highlight w:val="lightGray"/>
+        </w:rPr>
+      </w:pPr>
+      <w:r>
+        <w:rPr>
+          <w:rFonts w:hint="default" w:ascii="Cascadia Mono" w:hAnsi="Cascadia Mono" w:eastAsia="Cascadia Mono"/>
+          <w:color w:val="008000"/>
+          <w:sz w:val="19"/>
+          <w:szCs w:val="24"/>
+          <w:highlight w:val="lightGray"/>
+        </w:rPr>
+        <w:t>//TENTADO C</w:t>
+      </w:r>
       <w:bookmarkStart w:id="0" w:name="_GoBack"/>
       <w:bookmarkEnd w:id="0"/>
-    </w:p>
-    <w:p>
-      <w:pPr>
-        <w:rPr>
-          <w:rFonts w:hint="default" w:ascii="Cascadia Mono" w:hAnsi="Cascadia Mono" w:cs="Cascadia Mono"/>
-          <w:sz w:val="22"/>
-          <w:szCs w:val="22"/>
-        </w:rPr>
-      </w:pPr>
-      <w:r>
-        <w:rPr>
-          <w:rFonts w:hint="default" w:ascii="Cascadia Mono" w:hAnsi="Cascadia Mono" w:cs="Cascadia Mono"/>
-          <w:sz w:val="22"/>
-          <w:szCs w:val="22"/>
-        </w:rPr>
-        <w:t>Na camada de Domínio, empregamos com frequência padrões de projeto como Entidades, ValueObjects e Agregados.</w:t>
-      </w:r>
-    </w:p>
-    <w:p>
-      <w:pPr>
-        <w:rPr>
-          <w:rFonts w:hint="default" w:ascii="Cascadia Mono" w:hAnsi="Cascadia Mono" w:cs="Cascadia Mono"/>
-          <w:sz w:val="22"/>
-          <w:szCs w:val="22"/>
-        </w:rPr>
-      </w:pPr>
-    </w:p>
-    <w:p>
-      <w:pPr>
-        <w:rPr>
-          <w:rFonts w:hint="default" w:ascii="Cascadia Mono" w:hAnsi="Cascadia Mono" w:cs="Cascadia Mono"/>
-          <w:sz w:val="22"/>
-          <w:szCs w:val="22"/>
-        </w:rPr>
-      </w:pPr>
-      <w:r>
-        <w:rPr>
-          <w:rFonts w:hint="default" w:ascii="Cascadia Mono" w:hAnsi="Cascadia Mono" w:cs="Cascadia Mono"/>
-          <w:sz w:val="22"/>
-          <w:szCs w:val="22"/>
-          <w:lang w:val="pt-BR"/>
-        </w:rPr>
-        <w:t>-</w:t>
-      </w:r>
-      <w:r>
-        <w:rPr>
-          <w:rFonts w:hint="default" w:ascii="Cascadia Mono" w:hAnsi="Cascadia Mono" w:cs="Cascadia Mono"/>
-          <w:sz w:val="22"/>
-          <w:szCs w:val="22"/>
-        </w:rPr>
-        <w:t>Entidades representam objetos com identidade própria e ciclo de vida independente. Em nosso projeto, um Cliente é uma entidade.</w:t>
-      </w:r>
-    </w:p>
-    <w:p>
-      <w:pPr>
-        <w:rPr>
-          <w:rFonts w:hint="default" w:ascii="Cascadia Mono" w:hAnsi="Cascadia Mono" w:cs="Cascadia Mono"/>
-          <w:sz w:val="22"/>
-          <w:szCs w:val="22"/>
-        </w:rPr>
-      </w:pPr>
-    </w:p>
-    <w:p>
-      <w:pPr>
-        <w:rPr>
-          <w:rFonts w:hint="default" w:ascii="Cascadia Mono" w:hAnsi="Cascadia Mono" w:cs="Cascadia Mono"/>
-          <w:sz w:val="22"/>
-          <w:szCs w:val="22"/>
-        </w:rPr>
-      </w:pPr>
-      <w:r>
-        <w:rPr>
-          <w:rFonts w:hint="default" w:ascii="Cascadia Mono" w:hAnsi="Cascadia Mono" w:cs="Cascadia Mono"/>
-          <w:sz w:val="22"/>
-          <w:szCs w:val="22"/>
-          <w:lang w:val="pt-BR"/>
-        </w:rPr>
-        <w:t>-</w:t>
-      </w:r>
-      <w:r>
-        <w:rPr>
-          <w:rFonts w:hint="default" w:ascii="Cascadia Mono" w:hAnsi="Cascadia Mono" w:cs="Cascadia Mono"/>
-          <w:sz w:val="22"/>
-          <w:szCs w:val="22"/>
-        </w:rPr>
-        <w:t>ValueObjects simbolizam conceitos que existem somente a partir de outros tipos, sendo, portanto, dependentes deles. O Email, que criamos para ilustrar um conceito de negócio importante para a ContainRs, existe somente a partir de um cliente. É, portanto, um exemplo de ValueObject.</w:t>
-      </w:r>
-    </w:p>
-    <w:p>
-      <w:pPr>
-        <w:rPr>
-          <w:rFonts w:hint="default" w:ascii="Cascadia Mono" w:hAnsi="Cascadia Mono" w:cs="Cascadia Mono"/>
-          <w:sz w:val="22"/>
-          <w:szCs w:val="22"/>
-        </w:rPr>
-      </w:pPr>
-    </w:p>
-    <w:p>
-      <w:pPr>
-        <w:rPr>
-          <w:rFonts w:hint="default" w:ascii="Cascadia Mono" w:hAnsi="Cascadia Mono" w:cs="Cascadia Mono"/>
-          <w:sz w:val="22"/>
-          <w:szCs w:val="22"/>
-        </w:rPr>
-      </w:pPr>
-      <w:r>
-        <w:rPr>
-          <w:rFonts w:hint="default" w:ascii="Cascadia Mono" w:hAnsi="Cascadia Mono" w:cs="Cascadia Mono"/>
-          <w:sz w:val="22"/>
-          <w:szCs w:val="22"/>
-          <w:lang w:val="pt-BR"/>
-        </w:rPr>
-        <w:t>-</w:t>
-      </w:r>
-      <w:r>
-        <w:rPr>
-          <w:rFonts w:hint="default" w:ascii="Cascadia Mono" w:hAnsi="Cascadia Mono" w:cs="Cascadia Mono"/>
-          <w:sz w:val="22"/>
-          <w:szCs w:val="22"/>
-        </w:rPr>
-        <w:t>Agregados mantêm a integridade de um grupo de objetos relacionados a partir de um ponto-raiz que permite o acesso consistente aos dados deste agrupamento. Não temos um exemplo de agregado ainda no projeto ContainRs, mas um exemplo seria uma NotaFiscal, que relaciona seus itens de forma bastante coesa.</w:t>
-      </w:r>
-    </w:p>
-    <w:p>
-      <w:pPr>
-        <w:rPr>
-          <w:rFonts w:hint="default" w:ascii="Cascadia Mono" w:hAnsi="Cascadia Mono" w:cs="Cascadia Mono"/>
-          <w:sz w:val="22"/>
-          <w:szCs w:val="22"/>
-        </w:rPr>
-      </w:pPr>
-    </w:p>
-    <w:p>
-      <w:pPr>
-        <w:ind w:left="0" w:leftChars="0" w:firstLine="0" w:firstLineChars="0"/>
-        <w:jc w:val="left"/>
-        <w:rPr>
-          <w:rFonts w:hint="default" w:ascii="Cascadia Mono" w:hAnsi="Cascadia Mono"/>
-          <w:sz w:val="22"/>
-          <w:szCs w:val="22"/>
-          <w:lang w:val="pt-BR"/>
-        </w:rPr>
-      </w:pPr>
-    </w:p>
-    <w:p>
-      <w:pPr>
-        <w:ind w:left="0" w:leftChars="0" w:firstLine="0" w:firstLineChars="0"/>
-        <w:jc w:val="left"/>
-        <w:rPr>
-          <w:rFonts w:hint="default" w:ascii="Cascadia Mono" w:hAnsi="Cascadia Mono"/>
-          <w:sz w:val="22"/>
-          <w:szCs w:val="22"/>
-          <w:lang w:val="pt-BR"/>
-        </w:rPr>
-      </w:pPr>
+      <w:r>
+        <w:rPr>
+          <w:rFonts w:hint="default" w:ascii="Cascadia Mono" w:hAnsi="Cascadia Mono" w:eastAsia="Cascadia Mono"/>
+          <w:color w:val="008000"/>
+          <w:sz w:val="19"/>
+          <w:szCs w:val="24"/>
+          <w:highlight w:val="lightGray"/>
+        </w:rPr>
+        <w:t>RIAR UM OBJETO Email A PARTIR DE UMA STRING "valor qualquer"</w:t>
+      </w:r>
+    </w:p>
+    <w:p>
+      <w:pPr>
+        <w:spacing w:beforeLines="0" w:afterLines="0"/>
+        <w:jc w:val="left"/>
+        <w:rPr>
+          <w:rFonts w:hint="default" w:ascii="Cascadia Mono" w:hAnsi="Cascadia Mono" w:eastAsia="Cascadia Mono"/>
+          <w:color w:val="000000"/>
+          <w:sz w:val="19"/>
+          <w:szCs w:val="24"/>
+          <w:highlight w:val="lightGray"/>
+        </w:rPr>
+      </w:pPr>
+    </w:p>
+    <w:p>
+      <w:pPr>
+        <w:spacing w:beforeLines="0" w:afterLines="0"/>
+        <w:jc w:val="left"/>
+        <w:rPr>
+          <w:rFonts w:hint="default" w:ascii="Cascadia Mono" w:hAnsi="Cascadia Mono" w:eastAsia="Cascadia Mono"/>
+          <w:color w:val="000000"/>
+          <w:sz w:val="19"/>
+          <w:szCs w:val="24"/>
+          <w:highlight w:val="lightGray"/>
+        </w:rPr>
+      </w:pPr>
+      <w:r>
+        <w:rPr>
+          <w:rFonts w:hint="default" w:ascii="Cascadia Mono" w:hAnsi="Cascadia Mono" w:eastAsia="Cascadia Mono"/>
+          <w:color w:val="000000"/>
+          <w:sz w:val="19"/>
+          <w:szCs w:val="24"/>
+          <w:highlight w:val="lightGray"/>
+        </w:rPr>
+        <w:t xml:space="preserve">        }</w:t>
+      </w:r>
+    </w:p>
+    <w:p>
+      <w:pPr>
+        <w:spacing w:beforeLines="0" w:afterLines="0"/>
+        <w:jc w:val="left"/>
+        <w:rPr>
+          <w:rFonts w:hint="default" w:ascii="Cascadia Mono" w:hAnsi="Cascadia Mono" w:eastAsia="Cascadia Mono"/>
+          <w:color w:val="000000"/>
+          <w:sz w:val="19"/>
+          <w:szCs w:val="24"/>
+          <w:highlight w:val="lightGray"/>
+        </w:rPr>
+      </w:pPr>
+      <w:r>
+        <w:rPr>
+          <w:rFonts w:hint="default" w:ascii="Cascadia Mono" w:hAnsi="Cascadia Mono" w:eastAsia="Cascadia Mono"/>
+          <w:color w:val="000000"/>
+          <w:sz w:val="19"/>
+          <w:szCs w:val="24"/>
+          <w:highlight w:val="lightGray"/>
+        </w:rPr>
+        <w:t xml:space="preserve">    }</w:t>
+      </w:r>
+    </w:p>
+    <w:p>
+      <w:pPr>
+        <w:ind w:left="0" w:leftChars="0" w:firstLine="0" w:firstLineChars="0"/>
+        <w:jc w:val="left"/>
+        <w:rPr>
+          <w:rFonts w:hint="default" w:ascii="Cascadia Mono" w:hAnsi="Cascadia Mono"/>
+          <w:sz w:val="22"/>
+          <w:szCs w:val="22"/>
+          <w:highlight w:val="lightGray"/>
+          <w:lang w:val="pt-BR"/>
+        </w:rPr>
+      </w:pPr>
+      <w:r>
+        <w:rPr>
+          <w:rFonts w:hint="default" w:ascii="Cascadia Mono" w:hAnsi="Cascadia Mono" w:eastAsia="Cascadia Mono"/>
+          <w:color w:val="000000"/>
+          <w:sz w:val="19"/>
+          <w:szCs w:val="24"/>
+          <w:highlight w:val="lightGray"/>
+        </w:rPr>
+        <w:t>}</w:t>
+      </w:r>
+    </w:p>
+    <w:p>
+      <w:pPr>
+        <w:ind w:left="0" w:leftChars="0" w:firstLine="0" w:firstLineChars="0"/>
+        <w:jc w:val="left"/>
+        <w:rPr>
+          <w:rFonts w:hint="default" w:ascii="Cascadia Mono" w:hAnsi="Cascadia Mono"/>
+          <w:sz w:val="22"/>
+          <w:szCs w:val="22"/>
+          <w:lang w:val="pt-BR"/>
+        </w:rPr>
+      </w:pPr>
+    </w:p>
+    <w:p>
+      <w:pPr>
+        <w:ind w:left="0" w:leftChars="0" w:firstLine="0" w:firstLineChars="0"/>
+        <w:jc w:val="left"/>
+        <w:rPr>
+          <w:rFonts w:hint="default" w:ascii="Cascadia Mono" w:hAnsi="Cascadia Mono"/>
+          <w:sz w:val="22"/>
+          <w:szCs w:val="22"/>
+          <w:lang w:val="pt-BR"/>
+        </w:rPr>
+      </w:pPr>
+      <w:r>
+        <w:rPr>
+          <w:rFonts w:hint="default" w:ascii="Cascadia Mono" w:hAnsi="Cascadia Mono"/>
+          <w:sz w:val="22"/>
+          <w:szCs w:val="22"/>
+          <w:lang w:val="pt-BR"/>
+        </w:rPr>
+        <w:t>Executar o teste - botão direito no nome do teste-&gt;executar teste</w:t>
+      </w:r>
+    </w:p>
+    <w:p>
+      <w:pPr>
+        <w:ind w:left="0" w:leftChars="0" w:firstLine="0" w:firstLineChars="0"/>
+        <w:jc w:val="left"/>
+        <w:rPr>
+          <w:rFonts w:hint="default" w:ascii="Cascadia Mono" w:hAnsi="Cascadia Mono"/>
+          <w:sz w:val="22"/>
+          <w:szCs w:val="22"/>
+          <w:lang w:val="pt-BR"/>
+        </w:rPr>
+      </w:pPr>
+      <w:r>
+        <w:rPr>
+          <w:rFonts w:hint="default" w:ascii="Cascadia Mono" w:hAnsi="Cascadia Mono"/>
+          <w:sz w:val="22"/>
+          <w:szCs w:val="22"/>
+          <w:lang w:val="pt-BR"/>
+        </w:rPr>
+        <w:t>Se ficar tudo verde - significa que o teste fez o esperado, ou seja, lançou exceção para o caso onde foi tentado criar um e-mail com um string “valor qualquer”, o que não é um objeto Email aceito pela aplicação.</w:t>
+      </w:r>
     </w:p>
     <w:p>
       <w:pPr>
@@ -7128,7 +8102,7 @@
     <w:lsdException w:unhideWhenUsed="0" w:uiPriority="0" w:semiHidden="0" w:name="Document Map"/>
     <w:lsdException w:unhideWhenUsed="0" w:uiPriority="0" w:semiHidden="0" w:name="Plain Text"/>
     <w:lsdException w:unhideWhenUsed="0" w:uiPriority="0" w:semiHidden="0" w:name="E-mail Signature"/>
-    <w:lsdException w:unhideWhenUsed="0" w:uiPriority="0" w:semiHidden="0" w:name="Normal (Web)"/>
+    <w:lsdException w:qFormat="1" w:unhideWhenUsed="0" w:uiPriority="0" w:semiHidden="0" w:name="Normal (Web)"/>
     <w:lsdException w:unhideWhenUsed="0" w:uiPriority="0" w:semiHidden="0" w:name="HTML Acronym"/>
     <w:lsdException w:unhideWhenUsed="0" w:uiPriority="0" w:semiHidden="0" w:name="HTML Address"/>
     <w:lsdException w:unhideWhenUsed="0" w:uiPriority="0" w:semiHidden="0" w:name="HTML Cite"/>
@@ -7367,6 +8341,7 @@
   </w:style>
   <w:style w:type="paragraph" w:styleId="7">
     <w:name w:val="Normal (Web)"/>
+    <w:qFormat/>
     <w:uiPriority w:val="0"/>
     <w:pPr>
       <w:spacing w:before="0" w:beforeAutospacing="1" w:after="0" w:afterAutospacing="1"/>
@@ -7374,6 +8349,7 @@
       <w:jc w:val="left"/>
     </w:pPr>
     <w:rPr>
+      <w:rFonts w:ascii="Times New Roman" w:hAnsi="Times New Roman" w:eastAsia="SimSun" w:cs="Times New Roman"/>
       <w:kern w:val="0"/>
       <w:sz w:val="24"/>
       <w:szCs w:val="24"/>

</xml_diff>

<commit_message>
Update Notes - Clean Architecture Layers
</commit_message>
<xml_diff>
--- a/Notes.docx
+++ b/Notes.docx
@@ -5222,216 +5222,664 @@
           <w:szCs w:val="24"/>
           <w:highlight w:val="lightGray"/>
         </w:rPr>
-        <w:t>//TENTADO C</w:t>
-      </w:r>
+        <w:t>//TENTADO CRIAR UM OBJETO Email A PARTIR DE UMA STRING "valor qualquer"</w:t>
+      </w:r>
+    </w:p>
+    <w:p>
+      <w:pPr>
+        <w:spacing w:beforeLines="0" w:afterLines="0"/>
+        <w:jc w:val="left"/>
+        <w:rPr>
+          <w:rFonts w:hint="default" w:ascii="Cascadia Mono" w:hAnsi="Cascadia Mono" w:eastAsia="Cascadia Mono"/>
+          <w:color w:val="000000"/>
+          <w:sz w:val="19"/>
+          <w:szCs w:val="24"/>
+          <w:highlight w:val="lightGray"/>
+        </w:rPr>
+      </w:pPr>
+    </w:p>
+    <w:p>
+      <w:pPr>
+        <w:spacing w:beforeLines="0" w:afterLines="0"/>
+        <w:jc w:val="left"/>
+        <w:rPr>
+          <w:rFonts w:hint="default" w:ascii="Cascadia Mono" w:hAnsi="Cascadia Mono" w:eastAsia="Cascadia Mono"/>
+          <w:color w:val="000000"/>
+          <w:sz w:val="19"/>
+          <w:szCs w:val="24"/>
+          <w:highlight w:val="lightGray"/>
+        </w:rPr>
+      </w:pPr>
+      <w:r>
+        <w:rPr>
+          <w:rFonts w:hint="default" w:ascii="Cascadia Mono" w:hAnsi="Cascadia Mono" w:eastAsia="Cascadia Mono"/>
+          <w:color w:val="000000"/>
+          <w:sz w:val="19"/>
+          <w:szCs w:val="24"/>
+          <w:highlight w:val="lightGray"/>
+        </w:rPr>
+        <w:t xml:space="preserve">        }</w:t>
+      </w:r>
+    </w:p>
+    <w:p>
+      <w:pPr>
+        <w:spacing w:beforeLines="0" w:afterLines="0"/>
+        <w:jc w:val="left"/>
+        <w:rPr>
+          <w:rFonts w:hint="default" w:ascii="Cascadia Mono" w:hAnsi="Cascadia Mono" w:eastAsia="Cascadia Mono"/>
+          <w:color w:val="000000"/>
+          <w:sz w:val="19"/>
+          <w:szCs w:val="24"/>
+          <w:highlight w:val="lightGray"/>
+        </w:rPr>
+      </w:pPr>
+      <w:r>
+        <w:rPr>
+          <w:rFonts w:hint="default" w:ascii="Cascadia Mono" w:hAnsi="Cascadia Mono" w:eastAsia="Cascadia Mono"/>
+          <w:color w:val="000000"/>
+          <w:sz w:val="19"/>
+          <w:szCs w:val="24"/>
+          <w:highlight w:val="lightGray"/>
+        </w:rPr>
+        <w:t xml:space="preserve">    }</w:t>
+      </w:r>
+    </w:p>
+    <w:p>
+      <w:pPr>
+        <w:ind w:left="0" w:leftChars="0" w:firstLine="0" w:firstLineChars="0"/>
+        <w:jc w:val="left"/>
+        <w:rPr>
+          <w:rFonts w:hint="default" w:ascii="Cascadia Mono" w:hAnsi="Cascadia Mono"/>
+          <w:sz w:val="22"/>
+          <w:szCs w:val="22"/>
+          <w:highlight w:val="lightGray"/>
+          <w:lang w:val="pt-BR"/>
+        </w:rPr>
+      </w:pPr>
+      <w:r>
+        <w:rPr>
+          <w:rFonts w:hint="default" w:ascii="Cascadia Mono" w:hAnsi="Cascadia Mono" w:eastAsia="Cascadia Mono"/>
+          <w:color w:val="000000"/>
+          <w:sz w:val="19"/>
+          <w:szCs w:val="24"/>
+          <w:highlight w:val="lightGray"/>
+        </w:rPr>
+        <w:t>}</w:t>
+      </w:r>
+    </w:p>
+    <w:p>
+      <w:pPr>
+        <w:ind w:left="0" w:leftChars="0" w:firstLine="0" w:firstLineChars="0"/>
+        <w:jc w:val="left"/>
+        <w:rPr>
+          <w:rFonts w:hint="default" w:ascii="Cascadia Mono" w:hAnsi="Cascadia Mono"/>
+          <w:sz w:val="22"/>
+          <w:szCs w:val="22"/>
+          <w:lang w:val="pt-BR"/>
+        </w:rPr>
+      </w:pPr>
+    </w:p>
+    <w:p>
+      <w:pPr>
+        <w:ind w:left="0" w:leftChars="0" w:firstLine="0" w:firstLineChars="0"/>
+        <w:jc w:val="left"/>
+        <w:rPr>
+          <w:rFonts w:hint="default" w:ascii="Cascadia Mono" w:hAnsi="Cascadia Mono"/>
+          <w:sz w:val="22"/>
+          <w:szCs w:val="22"/>
+          <w:lang w:val="pt-BR"/>
+        </w:rPr>
+      </w:pPr>
+      <w:r>
+        <w:rPr>
+          <w:rFonts w:hint="default" w:ascii="Cascadia Mono" w:hAnsi="Cascadia Mono"/>
+          <w:sz w:val="22"/>
+          <w:szCs w:val="22"/>
+          <w:lang w:val="pt-BR"/>
+        </w:rPr>
+        <w:t>Executar o teste - botão direito no nome do teste-&gt;executar teste</w:t>
+      </w:r>
+    </w:p>
+    <w:p>
+      <w:pPr>
+        <w:ind w:left="0" w:leftChars="0" w:firstLine="0" w:firstLineChars="0"/>
+        <w:jc w:val="left"/>
+        <w:rPr>
+          <w:rFonts w:hint="default" w:ascii="Cascadia Mono" w:hAnsi="Cascadia Mono"/>
+          <w:sz w:val="22"/>
+          <w:szCs w:val="22"/>
+          <w:lang w:val="pt-BR"/>
+        </w:rPr>
+      </w:pPr>
+      <w:r>
+        <w:rPr>
+          <w:rFonts w:hint="default" w:ascii="Cascadia Mono" w:hAnsi="Cascadia Mono"/>
+          <w:sz w:val="22"/>
+          <w:szCs w:val="22"/>
+          <w:lang w:val="pt-BR"/>
+        </w:rPr>
+        <w:t>Se ficar tudo verde - significa que o teste fez o esperado, ou seja, lançou exceção para o caso onde foi tentado criar um e-mail com um string “valor qualquer”, o que não é um objeto Email aceito pela aplicação.</w:t>
+      </w:r>
+    </w:p>
+    <w:p>
+      <w:pPr>
+        <w:ind w:left="0" w:leftChars="0" w:firstLine="0" w:firstLineChars="0"/>
+        <w:jc w:val="left"/>
+        <w:rPr>
+          <w:rFonts w:hint="default" w:ascii="Cascadia Mono" w:hAnsi="Cascadia Mono"/>
+          <w:sz w:val="22"/>
+          <w:szCs w:val="22"/>
+          <w:lang w:val="pt-BR"/>
+        </w:rPr>
+      </w:pPr>
+    </w:p>
+    <w:p>
+      <w:pPr>
+        <w:ind w:left="0" w:leftChars="0" w:firstLine="0" w:firstLineChars="0"/>
+        <w:jc w:val="left"/>
+        <w:rPr>
+          <w:rFonts w:hint="default" w:ascii="Cascadia Mono" w:hAnsi="Cascadia Mono"/>
+          <w:sz w:val="22"/>
+          <w:szCs w:val="22"/>
+          <w:lang w:val="pt-BR"/>
+        </w:rPr>
+      </w:pPr>
+    </w:p>
+    <w:p>
+      <w:pPr>
+        <w:ind w:left="0" w:leftChars="0" w:firstLine="0" w:firstLineChars="0"/>
+        <w:jc w:val="left"/>
+        <w:rPr>
+          <w:rFonts w:hint="default" w:ascii="Cascadia Mono" w:hAnsi="Cascadia Mono"/>
+          <w:sz w:val="22"/>
+          <w:szCs w:val="22"/>
+          <w:lang w:val="pt-BR"/>
+        </w:rPr>
+      </w:pPr>
+      <w:r>
+        <w:rPr>
+          <w:rFonts w:hint="default" w:ascii="Cascadia Mono" w:hAnsi="Cascadia Mono"/>
+          <w:b/>
+          <w:bCs/>
+          <w:sz w:val="22"/>
+          <w:szCs w:val="22"/>
+          <w:lang w:val="pt-BR"/>
+        </w:rPr>
+        <w:t>CAMADAS DA CLEAN ARCHITECTURE</w:t>
+      </w:r>
+    </w:p>
+    <w:p>
+      <w:pPr>
+        <w:numPr>
+          <w:ilvl w:val="0"/>
+          <w:numId w:val="1"/>
+        </w:numPr>
+        <w:ind w:left="0" w:leftChars="0" w:firstLine="0" w:firstLineChars="0"/>
+        <w:jc w:val="left"/>
+        <w:rPr>
+          <w:rFonts w:hint="default" w:ascii="Cascadia Mono" w:hAnsi="Cascadia Mono"/>
+          <w:b/>
+          <w:bCs/>
+          <w:sz w:val="22"/>
+          <w:szCs w:val="22"/>
+          <w:lang w:val="pt-BR"/>
+        </w:rPr>
+      </w:pPr>
+      <w:r>
+        <w:rPr>
+          <w:rFonts w:hint="default" w:ascii="Cascadia Mono" w:hAnsi="Cascadia Mono"/>
+          <w:b/>
+          <w:bCs/>
+          <w:sz w:val="22"/>
+          <w:szCs w:val="22"/>
+          <w:lang w:val="pt-BR"/>
+        </w:rPr>
+        <w:t>REGRAS DE NEGÓCIO</w:t>
+      </w:r>
+    </w:p>
+    <w:p>
+      <w:pPr>
+        <w:ind w:left="0" w:leftChars="0" w:firstLine="0" w:firstLineChars="0"/>
+        <w:jc w:val="left"/>
+        <w:rPr>
+          <w:rFonts w:hint="default" w:ascii="Cascadia Mono" w:hAnsi="Cascadia Mono"/>
+          <w:sz w:val="22"/>
+          <w:szCs w:val="22"/>
+          <w:lang w:val="pt-BR"/>
+        </w:rPr>
+      </w:pPr>
+      <w:r>
+        <w:rPr>
+          <w:rFonts w:hint="default" w:ascii="Cascadia Mono" w:hAnsi="Cascadia Mono"/>
+          <w:sz w:val="22"/>
+          <w:szCs w:val="22"/>
+          <w:lang w:val="pt-BR"/>
+        </w:rPr>
+        <w:t>Regras e conceitos de negócio - models</w:t>
+      </w:r>
+    </w:p>
+    <w:p>
+      <w:pPr>
+        <w:ind w:left="0" w:leftChars="0" w:firstLine="0" w:firstLineChars="0"/>
+        <w:jc w:val="left"/>
+        <w:rPr>
+          <w:rFonts w:hint="default" w:ascii="Cascadia Mono" w:hAnsi="Cascadia Mono"/>
+          <w:sz w:val="22"/>
+          <w:szCs w:val="22"/>
+          <w:lang w:val="pt-BR"/>
+        </w:rPr>
+      </w:pPr>
+    </w:p>
+    <w:p>
+      <w:pPr>
+        <w:numPr>
+          <w:ilvl w:val="0"/>
+          <w:numId w:val="1"/>
+        </w:numPr>
+        <w:ind w:left="0" w:leftChars="0" w:firstLine="0" w:firstLineChars="0"/>
+        <w:jc w:val="left"/>
+        <w:rPr>
+          <w:rFonts w:hint="default" w:ascii="Cascadia Mono" w:hAnsi="Cascadia Mono"/>
+          <w:b/>
+          <w:bCs/>
+          <w:sz w:val="22"/>
+          <w:szCs w:val="22"/>
+          <w:lang w:val="pt-BR"/>
+        </w:rPr>
+      </w:pPr>
+      <w:r>
+        <w:rPr>
+          <w:rFonts w:hint="default" w:ascii="Cascadia Mono" w:hAnsi="Cascadia Mono"/>
+          <w:b/>
+          <w:bCs/>
+          <w:sz w:val="22"/>
+          <w:szCs w:val="22"/>
+          <w:lang w:val="pt-BR"/>
+        </w:rPr>
+        <w:t>ADAPTADORES DE INTERFACE / INTERFACE DE ENTRADA E SAÍDA</w:t>
+      </w:r>
+    </w:p>
+    <w:p>
+      <w:pPr>
+        <w:ind w:left="0" w:leftChars="0" w:firstLine="0" w:firstLineChars="0"/>
+        <w:jc w:val="left"/>
+        <w:rPr>
+          <w:rFonts w:hint="default" w:ascii="Cascadia Mono" w:hAnsi="Cascadia Mono"/>
+          <w:sz w:val="22"/>
+          <w:szCs w:val="22"/>
+          <w:lang w:val="pt-BR"/>
+        </w:rPr>
+      </w:pPr>
+      <w:r>
+        <w:rPr>
+          <w:rFonts w:hint="default" w:ascii="Cascadia Mono" w:hAnsi="Cascadia Mono"/>
+          <w:sz w:val="22"/>
+          <w:szCs w:val="22"/>
+          <w:lang w:val="pt-BR"/>
+        </w:rPr>
+        <w:t>Traduz dados de entrada/saída para/de outras camadas - no projeto, RegistroViewModel e ErrorViewModel</w:t>
+      </w:r>
+    </w:p>
+    <w:p>
+      <w:pPr>
+        <w:ind w:left="0" w:leftChars="0" w:firstLine="0" w:firstLineChars="0"/>
+        <w:jc w:val="left"/>
+        <w:rPr>
+          <w:rFonts w:hint="default" w:ascii="Cascadia Mono" w:hAnsi="Cascadia Mono"/>
+          <w:sz w:val="22"/>
+          <w:szCs w:val="22"/>
+          <w:lang w:val="pt-BR"/>
+        </w:rPr>
+      </w:pPr>
+    </w:p>
+    <w:p>
+      <w:pPr>
+        <w:rPr>
+          <w:rFonts w:hint="default" w:ascii="Cascadia Mono" w:hAnsi="Cascadia Mono" w:cs="Cascadia Mono"/>
+          <w:sz w:val="24"/>
+          <w:szCs w:val="24"/>
+        </w:rPr>
+      </w:pPr>
+      <w:r>
+        <w:rPr>
+          <w:rFonts w:hint="default" w:ascii="Cascadia Mono" w:hAnsi="Cascadia Mono" w:cs="Cascadia Mono"/>
+          <w:sz w:val="24"/>
+          <w:szCs w:val="24"/>
+        </w:rPr>
+        <w:t>A camada de Interface de Entrada e Saída na Arquitetura Limpa tem como propósito mediar a interação do sistema com o mundo externo. Ela define como os dados chegam e saem da aplicação, transformando-os em um formato compreensível para outras camadas. Com isso, ela é responsável por capturar eventos externos, sejam provenientes de uma interface de usuário, requisições HTTP ou mesmo mensagens de um sistema de filas.</w:t>
+      </w:r>
+    </w:p>
+    <w:p>
+      <w:pPr>
+        <w:rPr>
+          <w:rFonts w:hint="default" w:ascii="Cascadia Mono" w:hAnsi="Cascadia Mono" w:cs="Cascadia Mono"/>
+          <w:sz w:val="24"/>
+          <w:szCs w:val="24"/>
+        </w:rPr>
+      </w:pPr>
+    </w:p>
+    <w:p>
+      <w:pPr>
+        <w:rPr>
+          <w:rFonts w:hint="default" w:ascii="Cascadia Mono" w:hAnsi="Cascadia Mono" w:cs="Cascadia Mono"/>
+          <w:sz w:val="24"/>
+          <w:szCs w:val="24"/>
+        </w:rPr>
+      </w:pPr>
+      <w:r>
+        <w:rPr>
+          <w:rFonts w:hint="default" w:ascii="Cascadia Mono" w:hAnsi="Cascadia Mono" w:cs="Cascadia Mono"/>
+          <w:sz w:val="24"/>
+          <w:szCs w:val="24"/>
+        </w:rPr>
+        <w:t>Destacamos alguns padrões de projeto frequentemente encontrados na camada de Interface de Entrada e Saída:</w:t>
+      </w:r>
+    </w:p>
+    <w:p>
+      <w:pPr>
+        <w:rPr>
+          <w:rFonts w:hint="default" w:ascii="Cascadia Mono" w:hAnsi="Cascadia Mono" w:cs="Cascadia Mono"/>
+          <w:sz w:val="24"/>
+          <w:szCs w:val="24"/>
+        </w:rPr>
+      </w:pPr>
+    </w:p>
+    <w:p>
+      <w:pPr>
+        <w:rPr>
+          <w:rFonts w:hint="default" w:ascii="Cascadia Mono" w:hAnsi="Cascadia Mono" w:cs="Cascadia Mono"/>
+          <w:sz w:val="24"/>
+          <w:szCs w:val="24"/>
+        </w:rPr>
+      </w:pPr>
+      <w:r>
+        <w:rPr>
+          <w:rFonts w:hint="default" w:ascii="Cascadia Mono" w:hAnsi="Cascadia Mono" w:cs="Cascadia Mono"/>
+          <w:sz w:val="24"/>
+          <w:szCs w:val="24"/>
+          <w:lang w:val="pt-BR"/>
+        </w:rPr>
+        <w:t>-</w:t>
+      </w:r>
+      <w:r>
+        <w:rPr>
+          <w:rFonts w:hint="default" w:ascii="Cascadia Mono" w:hAnsi="Cascadia Mono" w:cs="Cascadia Mono"/>
+          <w:sz w:val="24"/>
+          <w:szCs w:val="24"/>
+        </w:rPr>
+        <w:t>Mediator: responsável por orquestrar fluxos de processamento, este tipo é comumente utilizado dentro de controladores ou o próprio controlador pode ser o mediador, como RegistroController em nosso projeto.</w:t>
+      </w:r>
+    </w:p>
+    <w:p>
+      <w:pPr>
+        <w:rPr>
+          <w:rFonts w:hint="default" w:ascii="Cascadia Mono" w:hAnsi="Cascadia Mono" w:cs="Cascadia Mono"/>
+          <w:sz w:val="24"/>
+          <w:szCs w:val="24"/>
+        </w:rPr>
+      </w:pPr>
+    </w:p>
+    <w:p>
+      <w:pPr>
+        <w:rPr>
+          <w:rFonts w:hint="default" w:ascii="Cascadia Mono" w:hAnsi="Cascadia Mono" w:cs="Cascadia Mono"/>
+          <w:sz w:val="24"/>
+          <w:szCs w:val="24"/>
+        </w:rPr>
+      </w:pPr>
+      <w:r>
+        <w:rPr>
+          <w:rFonts w:hint="default" w:ascii="Cascadia Mono" w:hAnsi="Cascadia Mono" w:cs="Cascadia Mono"/>
+          <w:sz w:val="24"/>
+          <w:szCs w:val="24"/>
+          <w:lang w:val="pt-BR"/>
+        </w:rPr>
+        <w:t>-</w:t>
+      </w:r>
+      <w:r>
+        <w:rPr>
+          <w:rFonts w:hint="default" w:ascii="Cascadia Mono" w:hAnsi="Cascadia Mono" w:cs="Cascadia Mono"/>
+          <w:sz w:val="24"/>
+          <w:szCs w:val="24"/>
+        </w:rPr>
+        <w:t>ViewModel ou DTO: representam os dados de entrada ou saída, que serão transportados (por isso o DTO: Data Transfer Object) para as rotinas internas do sistema. Os dados digitados em nosso formulário de registro foram representados pelo RegistroViewModel.</w:t>
+      </w:r>
+    </w:p>
+    <w:p>
+      <w:pPr>
+        <w:rPr>
+          <w:rFonts w:hint="default" w:ascii="Cascadia Mono" w:hAnsi="Cascadia Mono" w:cs="Cascadia Mono"/>
+          <w:sz w:val="24"/>
+          <w:szCs w:val="24"/>
+        </w:rPr>
+      </w:pPr>
+    </w:p>
+    <w:p>
+      <w:pPr>
+        <w:rPr>
+          <w:rFonts w:hint="default" w:ascii="Cascadia Mono" w:hAnsi="Cascadia Mono" w:cs="Cascadia Mono"/>
+          <w:sz w:val="24"/>
+          <w:szCs w:val="24"/>
+        </w:rPr>
+      </w:pPr>
+      <w:r>
+        <w:rPr>
+          <w:rFonts w:hint="default" w:ascii="Cascadia Mono" w:hAnsi="Cascadia Mono" w:cs="Cascadia Mono"/>
+          <w:sz w:val="24"/>
+          <w:szCs w:val="24"/>
+          <w:lang w:val="pt-BR"/>
+        </w:rPr>
+        <w:t>-</w:t>
+      </w:r>
+      <w:r>
+        <w:rPr>
+          <w:rFonts w:hint="default" w:ascii="Cascadia Mono" w:hAnsi="Cascadia Mono" w:cs="Cascadia Mono"/>
+          <w:sz w:val="24"/>
+          <w:szCs w:val="24"/>
+        </w:rPr>
+        <w:t>Adapter: utilizado para conectar componentes externos necessários a execução de uma rotina específica do sistema. Em uma interpretação bem livre, podemos dizer que o tipo AppDbContext, que está sendo injetado no controlador RegistroController, é um exemplo de adapter, porque faz a ponte entre a rotina e a persistência de dados.</w:t>
+      </w:r>
+    </w:p>
+    <w:p>
+      <w:pPr>
+        <w:rPr>
+          <w:rFonts w:hint="default" w:ascii="Cascadia Mono" w:hAnsi="Cascadia Mono" w:cs="Cascadia Mono"/>
+          <w:sz w:val="24"/>
+          <w:szCs w:val="24"/>
+        </w:rPr>
+      </w:pPr>
+    </w:p>
+    <w:p>
+      <w:pPr>
+        <w:rPr>
+          <w:rFonts w:hint="default" w:ascii="Cascadia Mono" w:hAnsi="Cascadia Mono" w:cs="Cascadia Mono"/>
+          <w:sz w:val="24"/>
+          <w:szCs w:val="24"/>
+        </w:rPr>
+      </w:pPr>
+      <w:r>
+        <w:rPr>
+          <w:rFonts w:hint="default" w:ascii="Cascadia Mono" w:hAnsi="Cascadia Mono" w:cs="Cascadia Mono"/>
+          <w:sz w:val="24"/>
+          <w:szCs w:val="24"/>
+          <w:lang w:val="pt-BR"/>
+        </w:rPr>
+        <w:t>-</w:t>
+      </w:r>
+      <w:r>
+        <w:rPr>
+          <w:rFonts w:hint="default" w:ascii="Cascadia Mono" w:hAnsi="Cascadia Mono" w:cs="Cascadia Mono"/>
+          <w:sz w:val="24"/>
+          <w:szCs w:val="24"/>
+        </w:rPr>
+        <w:t>Decorator: empregado para adicionar responsabilidades de maneira flexível, como por exemplo logging ou validação. Há várias propriedades do tipo Registro ViewModel com atributos de validação, aumentando assim sua capacidade.</w:t>
+      </w:r>
+    </w:p>
+    <w:p>
+      <w:pPr>
+        <w:rPr>
+          <w:rFonts w:hint="default" w:ascii="Cascadia Mono" w:hAnsi="Cascadia Mono" w:cs="Cascadia Mono"/>
+          <w:sz w:val="24"/>
+          <w:szCs w:val="24"/>
+        </w:rPr>
+      </w:pPr>
+    </w:p>
+    <w:p>
+      <w:pPr>
+        <w:rPr>
+          <w:rFonts w:hint="default" w:ascii="Cascadia Mono" w:hAnsi="Cascadia Mono" w:cs="Cascadia Mono"/>
+          <w:sz w:val="24"/>
+          <w:szCs w:val="24"/>
+        </w:rPr>
+      </w:pPr>
+      <w:r>
+        <w:rPr>
+          <w:rFonts w:hint="default" w:ascii="Cascadia Mono" w:hAnsi="Cascadia Mono" w:cs="Cascadia Mono"/>
+          <w:sz w:val="24"/>
+          <w:szCs w:val="24"/>
+        </w:rPr>
+        <w:t>Vale observar também que o padrão arquitetural MVC (Model-View-Controller) é usado para organizar todo o código que compõe a camada de interface. Controllers são responsáveis por receber os eventos externos, traduzindo as informações vindas do mundo externo, em seguida mediando as funções internas da aplicação em colaboração com os Models e por fim traduzindo de volta para o mundo externo, em geral por meio do HTML localizado nas Views.</w:t>
+      </w:r>
+    </w:p>
+    <w:p>
+      <w:pPr>
+        <w:rPr>
+          <w:rFonts w:hint="default" w:ascii="Cascadia Mono" w:hAnsi="Cascadia Mono" w:cs="Cascadia Mono"/>
+          <w:sz w:val="24"/>
+          <w:szCs w:val="24"/>
+        </w:rPr>
+      </w:pPr>
+    </w:p>
+    <w:p>
+      <w:pPr>
+        <w:rPr>
+          <w:rFonts w:hint="default" w:ascii="Cascadia Mono" w:hAnsi="Cascadia Mono" w:cs="Cascadia Mono"/>
+          <w:sz w:val="24"/>
+          <w:szCs w:val="24"/>
+        </w:rPr>
+      </w:pPr>
+      <w:r>
+        <w:rPr>
+          <w:rFonts w:hint="default" w:ascii="Cascadia Mono" w:hAnsi="Cascadia Mono" w:cs="Cascadia Mono"/>
+          <w:sz w:val="24"/>
+          <w:szCs w:val="24"/>
+        </w:rPr>
+        <w:t>Em C#, a camada de Interface de Entrada e Saída costuma aproveitar recursos como Controllers e Middlewares no ASP.NET Core, bem como Data Annotations para validações rápidas de entrada de dados. Classes e interfaces implementadas nesta camada também utilizam extensivamente tipos genéricos para abstrair dependências externas, e a utilização de interfaces como IHttpContextAccessor e ILogger é comum para lidar com o estado da requisição e a geração de logs.</w:t>
+      </w:r>
+    </w:p>
+    <w:p>
+      <w:pPr>
+        <w:rPr>
+          <w:rFonts w:hint="default" w:ascii="Cascadia Mono" w:hAnsi="Cascadia Mono" w:cs="Cascadia Mono"/>
+          <w:sz w:val="24"/>
+          <w:szCs w:val="24"/>
+        </w:rPr>
+      </w:pPr>
+    </w:p>
+    <w:p>
+      <w:pPr>
+        <w:rPr>
+          <w:rFonts w:hint="default" w:ascii="Cascadia Mono" w:hAnsi="Cascadia Mono" w:cs="Cascadia Mono"/>
+          <w:sz w:val="24"/>
+          <w:szCs w:val="24"/>
+        </w:rPr>
+      </w:pPr>
+      <w:r>
+        <w:rPr>
+          <w:rFonts w:hint="default" w:ascii="Cascadia Mono" w:hAnsi="Cascadia Mono" w:cs="Cascadia Mono"/>
+          <w:sz w:val="24"/>
+          <w:szCs w:val="24"/>
+        </w:rPr>
+        <w:t>Um anti-pattern comum nessa camada é escrever diretamente as regras de negócio no código que trata o evento externo, em nosso caso no controlador (alerta de spoiler 😁). Como esse código precisa lidar com tradução, validação e a mediação em si, colocar regras de negócio ali deixa o projeto muito vulnerável a mudanças.</w:t>
+      </w:r>
+    </w:p>
+    <w:p>
+      <w:pPr>
+        <w:ind w:left="0" w:leftChars="0" w:firstLine="0" w:firstLineChars="0"/>
+        <w:jc w:val="left"/>
+        <w:rPr>
+          <w:rFonts w:hint="default" w:ascii="Cascadia Mono" w:hAnsi="Cascadia Mono"/>
+          <w:sz w:val="22"/>
+          <w:szCs w:val="22"/>
+          <w:lang w:val="pt-BR"/>
+        </w:rPr>
+      </w:pPr>
+    </w:p>
+    <w:p>
+      <w:pPr>
+        <w:ind w:left="0" w:leftChars="0" w:firstLine="0" w:firstLineChars="0"/>
+        <w:jc w:val="left"/>
+        <w:rPr>
+          <w:rFonts w:hint="default" w:ascii="Cascadia Mono" w:hAnsi="Cascadia Mono"/>
+          <w:sz w:val="22"/>
+          <w:szCs w:val="22"/>
+          <w:lang w:val="pt-BR"/>
+        </w:rPr>
+      </w:pPr>
+    </w:p>
+    <w:p>
+      <w:pPr>
+        <w:numPr>
+          <w:ilvl w:val="0"/>
+          <w:numId w:val="1"/>
+        </w:numPr>
+        <w:ind w:left="0" w:leftChars="0" w:firstLine="0" w:firstLineChars="0"/>
+        <w:jc w:val="left"/>
+        <w:rPr>
+          <w:rFonts w:hint="default" w:ascii="Cascadia Mono" w:hAnsi="Cascadia Mono"/>
+          <w:sz w:val="22"/>
+          <w:szCs w:val="22"/>
+          <w:lang w:val="pt-BR"/>
+        </w:rPr>
+      </w:pPr>
+      <w:r>
+        <w:rPr>
+          <w:rFonts w:hint="default" w:ascii="Cascadia Mono" w:hAnsi="Cascadia Mono"/>
+          <w:sz w:val="22"/>
+          <w:szCs w:val="22"/>
+          <w:lang w:val="pt-BR"/>
+        </w:rPr>
+        <w:t>?</w:t>
+      </w:r>
+    </w:p>
+    <w:p>
+      <w:pPr>
+        <w:ind w:left="0" w:leftChars="0" w:firstLine="0" w:firstLineChars="0"/>
+        <w:jc w:val="left"/>
+        <w:rPr>
+          <w:rFonts w:hint="default" w:ascii="Cascadia Mono" w:hAnsi="Cascadia Mono"/>
+          <w:sz w:val="22"/>
+          <w:szCs w:val="22"/>
+          <w:lang w:val="pt-BR"/>
+        </w:rPr>
+      </w:pPr>
+    </w:p>
+    <w:p>
+      <w:pPr>
+        <w:numPr>
+          <w:ilvl w:val="0"/>
+          <w:numId w:val="1"/>
+        </w:numPr>
+        <w:ind w:left="0" w:leftChars="0" w:firstLine="0" w:firstLineChars="0"/>
+        <w:jc w:val="left"/>
+        <w:rPr>
+          <w:rFonts w:hint="default" w:ascii="Cascadia Mono" w:hAnsi="Cascadia Mono"/>
+          <w:sz w:val="22"/>
+          <w:szCs w:val="22"/>
+          <w:lang w:val="pt-BR"/>
+        </w:rPr>
+      </w:pPr>
       <w:bookmarkStart w:id="0" w:name="_GoBack"/>
       <w:bookmarkEnd w:id="0"/>
       <w:r>
         <w:rPr>
-          <w:rFonts w:hint="default" w:ascii="Cascadia Mono" w:hAnsi="Cascadia Mono" w:eastAsia="Cascadia Mono"/>
-          <w:color w:val="008000"/>
-          <w:sz w:val="19"/>
-          <w:szCs w:val="24"/>
-          <w:highlight w:val="lightGray"/>
-        </w:rPr>
-        <w:t>RIAR UM OBJETO Email A PARTIR DE UMA STRING "valor qualquer"</w:t>
-      </w:r>
-    </w:p>
-    <w:p>
-      <w:pPr>
-        <w:spacing w:beforeLines="0" w:afterLines="0"/>
-        <w:jc w:val="left"/>
-        <w:rPr>
-          <w:rFonts w:hint="default" w:ascii="Cascadia Mono" w:hAnsi="Cascadia Mono" w:eastAsia="Cascadia Mono"/>
-          <w:color w:val="000000"/>
-          <w:sz w:val="19"/>
-          <w:szCs w:val="24"/>
-          <w:highlight w:val="lightGray"/>
-        </w:rPr>
-      </w:pPr>
-    </w:p>
-    <w:p>
-      <w:pPr>
-        <w:spacing w:beforeLines="0" w:afterLines="0"/>
-        <w:jc w:val="left"/>
-        <w:rPr>
-          <w:rFonts w:hint="default" w:ascii="Cascadia Mono" w:hAnsi="Cascadia Mono" w:eastAsia="Cascadia Mono"/>
-          <w:color w:val="000000"/>
-          <w:sz w:val="19"/>
-          <w:szCs w:val="24"/>
-          <w:highlight w:val="lightGray"/>
-        </w:rPr>
-      </w:pPr>
-      <w:r>
-        <w:rPr>
-          <w:rFonts w:hint="default" w:ascii="Cascadia Mono" w:hAnsi="Cascadia Mono" w:eastAsia="Cascadia Mono"/>
-          <w:color w:val="000000"/>
-          <w:sz w:val="19"/>
-          <w:szCs w:val="24"/>
-          <w:highlight w:val="lightGray"/>
-        </w:rPr>
-        <w:t xml:space="preserve">        }</w:t>
-      </w:r>
-    </w:p>
-    <w:p>
-      <w:pPr>
-        <w:spacing w:beforeLines="0" w:afterLines="0"/>
-        <w:jc w:val="left"/>
-        <w:rPr>
-          <w:rFonts w:hint="default" w:ascii="Cascadia Mono" w:hAnsi="Cascadia Mono" w:eastAsia="Cascadia Mono"/>
-          <w:color w:val="000000"/>
-          <w:sz w:val="19"/>
-          <w:szCs w:val="24"/>
-          <w:highlight w:val="lightGray"/>
-        </w:rPr>
-      </w:pPr>
-      <w:r>
-        <w:rPr>
-          <w:rFonts w:hint="default" w:ascii="Cascadia Mono" w:hAnsi="Cascadia Mono" w:eastAsia="Cascadia Mono"/>
-          <w:color w:val="000000"/>
-          <w:sz w:val="19"/>
-          <w:szCs w:val="24"/>
-          <w:highlight w:val="lightGray"/>
-        </w:rPr>
-        <w:t xml:space="preserve">    }</w:t>
-      </w:r>
-    </w:p>
-    <w:p>
-      <w:pPr>
-        <w:ind w:left="0" w:leftChars="0" w:firstLine="0" w:firstLineChars="0"/>
-        <w:jc w:val="left"/>
-        <w:rPr>
-          <w:rFonts w:hint="default" w:ascii="Cascadia Mono" w:hAnsi="Cascadia Mono"/>
-          <w:sz w:val="22"/>
-          <w:szCs w:val="22"/>
-          <w:highlight w:val="lightGray"/>
-          <w:lang w:val="pt-BR"/>
-        </w:rPr>
-      </w:pPr>
-      <w:r>
-        <w:rPr>
-          <w:rFonts w:hint="default" w:ascii="Cascadia Mono" w:hAnsi="Cascadia Mono" w:eastAsia="Cascadia Mono"/>
-          <w:color w:val="000000"/>
-          <w:sz w:val="19"/>
-          <w:szCs w:val="24"/>
-          <w:highlight w:val="lightGray"/>
-        </w:rPr>
-        <w:t>}</w:t>
-      </w:r>
-    </w:p>
-    <w:p>
-      <w:pPr>
-        <w:ind w:left="0" w:leftChars="0" w:firstLine="0" w:firstLineChars="0"/>
-        <w:jc w:val="left"/>
-        <w:rPr>
-          <w:rFonts w:hint="default" w:ascii="Cascadia Mono" w:hAnsi="Cascadia Mono"/>
-          <w:sz w:val="22"/>
-          <w:szCs w:val="22"/>
-          <w:lang w:val="pt-BR"/>
-        </w:rPr>
-      </w:pPr>
-    </w:p>
-    <w:p>
-      <w:pPr>
-        <w:ind w:left="0" w:leftChars="0" w:firstLine="0" w:firstLineChars="0"/>
-        <w:jc w:val="left"/>
-        <w:rPr>
-          <w:rFonts w:hint="default" w:ascii="Cascadia Mono" w:hAnsi="Cascadia Mono"/>
-          <w:sz w:val="22"/>
-          <w:szCs w:val="22"/>
-          <w:lang w:val="pt-BR"/>
-        </w:rPr>
-      </w:pPr>
-      <w:r>
-        <w:rPr>
-          <w:rFonts w:hint="default" w:ascii="Cascadia Mono" w:hAnsi="Cascadia Mono"/>
-          <w:sz w:val="22"/>
-          <w:szCs w:val="22"/>
-          <w:lang w:val="pt-BR"/>
-        </w:rPr>
-        <w:t>Executar o teste - botão direito no nome do teste-&gt;executar teste</w:t>
-      </w:r>
-    </w:p>
-    <w:p>
-      <w:pPr>
-        <w:ind w:left="0" w:leftChars="0" w:firstLine="0" w:firstLineChars="0"/>
-        <w:jc w:val="left"/>
-        <w:rPr>
-          <w:rFonts w:hint="default" w:ascii="Cascadia Mono" w:hAnsi="Cascadia Mono"/>
-          <w:sz w:val="22"/>
-          <w:szCs w:val="22"/>
-          <w:lang w:val="pt-BR"/>
-        </w:rPr>
-      </w:pPr>
-      <w:r>
-        <w:rPr>
-          <w:rFonts w:hint="default" w:ascii="Cascadia Mono" w:hAnsi="Cascadia Mono"/>
-          <w:sz w:val="22"/>
-          <w:szCs w:val="22"/>
-          <w:lang w:val="pt-BR"/>
-        </w:rPr>
-        <w:t>Se ficar tudo verde - significa que o teste fez o esperado, ou seja, lançou exceção para o caso onde foi tentado criar um e-mail com um string “valor qualquer”, o que não é um objeto Email aceito pela aplicação.</w:t>
-      </w:r>
-    </w:p>
-    <w:p>
-      <w:pPr>
-        <w:ind w:left="0" w:leftChars="0" w:firstLine="0" w:firstLineChars="0"/>
-        <w:jc w:val="left"/>
-        <w:rPr>
-          <w:rFonts w:hint="default" w:ascii="Cascadia Mono" w:hAnsi="Cascadia Mono"/>
-          <w:sz w:val="22"/>
-          <w:szCs w:val="22"/>
-          <w:lang w:val="pt-BR"/>
-        </w:rPr>
-      </w:pPr>
-    </w:p>
-    <w:p>
-      <w:pPr>
-        <w:ind w:left="0" w:leftChars="0" w:firstLine="0" w:firstLineChars="0"/>
-        <w:jc w:val="left"/>
-        <w:rPr>
-          <w:rFonts w:hint="default" w:ascii="Cascadia Mono" w:hAnsi="Cascadia Mono"/>
-          <w:sz w:val="22"/>
-          <w:szCs w:val="22"/>
-          <w:lang w:val="pt-BR"/>
-        </w:rPr>
-      </w:pPr>
-    </w:p>
-    <w:p>
-      <w:pPr>
-        <w:ind w:left="0" w:leftChars="0" w:firstLine="0" w:firstLineChars="0"/>
-        <w:jc w:val="left"/>
-        <w:rPr>
-          <w:rFonts w:hint="default" w:ascii="Cascadia Mono" w:hAnsi="Cascadia Mono"/>
-          <w:sz w:val="22"/>
-          <w:szCs w:val="22"/>
-          <w:lang w:val="pt-BR"/>
-        </w:rPr>
-      </w:pPr>
-    </w:p>
-    <w:p>
-      <w:pPr>
-        <w:ind w:left="0" w:leftChars="0" w:firstLine="0" w:firstLineChars="0"/>
-        <w:jc w:val="left"/>
-        <w:rPr>
-          <w:rFonts w:hint="default" w:ascii="Cascadia Mono" w:hAnsi="Cascadia Mono"/>
-          <w:sz w:val="22"/>
-          <w:szCs w:val="22"/>
-          <w:lang w:val="pt-BR"/>
-        </w:rPr>
-      </w:pPr>
-    </w:p>
-    <w:p>
-      <w:pPr>
-        <w:ind w:left="0" w:leftChars="0" w:firstLine="0" w:firstLineChars="0"/>
-        <w:jc w:val="left"/>
-        <w:rPr>
-          <w:rFonts w:hint="default" w:ascii="Cascadia Mono" w:hAnsi="Cascadia Mono"/>
-          <w:sz w:val="22"/>
-          <w:szCs w:val="22"/>
-          <w:lang w:val="pt-BR"/>
-        </w:rPr>
-      </w:pPr>
+          <w:rFonts w:hint="default" w:ascii="Cascadia Mono" w:hAnsi="Cascadia Mono"/>
+          <w:sz w:val="22"/>
+          <w:szCs w:val="22"/>
+          <w:lang w:val="pt-BR"/>
+        </w:rPr>
+        <w:t>?</w:t>
+      </w:r>
     </w:p>
     <w:p>
       <w:pPr>
@@ -7997,6 +8445,26 @@
     </w:sectPr>
   </w:body>
 </w:document>
+</file>
+
+<file path=word/numbering.xml><?xml version="1.0" encoding="utf-8"?>
+<w:numbering xmlns:wpc="http://schemas.microsoft.com/office/word/2010/wordprocessingCanvas" xmlns:mc="http://schemas.openxmlformats.org/markup-compatibility/2006" xmlns:o="urn:schemas-microsoft-com:office:office" xmlns:r="http://schemas.openxmlformats.org/officeDocument/2006/relationships" xmlns:m="http://schemas.openxmlformats.org/officeDocument/2006/math" xmlns:v="urn:schemas-microsoft-com:vml" xmlns:wp14="http://schemas.microsoft.com/office/word/2010/wordprocessingDrawing" xmlns:wp="http://schemas.openxmlformats.org/drawingml/2006/wordprocessingDrawing" xmlns:w10="urn:schemas-microsoft-com:office:word" xmlns:w="http://schemas.openxmlformats.org/wordprocessingml/2006/main" xmlns:w14="http://schemas.microsoft.com/office/word/2010/wordml" xmlns:wpg="http://schemas.microsoft.com/office/word/2010/wordprocessingGroup" xmlns:wpi="http://schemas.microsoft.com/office/word/2010/wordprocessingInk" xmlns:wne="http://schemas.microsoft.com/office/word/2006/wordml" xmlns:wps="http://schemas.microsoft.com/office/word/2010/wordprocessingShape" xmlns:wpsCustomData="http://www.wps.cn/officeDocument/2013/wpsCustomData" mc:Ignorable="w14 wp14">
+  <w:abstractNum w:abstractNumId="0">
+    <w:nsid w:val="C0F3EF43"/>
+    <w:multiLevelType w:val="singleLevel"/>
+    <w:tmpl w:val="C0F3EF43"/>
+    <w:lvl w:ilvl="0" w:tentative="0">
+      <w:start w:val="1"/>
+      <w:numFmt w:val="decimal"/>
+      <w:suff w:val="space"/>
+      <w:lvlText w:val="%1-"/>
+      <w:lvlJc w:val="left"/>
+    </w:lvl>
+  </w:abstractNum>
+  <w:num w:numId="1">
+    <w:abstractNumId w:val="0"/>
+  </w:num>
+</w:numbering>
 </file>
 
 <file path=word/styles.xml><?xml version="1.0" encoding="utf-8"?>

</xml_diff>

<commit_message>
ApiController for Client Register
</commit_message>
<xml_diff>
--- a/Notes.docx
+++ b/Notes.docx
@@ -264,32 +264,155 @@
         <w:jc w:val="left"/>
         <w:rPr>
           <w:rFonts w:hint="default" w:ascii="Cascadia Mono" w:hAnsi="Cascadia Mono"/>
-          <w:sz w:val="22"/>
-          <w:szCs w:val="22"/>
-          <w:lang w:val="pt-BR"/>
-        </w:rPr>
-      </w:pPr>
-    </w:p>
-    <w:p>
-      <w:pPr>
-        <w:ind w:left="0" w:leftChars="0" w:firstLine="0" w:firstLineChars="0"/>
-        <w:jc w:val="left"/>
-        <w:rPr>
-          <w:rFonts w:hint="default" w:ascii="Cascadia Mono" w:hAnsi="Cascadia Mono"/>
-          <w:sz w:val="22"/>
-          <w:szCs w:val="22"/>
-          <w:lang w:val="pt-BR"/>
-        </w:rPr>
-      </w:pPr>
-      <w:r>
-        <w:rPr>
-          <w:rFonts w:hint="default" w:ascii="Cascadia Mono" w:hAnsi="Cascadia Mono"/>
           <w:b/>
           <w:bCs/>
           <w:sz w:val="22"/>
           <w:szCs w:val="22"/>
           <w:lang w:val="pt-BR"/>
         </w:rPr>
+      </w:pPr>
+      <w:r>
+        <w:rPr>
+          <w:rFonts w:hint="default" w:ascii="Cascadia Mono" w:hAnsi="Cascadia Mono"/>
+          <w:b/>
+          <w:bCs/>
+          <w:sz w:val="22"/>
+          <w:szCs w:val="22"/>
+          <w:lang w:val="pt-BR"/>
+        </w:rPr>
+        <w:t>MACETES</w:t>
+      </w:r>
+    </w:p>
+    <w:p>
+      <w:pPr>
+        <w:ind w:left="0" w:leftChars="0" w:firstLine="0" w:firstLineChars="0"/>
+        <w:jc w:val="left"/>
+        <w:rPr>
+          <w:rFonts w:hint="default" w:ascii="Cascadia Mono" w:hAnsi="Cascadia Mono"/>
+          <w:b/>
+          <w:bCs/>
+          <w:sz w:val="22"/>
+          <w:szCs w:val="22"/>
+          <w:lang w:val="pt-BR"/>
+        </w:rPr>
+      </w:pPr>
+      <w:r>
+        <w:rPr>
+          <w:rFonts w:hint="default" w:ascii="Cascadia Mono" w:hAnsi="Cascadia Mono"/>
+          <w:sz w:val="22"/>
+          <w:szCs w:val="22"/>
+          <w:lang w:val="pt-BR"/>
+        </w:rPr>
+        <w:t>Gerar construtor a partir do atributo</w:t>
+      </w:r>
+    </w:p>
+    <w:p>
+      <w:pPr>
+        <w:ind w:left="0" w:leftChars="0" w:firstLine="0" w:firstLineChars="0"/>
+        <w:jc w:val="left"/>
+        <w:rPr>
+          <w:rFonts w:hint="default" w:ascii="Cascadia Mono" w:hAnsi="Cascadia Mono"/>
+          <w:sz w:val="22"/>
+          <w:szCs w:val="22"/>
+          <w:lang w:val="pt-BR"/>
+        </w:rPr>
+      </w:pPr>
+      <w:r>
+        <w:rPr>
+          <w:rFonts w:hint="default" w:ascii="Cascadia Mono" w:hAnsi="Cascadia Mono"/>
+          <w:sz w:val="22"/>
+          <w:szCs w:val="22"/>
+          <w:lang w:val="pt-BR"/>
+        </w:rPr>
+        <w:t>Selecionar a linha de um atributo de classe -&gt; CTRL + .</w:t>
+      </w:r>
+    </w:p>
+    <w:p>
+      <w:pPr>
+        <w:ind w:left="0" w:leftChars="0" w:firstLine="0" w:firstLineChars="0"/>
+        <w:jc w:val="left"/>
+        <w:rPr>
+          <w:rFonts w:hint="default" w:ascii="Cascadia Mono" w:hAnsi="Cascadia Mono"/>
+          <w:sz w:val="22"/>
+          <w:szCs w:val="22"/>
+          <w:lang w:val="pt-BR"/>
+        </w:rPr>
+      </w:pPr>
+    </w:p>
+    <w:p>
+      <w:pPr>
+        <w:ind w:left="0" w:leftChars="0" w:firstLine="0" w:firstLineChars="0"/>
+        <w:jc w:val="left"/>
+        <w:rPr>
+          <w:rFonts w:hint="default" w:ascii="Cascadia Mono" w:hAnsi="Cascadia Mono"/>
+          <w:sz w:val="22"/>
+          <w:szCs w:val="22"/>
+          <w:lang w:val="pt-BR"/>
+        </w:rPr>
+      </w:pPr>
+      <w:r>
+        <w:rPr>
+          <w:rFonts w:hint="default" w:ascii="Cascadia Mono" w:hAnsi="Cascadia Mono"/>
+          <w:sz w:val="22"/>
+          <w:szCs w:val="22"/>
+          <w:lang w:val="pt-BR"/>
+        </w:rPr>
+        <w:t>Renomear todas as ocorrências de uma variável pelo cabeçalho da função</w:t>
+      </w:r>
+    </w:p>
+    <w:p>
+      <w:pPr>
+        <w:ind w:left="0" w:leftChars="0" w:firstLine="0" w:firstLineChars="0"/>
+        <w:jc w:val="left"/>
+        <w:rPr>
+          <w:rFonts w:hint="default" w:ascii="Cascadia Mono" w:hAnsi="Cascadia Mono"/>
+          <w:sz w:val="22"/>
+          <w:szCs w:val="22"/>
+          <w:lang w:val="pt-BR"/>
+        </w:rPr>
+      </w:pPr>
+      <w:r>
+        <w:rPr>
+          <w:rFonts w:hint="default" w:ascii="Cascadia Mono" w:hAnsi="Cascadia Mono"/>
+          <w:sz w:val="22"/>
+          <w:szCs w:val="22"/>
+          <w:lang w:val="pt-BR"/>
+        </w:rPr>
+        <w:t>Selecionar o parâmetro -&gt; CTRL + RR</w:t>
+      </w:r>
+    </w:p>
+    <w:p>
+      <w:pPr>
+        <w:ind w:left="0" w:leftChars="0" w:firstLine="0" w:firstLineChars="0"/>
+        <w:jc w:val="left"/>
+        <w:rPr>
+          <w:rFonts w:hint="default" w:ascii="Cascadia Mono" w:hAnsi="Cascadia Mono"/>
+          <w:sz w:val="22"/>
+          <w:szCs w:val="22"/>
+          <w:lang w:val="pt-BR"/>
+        </w:rPr>
+      </w:pPr>
+    </w:p>
+    <w:p>
+      <w:pPr>
+        <w:ind w:left="0" w:leftChars="0" w:firstLine="0" w:firstLineChars="0"/>
+        <w:jc w:val="left"/>
+        <w:rPr>
+          <w:rFonts w:hint="default" w:ascii="Cascadia Mono" w:hAnsi="Cascadia Mono"/>
+          <w:sz w:val="22"/>
+          <w:szCs w:val="22"/>
+          <w:lang w:val="pt-BR"/>
+        </w:rPr>
+      </w:pPr>
+      <w:r>
+        <w:rPr>
+          <w:rFonts w:hint="default" w:ascii="Cascadia Mono" w:hAnsi="Cascadia Mono"/>
+          <w:b/>
+          <w:bCs/>
+          <w:sz w:val="22"/>
+          <w:szCs w:val="22"/>
+          <w:lang w:val="pt-BR"/>
+        </w:rPr>
         <w:t>IMPLEMENTANDO REGRA - SISTEMA NÃO REGISTRA MENOR DE IDADE</w:t>
       </w:r>
     </w:p>
@@ -4202,7 +4325,7 @@
           <w:szCs w:val="22"/>
           <w:lang w:val="pt-BR"/>
         </w:rPr>
-        <w:t>(não seria melhor ensiar o formato de e-mail correto?)</w:t>
+        <w:t>(não seria melhor ensinar o formato de e-mail correto?)</w:t>
       </w:r>
     </w:p>
     <w:p>
@@ -5827,20 +5950,47 @@
         <w:jc w:val="left"/>
         <w:rPr>
           <w:rFonts w:hint="default" w:ascii="Cascadia Mono" w:hAnsi="Cascadia Mono"/>
-          <w:sz w:val="22"/>
-          <w:szCs w:val="22"/>
-          <w:lang w:val="pt-BR"/>
-        </w:rPr>
-      </w:pPr>
-      <w:r>
-        <w:rPr>
-          <w:rFonts w:hint="default" w:ascii="Cascadia Mono" w:hAnsi="Cascadia Mono"/>
-          <w:sz w:val="22"/>
-          <w:szCs w:val="22"/>
-          <w:lang w:val="pt-BR"/>
-        </w:rPr>
-        <w:t>?</w:t>
-      </w:r>
+          <w:b/>
+          <w:bCs/>
+          <w:sz w:val="22"/>
+          <w:szCs w:val="22"/>
+          <w:lang w:val="pt-BR"/>
+        </w:rPr>
+      </w:pPr>
+      <w:r>
+        <w:rPr>
+          <w:rFonts w:hint="default" w:ascii="Cascadia Mono" w:hAnsi="Cascadia Mono"/>
+          <w:b/>
+          <w:bCs/>
+          <w:sz w:val="22"/>
+          <w:szCs w:val="22"/>
+          <w:lang w:val="pt-BR"/>
+        </w:rPr>
+        <w:t>CAMADA DE APLICAÇÃO - USE CASES</w:t>
+      </w:r>
+    </w:p>
+    <w:p>
+      <w:pPr>
+        <w:ind w:left="0" w:leftChars="0" w:firstLine="0" w:firstLineChars="0"/>
+        <w:jc w:val="left"/>
+        <w:rPr>
+          <w:rFonts w:hint="default" w:ascii="Cascadia Mono" w:hAnsi="Cascadia Mono"/>
+          <w:sz w:val="22"/>
+          <w:szCs w:val="22"/>
+          <w:lang w:val="pt-BR"/>
+        </w:rPr>
+      </w:pPr>
+      <w:r>
+        <w:rPr>
+          <w:rFonts w:hint="default" w:ascii="Cascadia Mono" w:hAnsi="Cascadia Mono"/>
+          <w:sz w:val="22"/>
+          <w:szCs w:val="22"/>
+          <w:lang w:val="pt-BR"/>
+        </w:rPr>
+        <w:t>Fluxos de tratamento do negócio - casos de uso.</w:t>
+      </w:r>
+      <w:bookmarkStart w:id="0" w:name="_GoBack"/>
+      <w:bookmarkEnd w:id="0"/>
     </w:p>
     <w:p>
       <w:pPr>
@@ -5869,8 +6019,6 @@
           <w:lang w:val="pt-BR"/>
         </w:rPr>
       </w:pPr>
-      <w:bookmarkStart w:id="0" w:name="_GoBack"/>
-      <w:bookmarkEnd w:id="0"/>
       <w:r>
         <w:rPr>
           <w:rFonts w:hint="default" w:ascii="Cascadia Mono" w:hAnsi="Cascadia Mono"/>
@@ -5911,47 +6059,199 @@
         <w:jc w:val="left"/>
         <w:rPr>
           <w:rFonts w:hint="default" w:ascii="Cascadia Mono" w:hAnsi="Cascadia Mono"/>
-          <w:sz w:val="22"/>
-          <w:szCs w:val="22"/>
-          <w:lang w:val="pt-BR"/>
-        </w:rPr>
-      </w:pPr>
-    </w:p>
-    <w:p>
-      <w:pPr>
-        <w:ind w:left="0" w:leftChars="0" w:firstLine="0" w:firstLineChars="0"/>
-        <w:jc w:val="left"/>
-        <w:rPr>
-          <w:rFonts w:hint="default" w:ascii="Cascadia Mono" w:hAnsi="Cascadia Mono"/>
-          <w:sz w:val="22"/>
-          <w:szCs w:val="22"/>
-          <w:lang w:val="pt-BR"/>
-        </w:rPr>
-      </w:pPr>
-    </w:p>
-    <w:p>
-      <w:pPr>
-        <w:ind w:left="0" w:leftChars="0" w:firstLine="0" w:firstLineChars="0"/>
-        <w:jc w:val="left"/>
-        <w:rPr>
-          <w:rFonts w:hint="default" w:ascii="Cascadia Mono" w:hAnsi="Cascadia Mono"/>
-          <w:sz w:val="22"/>
-          <w:szCs w:val="22"/>
-          <w:lang w:val="pt-BR"/>
-        </w:rPr>
-      </w:pPr>
-    </w:p>
-    <w:p>
-      <w:pPr>
-        <w:ind w:left="0" w:leftChars="0" w:firstLine="0" w:firstLineChars="0"/>
-        <w:jc w:val="left"/>
-        <w:rPr>
-          <w:rFonts w:hint="default" w:ascii="Cascadia Mono" w:hAnsi="Cascadia Mono"/>
-          <w:sz w:val="22"/>
-          <w:szCs w:val="22"/>
-          <w:lang w:val="pt-BR"/>
-        </w:rPr>
-      </w:pPr>
+          <w:b/>
+          <w:bCs/>
+          <w:sz w:val="22"/>
+          <w:szCs w:val="22"/>
+          <w:lang w:val="pt-BR"/>
+        </w:rPr>
+      </w:pPr>
+      <w:r>
+        <w:rPr>
+          <w:rFonts w:hint="default" w:ascii="Cascadia Mono" w:hAnsi="Cascadia Mono"/>
+          <w:b/>
+          <w:bCs/>
+          <w:sz w:val="22"/>
+          <w:szCs w:val="22"/>
+          <w:lang w:val="pt-BR"/>
+        </w:rPr>
+        <w:t>API PARA A APLICAÇÃO - REGISTRO DE CLIENTES</w:t>
+      </w:r>
+    </w:p>
+    <w:p>
+      <w:pPr>
+        <w:ind w:left="0" w:leftChars="0" w:firstLine="0" w:firstLineChars="0"/>
+        <w:jc w:val="left"/>
+        <w:rPr>
+          <w:rFonts w:hint="default" w:ascii="Cascadia Mono" w:hAnsi="Cascadia Mono"/>
+          <w:sz w:val="22"/>
+          <w:szCs w:val="22"/>
+          <w:lang w:val="pt-BR"/>
+        </w:rPr>
+      </w:pPr>
+      <w:r>
+        <w:rPr>
+          <w:rFonts w:hint="default" w:ascii="Cascadia Mono" w:hAnsi="Cascadia Mono"/>
+          <w:sz w:val="22"/>
+          <w:szCs w:val="22"/>
+          <w:lang w:val="pt-BR"/>
+        </w:rPr>
+        <w:t xml:space="preserve">Criar um controlador capaz de receber as informações que serão usadas para registrar um cliente, ou seja, um endpoint, que vai retornar um JSON ou um </w:t>
+      </w:r>
+      <w:r>
+        <w:rPr>
+          <w:rFonts w:hint="default" w:ascii="Cascadia Mono" w:hAnsi="Cascadia Mono"/>
+          <w:i/>
+          <w:iCs/>
+          <w:sz w:val="22"/>
+          <w:szCs w:val="22"/>
+          <w:lang w:val="pt-BR"/>
+        </w:rPr>
+        <w:t>response code</w:t>
+      </w:r>
+    </w:p>
+    <w:p>
+      <w:pPr>
+        <w:ind w:left="0" w:leftChars="0" w:firstLine="0" w:firstLineChars="0"/>
+        <w:jc w:val="left"/>
+        <w:rPr>
+          <w:rFonts w:hint="default" w:ascii="Cascadia Mono" w:hAnsi="Cascadia Mono"/>
+          <w:sz w:val="22"/>
+          <w:szCs w:val="22"/>
+          <w:lang w:val="pt-BR"/>
+        </w:rPr>
+      </w:pPr>
+      <w:r>
+        <w:rPr>
+          <w:rFonts w:hint="default" w:ascii="Cascadia Mono" w:hAnsi="Cascadia Mono"/>
+          <w:sz w:val="22"/>
+          <w:szCs w:val="22"/>
+          <w:lang w:val="pt-BR"/>
+        </w:rPr>
+        <w:t>Em controllers-&gt;Criar ApiRegistroController</w:t>
+      </w:r>
+    </w:p>
+    <w:p>
+      <w:pPr>
+        <w:ind w:left="0" w:leftChars="0" w:firstLine="0" w:firstLineChars="0"/>
+        <w:jc w:val="left"/>
+        <w:rPr>
+          <w:rFonts w:hint="default" w:ascii="Cascadia Mono" w:hAnsi="Cascadia Mono"/>
+          <w:sz w:val="22"/>
+          <w:szCs w:val="22"/>
+          <w:lang w:val="pt-BR"/>
+        </w:rPr>
+      </w:pPr>
+    </w:p>
+    <w:p>
+      <w:pPr>
+        <w:ind w:left="0" w:leftChars="0" w:firstLine="0" w:firstLineChars="0"/>
+        <w:jc w:val="left"/>
+        <w:rPr>
+          <w:rFonts w:hint="default" w:ascii="Cascadia Mono" w:hAnsi="Cascadia Mono"/>
+          <w:sz w:val="22"/>
+          <w:szCs w:val="22"/>
+          <w:lang w:val="pt-BR"/>
+        </w:rPr>
+      </w:pPr>
+    </w:p>
+    <w:p>
+      <w:pPr>
+        <w:ind w:left="0" w:leftChars="0" w:firstLine="0" w:firstLineChars="0"/>
+        <w:jc w:val="left"/>
+        <w:rPr>
+          <w:rFonts w:hint="default" w:ascii="Cascadia Mono" w:hAnsi="Cascadia Mono"/>
+          <w:sz w:val="22"/>
+          <w:szCs w:val="22"/>
+          <w:lang w:val="pt-BR"/>
+        </w:rPr>
+      </w:pPr>
+    </w:p>
+    <w:p>
+      <w:pPr>
+        <w:ind w:left="0" w:leftChars="0" w:firstLine="0" w:firstLineChars="0"/>
+        <w:jc w:val="left"/>
+        <w:rPr>
+          <w:rFonts w:hint="default" w:ascii="Cascadia Mono" w:hAnsi="Cascadia Mono"/>
+          <w:sz w:val="22"/>
+          <w:szCs w:val="22"/>
+          <w:lang w:val="pt-BR"/>
+        </w:rPr>
+      </w:pPr>
+      <w:r>
+        <w:rPr>
+          <w:rFonts w:hint="default" w:ascii="Cascadia Mono" w:hAnsi="Cascadia Mono"/>
+          <w:b/>
+          <w:bCs/>
+          <w:sz w:val="22"/>
+          <w:szCs w:val="22"/>
+          <w:lang w:val="pt-BR"/>
+        </w:rPr>
+        <w:t>ESTUDOS FUTUROS</w:t>
+      </w:r>
+    </w:p>
+    <w:p>
+      <w:pPr>
+        <w:ind w:left="0" w:leftChars="0" w:firstLine="0" w:firstLineChars="0"/>
+        <w:jc w:val="left"/>
+        <w:rPr>
+          <w:rFonts w:hint="default" w:ascii="Cascadia Mono" w:hAnsi="Cascadia Mono"/>
+          <w:sz w:val="22"/>
+          <w:szCs w:val="22"/>
+          <w:lang w:val="pt-BR"/>
+        </w:rPr>
+      </w:pPr>
+      <w:r>
+        <w:rPr>
+          <w:rFonts w:hint="default" w:ascii="Cascadia Mono" w:hAnsi="Cascadia Mono"/>
+          <w:sz w:val="22"/>
+          <w:szCs w:val="22"/>
+          <w:lang w:val="pt-BR"/>
+        </w:rPr>
+        <w:t>Tipo de propriedade Guid</w:t>
+      </w:r>
+    </w:p>
+    <w:p>
+      <w:pPr>
+        <w:ind w:left="0" w:leftChars="0" w:firstLine="0" w:firstLineChars="0"/>
+        <w:jc w:val="left"/>
+        <w:rPr>
+          <w:rFonts w:hint="default" w:ascii="Cascadia Mono" w:hAnsi="Cascadia Mono"/>
+          <w:sz w:val="22"/>
+          <w:szCs w:val="22"/>
+          <w:lang w:val="pt-BR"/>
+        </w:rPr>
+      </w:pPr>
+      <w:r>
+        <w:rPr>
+          <w:rFonts w:hint="default" w:ascii="Cascadia Mono" w:hAnsi="Cascadia Mono"/>
+          <w:sz w:val="22"/>
+          <w:szCs w:val="22"/>
+          <w:lang w:val="pt-BR"/>
+        </w:rPr>
+        <w:t>Tipo de propriedade readonly</w:t>
+      </w:r>
+    </w:p>
+    <w:p>
+      <w:pPr>
+        <w:ind w:left="0" w:leftChars="0" w:firstLine="0" w:firstLineChars="0"/>
+        <w:jc w:val="left"/>
+        <w:rPr>
+          <w:rFonts w:hint="default" w:ascii="Cascadia Mono" w:hAnsi="Cascadia Mono"/>
+          <w:sz w:val="22"/>
+          <w:szCs w:val="22"/>
+          <w:lang w:val="pt-BR"/>
+        </w:rPr>
+      </w:pPr>
+      <w:r>
+        <w:rPr>
+          <w:rFonts w:hint="default" w:ascii="Cascadia Mono" w:hAnsi="Cascadia Mono"/>
+          <w:sz w:val="22"/>
+          <w:szCs w:val="22"/>
+          <w:lang w:val="pt-BR"/>
+        </w:rPr>
+        <w:t>Expressões regulares em c#</w:t>
+      </w:r>
     </w:p>
     <w:p>
       <w:pPr>
@@ -8563,7 +8863,7 @@
     <w:lsdException w:unhideWhenUsed="0" w:uiPriority="0" w:semiHidden="0" w:name="Body Text Indent 2"/>
     <w:lsdException w:unhideWhenUsed="0" w:uiPriority="0" w:semiHidden="0" w:name="Body Text Indent 3"/>
     <w:lsdException w:unhideWhenUsed="0" w:uiPriority="0" w:semiHidden="0" w:name="Block Text"/>
-    <w:lsdException w:unhideWhenUsed="0" w:uiPriority="0" w:semiHidden="0" w:name="Hyperlink"/>
+    <w:lsdException w:qFormat="1" w:unhideWhenUsed="0" w:uiPriority="0" w:semiHidden="0" w:name="Hyperlink"/>
     <w:lsdException w:unhideWhenUsed="0" w:uiPriority="0" w:semiHidden="0" w:name="FollowedHyperlink"/>
     <w:lsdException w:qFormat="1" w:unhideWhenUsed="0" w:uiPriority="0" w:semiHidden="0" w:name="Strong"/>
     <w:lsdException w:qFormat="1" w:unhideWhenUsed="0" w:uiPriority="0" w:semiHidden="0" w:name="Emphasis"/>
@@ -8801,6 +9101,7 @@
   <w:style w:type="character" w:styleId="6">
     <w:name w:val="Hyperlink"/>
     <w:basedOn w:val="2"/>
+    <w:qFormat/>
     <w:uiPriority w:val="0"/>
     <w:rPr>
       <w:color w:val="0000FF"/>

</xml_diff>

<commit_message>
Separando Domínio do resto da aplicação
</commit_message>
<xml_diff>
--- a/Notes.docx
+++ b/Notes.docx
@@ -5580,8 +5580,6 @@
         </w:rPr>
         <w:t>Regras e conceitos de negócio - models</w:t>
       </w:r>
-      <w:bookmarkStart w:id="0" w:name="_GoBack"/>
-      <w:bookmarkEnd w:id="0"/>
     </w:p>
     <w:p>
       <w:pPr>
@@ -13758,6 +13756,122 @@
           <w:lang w:val="pt-BR"/>
         </w:rPr>
       </w:pPr>
+      <w:r>
+        <w:rPr>
+          <w:rFonts w:hint="default" w:ascii="Cascadia Mono" w:hAnsi="Cascadia Mono"/>
+          <w:b/>
+          <w:bCs/>
+          <w:sz w:val="22"/>
+          <w:szCs w:val="22"/>
+          <w:lang w:val="pt-BR"/>
+        </w:rPr>
+        <w:t>SEPARANDO A CAMADA DE DOMÍNIO DA APLICAÇÃO</w:t>
+      </w:r>
+    </w:p>
+    <w:p>
+      <w:pPr>
+        <w:ind w:left="0" w:leftChars="0" w:firstLine="0" w:firstLineChars="0"/>
+        <w:jc w:val="left"/>
+        <w:rPr>
+          <w:rFonts w:hint="default" w:ascii="Cascadia Mono" w:hAnsi="Cascadia Mono"/>
+          <w:b w:val="0"/>
+          <w:bCs w:val="0"/>
+          <w:sz w:val="22"/>
+          <w:szCs w:val="22"/>
+          <w:lang w:val="pt-BR"/>
+        </w:rPr>
+      </w:pPr>
+      <w:r>
+        <w:rPr>
+          <w:rFonts w:hint="default" w:ascii="Cascadia Mono" w:hAnsi="Cascadia Mono"/>
+          <w:b w:val="0"/>
+          <w:bCs w:val="0"/>
+          <w:sz w:val="22"/>
+          <w:szCs w:val="22"/>
+          <w:lang w:val="pt-BR"/>
+        </w:rPr>
+        <w:t>Para separar a camada de domínio do resto da aplicação, cria-se um novo projeto, que vai ser uma biblioteca de classes, somente com as classes que representam o domínio</w:t>
+      </w:r>
+    </w:p>
+    <w:p>
+      <w:pPr>
+        <w:ind w:left="0" w:leftChars="0" w:firstLine="0" w:firstLineChars="0"/>
+        <w:jc w:val="left"/>
+        <w:rPr>
+          <w:rFonts w:hint="default" w:ascii="Cascadia Mono" w:hAnsi="Cascadia Mono"/>
+          <w:b w:val="0"/>
+          <w:bCs w:val="0"/>
+          <w:sz w:val="22"/>
+          <w:szCs w:val="22"/>
+          <w:lang w:val="pt-BR"/>
+        </w:rPr>
+      </w:pPr>
+    </w:p>
+    <w:p>
+      <w:pPr>
+        <w:ind w:left="0" w:leftChars="0" w:firstLine="0" w:firstLineChars="0"/>
+        <w:jc w:val="left"/>
+        <w:rPr>
+          <w:rFonts w:hint="default" w:ascii="Cascadia Mono" w:hAnsi="Cascadia Mono"/>
+          <w:b w:val="0"/>
+          <w:bCs w:val="0"/>
+          <w:sz w:val="22"/>
+          <w:szCs w:val="22"/>
+          <w:lang w:val="pt-BR"/>
+        </w:rPr>
+      </w:pPr>
+      <w:r>
+        <w:rPr>
+          <w:rFonts w:hint="default" w:ascii="Cascadia Mono" w:hAnsi="Cascadia Mono"/>
+          <w:b w:val="0"/>
+          <w:bCs w:val="0"/>
+          <w:sz w:val="22"/>
+          <w:szCs w:val="22"/>
+          <w:lang w:val="pt-BR"/>
+        </w:rPr>
+        <w:t>Botão direito em Solução ContainRs-&gt; adicionar-&gt; Novo projeto-&gt; Biblioteca de classes-&gt; Criar projeto de nome ContainRs.Domain e nele criar a pasta Models, que vai receber os arquivos Cliente.cs e Email.cs de ContainRs.WebApp/Models.</w:t>
+      </w:r>
+    </w:p>
+    <w:p>
+      <w:pPr>
+        <w:ind w:left="0" w:leftChars="0" w:firstLine="0" w:firstLineChars="0"/>
+        <w:jc w:val="left"/>
+        <w:rPr>
+          <w:rFonts w:hint="default" w:ascii="Cascadia Mono" w:hAnsi="Cascadia Mono"/>
+          <w:b w:val="0"/>
+          <w:bCs w:val="0"/>
+          <w:sz w:val="22"/>
+          <w:szCs w:val="22"/>
+          <w:lang w:val="pt-BR"/>
+        </w:rPr>
+      </w:pPr>
+    </w:p>
+    <w:p>
+      <w:pPr>
+        <w:ind w:left="0" w:leftChars="0" w:firstLine="0" w:firstLineChars="0"/>
+        <w:jc w:val="left"/>
+        <w:rPr>
+          <w:rFonts w:hint="default" w:ascii="Cascadia Mono" w:hAnsi="Cascadia Mono"/>
+          <w:b w:val="0"/>
+          <w:bCs w:val="0"/>
+          <w:sz w:val="22"/>
+          <w:szCs w:val="22"/>
+          <w:lang w:val="pt-BR"/>
+        </w:rPr>
+      </w:pPr>
+      <w:r>
+        <w:rPr>
+          <w:rFonts w:hint="default" w:ascii="Cascadia Mono" w:hAnsi="Cascadia Mono"/>
+          <w:b w:val="0"/>
+          <w:bCs w:val="0"/>
+          <w:sz w:val="22"/>
+          <w:szCs w:val="22"/>
+          <w:lang w:val="pt-BR"/>
+        </w:rPr>
+        <w:t>Botão direito em ContainRs.Domain-&gt;Sincronizar namespaces</w:t>
+      </w:r>
+      <w:bookmarkStart w:id="0" w:name="_GoBack"/>
+      <w:bookmarkEnd w:id="0"/>
     </w:p>
     <w:p>
       <w:pPr>

</xml_diff>

<commit_message>
UseCase - ConsultarClientes - Domain and Application Layers
</commit_message>
<xml_diff>
--- a/Notes.docx
+++ b/Notes.docx
@@ -20215,6 +20215,31 @@
         <w:jc w:val="left"/>
         <w:rPr>
           <w:rFonts w:hint="default" w:ascii="Cascadia Mono" w:hAnsi="Cascadia Mono" w:cs="Cascadia Mono"/>
+          <w:b/>
+          <w:bCs/>
+          <w:sz w:val="22"/>
+          <w:szCs w:val="22"/>
+          <w:lang w:val="pt-BR"/>
+        </w:rPr>
+      </w:pPr>
+      <w:r>
+        <w:rPr>
+          <w:rFonts w:hint="default" w:ascii="Cascadia Mono" w:hAnsi="Cascadia Mono" w:cs="Cascadia Mono"/>
+          <w:b/>
+          <w:bCs/>
+          <w:sz w:val="22"/>
+          <w:szCs w:val="22"/>
+          <w:lang w:val="pt-BR"/>
+        </w:rPr>
+        <w:t>CRIANDO UM NOVO CASO DE USO - CONSULTA DE CLIENTE POR ESTADO</w:t>
+      </w:r>
+    </w:p>
+    <w:p>
+      <w:pPr>
+        <w:ind w:left="0" w:leftChars="0" w:firstLine="0" w:firstLineChars="0"/>
+        <w:jc w:val="left"/>
+        <w:rPr>
+          <w:rFonts w:hint="default" w:ascii="Cascadia Mono" w:hAnsi="Cascadia Mono" w:cs="Cascadia Mono"/>
           <w:b w:val="0"/>
           <w:bCs w:val="0"/>
           <w:sz w:val="22"/>
@@ -20222,190 +20247,3999 @@
           <w:lang w:val="pt-BR"/>
         </w:rPr>
       </w:pPr>
+      <w:r>
+        <w:rPr>
+          <w:rFonts w:hint="default" w:ascii="Cascadia Mono" w:hAnsi="Cascadia Mono" w:cs="Cascadia Mono"/>
+          <w:b w:val="0"/>
+          <w:bCs w:val="0"/>
+          <w:sz w:val="22"/>
+          <w:szCs w:val="22"/>
+          <w:lang w:val="pt-BR"/>
+        </w:rPr>
+        <w:t>Antes de criar um novo caso de uso, vamos primeiro criar o novo model que vai representar o Estado, uma classe UnidadeFederativa</w:t>
+      </w:r>
+    </w:p>
+    <w:p>
+      <w:pPr>
+        <w:ind w:left="0" w:leftChars="0" w:firstLine="0" w:firstLineChars="0"/>
+        <w:jc w:val="left"/>
+        <w:rPr>
+          <w:rFonts w:hint="default" w:ascii="Cascadia Mono" w:hAnsi="Cascadia Mono" w:cs="Cascadia Mono"/>
+          <w:b w:val="0"/>
+          <w:bCs w:val="0"/>
+          <w:sz w:val="22"/>
+          <w:szCs w:val="22"/>
+          <w:lang w:val="pt-BR"/>
+        </w:rPr>
+      </w:pPr>
+      <w:r>
+        <w:rPr>
+          <w:rFonts w:hint="default" w:ascii="Cascadia Mono" w:hAnsi="Cascadia Mono" w:cs="Cascadia Mono"/>
+          <w:b w:val="0"/>
+          <w:bCs w:val="0"/>
+          <w:sz w:val="22"/>
+          <w:szCs w:val="22"/>
+          <w:lang w:val="pt-BR"/>
+        </w:rPr>
+        <w:t>ContainRs.Domain/Models-&gt; Novo enum UnidadeFederativa (já com o método para converter de string para enum)</w:t>
+      </w:r>
+    </w:p>
+    <w:p>
+      <w:pPr>
+        <w:spacing w:beforeLines="0" w:afterLines="0"/>
+        <w:jc w:val="left"/>
+        <w:rPr>
+          <w:rFonts w:hint="default" w:ascii="Cascadia Mono" w:hAnsi="Cascadia Mono" w:eastAsia="Cascadia Mono"/>
+          <w:color w:val="000000"/>
+          <w:sz w:val="19"/>
+          <w:szCs w:val="24"/>
+          <w:highlight w:val="lightGray"/>
+        </w:rPr>
+      </w:pPr>
+      <w:r>
+        <w:rPr>
+          <w:rFonts w:hint="default" w:ascii="Cascadia Mono" w:hAnsi="Cascadia Mono" w:eastAsia="Cascadia Mono"/>
+          <w:color w:val="0000FF"/>
+          <w:sz w:val="19"/>
+          <w:szCs w:val="24"/>
+          <w:highlight w:val="lightGray"/>
+        </w:rPr>
+        <w:t>namespace</w:t>
+      </w:r>
+      <w:r>
+        <w:rPr>
+          <w:rFonts w:hint="default" w:ascii="Cascadia Mono" w:hAnsi="Cascadia Mono" w:eastAsia="Cascadia Mono"/>
+          <w:color w:val="000000"/>
+          <w:sz w:val="19"/>
+          <w:szCs w:val="24"/>
+          <w:highlight w:val="lightGray"/>
+        </w:rPr>
+        <w:t xml:space="preserve"> ContainRs.Domain.Models;</w:t>
+      </w:r>
+    </w:p>
+    <w:p>
+      <w:pPr>
+        <w:spacing w:beforeLines="0" w:afterLines="0"/>
+        <w:jc w:val="left"/>
+        <w:rPr>
+          <w:rFonts w:hint="default" w:ascii="Cascadia Mono" w:hAnsi="Cascadia Mono" w:eastAsia="Cascadia Mono"/>
+          <w:color w:val="000000"/>
+          <w:sz w:val="19"/>
+          <w:szCs w:val="24"/>
+          <w:highlight w:val="lightGray"/>
+        </w:rPr>
+      </w:pPr>
+    </w:p>
+    <w:p>
+      <w:pPr>
+        <w:spacing w:beforeLines="0" w:afterLines="0"/>
+        <w:jc w:val="left"/>
+        <w:rPr>
+          <w:rFonts w:hint="default" w:ascii="Cascadia Mono" w:hAnsi="Cascadia Mono" w:eastAsia="Cascadia Mono"/>
+          <w:color w:val="000000"/>
+          <w:sz w:val="19"/>
+          <w:szCs w:val="24"/>
+          <w:highlight w:val="lightGray"/>
+        </w:rPr>
+      </w:pPr>
+      <w:r>
+        <w:rPr>
+          <w:rFonts w:hint="default" w:ascii="Cascadia Mono" w:hAnsi="Cascadia Mono" w:eastAsia="Cascadia Mono"/>
+          <w:color w:val="0000FF"/>
+          <w:sz w:val="19"/>
+          <w:szCs w:val="24"/>
+          <w:highlight w:val="lightGray"/>
+        </w:rPr>
+        <w:t>public</w:t>
+      </w:r>
+      <w:r>
+        <w:rPr>
+          <w:rFonts w:hint="default" w:ascii="Cascadia Mono" w:hAnsi="Cascadia Mono" w:eastAsia="Cascadia Mono"/>
+          <w:color w:val="000000"/>
+          <w:sz w:val="19"/>
+          <w:szCs w:val="24"/>
+          <w:highlight w:val="lightGray"/>
+        </w:rPr>
+        <w:t xml:space="preserve"> </w:t>
+      </w:r>
+      <w:r>
+        <w:rPr>
+          <w:rFonts w:hint="default" w:ascii="Cascadia Mono" w:hAnsi="Cascadia Mono" w:eastAsia="Cascadia Mono"/>
+          <w:color w:val="0000FF"/>
+          <w:sz w:val="19"/>
+          <w:szCs w:val="24"/>
+          <w:highlight w:val="lightGray"/>
+        </w:rPr>
+        <w:t>static</w:t>
+      </w:r>
+      <w:r>
+        <w:rPr>
+          <w:rFonts w:hint="default" w:ascii="Cascadia Mono" w:hAnsi="Cascadia Mono" w:eastAsia="Cascadia Mono"/>
+          <w:color w:val="000000"/>
+          <w:sz w:val="19"/>
+          <w:szCs w:val="24"/>
+          <w:highlight w:val="lightGray"/>
+        </w:rPr>
+        <w:t xml:space="preserve"> </w:t>
+      </w:r>
+      <w:r>
+        <w:rPr>
+          <w:rFonts w:hint="default" w:ascii="Cascadia Mono" w:hAnsi="Cascadia Mono" w:eastAsia="Cascadia Mono"/>
+          <w:color w:val="0000FF"/>
+          <w:sz w:val="19"/>
+          <w:szCs w:val="24"/>
+          <w:highlight w:val="lightGray"/>
+        </w:rPr>
+        <w:t>class</w:t>
+      </w:r>
+      <w:r>
+        <w:rPr>
+          <w:rFonts w:hint="default" w:ascii="Cascadia Mono" w:hAnsi="Cascadia Mono" w:eastAsia="Cascadia Mono"/>
+          <w:color w:val="000000"/>
+          <w:sz w:val="19"/>
+          <w:szCs w:val="24"/>
+          <w:highlight w:val="lightGray"/>
+        </w:rPr>
+        <w:t xml:space="preserve"> </w:t>
+      </w:r>
+      <w:r>
+        <w:rPr>
+          <w:rFonts w:hint="default" w:ascii="Cascadia Mono" w:hAnsi="Cascadia Mono" w:eastAsia="Cascadia Mono"/>
+          <w:color w:val="2B91AF"/>
+          <w:sz w:val="19"/>
+          <w:szCs w:val="24"/>
+          <w:highlight w:val="lightGray"/>
+        </w:rPr>
+        <w:t>UfStringConverter</w:t>
+      </w:r>
+    </w:p>
+    <w:p>
+      <w:pPr>
+        <w:spacing w:beforeLines="0" w:afterLines="0"/>
+        <w:jc w:val="left"/>
+        <w:rPr>
+          <w:rFonts w:hint="default" w:ascii="Cascadia Mono" w:hAnsi="Cascadia Mono" w:eastAsia="Cascadia Mono"/>
+          <w:color w:val="000000"/>
+          <w:sz w:val="19"/>
+          <w:szCs w:val="24"/>
+          <w:highlight w:val="lightGray"/>
+        </w:rPr>
+      </w:pPr>
+      <w:r>
+        <w:rPr>
+          <w:rFonts w:hint="default" w:ascii="Cascadia Mono" w:hAnsi="Cascadia Mono" w:eastAsia="Cascadia Mono"/>
+          <w:color w:val="000000"/>
+          <w:sz w:val="19"/>
+          <w:szCs w:val="24"/>
+          <w:highlight w:val="lightGray"/>
+        </w:rPr>
+        <w:t>{</w:t>
+      </w:r>
+    </w:p>
+    <w:p>
+      <w:pPr>
+        <w:spacing w:beforeLines="0" w:afterLines="0"/>
+        <w:jc w:val="left"/>
+        <w:rPr>
+          <w:rFonts w:hint="default" w:ascii="Cascadia Mono" w:hAnsi="Cascadia Mono" w:eastAsia="Cascadia Mono"/>
+          <w:color w:val="000000"/>
+          <w:sz w:val="19"/>
+          <w:szCs w:val="24"/>
+          <w:highlight w:val="lightGray"/>
+        </w:rPr>
+      </w:pPr>
+      <w:r>
+        <w:rPr>
+          <w:rFonts w:hint="default" w:ascii="Cascadia Mono" w:hAnsi="Cascadia Mono" w:eastAsia="Cascadia Mono"/>
+          <w:color w:val="000000"/>
+          <w:sz w:val="19"/>
+          <w:szCs w:val="24"/>
+          <w:highlight w:val="lightGray"/>
+        </w:rPr>
+        <w:t xml:space="preserve">    </w:t>
+      </w:r>
+      <w:r>
+        <w:rPr>
+          <w:rFonts w:hint="default" w:ascii="Cascadia Mono" w:hAnsi="Cascadia Mono" w:eastAsia="Cascadia Mono"/>
+          <w:color w:val="008000"/>
+          <w:sz w:val="19"/>
+          <w:szCs w:val="24"/>
+          <w:highlight w:val="lightGray"/>
+        </w:rPr>
+        <w:t>//MÉTODO QUE CONVERTE UMA STRING PARA ENUM</w:t>
+      </w:r>
+    </w:p>
+    <w:p>
+      <w:pPr>
+        <w:spacing w:beforeLines="0" w:afterLines="0"/>
+        <w:jc w:val="left"/>
+        <w:rPr>
+          <w:rFonts w:hint="default" w:ascii="Cascadia Mono" w:hAnsi="Cascadia Mono" w:eastAsia="Cascadia Mono"/>
+          <w:color w:val="000000"/>
+          <w:sz w:val="19"/>
+          <w:szCs w:val="24"/>
+          <w:highlight w:val="lightGray"/>
+        </w:rPr>
+      </w:pPr>
+      <w:r>
+        <w:rPr>
+          <w:rFonts w:hint="default" w:ascii="Cascadia Mono" w:hAnsi="Cascadia Mono" w:eastAsia="Cascadia Mono"/>
+          <w:color w:val="000000"/>
+          <w:sz w:val="19"/>
+          <w:szCs w:val="24"/>
+          <w:highlight w:val="lightGray"/>
+        </w:rPr>
+        <w:t xml:space="preserve">    </w:t>
+      </w:r>
+      <w:r>
+        <w:rPr>
+          <w:rFonts w:hint="default" w:ascii="Cascadia Mono" w:hAnsi="Cascadia Mono" w:eastAsia="Cascadia Mono"/>
+          <w:color w:val="0000FF"/>
+          <w:sz w:val="19"/>
+          <w:szCs w:val="24"/>
+          <w:highlight w:val="lightGray"/>
+        </w:rPr>
+        <w:t>public</w:t>
+      </w:r>
+      <w:r>
+        <w:rPr>
+          <w:rFonts w:hint="default" w:ascii="Cascadia Mono" w:hAnsi="Cascadia Mono" w:eastAsia="Cascadia Mono"/>
+          <w:color w:val="000000"/>
+          <w:sz w:val="19"/>
+          <w:szCs w:val="24"/>
+          <w:highlight w:val="lightGray"/>
+        </w:rPr>
+        <w:t xml:space="preserve"> </w:t>
+      </w:r>
+      <w:r>
+        <w:rPr>
+          <w:rFonts w:hint="default" w:ascii="Cascadia Mono" w:hAnsi="Cascadia Mono" w:eastAsia="Cascadia Mono"/>
+          <w:color w:val="0000FF"/>
+          <w:sz w:val="19"/>
+          <w:szCs w:val="24"/>
+          <w:highlight w:val="lightGray"/>
+        </w:rPr>
+        <w:t>static</w:t>
+      </w:r>
+      <w:r>
+        <w:rPr>
+          <w:rFonts w:hint="default" w:ascii="Cascadia Mono" w:hAnsi="Cascadia Mono" w:eastAsia="Cascadia Mono"/>
+          <w:color w:val="000000"/>
+          <w:sz w:val="19"/>
+          <w:szCs w:val="24"/>
+          <w:highlight w:val="lightGray"/>
+        </w:rPr>
+        <w:t xml:space="preserve"> </w:t>
+      </w:r>
+      <w:r>
+        <w:rPr>
+          <w:rFonts w:hint="default" w:ascii="Cascadia Mono" w:hAnsi="Cascadia Mono" w:eastAsia="Cascadia Mono"/>
+          <w:color w:val="2B91AF"/>
+          <w:sz w:val="19"/>
+          <w:szCs w:val="24"/>
+          <w:highlight w:val="lightGray"/>
+        </w:rPr>
+        <w:t>UnidadeFederativa</w:t>
+      </w:r>
+      <w:r>
+        <w:rPr>
+          <w:rFonts w:hint="default" w:ascii="Cascadia Mono" w:hAnsi="Cascadia Mono" w:eastAsia="Cascadia Mono"/>
+          <w:color w:val="000000"/>
+          <w:sz w:val="19"/>
+          <w:szCs w:val="24"/>
+          <w:highlight w:val="lightGray"/>
+        </w:rPr>
+        <w:t>? From(</w:t>
+      </w:r>
+      <w:r>
+        <w:rPr>
+          <w:rFonts w:hint="default" w:ascii="Cascadia Mono" w:hAnsi="Cascadia Mono" w:eastAsia="Cascadia Mono"/>
+          <w:color w:val="0000FF"/>
+          <w:sz w:val="19"/>
+          <w:szCs w:val="24"/>
+          <w:highlight w:val="lightGray"/>
+        </w:rPr>
+        <w:t>string</w:t>
+      </w:r>
+      <w:r>
+        <w:rPr>
+          <w:rFonts w:hint="default" w:ascii="Cascadia Mono" w:hAnsi="Cascadia Mono" w:eastAsia="Cascadia Mono"/>
+          <w:color w:val="000000"/>
+          <w:sz w:val="19"/>
+          <w:szCs w:val="24"/>
+          <w:highlight w:val="lightGray"/>
+        </w:rPr>
+        <w:t>? uf)</w:t>
+      </w:r>
+    </w:p>
+    <w:p>
+      <w:pPr>
+        <w:spacing w:beforeLines="0" w:afterLines="0"/>
+        <w:jc w:val="left"/>
+        <w:rPr>
+          <w:rFonts w:hint="default" w:ascii="Cascadia Mono" w:hAnsi="Cascadia Mono" w:eastAsia="Cascadia Mono"/>
+          <w:color w:val="000000"/>
+          <w:sz w:val="19"/>
+          <w:szCs w:val="24"/>
+          <w:highlight w:val="lightGray"/>
+        </w:rPr>
+      </w:pPr>
+      <w:r>
+        <w:rPr>
+          <w:rFonts w:hint="default" w:ascii="Cascadia Mono" w:hAnsi="Cascadia Mono" w:eastAsia="Cascadia Mono"/>
+          <w:color w:val="000000"/>
+          <w:sz w:val="19"/>
+          <w:szCs w:val="24"/>
+          <w:highlight w:val="lightGray"/>
+        </w:rPr>
+        <w:t xml:space="preserve">    {</w:t>
+      </w:r>
+    </w:p>
+    <w:p>
+      <w:pPr>
+        <w:spacing w:beforeLines="0" w:afterLines="0"/>
+        <w:jc w:val="left"/>
+        <w:rPr>
+          <w:rFonts w:hint="default" w:ascii="Cascadia Mono" w:hAnsi="Cascadia Mono" w:eastAsia="Cascadia Mono"/>
+          <w:color w:val="000000"/>
+          <w:sz w:val="19"/>
+          <w:szCs w:val="24"/>
+          <w:highlight w:val="lightGray"/>
+        </w:rPr>
+      </w:pPr>
+      <w:r>
+        <w:rPr>
+          <w:rFonts w:hint="default" w:ascii="Cascadia Mono" w:hAnsi="Cascadia Mono" w:eastAsia="Cascadia Mono"/>
+          <w:color w:val="000000"/>
+          <w:sz w:val="19"/>
+          <w:szCs w:val="24"/>
+          <w:highlight w:val="lightGray"/>
+        </w:rPr>
+        <w:t xml:space="preserve">        </w:t>
+      </w:r>
+      <w:r>
+        <w:rPr>
+          <w:rFonts w:hint="default" w:ascii="Cascadia Mono" w:hAnsi="Cascadia Mono" w:eastAsia="Cascadia Mono"/>
+          <w:color w:val="0000FF"/>
+          <w:sz w:val="19"/>
+          <w:szCs w:val="24"/>
+          <w:highlight w:val="lightGray"/>
+        </w:rPr>
+        <w:t>if</w:t>
+      </w:r>
+      <w:r>
+        <w:rPr>
+          <w:rFonts w:hint="default" w:ascii="Cascadia Mono" w:hAnsi="Cascadia Mono" w:eastAsia="Cascadia Mono"/>
+          <w:color w:val="000000"/>
+          <w:sz w:val="19"/>
+          <w:szCs w:val="24"/>
+          <w:highlight w:val="lightGray"/>
+        </w:rPr>
+        <w:t xml:space="preserve"> (uf </w:t>
+      </w:r>
+      <w:r>
+        <w:rPr>
+          <w:rFonts w:hint="default" w:ascii="Cascadia Mono" w:hAnsi="Cascadia Mono" w:eastAsia="Cascadia Mono"/>
+          <w:color w:val="0000FF"/>
+          <w:sz w:val="19"/>
+          <w:szCs w:val="24"/>
+          <w:highlight w:val="lightGray"/>
+        </w:rPr>
+        <w:t>is</w:t>
+      </w:r>
+      <w:r>
+        <w:rPr>
+          <w:rFonts w:hint="default" w:ascii="Cascadia Mono" w:hAnsi="Cascadia Mono" w:eastAsia="Cascadia Mono"/>
+          <w:color w:val="000000"/>
+          <w:sz w:val="19"/>
+          <w:szCs w:val="24"/>
+          <w:highlight w:val="lightGray"/>
+        </w:rPr>
+        <w:t xml:space="preserve"> </w:t>
+      </w:r>
+      <w:r>
+        <w:rPr>
+          <w:rFonts w:hint="default" w:ascii="Cascadia Mono" w:hAnsi="Cascadia Mono" w:eastAsia="Cascadia Mono"/>
+          <w:color w:val="0000FF"/>
+          <w:sz w:val="19"/>
+          <w:szCs w:val="24"/>
+          <w:highlight w:val="lightGray"/>
+        </w:rPr>
+        <w:t>null</w:t>
+      </w:r>
+      <w:r>
+        <w:rPr>
+          <w:rFonts w:hint="default" w:ascii="Cascadia Mono" w:hAnsi="Cascadia Mono" w:eastAsia="Cascadia Mono"/>
+          <w:color w:val="000000"/>
+          <w:sz w:val="19"/>
+          <w:szCs w:val="24"/>
+          <w:highlight w:val="lightGray"/>
+        </w:rPr>
+        <w:t xml:space="preserve">) </w:t>
+      </w:r>
+      <w:r>
+        <w:rPr>
+          <w:rFonts w:hint="default" w:ascii="Cascadia Mono" w:hAnsi="Cascadia Mono" w:eastAsia="Cascadia Mono"/>
+          <w:color w:val="0000FF"/>
+          <w:sz w:val="19"/>
+          <w:szCs w:val="24"/>
+          <w:highlight w:val="lightGray"/>
+        </w:rPr>
+        <w:t>return</w:t>
+      </w:r>
+      <w:r>
+        <w:rPr>
+          <w:rFonts w:hint="default" w:ascii="Cascadia Mono" w:hAnsi="Cascadia Mono" w:eastAsia="Cascadia Mono"/>
+          <w:color w:val="000000"/>
+          <w:sz w:val="19"/>
+          <w:szCs w:val="24"/>
+          <w:highlight w:val="lightGray"/>
+        </w:rPr>
+        <w:t xml:space="preserve"> </w:t>
+      </w:r>
+      <w:r>
+        <w:rPr>
+          <w:rFonts w:hint="default" w:ascii="Cascadia Mono" w:hAnsi="Cascadia Mono" w:eastAsia="Cascadia Mono"/>
+          <w:color w:val="0000FF"/>
+          <w:sz w:val="19"/>
+          <w:szCs w:val="24"/>
+          <w:highlight w:val="lightGray"/>
+        </w:rPr>
+        <w:t>null</w:t>
+      </w:r>
+      <w:r>
+        <w:rPr>
+          <w:rFonts w:hint="default" w:ascii="Cascadia Mono" w:hAnsi="Cascadia Mono" w:eastAsia="Cascadia Mono"/>
+          <w:color w:val="000000"/>
+          <w:sz w:val="19"/>
+          <w:szCs w:val="24"/>
+          <w:highlight w:val="lightGray"/>
+        </w:rPr>
+        <w:t>;</w:t>
+      </w:r>
+      <w:r>
+        <w:rPr>
+          <w:rFonts w:hint="default" w:ascii="Cascadia Mono" w:hAnsi="Cascadia Mono" w:eastAsia="Cascadia Mono"/>
+          <w:color w:val="008000"/>
+          <w:sz w:val="19"/>
+          <w:szCs w:val="24"/>
+          <w:highlight w:val="lightGray"/>
+        </w:rPr>
+        <w:t>//SE A STRING FOR NULL, RETORNA NULL</w:t>
+      </w:r>
+    </w:p>
+    <w:p>
+      <w:pPr>
+        <w:spacing w:beforeLines="0" w:afterLines="0"/>
+        <w:jc w:val="left"/>
+        <w:rPr>
+          <w:rFonts w:hint="default" w:ascii="Cascadia Mono" w:hAnsi="Cascadia Mono" w:eastAsia="Cascadia Mono"/>
+          <w:color w:val="000000"/>
+          <w:sz w:val="19"/>
+          <w:szCs w:val="24"/>
+          <w:highlight w:val="lightGray"/>
+        </w:rPr>
+      </w:pPr>
+      <w:r>
+        <w:rPr>
+          <w:rFonts w:hint="default" w:ascii="Cascadia Mono" w:hAnsi="Cascadia Mono" w:eastAsia="Cascadia Mono"/>
+          <w:color w:val="000000"/>
+          <w:sz w:val="19"/>
+          <w:szCs w:val="24"/>
+          <w:highlight w:val="lightGray"/>
+        </w:rPr>
+        <w:t xml:space="preserve">        </w:t>
+      </w:r>
+    </w:p>
+    <w:p>
+      <w:pPr>
+        <w:spacing w:beforeLines="0" w:afterLines="0"/>
+        <w:jc w:val="left"/>
+        <w:rPr>
+          <w:rFonts w:hint="default" w:ascii="Cascadia Mono" w:hAnsi="Cascadia Mono" w:eastAsia="Cascadia Mono"/>
+          <w:color w:val="000000"/>
+          <w:sz w:val="19"/>
+          <w:szCs w:val="24"/>
+          <w:highlight w:val="lightGray"/>
+        </w:rPr>
+      </w:pPr>
+      <w:r>
+        <w:rPr>
+          <w:rFonts w:hint="default" w:ascii="Cascadia Mono" w:hAnsi="Cascadia Mono" w:eastAsia="Cascadia Mono"/>
+          <w:color w:val="000000"/>
+          <w:sz w:val="19"/>
+          <w:szCs w:val="24"/>
+          <w:highlight w:val="lightGray"/>
+        </w:rPr>
+        <w:t xml:space="preserve">        </w:t>
+      </w:r>
+      <w:r>
+        <w:rPr>
+          <w:rFonts w:hint="default" w:ascii="Cascadia Mono" w:hAnsi="Cascadia Mono" w:eastAsia="Cascadia Mono"/>
+          <w:color w:val="008000"/>
+          <w:sz w:val="19"/>
+          <w:szCs w:val="24"/>
+          <w:highlight w:val="lightGray"/>
+        </w:rPr>
+        <w:t>//SE NÃO CONSEGUIR CONVERTER, RETORNA NULL</w:t>
+      </w:r>
+    </w:p>
+    <w:p>
+      <w:pPr>
+        <w:spacing w:beforeLines="0" w:afterLines="0"/>
+        <w:jc w:val="left"/>
+        <w:rPr>
+          <w:rFonts w:hint="default" w:ascii="Cascadia Mono" w:hAnsi="Cascadia Mono" w:eastAsia="Cascadia Mono"/>
+          <w:color w:val="000000"/>
+          <w:sz w:val="19"/>
+          <w:szCs w:val="24"/>
+          <w:highlight w:val="lightGray"/>
+        </w:rPr>
+      </w:pPr>
+      <w:r>
+        <w:rPr>
+          <w:rFonts w:hint="default" w:ascii="Cascadia Mono" w:hAnsi="Cascadia Mono" w:eastAsia="Cascadia Mono"/>
+          <w:color w:val="000000"/>
+          <w:sz w:val="19"/>
+          <w:szCs w:val="24"/>
+          <w:highlight w:val="lightGray"/>
+        </w:rPr>
+        <w:t xml:space="preserve">        </w:t>
+      </w:r>
+      <w:r>
+        <w:rPr>
+          <w:rFonts w:hint="default" w:ascii="Cascadia Mono" w:hAnsi="Cascadia Mono" w:eastAsia="Cascadia Mono"/>
+          <w:color w:val="0000FF"/>
+          <w:sz w:val="19"/>
+          <w:szCs w:val="24"/>
+          <w:highlight w:val="lightGray"/>
+        </w:rPr>
+        <w:t>return</w:t>
+      </w:r>
+      <w:r>
+        <w:rPr>
+          <w:rFonts w:hint="default" w:ascii="Cascadia Mono" w:hAnsi="Cascadia Mono" w:eastAsia="Cascadia Mono"/>
+          <w:color w:val="000000"/>
+          <w:sz w:val="19"/>
+          <w:szCs w:val="24"/>
+          <w:highlight w:val="lightGray"/>
+        </w:rPr>
+        <w:t xml:space="preserve"> </w:t>
+      </w:r>
+      <w:r>
+        <w:rPr>
+          <w:rFonts w:hint="default" w:ascii="Cascadia Mono" w:hAnsi="Cascadia Mono" w:eastAsia="Cascadia Mono"/>
+          <w:color w:val="2B91AF"/>
+          <w:sz w:val="19"/>
+          <w:szCs w:val="24"/>
+          <w:highlight w:val="lightGray"/>
+        </w:rPr>
+        <w:t>Enum</w:t>
+      </w:r>
+    </w:p>
+    <w:p>
+      <w:pPr>
+        <w:spacing w:beforeLines="0" w:afterLines="0"/>
+        <w:jc w:val="left"/>
+        <w:rPr>
+          <w:rFonts w:hint="default" w:ascii="Cascadia Mono" w:hAnsi="Cascadia Mono" w:eastAsia="Cascadia Mono"/>
+          <w:color w:val="000000"/>
+          <w:sz w:val="19"/>
+          <w:szCs w:val="24"/>
+          <w:highlight w:val="lightGray"/>
+        </w:rPr>
+      </w:pPr>
+      <w:r>
+        <w:rPr>
+          <w:rFonts w:hint="default" w:ascii="Cascadia Mono" w:hAnsi="Cascadia Mono" w:eastAsia="Cascadia Mono"/>
+          <w:color w:val="000000"/>
+          <w:sz w:val="19"/>
+          <w:szCs w:val="24"/>
+          <w:highlight w:val="lightGray"/>
+        </w:rPr>
+        <w:t xml:space="preserve">            .TryParse&lt;</w:t>
+      </w:r>
+      <w:r>
+        <w:rPr>
+          <w:rFonts w:hint="default" w:ascii="Cascadia Mono" w:hAnsi="Cascadia Mono" w:eastAsia="Cascadia Mono"/>
+          <w:color w:val="2B91AF"/>
+          <w:sz w:val="19"/>
+          <w:szCs w:val="24"/>
+          <w:highlight w:val="lightGray"/>
+        </w:rPr>
+        <w:t>UnidadeFederativa</w:t>
+      </w:r>
+      <w:r>
+        <w:rPr>
+          <w:rFonts w:hint="default" w:ascii="Cascadia Mono" w:hAnsi="Cascadia Mono" w:eastAsia="Cascadia Mono"/>
+          <w:color w:val="000000"/>
+          <w:sz w:val="19"/>
+          <w:szCs w:val="24"/>
+          <w:highlight w:val="lightGray"/>
+        </w:rPr>
+        <w:t xml:space="preserve">&gt;(uf, </w:t>
+      </w:r>
+      <w:r>
+        <w:rPr>
+          <w:rFonts w:hint="default" w:ascii="Cascadia Mono" w:hAnsi="Cascadia Mono" w:eastAsia="Cascadia Mono"/>
+          <w:color w:val="0000FF"/>
+          <w:sz w:val="19"/>
+          <w:szCs w:val="24"/>
+          <w:highlight w:val="lightGray"/>
+        </w:rPr>
+        <w:t>out</w:t>
+      </w:r>
+      <w:r>
+        <w:rPr>
+          <w:rFonts w:hint="default" w:ascii="Cascadia Mono" w:hAnsi="Cascadia Mono" w:eastAsia="Cascadia Mono"/>
+          <w:color w:val="000000"/>
+          <w:sz w:val="19"/>
+          <w:szCs w:val="24"/>
+          <w:highlight w:val="lightGray"/>
+        </w:rPr>
+        <w:t xml:space="preserve"> </w:t>
+      </w:r>
+      <w:r>
+        <w:rPr>
+          <w:rFonts w:hint="default" w:ascii="Cascadia Mono" w:hAnsi="Cascadia Mono" w:eastAsia="Cascadia Mono"/>
+          <w:color w:val="0000FF"/>
+          <w:sz w:val="19"/>
+          <w:szCs w:val="24"/>
+          <w:highlight w:val="lightGray"/>
+        </w:rPr>
+        <w:t>var</w:t>
+      </w:r>
+      <w:r>
+        <w:rPr>
+          <w:rFonts w:hint="default" w:ascii="Cascadia Mono" w:hAnsi="Cascadia Mono" w:eastAsia="Cascadia Mono"/>
+          <w:color w:val="000000"/>
+          <w:sz w:val="19"/>
+          <w:szCs w:val="24"/>
+          <w:highlight w:val="lightGray"/>
+        </w:rPr>
+        <w:t xml:space="preserve"> parsedUf) ? parsedUf : </w:t>
+      </w:r>
+      <w:r>
+        <w:rPr>
+          <w:rFonts w:hint="default" w:ascii="Cascadia Mono" w:hAnsi="Cascadia Mono" w:eastAsia="Cascadia Mono"/>
+          <w:color w:val="0000FF"/>
+          <w:sz w:val="19"/>
+          <w:szCs w:val="24"/>
+          <w:highlight w:val="lightGray"/>
+        </w:rPr>
+        <w:t>null</w:t>
+      </w:r>
+      <w:r>
+        <w:rPr>
+          <w:rFonts w:hint="default" w:ascii="Cascadia Mono" w:hAnsi="Cascadia Mono" w:eastAsia="Cascadia Mono"/>
+          <w:color w:val="000000"/>
+          <w:sz w:val="19"/>
+          <w:szCs w:val="24"/>
+          <w:highlight w:val="lightGray"/>
+        </w:rPr>
+        <w:t>;</w:t>
+      </w:r>
+    </w:p>
+    <w:p>
+      <w:pPr>
+        <w:spacing w:beforeLines="0" w:afterLines="0"/>
+        <w:jc w:val="left"/>
+        <w:rPr>
+          <w:rFonts w:hint="default" w:ascii="Cascadia Mono" w:hAnsi="Cascadia Mono" w:eastAsia="Cascadia Mono"/>
+          <w:color w:val="000000"/>
+          <w:sz w:val="19"/>
+          <w:szCs w:val="24"/>
+          <w:highlight w:val="lightGray"/>
+        </w:rPr>
+      </w:pPr>
+      <w:r>
+        <w:rPr>
+          <w:rFonts w:hint="default" w:ascii="Cascadia Mono" w:hAnsi="Cascadia Mono" w:eastAsia="Cascadia Mono"/>
+          <w:color w:val="000000"/>
+          <w:sz w:val="19"/>
+          <w:szCs w:val="24"/>
+          <w:highlight w:val="lightGray"/>
+        </w:rPr>
+        <w:t xml:space="preserve">    }</w:t>
+      </w:r>
+    </w:p>
+    <w:p>
+      <w:pPr>
+        <w:spacing w:beforeLines="0" w:afterLines="0"/>
+        <w:jc w:val="left"/>
+        <w:rPr>
+          <w:rFonts w:hint="default" w:ascii="Cascadia Mono" w:hAnsi="Cascadia Mono" w:eastAsia="Cascadia Mono"/>
+          <w:color w:val="000000"/>
+          <w:sz w:val="19"/>
+          <w:szCs w:val="24"/>
+          <w:highlight w:val="lightGray"/>
+        </w:rPr>
+      </w:pPr>
+      <w:r>
+        <w:rPr>
+          <w:rFonts w:hint="default" w:ascii="Cascadia Mono" w:hAnsi="Cascadia Mono" w:eastAsia="Cascadia Mono"/>
+          <w:color w:val="000000"/>
+          <w:sz w:val="19"/>
+          <w:szCs w:val="24"/>
+          <w:highlight w:val="lightGray"/>
+        </w:rPr>
+        <w:t>}</w:t>
+      </w:r>
+    </w:p>
+    <w:p>
+      <w:pPr>
+        <w:spacing w:beforeLines="0" w:afterLines="0"/>
+        <w:jc w:val="left"/>
+        <w:rPr>
+          <w:rFonts w:hint="default" w:ascii="Cascadia Mono" w:hAnsi="Cascadia Mono" w:eastAsia="Cascadia Mono"/>
+          <w:color w:val="000000"/>
+          <w:sz w:val="19"/>
+          <w:szCs w:val="24"/>
+          <w:highlight w:val="lightGray"/>
+        </w:rPr>
+      </w:pPr>
+    </w:p>
+    <w:p>
+      <w:pPr>
+        <w:spacing w:beforeLines="0" w:afterLines="0"/>
+        <w:jc w:val="left"/>
+        <w:rPr>
+          <w:rFonts w:hint="default" w:ascii="Cascadia Mono" w:hAnsi="Cascadia Mono" w:eastAsia="Cascadia Mono"/>
+          <w:color w:val="000000"/>
+          <w:sz w:val="19"/>
+          <w:szCs w:val="24"/>
+          <w:highlight w:val="lightGray"/>
+        </w:rPr>
+      </w:pPr>
+      <w:r>
+        <w:rPr>
+          <w:rFonts w:hint="default" w:ascii="Cascadia Mono" w:hAnsi="Cascadia Mono" w:eastAsia="Cascadia Mono"/>
+          <w:color w:val="0000FF"/>
+          <w:sz w:val="19"/>
+          <w:szCs w:val="24"/>
+          <w:highlight w:val="lightGray"/>
+        </w:rPr>
+        <w:t>public</w:t>
+      </w:r>
+      <w:r>
+        <w:rPr>
+          <w:rFonts w:hint="default" w:ascii="Cascadia Mono" w:hAnsi="Cascadia Mono" w:eastAsia="Cascadia Mono"/>
+          <w:color w:val="000000"/>
+          <w:sz w:val="19"/>
+          <w:szCs w:val="24"/>
+          <w:highlight w:val="lightGray"/>
+        </w:rPr>
+        <w:t xml:space="preserve"> </w:t>
+      </w:r>
+      <w:r>
+        <w:rPr>
+          <w:rFonts w:hint="default" w:ascii="Cascadia Mono" w:hAnsi="Cascadia Mono" w:eastAsia="Cascadia Mono"/>
+          <w:color w:val="0000FF"/>
+          <w:sz w:val="19"/>
+          <w:szCs w:val="24"/>
+          <w:highlight w:val="lightGray"/>
+        </w:rPr>
+        <w:t>enum</w:t>
+      </w:r>
+      <w:r>
+        <w:rPr>
+          <w:rFonts w:hint="default" w:ascii="Cascadia Mono" w:hAnsi="Cascadia Mono" w:eastAsia="Cascadia Mono"/>
+          <w:color w:val="000000"/>
+          <w:sz w:val="19"/>
+          <w:szCs w:val="24"/>
+          <w:highlight w:val="lightGray"/>
+        </w:rPr>
+        <w:t xml:space="preserve"> </w:t>
+      </w:r>
+      <w:r>
+        <w:rPr>
+          <w:rFonts w:hint="default" w:ascii="Cascadia Mono" w:hAnsi="Cascadia Mono" w:eastAsia="Cascadia Mono"/>
+          <w:color w:val="2B91AF"/>
+          <w:sz w:val="19"/>
+          <w:szCs w:val="24"/>
+          <w:highlight w:val="lightGray"/>
+        </w:rPr>
+        <w:t>UnidadeFederativa</w:t>
+      </w:r>
+    </w:p>
+    <w:p>
+      <w:pPr>
+        <w:spacing w:beforeLines="0" w:afterLines="0"/>
+        <w:jc w:val="left"/>
+        <w:rPr>
+          <w:rFonts w:hint="default" w:ascii="Cascadia Mono" w:hAnsi="Cascadia Mono" w:eastAsia="Cascadia Mono"/>
+          <w:color w:val="000000"/>
+          <w:sz w:val="19"/>
+          <w:szCs w:val="24"/>
+          <w:highlight w:val="lightGray"/>
+        </w:rPr>
+      </w:pPr>
+      <w:r>
+        <w:rPr>
+          <w:rFonts w:hint="default" w:ascii="Cascadia Mono" w:hAnsi="Cascadia Mono" w:eastAsia="Cascadia Mono"/>
+          <w:color w:val="000000"/>
+          <w:sz w:val="19"/>
+          <w:szCs w:val="24"/>
+          <w:highlight w:val="lightGray"/>
+        </w:rPr>
+        <w:t>{</w:t>
+      </w:r>
+    </w:p>
+    <w:p>
+      <w:pPr>
+        <w:spacing w:beforeLines="0" w:afterLines="0"/>
+        <w:jc w:val="left"/>
+        <w:rPr>
+          <w:rFonts w:hint="default" w:ascii="Cascadia Mono" w:hAnsi="Cascadia Mono" w:eastAsia="Cascadia Mono"/>
+          <w:color w:val="000000"/>
+          <w:sz w:val="19"/>
+          <w:szCs w:val="24"/>
+          <w:highlight w:val="lightGray"/>
+        </w:rPr>
+      </w:pPr>
+      <w:r>
+        <w:rPr>
+          <w:rFonts w:hint="default" w:ascii="Cascadia Mono" w:hAnsi="Cascadia Mono" w:eastAsia="Cascadia Mono"/>
+          <w:color w:val="000000"/>
+          <w:sz w:val="19"/>
+          <w:szCs w:val="24"/>
+          <w:highlight w:val="lightGray"/>
+        </w:rPr>
+        <w:t xml:space="preserve">    AC,</w:t>
+      </w:r>
+    </w:p>
+    <w:p>
+      <w:pPr>
+        <w:spacing w:beforeLines="0" w:afterLines="0"/>
+        <w:jc w:val="left"/>
+        <w:rPr>
+          <w:rFonts w:hint="default" w:ascii="Cascadia Mono" w:hAnsi="Cascadia Mono" w:eastAsia="Cascadia Mono"/>
+          <w:color w:val="000000"/>
+          <w:sz w:val="19"/>
+          <w:szCs w:val="24"/>
+          <w:highlight w:val="lightGray"/>
+        </w:rPr>
+      </w:pPr>
+      <w:r>
+        <w:rPr>
+          <w:rFonts w:hint="default" w:ascii="Cascadia Mono" w:hAnsi="Cascadia Mono" w:eastAsia="Cascadia Mono"/>
+          <w:color w:val="000000"/>
+          <w:sz w:val="19"/>
+          <w:szCs w:val="24"/>
+          <w:highlight w:val="lightGray"/>
+        </w:rPr>
+        <w:t xml:space="preserve">    AL,</w:t>
+      </w:r>
+    </w:p>
+    <w:p>
+      <w:pPr>
+        <w:spacing w:beforeLines="0" w:afterLines="0"/>
+        <w:jc w:val="left"/>
+        <w:rPr>
+          <w:rFonts w:hint="default" w:ascii="Cascadia Mono" w:hAnsi="Cascadia Mono" w:eastAsia="Cascadia Mono"/>
+          <w:color w:val="000000"/>
+          <w:sz w:val="19"/>
+          <w:szCs w:val="24"/>
+          <w:highlight w:val="lightGray"/>
+        </w:rPr>
+      </w:pPr>
+      <w:r>
+        <w:rPr>
+          <w:rFonts w:hint="default" w:ascii="Cascadia Mono" w:hAnsi="Cascadia Mono" w:eastAsia="Cascadia Mono"/>
+          <w:color w:val="000000"/>
+          <w:sz w:val="19"/>
+          <w:szCs w:val="24"/>
+          <w:highlight w:val="lightGray"/>
+        </w:rPr>
+        <w:t xml:space="preserve">    AP,</w:t>
+      </w:r>
+    </w:p>
+    <w:p>
+      <w:pPr>
+        <w:spacing w:beforeLines="0" w:afterLines="0"/>
+        <w:jc w:val="left"/>
+        <w:rPr>
+          <w:rFonts w:hint="default" w:ascii="Cascadia Mono" w:hAnsi="Cascadia Mono" w:eastAsia="Cascadia Mono"/>
+          <w:color w:val="000000"/>
+          <w:sz w:val="19"/>
+          <w:szCs w:val="24"/>
+          <w:highlight w:val="lightGray"/>
+        </w:rPr>
+      </w:pPr>
+      <w:r>
+        <w:rPr>
+          <w:rFonts w:hint="default" w:ascii="Cascadia Mono" w:hAnsi="Cascadia Mono" w:eastAsia="Cascadia Mono"/>
+          <w:color w:val="000000"/>
+          <w:sz w:val="19"/>
+          <w:szCs w:val="24"/>
+          <w:highlight w:val="lightGray"/>
+        </w:rPr>
+        <w:t xml:space="preserve">    AM,</w:t>
+      </w:r>
+    </w:p>
+    <w:p>
+      <w:pPr>
+        <w:spacing w:beforeLines="0" w:afterLines="0"/>
+        <w:jc w:val="left"/>
+        <w:rPr>
+          <w:rFonts w:hint="default" w:ascii="Cascadia Mono" w:hAnsi="Cascadia Mono" w:eastAsia="Cascadia Mono"/>
+          <w:color w:val="000000"/>
+          <w:sz w:val="19"/>
+          <w:szCs w:val="24"/>
+          <w:highlight w:val="lightGray"/>
+        </w:rPr>
+      </w:pPr>
+      <w:r>
+        <w:rPr>
+          <w:rFonts w:hint="default" w:ascii="Cascadia Mono" w:hAnsi="Cascadia Mono" w:eastAsia="Cascadia Mono"/>
+          <w:color w:val="000000"/>
+          <w:sz w:val="19"/>
+          <w:szCs w:val="24"/>
+          <w:highlight w:val="lightGray"/>
+        </w:rPr>
+        <w:t xml:space="preserve">    BA,</w:t>
+      </w:r>
+    </w:p>
+    <w:p>
+      <w:pPr>
+        <w:spacing w:beforeLines="0" w:afterLines="0"/>
+        <w:jc w:val="left"/>
+        <w:rPr>
+          <w:rFonts w:hint="default" w:ascii="Cascadia Mono" w:hAnsi="Cascadia Mono" w:eastAsia="Cascadia Mono"/>
+          <w:color w:val="000000"/>
+          <w:sz w:val="19"/>
+          <w:szCs w:val="24"/>
+          <w:highlight w:val="lightGray"/>
+        </w:rPr>
+      </w:pPr>
+      <w:r>
+        <w:rPr>
+          <w:rFonts w:hint="default" w:ascii="Cascadia Mono" w:hAnsi="Cascadia Mono" w:eastAsia="Cascadia Mono"/>
+          <w:color w:val="000000"/>
+          <w:sz w:val="19"/>
+          <w:szCs w:val="24"/>
+          <w:highlight w:val="lightGray"/>
+        </w:rPr>
+        <w:t xml:space="preserve">    CE,</w:t>
+      </w:r>
+    </w:p>
+    <w:p>
+      <w:pPr>
+        <w:spacing w:beforeLines="0" w:afterLines="0"/>
+        <w:jc w:val="left"/>
+        <w:rPr>
+          <w:rFonts w:hint="default" w:ascii="Cascadia Mono" w:hAnsi="Cascadia Mono" w:eastAsia="Cascadia Mono"/>
+          <w:color w:val="000000"/>
+          <w:sz w:val="19"/>
+          <w:szCs w:val="24"/>
+          <w:highlight w:val="lightGray"/>
+        </w:rPr>
+      </w:pPr>
+      <w:r>
+        <w:rPr>
+          <w:rFonts w:hint="default" w:ascii="Cascadia Mono" w:hAnsi="Cascadia Mono" w:eastAsia="Cascadia Mono"/>
+          <w:color w:val="000000"/>
+          <w:sz w:val="19"/>
+          <w:szCs w:val="24"/>
+          <w:highlight w:val="lightGray"/>
+        </w:rPr>
+        <w:t xml:space="preserve">    DF,</w:t>
+      </w:r>
+    </w:p>
+    <w:p>
+      <w:pPr>
+        <w:spacing w:beforeLines="0" w:afterLines="0"/>
+        <w:jc w:val="left"/>
+        <w:rPr>
+          <w:rFonts w:hint="default" w:ascii="Cascadia Mono" w:hAnsi="Cascadia Mono" w:eastAsia="Cascadia Mono"/>
+          <w:color w:val="000000"/>
+          <w:sz w:val="19"/>
+          <w:szCs w:val="24"/>
+          <w:highlight w:val="lightGray"/>
+        </w:rPr>
+      </w:pPr>
+      <w:r>
+        <w:rPr>
+          <w:rFonts w:hint="default" w:ascii="Cascadia Mono" w:hAnsi="Cascadia Mono" w:eastAsia="Cascadia Mono"/>
+          <w:color w:val="000000"/>
+          <w:sz w:val="19"/>
+          <w:szCs w:val="24"/>
+          <w:highlight w:val="lightGray"/>
+        </w:rPr>
+        <w:t xml:space="preserve">    ES,</w:t>
+      </w:r>
+    </w:p>
+    <w:p>
+      <w:pPr>
+        <w:spacing w:beforeLines="0" w:afterLines="0"/>
+        <w:jc w:val="left"/>
+        <w:rPr>
+          <w:rFonts w:hint="default" w:ascii="Cascadia Mono" w:hAnsi="Cascadia Mono" w:eastAsia="Cascadia Mono"/>
+          <w:color w:val="000000"/>
+          <w:sz w:val="19"/>
+          <w:szCs w:val="24"/>
+          <w:highlight w:val="lightGray"/>
+        </w:rPr>
+      </w:pPr>
+      <w:r>
+        <w:rPr>
+          <w:rFonts w:hint="default" w:ascii="Cascadia Mono" w:hAnsi="Cascadia Mono" w:eastAsia="Cascadia Mono"/>
+          <w:color w:val="000000"/>
+          <w:sz w:val="19"/>
+          <w:szCs w:val="24"/>
+          <w:highlight w:val="lightGray"/>
+        </w:rPr>
+        <w:t xml:space="preserve">    GO,</w:t>
+      </w:r>
+    </w:p>
+    <w:p>
+      <w:pPr>
+        <w:spacing w:beforeLines="0" w:afterLines="0"/>
+        <w:jc w:val="left"/>
+        <w:rPr>
+          <w:rFonts w:hint="default" w:ascii="Cascadia Mono" w:hAnsi="Cascadia Mono" w:eastAsia="Cascadia Mono"/>
+          <w:color w:val="000000"/>
+          <w:sz w:val="19"/>
+          <w:szCs w:val="24"/>
+          <w:highlight w:val="lightGray"/>
+        </w:rPr>
+      </w:pPr>
+      <w:r>
+        <w:rPr>
+          <w:rFonts w:hint="default" w:ascii="Cascadia Mono" w:hAnsi="Cascadia Mono" w:eastAsia="Cascadia Mono"/>
+          <w:color w:val="000000"/>
+          <w:sz w:val="19"/>
+          <w:szCs w:val="24"/>
+          <w:highlight w:val="lightGray"/>
+        </w:rPr>
+        <w:t xml:space="preserve">    MA,</w:t>
+      </w:r>
+    </w:p>
+    <w:p>
+      <w:pPr>
+        <w:spacing w:beforeLines="0" w:afterLines="0"/>
+        <w:jc w:val="left"/>
+        <w:rPr>
+          <w:rFonts w:hint="default" w:ascii="Cascadia Mono" w:hAnsi="Cascadia Mono" w:eastAsia="Cascadia Mono"/>
+          <w:color w:val="000000"/>
+          <w:sz w:val="19"/>
+          <w:szCs w:val="24"/>
+          <w:highlight w:val="lightGray"/>
+        </w:rPr>
+      </w:pPr>
+      <w:r>
+        <w:rPr>
+          <w:rFonts w:hint="default" w:ascii="Cascadia Mono" w:hAnsi="Cascadia Mono" w:eastAsia="Cascadia Mono"/>
+          <w:color w:val="000000"/>
+          <w:sz w:val="19"/>
+          <w:szCs w:val="24"/>
+          <w:highlight w:val="lightGray"/>
+        </w:rPr>
+        <w:t xml:space="preserve">    MT,</w:t>
+      </w:r>
+    </w:p>
+    <w:p>
+      <w:pPr>
+        <w:spacing w:beforeLines="0" w:afterLines="0"/>
+        <w:jc w:val="left"/>
+        <w:rPr>
+          <w:rFonts w:hint="default" w:ascii="Cascadia Mono" w:hAnsi="Cascadia Mono" w:eastAsia="Cascadia Mono"/>
+          <w:color w:val="000000"/>
+          <w:sz w:val="19"/>
+          <w:szCs w:val="24"/>
+          <w:highlight w:val="lightGray"/>
+        </w:rPr>
+      </w:pPr>
+      <w:r>
+        <w:rPr>
+          <w:rFonts w:hint="default" w:ascii="Cascadia Mono" w:hAnsi="Cascadia Mono" w:eastAsia="Cascadia Mono"/>
+          <w:color w:val="000000"/>
+          <w:sz w:val="19"/>
+          <w:szCs w:val="24"/>
+          <w:highlight w:val="lightGray"/>
+        </w:rPr>
+        <w:t xml:space="preserve">    MS,</w:t>
+      </w:r>
+    </w:p>
+    <w:p>
+      <w:pPr>
+        <w:spacing w:beforeLines="0" w:afterLines="0"/>
+        <w:jc w:val="left"/>
+        <w:rPr>
+          <w:rFonts w:hint="default" w:ascii="Cascadia Mono" w:hAnsi="Cascadia Mono" w:eastAsia="Cascadia Mono"/>
+          <w:color w:val="000000"/>
+          <w:sz w:val="19"/>
+          <w:szCs w:val="24"/>
+          <w:highlight w:val="lightGray"/>
+        </w:rPr>
+      </w:pPr>
+      <w:r>
+        <w:rPr>
+          <w:rFonts w:hint="default" w:ascii="Cascadia Mono" w:hAnsi="Cascadia Mono" w:eastAsia="Cascadia Mono"/>
+          <w:color w:val="000000"/>
+          <w:sz w:val="19"/>
+          <w:szCs w:val="24"/>
+          <w:highlight w:val="lightGray"/>
+        </w:rPr>
+        <w:t xml:space="preserve">    MG,</w:t>
+      </w:r>
+    </w:p>
+    <w:p>
+      <w:pPr>
+        <w:spacing w:beforeLines="0" w:afterLines="0"/>
+        <w:jc w:val="left"/>
+        <w:rPr>
+          <w:rFonts w:hint="default" w:ascii="Cascadia Mono" w:hAnsi="Cascadia Mono" w:eastAsia="Cascadia Mono"/>
+          <w:color w:val="000000"/>
+          <w:sz w:val="19"/>
+          <w:szCs w:val="24"/>
+          <w:highlight w:val="lightGray"/>
+        </w:rPr>
+      </w:pPr>
+      <w:r>
+        <w:rPr>
+          <w:rFonts w:hint="default" w:ascii="Cascadia Mono" w:hAnsi="Cascadia Mono" w:eastAsia="Cascadia Mono"/>
+          <w:color w:val="000000"/>
+          <w:sz w:val="19"/>
+          <w:szCs w:val="24"/>
+          <w:highlight w:val="lightGray"/>
+        </w:rPr>
+        <w:t xml:space="preserve">    PA,</w:t>
+      </w:r>
+    </w:p>
+    <w:p>
+      <w:pPr>
+        <w:spacing w:beforeLines="0" w:afterLines="0"/>
+        <w:jc w:val="left"/>
+        <w:rPr>
+          <w:rFonts w:hint="default" w:ascii="Cascadia Mono" w:hAnsi="Cascadia Mono" w:eastAsia="Cascadia Mono"/>
+          <w:color w:val="000000"/>
+          <w:sz w:val="19"/>
+          <w:szCs w:val="24"/>
+          <w:highlight w:val="lightGray"/>
+        </w:rPr>
+      </w:pPr>
+      <w:r>
+        <w:rPr>
+          <w:rFonts w:hint="default" w:ascii="Cascadia Mono" w:hAnsi="Cascadia Mono" w:eastAsia="Cascadia Mono"/>
+          <w:color w:val="000000"/>
+          <w:sz w:val="19"/>
+          <w:szCs w:val="24"/>
+          <w:highlight w:val="lightGray"/>
+        </w:rPr>
+        <w:t xml:space="preserve">    PB,</w:t>
+      </w:r>
+    </w:p>
+    <w:p>
+      <w:pPr>
+        <w:spacing w:beforeLines="0" w:afterLines="0"/>
+        <w:jc w:val="left"/>
+        <w:rPr>
+          <w:rFonts w:hint="default" w:ascii="Cascadia Mono" w:hAnsi="Cascadia Mono" w:eastAsia="Cascadia Mono"/>
+          <w:color w:val="000000"/>
+          <w:sz w:val="19"/>
+          <w:szCs w:val="24"/>
+          <w:highlight w:val="lightGray"/>
+        </w:rPr>
+      </w:pPr>
+      <w:r>
+        <w:rPr>
+          <w:rFonts w:hint="default" w:ascii="Cascadia Mono" w:hAnsi="Cascadia Mono" w:eastAsia="Cascadia Mono"/>
+          <w:color w:val="000000"/>
+          <w:sz w:val="19"/>
+          <w:szCs w:val="24"/>
+          <w:highlight w:val="lightGray"/>
+        </w:rPr>
+        <w:t xml:space="preserve">    PR,</w:t>
+      </w:r>
+    </w:p>
+    <w:p>
+      <w:pPr>
+        <w:spacing w:beforeLines="0" w:afterLines="0"/>
+        <w:jc w:val="left"/>
+        <w:rPr>
+          <w:rFonts w:hint="default" w:ascii="Cascadia Mono" w:hAnsi="Cascadia Mono" w:eastAsia="Cascadia Mono"/>
+          <w:color w:val="000000"/>
+          <w:sz w:val="19"/>
+          <w:szCs w:val="24"/>
+          <w:highlight w:val="lightGray"/>
+        </w:rPr>
+      </w:pPr>
+      <w:r>
+        <w:rPr>
+          <w:rFonts w:hint="default" w:ascii="Cascadia Mono" w:hAnsi="Cascadia Mono" w:eastAsia="Cascadia Mono"/>
+          <w:color w:val="000000"/>
+          <w:sz w:val="19"/>
+          <w:szCs w:val="24"/>
+          <w:highlight w:val="lightGray"/>
+        </w:rPr>
+        <w:t xml:space="preserve">    PE,</w:t>
+      </w:r>
+    </w:p>
+    <w:p>
+      <w:pPr>
+        <w:spacing w:beforeLines="0" w:afterLines="0"/>
+        <w:jc w:val="left"/>
+        <w:rPr>
+          <w:rFonts w:hint="default" w:ascii="Cascadia Mono" w:hAnsi="Cascadia Mono" w:eastAsia="Cascadia Mono"/>
+          <w:color w:val="000000"/>
+          <w:sz w:val="19"/>
+          <w:szCs w:val="24"/>
+          <w:highlight w:val="lightGray"/>
+        </w:rPr>
+      </w:pPr>
+      <w:r>
+        <w:rPr>
+          <w:rFonts w:hint="default" w:ascii="Cascadia Mono" w:hAnsi="Cascadia Mono" w:eastAsia="Cascadia Mono"/>
+          <w:color w:val="000000"/>
+          <w:sz w:val="19"/>
+          <w:szCs w:val="24"/>
+          <w:highlight w:val="lightGray"/>
+        </w:rPr>
+        <w:t xml:space="preserve">    PI,</w:t>
+      </w:r>
+    </w:p>
+    <w:p>
+      <w:pPr>
+        <w:spacing w:beforeLines="0" w:afterLines="0"/>
+        <w:jc w:val="left"/>
+        <w:rPr>
+          <w:rFonts w:hint="default" w:ascii="Cascadia Mono" w:hAnsi="Cascadia Mono" w:eastAsia="Cascadia Mono"/>
+          <w:color w:val="000000"/>
+          <w:sz w:val="19"/>
+          <w:szCs w:val="24"/>
+          <w:highlight w:val="lightGray"/>
+        </w:rPr>
+      </w:pPr>
+      <w:r>
+        <w:rPr>
+          <w:rFonts w:hint="default" w:ascii="Cascadia Mono" w:hAnsi="Cascadia Mono" w:eastAsia="Cascadia Mono"/>
+          <w:color w:val="000000"/>
+          <w:sz w:val="19"/>
+          <w:szCs w:val="24"/>
+          <w:highlight w:val="lightGray"/>
+        </w:rPr>
+        <w:t xml:space="preserve">    RJ,</w:t>
+      </w:r>
+    </w:p>
+    <w:p>
+      <w:pPr>
+        <w:spacing w:beforeLines="0" w:afterLines="0"/>
+        <w:jc w:val="left"/>
+        <w:rPr>
+          <w:rFonts w:hint="default" w:ascii="Cascadia Mono" w:hAnsi="Cascadia Mono" w:eastAsia="Cascadia Mono"/>
+          <w:color w:val="000000"/>
+          <w:sz w:val="19"/>
+          <w:szCs w:val="24"/>
+          <w:highlight w:val="lightGray"/>
+        </w:rPr>
+      </w:pPr>
+      <w:r>
+        <w:rPr>
+          <w:rFonts w:hint="default" w:ascii="Cascadia Mono" w:hAnsi="Cascadia Mono" w:eastAsia="Cascadia Mono"/>
+          <w:color w:val="000000"/>
+          <w:sz w:val="19"/>
+          <w:szCs w:val="24"/>
+          <w:highlight w:val="lightGray"/>
+        </w:rPr>
+        <w:t xml:space="preserve">    RN,</w:t>
+      </w:r>
+    </w:p>
+    <w:p>
+      <w:pPr>
+        <w:spacing w:beforeLines="0" w:afterLines="0"/>
+        <w:jc w:val="left"/>
+        <w:rPr>
+          <w:rFonts w:hint="default" w:ascii="Cascadia Mono" w:hAnsi="Cascadia Mono" w:eastAsia="Cascadia Mono"/>
+          <w:color w:val="000000"/>
+          <w:sz w:val="19"/>
+          <w:szCs w:val="24"/>
+          <w:highlight w:val="lightGray"/>
+        </w:rPr>
+      </w:pPr>
+      <w:r>
+        <w:rPr>
+          <w:rFonts w:hint="default" w:ascii="Cascadia Mono" w:hAnsi="Cascadia Mono" w:eastAsia="Cascadia Mono"/>
+          <w:color w:val="000000"/>
+          <w:sz w:val="19"/>
+          <w:szCs w:val="24"/>
+          <w:highlight w:val="lightGray"/>
+        </w:rPr>
+        <w:t xml:space="preserve">    RS,</w:t>
+      </w:r>
+    </w:p>
+    <w:p>
+      <w:pPr>
+        <w:spacing w:beforeLines="0" w:afterLines="0"/>
+        <w:jc w:val="left"/>
+        <w:rPr>
+          <w:rFonts w:hint="default" w:ascii="Cascadia Mono" w:hAnsi="Cascadia Mono" w:eastAsia="Cascadia Mono"/>
+          <w:color w:val="000000"/>
+          <w:sz w:val="19"/>
+          <w:szCs w:val="24"/>
+          <w:highlight w:val="lightGray"/>
+        </w:rPr>
+      </w:pPr>
+      <w:r>
+        <w:rPr>
+          <w:rFonts w:hint="default" w:ascii="Cascadia Mono" w:hAnsi="Cascadia Mono" w:eastAsia="Cascadia Mono"/>
+          <w:color w:val="000000"/>
+          <w:sz w:val="19"/>
+          <w:szCs w:val="24"/>
+          <w:highlight w:val="lightGray"/>
+        </w:rPr>
+        <w:t xml:space="preserve">    RO,</w:t>
+      </w:r>
+    </w:p>
+    <w:p>
+      <w:pPr>
+        <w:spacing w:beforeLines="0" w:afterLines="0"/>
+        <w:jc w:val="left"/>
+        <w:rPr>
+          <w:rFonts w:hint="default" w:ascii="Cascadia Mono" w:hAnsi="Cascadia Mono" w:eastAsia="Cascadia Mono"/>
+          <w:color w:val="000000"/>
+          <w:sz w:val="19"/>
+          <w:szCs w:val="24"/>
+          <w:highlight w:val="lightGray"/>
+        </w:rPr>
+      </w:pPr>
+      <w:r>
+        <w:rPr>
+          <w:rFonts w:hint="default" w:ascii="Cascadia Mono" w:hAnsi="Cascadia Mono" w:eastAsia="Cascadia Mono"/>
+          <w:color w:val="000000"/>
+          <w:sz w:val="19"/>
+          <w:szCs w:val="24"/>
+          <w:highlight w:val="lightGray"/>
+        </w:rPr>
+        <w:t xml:space="preserve">    RR,</w:t>
+      </w:r>
+    </w:p>
+    <w:p>
+      <w:pPr>
+        <w:spacing w:beforeLines="0" w:afterLines="0"/>
+        <w:jc w:val="left"/>
+        <w:rPr>
+          <w:rFonts w:hint="default" w:ascii="Cascadia Mono" w:hAnsi="Cascadia Mono" w:eastAsia="Cascadia Mono"/>
+          <w:color w:val="000000"/>
+          <w:sz w:val="19"/>
+          <w:szCs w:val="24"/>
+          <w:highlight w:val="lightGray"/>
+        </w:rPr>
+      </w:pPr>
+      <w:r>
+        <w:rPr>
+          <w:rFonts w:hint="default" w:ascii="Cascadia Mono" w:hAnsi="Cascadia Mono" w:eastAsia="Cascadia Mono"/>
+          <w:color w:val="000000"/>
+          <w:sz w:val="19"/>
+          <w:szCs w:val="24"/>
+          <w:highlight w:val="lightGray"/>
+        </w:rPr>
+        <w:t xml:space="preserve">    SC,</w:t>
+      </w:r>
+    </w:p>
+    <w:p>
+      <w:pPr>
+        <w:spacing w:beforeLines="0" w:afterLines="0"/>
+        <w:jc w:val="left"/>
+        <w:rPr>
+          <w:rFonts w:hint="default" w:ascii="Cascadia Mono" w:hAnsi="Cascadia Mono" w:eastAsia="Cascadia Mono"/>
+          <w:color w:val="000000"/>
+          <w:sz w:val="19"/>
+          <w:szCs w:val="24"/>
+          <w:highlight w:val="lightGray"/>
+        </w:rPr>
+      </w:pPr>
+      <w:r>
+        <w:rPr>
+          <w:rFonts w:hint="default" w:ascii="Cascadia Mono" w:hAnsi="Cascadia Mono" w:eastAsia="Cascadia Mono"/>
+          <w:color w:val="000000"/>
+          <w:sz w:val="19"/>
+          <w:szCs w:val="24"/>
+          <w:highlight w:val="lightGray"/>
+        </w:rPr>
+        <w:t xml:space="preserve">    SP,</w:t>
+      </w:r>
+    </w:p>
+    <w:p>
+      <w:pPr>
+        <w:spacing w:beforeLines="0" w:afterLines="0"/>
+        <w:jc w:val="left"/>
+        <w:rPr>
+          <w:rFonts w:hint="default" w:ascii="Cascadia Mono" w:hAnsi="Cascadia Mono" w:eastAsia="Cascadia Mono"/>
+          <w:color w:val="000000"/>
+          <w:sz w:val="19"/>
+          <w:szCs w:val="24"/>
+          <w:highlight w:val="lightGray"/>
+        </w:rPr>
+      </w:pPr>
+      <w:r>
+        <w:rPr>
+          <w:rFonts w:hint="default" w:ascii="Cascadia Mono" w:hAnsi="Cascadia Mono" w:eastAsia="Cascadia Mono"/>
+          <w:color w:val="000000"/>
+          <w:sz w:val="19"/>
+          <w:szCs w:val="24"/>
+          <w:highlight w:val="lightGray"/>
+        </w:rPr>
+        <w:t xml:space="preserve">    SE,</w:t>
+      </w:r>
+    </w:p>
+    <w:p>
+      <w:pPr>
+        <w:spacing w:beforeLines="0" w:afterLines="0"/>
+        <w:jc w:val="left"/>
+        <w:rPr>
+          <w:rFonts w:hint="default" w:ascii="Cascadia Mono" w:hAnsi="Cascadia Mono" w:eastAsia="Cascadia Mono"/>
+          <w:color w:val="000000"/>
+          <w:sz w:val="19"/>
+          <w:szCs w:val="24"/>
+          <w:highlight w:val="lightGray"/>
+        </w:rPr>
+      </w:pPr>
+      <w:r>
+        <w:rPr>
+          <w:rFonts w:hint="default" w:ascii="Cascadia Mono" w:hAnsi="Cascadia Mono" w:eastAsia="Cascadia Mono"/>
+          <w:color w:val="000000"/>
+          <w:sz w:val="19"/>
+          <w:szCs w:val="24"/>
+          <w:highlight w:val="lightGray"/>
+        </w:rPr>
+        <w:t xml:space="preserve">    TO</w:t>
+      </w:r>
+    </w:p>
+    <w:p>
+      <w:pPr>
+        <w:ind w:left="0" w:leftChars="0" w:firstLine="0" w:firstLineChars="0"/>
+        <w:jc w:val="left"/>
+        <w:rPr>
+          <w:rFonts w:hint="default" w:ascii="Cascadia Mono" w:hAnsi="Cascadia Mono" w:cs="Cascadia Mono"/>
+          <w:b w:val="0"/>
+          <w:bCs w:val="0"/>
+          <w:sz w:val="22"/>
+          <w:szCs w:val="22"/>
+          <w:highlight w:val="lightGray"/>
+          <w:lang w:val="pt-BR"/>
+        </w:rPr>
+      </w:pPr>
+      <w:r>
+        <w:rPr>
+          <w:rFonts w:hint="default" w:ascii="Cascadia Mono" w:hAnsi="Cascadia Mono" w:eastAsia="Cascadia Mono"/>
+          <w:color w:val="000000"/>
+          <w:sz w:val="19"/>
+          <w:szCs w:val="24"/>
+          <w:highlight w:val="lightGray"/>
+        </w:rPr>
+        <w:t>}</w:t>
+      </w:r>
+    </w:p>
+    <w:p>
+      <w:pPr>
+        <w:ind w:left="0" w:leftChars="0" w:firstLine="0" w:firstLineChars="0"/>
+        <w:jc w:val="left"/>
+        <w:rPr>
+          <w:rFonts w:hint="default" w:ascii="Cascadia Mono" w:hAnsi="Cascadia Mono" w:cs="Cascadia Mono"/>
+          <w:b w:val="0"/>
+          <w:bCs w:val="0"/>
+          <w:sz w:val="22"/>
+          <w:szCs w:val="22"/>
+          <w:lang w:val="pt-BR"/>
+        </w:rPr>
+      </w:pPr>
+    </w:p>
+    <w:p>
+      <w:pPr>
+        <w:ind w:left="0" w:leftChars="0" w:firstLine="0" w:firstLineChars="0"/>
+        <w:jc w:val="left"/>
+        <w:rPr>
+          <w:rFonts w:hint="default" w:ascii="Cascadia Mono" w:hAnsi="Cascadia Mono" w:cs="Cascadia Mono"/>
+          <w:b w:val="0"/>
+          <w:bCs w:val="0"/>
+          <w:sz w:val="22"/>
+          <w:szCs w:val="22"/>
+          <w:lang w:val="pt-BR"/>
+        </w:rPr>
+      </w:pPr>
+      <w:r>
+        <w:rPr>
+          <w:rFonts w:hint="default" w:ascii="Cascadia Mono" w:hAnsi="Cascadia Mono" w:cs="Cascadia Mono"/>
+          <w:b w:val="0"/>
+          <w:bCs w:val="0"/>
+          <w:sz w:val="22"/>
+          <w:szCs w:val="22"/>
+          <w:lang w:val="pt-BR"/>
+        </w:rPr>
+        <w:t>Adicionar também, na interface IClientRepository um método que vai ser responsável por consultar clientes utilizando um filtro</w:t>
+      </w:r>
+    </w:p>
+    <w:p>
+      <w:pPr>
+        <w:spacing w:beforeLines="0" w:afterLines="0"/>
+        <w:jc w:val="left"/>
+        <w:rPr>
+          <w:rFonts w:hint="default" w:ascii="Cascadia Mono" w:hAnsi="Cascadia Mono" w:eastAsia="Cascadia Mono"/>
+          <w:color w:val="000000"/>
+          <w:sz w:val="19"/>
+          <w:szCs w:val="24"/>
+          <w:highlight w:val="lightGray"/>
+        </w:rPr>
+      </w:pPr>
+      <w:r>
+        <w:rPr>
+          <w:rFonts w:hint="default" w:ascii="Cascadia Mono" w:hAnsi="Cascadia Mono" w:eastAsia="Cascadia Mono"/>
+          <w:color w:val="000000"/>
+          <w:sz w:val="19"/>
+          <w:szCs w:val="24"/>
+          <w:highlight w:val="lightGray"/>
+        </w:rPr>
+        <w:t xml:space="preserve">    </w:t>
+      </w:r>
+      <w:r>
+        <w:rPr>
+          <w:rFonts w:hint="default" w:ascii="Cascadia Mono" w:hAnsi="Cascadia Mono" w:eastAsia="Cascadia Mono"/>
+          <w:color w:val="0000FF"/>
+          <w:sz w:val="19"/>
+          <w:szCs w:val="24"/>
+          <w:highlight w:val="lightGray"/>
+        </w:rPr>
+        <w:t>public</w:t>
+      </w:r>
+      <w:r>
+        <w:rPr>
+          <w:rFonts w:hint="default" w:ascii="Cascadia Mono" w:hAnsi="Cascadia Mono" w:eastAsia="Cascadia Mono"/>
+          <w:color w:val="000000"/>
+          <w:sz w:val="19"/>
+          <w:szCs w:val="24"/>
+          <w:highlight w:val="lightGray"/>
+        </w:rPr>
+        <w:t xml:space="preserve"> </w:t>
+      </w:r>
+      <w:r>
+        <w:rPr>
+          <w:rFonts w:hint="default" w:ascii="Cascadia Mono" w:hAnsi="Cascadia Mono" w:eastAsia="Cascadia Mono"/>
+          <w:color w:val="0000FF"/>
+          <w:sz w:val="19"/>
+          <w:szCs w:val="24"/>
+          <w:highlight w:val="lightGray"/>
+        </w:rPr>
+        <w:t>interface</w:t>
+      </w:r>
+      <w:r>
+        <w:rPr>
+          <w:rFonts w:hint="default" w:ascii="Cascadia Mono" w:hAnsi="Cascadia Mono" w:eastAsia="Cascadia Mono"/>
+          <w:color w:val="000000"/>
+          <w:sz w:val="19"/>
+          <w:szCs w:val="24"/>
+          <w:highlight w:val="lightGray"/>
+        </w:rPr>
+        <w:t xml:space="preserve"> </w:t>
+      </w:r>
+      <w:r>
+        <w:rPr>
+          <w:rFonts w:hint="default" w:ascii="Cascadia Mono" w:hAnsi="Cascadia Mono" w:eastAsia="Cascadia Mono"/>
+          <w:color w:val="2B91AF"/>
+          <w:sz w:val="19"/>
+          <w:szCs w:val="24"/>
+          <w:highlight w:val="lightGray"/>
+        </w:rPr>
+        <w:t>IClienteRepository</w:t>
+      </w:r>
+    </w:p>
+    <w:p>
+      <w:pPr>
+        <w:spacing w:beforeLines="0" w:afterLines="0"/>
+        <w:jc w:val="left"/>
+        <w:rPr>
+          <w:rFonts w:hint="default" w:ascii="Cascadia Mono" w:hAnsi="Cascadia Mono" w:eastAsia="Cascadia Mono"/>
+          <w:color w:val="000000"/>
+          <w:sz w:val="19"/>
+          <w:szCs w:val="24"/>
+          <w:highlight w:val="lightGray"/>
+        </w:rPr>
+      </w:pPr>
+      <w:r>
+        <w:rPr>
+          <w:rFonts w:hint="default" w:ascii="Cascadia Mono" w:hAnsi="Cascadia Mono" w:eastAsia="Cascadia Mono"/>
+          <w:color w:val="000000"/>
+          <w:sz w:val="19"/>
+          <w:szCs w:val="24"/>
+          <w:highlight w:val="lightGray"/>
+        </w:rPr>
+        <w:t xml:space="preserve">    {</w:t>
+      </w:r>
+    </w:p>
+    <w:p>
+      <w:pPr>
+        <w:spacing w:beforeLines="0" w:afterLines="0"/>
+        <w:jc w:val="left"/>
+        <w:rPr>
+          <w:rFonts w:hint="default" w:ascii="Cascadia Mono" w:hAnsi="Cascadia Mono" w:eastAsia="Cascadia Mono"/>
+          <w:color w:val="000000"/>
+          <w:sz w:val="19"/>
+          <w:szCs w:val="24"/>
+          <w:highlight w:val="lightGray"/>
+        </w:rPr>
+      </w:pPr>
+      <w:r>
+        <w:rPr>
+          <w:rFonts w:hint="default" w:ascii="Cascadia Mono" w:hAnsi="Cascadia Mono" w:eastAsia="Cascadia Mono"/>
+          <w:color w:val="000000"/>
+          <w:sz w:val="19"/>
+          <w:szCs w:val="24"/>
+          <w:highlight w:val="lightGray"/>
+        </w:rPr>
+        <w:t xml:space="preserve">        </w:t>
+      </w:r>
+      <w:r>
+        <w:rPr>
+          <w:rFonts w:hint="default" w:ascii="Cascadia Mono" w:hAnsi="Cascadia Mono" w:eastAsia="Cascadia Mono"/>
+          <w:color w:val="008000"/>
+          <w:sz w:val="19"/>
+          <w:szCs w:val="24"/>
+          <w:highlight w:val="lightGray"/>
+        </w:rPr>
+        <w:t>//MÉTODO ABSTRATO PARA ADICIONAR CLIENTE</w:t>
+      </w:r>
+    </w:p>
+    <w:p>
+      <w:pPr>
+        <w:spacing w:beforeLines="0" w:afterLines="0"/>
+        <w:jc w:val="left"/>
+        <w:rPr>
+          <w:rFonts w:hint="default" w:ascii="Cascadia Mono" w:hAnsi="Cascadia Mono" w:eastAsia="Cascadia Mono"/>
+          <w:color w:val="000000"/>
+          <w:sz w:val="19"/>
+          <w:szCs w:val="24"/>
+          <w:highlight w:val="lightGray"/>
+        </w:rPr>
+      </w:pPr>
+      <w:r>
+        <w:rPr>
+          <w:rFonts w:hint="default" w:ascii="Cascadia Mono" w:hAnsi="Cascadia Mono" w:eastAsia="Cascadia Mono"/>
+          <w:color w:val="000000"/>
+          <w:sz w:val="19"/>
+          <w:szCs w:val="24"/>
+          <w:highlight w:val="lightGray"/>
+        </w:rPr>
+        <w:t xml:space="preserve">        </w:t>
+      </w:r>
+      <w:r>
+        <w:rPr>
+          <w:rFonts w:hint="default" w:ascii="Cascadia Mono" w:hAnsi="Cascadia Mono" w:eastAsia="Cascadia Mono"/>
+          <w:color w:val="2B91AF"/>
+          <w:sz w:val="19"/>
+          <w:szCs w:val="24"/>
+          <w:highlight w:val="lightGray"/>
+        </w:rPr>
+        <w:t>Task</w:t>
+      </w:r>
+      <w:r>
+        <w:rPr>
+          <w:rFonts w:hint="default" w:ascii="Cascadia Mono" w:hAnsi="Cascadia Mono" w:eastAsia="Cascadia Mono"/>
+          <w:color w:val="000000"/>
+          <w:sz w:val="19"/>
+          <w:szCs w:val="24"/>
+          <w:highlight w:val="lightGray"/>
+        </w:rPr>
+        <w:t>&lt;</w:t>
+      </w:r>
+      <w:r>
+        <w:rPr>
+          <w:rFonts w:hint="default" w:ascii="Cascadia Mono" w:hAnsi="Cascadia Mono" w:eastAsia="Cascadia Mono"/>
+          <w:color w:val="2B91AF"/>
+          <w:sz w:val="19"/>
+          <w:szCs w:val="24"/>
+          <w:highlight w:val="lightGray"/>
+        </w:rPr>
+        <w:t>Cliente</w:t>
+      </w:r>
+      <w:r>
+        <w:rPr>
+          <w:rFonts w:hint="default" w:ascii="Cascadia Mono" w:hAnsi="Cascadia Mono" w:eastAsia="Cascadia Mono"/>
+          <w:color w:val="000000"/>
+          <w:sz w:val="19"/>
+          <w:szCs w:val="24"/>
+          <w:highlight w:val="lightGray"/>
+        </w:rPr>
+        <w:t>&gt; AddAsync(</w:t>
+      </w:r>
+      <w:r>
+        <w:rPr>
+          <w:rFonts w:hint="default" w:ascii="Cascadia Mono" w:hAnsi="Cascadia Mono" w:eastAsia="Cascadia Mono"/>
+          <w:color w:val="2B91AF"/>
+          <w:sz w:val="19"/>
+          <w:szCs w:val="24"/>
+          <w:highlight w:val="lightGray"/>
+        </w:rPr>
+        <w:t>Cliente</w:t>
+      </w:r>
+      <w:r>
+        <w:rPr>
+          <w:rFonts w:hint="default" w:ascii="Cascadia Mono" w:hAnsi="Cascadia Mono" w:eastAsia="Cascadia Mono"/>
+          <w:color w:val="000000"/>
+          <w:sz w:val="19"/>
+          <w:szCs w:val="24"/>
+          <w:highlight w:val="lightGray"/>
+        </w:rPr>
+        <w:t xml:space="preserve"> cliente);</w:t>
+      </w:r>
+    </w:p>
+    <w:p>
+      <w:pPr>
+        <w:spacing w:beforeLines="0" w:afterLines="0"/>
+        <w:jc w:val="left"/>
+        <w:rPr>
+          <w:rFonts w:hint="default" w:ascii="Cascadia Mono" w:hAnsi="Cascadia Mono" w:eastAsia="Cascadia Mono"/>
+          <w:color w:val="000000"/>
+          <w:sz w:val="19"/>
+          <w:szCs w:val="24"/>
+          <w:highlight w:val="lightGray"/>
+        </w:rPr>
+      </w:pPr>
+    </w:p>
+    <w:p>
+      <w:pPr>
+        <w:spacing w:beforeLines="0" w:afterLines="0"/>
+        <w:jc w:val="left"/>
+        <w:rPr>
+          <w:rFonts w:hint="default" w:ascii="Cascadia Mono" w:hAnsi="Cascadia Mono" w:eastAsia="Cascadia Mono"/>
+          <w:color w:val="000000"/>
+          <w:sz w:val="19"/>
+          <w:szCs w:val="24"/>
+          <w:highlight w:val="lightGray"/>
+        </w:rPr>
+      </w:pPr>
+      <w:r>
+        <w:rPr>
+          <w:rFonts w:hint="default" w:ascii="Cascadia Mono" w:hAnsi="Cascadia Mono" w:eastAsia="Cascadia Mono"/>
+          <w:color w:val="000000"/>
+          <w:sz w:val="19"/>
+          <w:szCs w:val="24"/>
+          <w:highlight w:val="lightGray"/>
+        </w:rPr>
+        <w:t xml:space="preserve">        </w:t>
+      </w:r>
+      <w:r>
+        <w:rPr>
+          <w:rFonts w:hint="default" w:ascii="Cascadia Mono" w:hAnsi="Cascadia Mono" w:eastAsia="Cascadia Mono"/>
+          <w:color w:val="008000"/>
+          <w:sz w:val="19"/>
+          <w:szCs w:val="24"/>
+          <w:highlight w:val="lightGray"/>
+        </w:rPr>
+        <w:t>//MÉTODO ABSTRATO PARA CONSULTAR CLIENTES SEGUINDO A CONDIÇÃO DA EXPRESSÃO</w:t>
+      </w:r>
+    </w:p>
+    <w:p>
+      <w:pPr>
+        <w:spacing w:beforeLines="0" w:afterLines="0"/>
+        <w:jc w:val="left"/>
+        <w:rPr>
+          <w:rFonts w:hint="default" w:ascii="Cascadia Mono" w:hAnsi="Cascadia Mono" w:eastAsia="Cascadia Mono"/>
+          <w:color w:val="000000"/>
+          <w:sz w:val="19"/>
+          <w:szCs w:val="24"/>
+          <w:highlight w:val="lightGray"/>
+        </w:rPr>
+      </w:pPr>
+      <w:r>
+        <w:rPr>
+          <w:rFonts w:hint="default" w:ascii="Cascadia Mono" w:hAnsi="Cascadia Mono" w:eastAsia="Cascadia Mono"/>
+          <w:color w:val="000000"/>
+          <w:sz w:val="19"/>
+          <w:szCs w:val="24"/>
+          <w:highlight w:val="lightGray"/>
+        </w:rPr>
+        <w:t xml:space="preserve">        </w:t>
+      </w:r>
+      <w:r>
+        <w:rPr>
+          <w:rFonts w:hint="default" w:ascii="Cascadia Mono" w:hAnsi="Cascadia Mono" w:eastAsia="Cascadia Mono"/>
+          <w:color w:val="008000"/>
+          <w:sz w:val="19"/>
+          <w:szCs w:val="24"/>
+          <w:highlight w:val="lightGray"/>
+        </w:rPr>
+        <w:t>//Expression&lt;Func&lt;Cliente, bool&gt;&gt;? filtro = default - RECURSO DO ENTITY</w:t>
+      </w:r>
+    </w:p>
+    <w:p>
+      <w:pPr>
+        <w:spacing w:beforeLines="0" w:afterLines="0"/>
+        <w:jc w:val="left"/>
+        <w:rPr>
+          <w:rFonts w:hint="default" w:ascii="Cascadia Mono" w:hAnsi="Cascadia Mono" w:eastAsia="Cascadia Mono"/>
+          <w:color w:val="000000"/>
+          <w:sz w:val="19"/>
+          <w:szCs w:val="24"/>
+          <w:highlight w:val="lightGray"/>
+        </w:rPr>
+      </w:pPr>
+      <w:r>
+        <w:rPr>
+          <w:rFonts w:hint="default" w:ascii="Cascadia Mono" w:hAnsi="Cascadia Mono" w:eastAsia="Cascadia Mono"/>
+          <w:color w:val="000000"/>
+          <w:sz w:val="19"/>
+          <w:szCs w:val="24"/>
+          <w:highlight w:val="lightGray"/>
+        </w:rPr>
+        <w:t xml:space="preserve">        </w:t>
+      </w:r>
+      <w:r>
+        <w:rPr>
+          <w:rFonts w:hint="default" w:ascii="Cascadia Mono" w:hAnsi="Cascadia Mono" w:eastAsia="Cascadia Mono"/>
+          <w:color w:val="008000"/>
+          <w:sz w:val="19"/>
+          <w:szCs w:val="24"/>
+          <w:highlight w:val="lightGray"/>
+        </w:rPr>
+        <w:t>//QUE REPRESENTA UM CONJUNTO DE CONDIÇÕES PARA SER USADA NA CONSULTA SQL</w:t>
+      </w:r>
+    </w:p>
+    <w:p>
+      <w:pPr>
+        <w:spacing w:beforeLines="0" w:afterLines="0"/>
+        <w:jc w:val="left"/>
+        <w:rPr>
+          <w:rFonts w:hint="default" w:ascii="Cascadia Mono" w:hAnsi="Cascadia Mono" w:eastAsia="Cascadia Mono"/>
+          <w:color w:val="000000"/>
+          <w:sz w:val="19"/>
+          <w:szCs w:val="24"/>
+          <w:highlight w:val="lightGray"/>
+        </w:rPr>
+      </w:pPr>
+      <w:r>
+        <w:rPr>
+          <w:rFonts w:hint="default" w:ascii="Cascadia Mono" w:hAnsi="Cascadia Mono" w:eastAsia="Cascadia Mono"/>
+          <w:color w:val="000000"/>
+          <w:sz w:val="19"/>
+          <w:szCs w:val="24"/>
+          <w:highlight w:val="lightGray"/>
+        </w:rPr>
+        <w:t xml:space="preserve">        </w:t>
+      </w:r>
+      <w:r>
+        <w:rPr>
+          <w:rFonts w:hint="default" w:ascii="Cascadia Mono" w:hAnsi="Cascadia Mono" w:eastAsia="Cascadia Mono"/>
+          <w:color w:val="008000"/>
+          <w:sz w:val="19"/>
+          <w:szCs w:val="24"/>
+          <w:highlight w:val="lightGray"/>
+        </w:rPr>
+        <w:t>//RETORNA NULL POR PADRÃO, CASO NÃO HAJA RESPOSTA</w:t>
+      </w:r>
+    </w:p>
+    <w:p>
+      <w:pPr>
+        <w:spacing w:beforeLines="0" w:afterLines="0"/>
+        <w:jc w:val="left"/>
+        <w:rPr>
+          <w:rFonts w:hint="default" w:ascii="Cascadia Mono" w:hAnsi="Cascadia Mono" w:eastAsia="Cascadia Mono"/>
+          <w:color w:val="000000"/>
+          <w:sz w:val="19"/>
+          <w:szCs w:val="24"/>
+          <w:highlight w:val="lightGray"/>
+        </w:rPr>
+      </w:pPr>
+      <w:r>
+        <w:rPr>
+          <w:rFonts w:hint="default" w:ascii="Cascadia Mono" w:hAnsi="Cascadia Mono" w:eastAsia="Cascadia Mono"/>
+          <w:color w:val="000000"/>
+          <w:sz w:val="19"/>
+          <w:szCs w:val="24"/>
+          <w:highlight w:val="lightGray"/>
+        </w:rPr>
+        <w:t xml:space="preserve">        </w:t>
+      </w:r>
+      <w:r>
+        <w:rPr>
+          <w:rFonts w:hint="default" w:ascii="Cascadia Mono" w:hAnsi="Cascadia Mono" w:eastAsia="Cascadia Mono"/>
+          <w:color w:val="2B91AF"/>
+          <w:sz w:val="19"/>
+          <w:szCs w:val="24"/>
+          <w:highlight w:val="lightGray"/>
+        </w:rPr>
+        <w:t>Task</w:t>
+      </w:r>
+      <w:r>
+        <w:rPr>
+          <w:rFonts w:hint="default" w:ascii="Cascadia Mono" w:hAnsi="Cascadia Mono" w:eastAsia="Cascadia Mono"/>
+          <w:color w:val="000000"/>
+          <w:sz w:val="19"/>
+          <w:szCs w:val="24"/>
+          <w:highlight w:val="lightGray"/>
+        </w:rPr>
+        <w:t>&lt;</w:t>
+      </w:r>
+      <w:r>
+        <w:rPr>
+          <w:rFonts w:hint="default" w:ascii="Cascadia Mono" w:hAnsi="Cascadia Mono" w:eastAsia="Cascadia Mono"/>
+          <w:color w:val="2B91AF"/>
+          <w:sz w:val="19"/>
+          <w:szCs w:val="24"/>
+          <w:highlight w:val="lightGray"/>
+        </w:rPr>
+        <w:t>IEnumerable</w:t>
+      </w:r>
+      <w:r>
+        <w:rPr>
+          <w:rFonts w:hint="default" w:ascii="Cascadia Mono" w:hAnsi="Cascadia Mono" w:eastAsia="Cascadia Mono"/>
+          <w:color w:val="000000"/>
+          <w:sz w:val="19"/>
+          <w:szCs w:val="24"/>
+          <w:highlight w:val="lightGray"/>
+        </w:rPr>
+        <w:t>&lt;</w:t>
+      </w:r>
+      <w:r>
+        <w:rPr>
+          <w:rFonts w:hint="default" w:ascii="Cascadia Mono" w:hAnsi="Cascadia Mono" w:eastAsia="Cascadia Mono"/>
+          <w:color w:val="2B91AF"/>
+          <w:sz w:val="19"/>
+          <w:szCs w:val="24"/>
+          <w:highlight w:val="lightGray"/>
+        </w:rPr>
+        <w:t>Cliente</w:t>
+      </w:r>
+      <w:r>
+        <w:rPr>
+          <w:rFonts w:hint="default" w:ascii="Cascadia Mono" w:hAnsi="Cascadia Mono" w:eastAsia="Cascadia Mono"/>
+          <w:color w:val="000000"/>
+          <w:sz w:val="19"/>
+          <w:szCs w:val="24"/>
+          <w:highlight w:val="lightGray"/>
+        </w:rPr>
+        <w:t>&gt;&gt; GetAsync(</w:t>
+      </w:r>
+      <w:r>
+        <w:rPr>
+          <w:rFonts w:hint="default" w:ascii="Cascadia Mono" w:hAnsi="Cascadia Mono" w:eastAsia="Cascadia Mono"/>
+          <w:color w:val="2B91AF"/>
+          <w:sz w:val="19"/>
+          <w:szCs w:val="24"/>
+          <w:highlight w:val="lightGray"/>
+        </w:rPr>
+        <w:t>Expression</w:t>
+      </w:r>
+      <w:r>
+        <w:rPr>
+          <w:rFonts w:hint="default" w:ascii="Cascadia Mono" w:hAnsi="Cascadia Mono" w:eastAsia="Cascadia Mono"/>
+          <w:color w:val="000000"/>
+          <w:sz w:val="19"/>
+          <w:szCs w:val="24"/>
+          <w:highlight w:val="lightGray"/>
+        </w:rPr>
+        <w:t>&lt;</w:t>
+      </w:r>
+      <w:r>
+        <w:rPr>
+          <w:rFonts w:hint="default" w:ascii="Cascadia Mono" w:hAnsi="Cascadia Mono" w:eastAsia="Cascadia Mono"/>
+          <w:color w:val="2B91AF"/>
+          <w:sz w:val="19"/>
+          <w:szCs w:val="24"/>
+          <w:highlight w:val="lightGray"/>
+        </w:rPr>
+        <w:t>Func</w:t>
+      </w:r>
+      <w:r>
+        <w:rPr>
+          <w:rFonts w:hint="default" w:ascii="Cascadia Mono" w:hAnsi="Cascadia Mono" w:eastAsia="Cascadia Mono"/>
+          <w:color w:val="000000"/>
+          <w:sz w:val="19"/>
+          <w:szCs w:val="24"/>
+          <w:highlight w:val="lightGray"/>
+        </w:rPr>
+        <w:t>&lt;</w:t>
+      </w:r>
+      <w:r>
+        <w:rPr>
+          <w:rFonts w:hint="default" w:ascii="Cascadia Mono" w:hAnsi="Cascadia Mono" w:eastAsia="Cascadia Mono"/>
+          <w:color w:val="2B91AF"/>
+          <w:sz w:val="19"/>
+          <w:szCs w:val="24"/>
+          <w:highlight w:val="lightGray"/>
+        </w:rPr>
+        <w:t>Cliente</w:t>
+      </w:r>
+      <w:r>
+        <w:rPr>
+          <w:rFonts w:hint="default" w:ascii="Cascadia Mono" w:hAnsi="Cascadia Mono" w:eastAsia="Cascadia Mono"/>
+          <w:color w:val="000000"/>
+          <w:sz w:val="19"/>
+          <w:szCs w:val="24"/>
+          <w:highlight w:val="lightGray"/>
+        </w:rPr>
+        <w:t xml:space="preserve">, </w:t>
+      </w:r>
+      <w:r>
+        <w:rPr>
+          <w:rFonts w:hint="default" w:ascii="Cascadia Mono" w:hAnsi="Cascadia Mono" w:eastAsia="Cascadia Mono"/>
+          <w:color w:val="0000FF"/>
+          <w:sz w:val="19"/>
+          <w:szCs w:val="24"/>
+          <w:highlight w:val="lightGray"/>
+        </w:rPr>
+        <w:t>bool</w:t>
+      </w:r>
+      <w:r>
+        <w:rPr>
+          <w:rFonts w:hint="default" w:ascii="Cascadia Mono" w:hAnsi="Cascadia Mono" w:eastAsia="Cascadia Mono"/>
+          <w:color w:val="000000"/>
+          <w:sz w:val="19"/>
+          <w:szCs w:val="24"/>
+          <w:highlight w:val="lightGray"/>
+        </w:rPr>
+        <w:t xml:space="preserve">&gt;&gt;? filtro = </w:t>
+      </w:r>
+      <w:r>
+        <w:rPr>
+          <w:rFonts w:hint="default" w:ascii="Cascadia Mono" w:hAnsi="Cascadia Mono" w:eastAsia="Cascadia Mono"/>
+          <w:color w:val="0000FF"/>
+          <w:sz w:val="19"/>
+          <w:szCs w:val="24"/>
+          <w:highlight w:val="lightGray"/>
+        </w:rPr>
+        <w:t>default</w:t>
+      </w:r>
+      <w:r>
+        <w:rPr>
+          <w:rFonts w:hint="default" w:ascii="Cascadia Mono" w:hAnsi="Cascadia Mono" w:eastAsia="Cascadia Mono"/>
+          <w:color w:val="000000"/>
+          <w:sz w:val="19"/>
+          <w:szCs w:val="24"/>
+          <w:highlight w:val="lightGray"/>
+        </w:rPr>
+        <w:t>);</w:t>
+      </w:r>
+    </w:p>
+    <w:p>
+      <w:pPr>
+        <w:ind w:left="0" w:leftChars="0" w:firstLine="0" w:firstLineChars="0"/>
+        <w:jc w:val="left"/>
+        <w:rPr>
+          <w:rFonts w:hint="default" w:ascii="Cascadia Mono" w:hAnsi="Cascadia Mono" w:cs="Cascadia Mono"/>
+          <w:b w:val="0"/>
+          <w:bCs w:val="0"/>
+          <w:sz w:val="22"/>
+          <w:szCs w:val="22"/>
+          <w:highlight w:val="lightGray"/>
+          <w:lang w:val="pt-BR"/>
+        </w:rPr>
+      </w:pPr>
+      <w:r>
+        <w:rPr>
+          <w:rFonts w:hint="default" w:ascii="Cascadia Mono" w:hAnsi="Cascadia Mono" w:eastAsia="Cascadia Mono"/>
+          <w:color w:val="000000"/>
+          <w:sz w:val="19"/>
+          <w:szCs w:val="24"/>
+          <w:highlight w:val="lightGray"/>
+        </w:rPr>
+        <w:t xml:space="preserve">    }</w:t>
+      </w:r>
+    </w:p>
+    <w:p>
+      <w:pPr>
+        <w:ind w:left="0" w:leftChars="0" w:firstLine="0" w:firstLineChars="0"/>
+        <w:jc w:val="left"/>
+        <w:rPr>
+          <w:rFonts w:hint="default" w:ascii="Cascadia Mono" w:hAnsi="Cascadia Mono" w:cs="Cascadia Mono"/>
+          <w:b w:val="0"/>
+          <w:bCs w:val="0"/>
+          <w:sz w:val="22"/>
+          <w:szCs w:val="22"/>
+          <w:lang w:val="pt-BR"/>
+        </w:rPr>
+      </w:pPr>
+    </w:p>
+    <w:p>
+      <w:pPr>
+        <w:ind w:left="0" w:leftChars="0" w:firstLine="0" w:firstLineChars="0"/>
+        <w:jc w:val="left"/>
+        <w:rPr>
+          <w:rFonts w:hint="default" w:ascii="Cascadia Mono" w:hAnsi="Cascadia Mono" w:cs="Cascadia Mono"/>
+          <w:b w:val="0"/>
+          <w:bCs w:val="0"/>
+          <w:sz w:val="22"/>
+          <w:szCs w:val="22"/>
+          <w:lang w:val="pt-BR"/>
+        </w:rPr>
+      </w:pPr>
+      <w:r>
+        <w:rPr>
+          <w:rFonts w:hint="default" w:ascii="Cascadia Mono" w:hAnsi="Cascadia Mono" w:cs="Cascadia Mono"/>
+          <w:b w:val="0"/>
+          <w:bCs w:val="0"/>
+          <w:sz w:val="22"/>
+          <w:szCs w:val="22"/>
+          <w:lang w:val="pt-BR"/>
+        </w:rPr>
+        <w:t>Feitos o model novo e o método abstrato, agora é possível construir o novo usecase de consultar clientes</w:t>
+      </w:r>
+    </w:p>
+    <w:p>
+      <w:pPr>
+        <w:ind w:left="0" w:leftChars="0" w:firstLine="0" w:firstLineChars="0"/>
+        <w:jc w:val="left"/>
+        <w:rPr>
+          <w:rFonts w:hint="default" w:ascii="Cascadia Mono" w:hAnsi="Cascadia Mono" w:cs="Cascadia Mono"/>
+          <w:b w:val="0"/>
+          <w:bCs w:val="0"/>
+          <w:sz w:val="22"/>
+          <w:szCs w:val="22"/>
+          <w:lang w:val="pt-BR"/>
+        </w:rPr>
+      </w:pPr>
+      <w:r>
+        <w:rPr>
+          <w:rFonts w:hint="default" w:ascii="Cascadia Mono" w:hAnsi="Cascadia Mono" w:cs="Cascadia Mono"/>
+          <w:b w:val="0"/>
+          <w:bCs w:val="0"/>
+          <w:sz w:val="22"/>
+          <w:szCs w:val="22"/>
+          <w:lang w:val="pt-BR"/>
+        </w:rPr>
+        <w:t>ContainRs.Application/UseCases-&gt; Criar classe ConsultarCliente</w:t>
+      </w:r>
+    </w:p>
+    <w:p>
+      <w:pPr>
+        <w:spacing w:beforeLines="0" w:afterLines="0"/>
+        <w:jc w:val="left"/>
+        <w:rPr>
+          <w:rFonts w:hint="default" w:ascii="Cascadia Mono" w:hAnsi="Cascadia Mono" w:eastAsia="Cascadia Mono"/>
+          <w:color w:val="000000"/>
+          <w:sz w:val="19"/>
+          <w:szCs w:val="24"/>
+          <w:highlight w:val="lightGray"/>
+        </w:rPr>
+      </w:pPr>
+      <w:r>
+        <w:rPr>
+          <w:rFonts w:hint="default" w:ascii="Cascadia Mono" w:hAnsi="Cascadia Mono" w:eastAsia="Cascadia Mono"/>
+          <w:color w:val="0000FF"/>
+          <w:sz w:val="19"/>
+          <w:szCs w:val="24"/>
+          <w:highlight w:val="lightGray"/>
+        </w:rPr>
+        <w:t>using</w:t>
+      </w:r>
+      <w:r>
+        <w:rPr>
+          <w:rFonts w:hint="default" w:ascii="Cascadia Mono" w:hAnsi="Cascadia Mono" w:eastAsia="Cascadia Mono"/>
+          <w:color w:val="000000"/>
+          <w:sz w:val="19"/>
+          <w:szCs w:val="24"/>
+          <w:highlight w:val="lightGray"/>
+        </w:rPr>
+        <w:t xml:space="preserve"> ContainRs.Application.Repositories;</w:t>
+      </w:r>
+    </w:p>
+    <w:p>
+      <w:pPr>
+        <w:spacing w:beforeLines="0" w:afterLines="0"/>
+        <w:jc w:val="left"/>
+        <w:rPr>
+          <w:rFonts w:hint="default" w:ascii="Cascadia Mono" w:hAnsi="Cascadia Mono" w:eastAsia="Cascadia Mono"/>
+          <w:color w:val="000000"/>
+          <w:sz w:val="19"/>
+          <w:szCs w:val="24"/>
+          <w:highlight w:val="lightGray"/>
+        </w:rPr>
+      </w:pPr>
+      <w:r>
+        <w:rPr>
+          <w:rFonts w:hint="default" w:ascii="Cascadia Mono" w:hAnsi="Cascadia Mono" w:eastAsia="Cascadia Mono"/>
+          <w:color w:val="0000FF"/>
+          <w:sz w:val="19"/>
+          <w:szCs w:val="24"/>
+          <w:highlight w:val="lightGray"/>
+        </w:rPr>
+        <w:t>using</w:t>
+      </w:r>
+      <w:r>
+        <w:rPr>
+          <w:rFonts w:hint="default" w:ascii="Cascadia Mono" w:hAnsi="Cascadia Mono" w:eastAsia="Cascadia Mono"/>
+          <w:color w:val="000000"/>
+          <w:sz w:val="19"/>
+          <w:szCs w:val="24"/>
+          <w:highlight w:val="lightGray"/>
+        </w:rPr>
+        <w:t xml:space="preserve"> ContainRs.Domain.Models;</w:t>
+      </w:r>
+    </w:p>
+    <w:p>
+      <w:pPr>
+        <w:spacing w:beforeLines="0" w:afterLines="0"/>
+        <w:jc w:val="left"/>
+        <w:rPr>
+          <w:rFonts w:hint="default" w:ascii="Cascadia Mono" w:hAnsi="Cascadia Mono" w:eastAsia="Cascadia Mono"/>
+          <w:color w:val="000000"/>
+          <w:sz w:val="19"/>
+          <w:szCs w:val="24"/>
+          <w:highlight w:val="lightGray"/>
+        </w:rPr>
+      </w:pPr>
+    </w:p>
+    <w:p>
+      <w:pPr>
+        <w:spacing w:beforeLines="0" w:afterLines="0"/>
+        <w:jc w:val="left"/>
+        <w:rPr>
+          <w:rFonts w:hint="default" w:ascii="Cascadia Mono" w:hAnsi="Cascadia Mono" w:eastAsia="Cascadia Mono"/>
+          <w:color w:val="000000"/>
+          <w:sz w:val="19"/>
+          <w:szCs w:val="24"/>
+          <w:highlight w:val="lightGray"/>
+        </w:rPr>
+      </w:pPr>
+      <w:r>
+        <w:rPr>
+          <w:rFonts w:hint="default" w:ascii="Cascadia Mono" w:hAnsi="Cascadia Mono" w:eastAsia="Cascadia Mono"/>
+          <w:color w:val="0000FF"/>
+          <w:sz w:val="19"/>
+          <w:szCs w:val="24"/>
+          <w:highlight w:val="lightGray"/>
+        </w:rPr>
+        <w:t>namespace</w:t>
+      </w:r>
+      <w:r>
+        <w:rPr>
+          <w:rFonts w:hint="default" w:ascii="Cascadia Mono" w:hAnsi="Cascadia Mono" w:eastAsia="Cascadia Mono"/>
+          <w:color w:val="000000"/>
+          <w:sz w:val="19"/>
+          <w:szCs w:val="24"/>
+          <w:highlight w:val="lightGray"/>
+        </w:rPr>
+        <w:t xml:space="preserve"> ContainRs.Application.UseCases</w:t>
+      </w:r>
+    </w:p>
+    <w:p>
+      <w:pPr>
+        <w:spacing w:beforeLines="0" w:afterLines="0"/>
+        <w:jc w:val="left"/>
+        <w:rPr>
+          <w:rFonts w:hint="default" w:ascii="Cascadia Mono" w:hAnsi="Cascadia Mono" w:eastAsia="Cascadia Mono"/>
+          <w:color w:val="000000"/>
+          <w:sz w:val="19"/>
+          <w:szCs w:val="24"/>
+          <w:highlight w:val="lightGray"/>
+        </w:rPr>
+      </w:pPr>
+      <w:r>
+        <w:rPr>
+          <w:rFonts w:hint="default" w:ascii="Cascadia Mono" w:hAnsi="Cascadia Mono" w:eastAsia="Cascadia Mono"/>
+          <w:color w:val="000000"/>
+          <w:sz w:val="19"/>
+          <w:szCs w:val="24"/>
+          <w:highlight w:val="lightGray"/>
+        </w:rPr>
+        <w:t>{</w:t>
+      </w:r>
+    </w:p>
+    <w:p>
+      <w:pPr>
+        <w:spacing w:beforeLines="0" w:afterLines="0"/>
+        <w:jc w:val="left"/>
+        <w:rPr>
+          <w:rFonts w:hint="default" w:ascii="Cascadia Mono" w:hAnsi="Cascadia Mono" w:eastAsia="Cascadia Mono"/>
+          <w:color w:val="000000"/>
+          <w:sz w:val="19"/>
+          <w:szCs w:val="24"/>
+          <w:highlight w:val="lightGray"/>
+        </w:rPr>
+      </w:pPr>
+      <w:r>
+        <w:rPr>
+          <w:rFonts w:hint="default" w:ascii="Cascadia Mono" w:hAnsi="Cascadia Mono" w:eastAsia="Cascadia Mono"/>
+          <w:color w:val="000000"/>
+          <w:sz w:val="19"/>
+          <w:szCs w:val="24"/>
+          <w:highlight w:val="lightGray"/>
+        </w:rPr>
+        <w:t xml:space="preserve">    </w:t>
+      </w:r>
+      <w:r>
+        <w:rPr>
+          <w:rFonts w:hint="default" w:ascii="Cascadia Mono" w:hAnsi="Cascadia Mono" w:eastAsia="Cascadia Mono"/>
+          <w:color w:val="0000FF"/>
+          <w:sz w:val="19"/>
+          <w:szCs w:val="24"/>
+          <w:highlight w:val="lightGray"/>
+        </w:rPr>
+        <w:t>public</w:t>
+      </w:r>
+      <w:r>
+        <w:rPr>
+          <w:rFonts w:hint="default" w:ascii="Cascadia Mono" w:hAnsi="Cascadia Mono" w:eastAsia="Cascadia Mono"/>
+          <w:color w:val="000000"/>
+          <w:sz w:val="19"/>
+          <w:szCs w:val="24"/>
+          <w:highlight w:val="lightGray"/>
+        </w:rPr>
+        <w:t xml:space="preserve"> </w:t>
+      </w:r>
+      <w:r>
+        <w:rPr>
+          <w:rFonts w:hint="default" w:ascii="Cascadia Mono" w:hAnsi="Cascadia Mono" w:eastAsia="Cascadia Mono"/>
+          <w:color w:val="0000FF"/>
+          <w:sz w:val="19"/>
+          <w:szCs w:val="24"/>
+          <w:highlight w:val="lightGray"/>
+        </w:rPr>
+        <w:t>class</w:t>
+      </w:r>
+      <w:r>
+        <w:rPr>
+          <w:rFonts w:hint="default" w:ascii="Cascadia Mono" w:hAnsi="Cascadia Mono" w:eastAsia="Cascadia Mono"/>
+          <w:color w:val="000000"/>
+          <w:sz w:val="19"/>
+          <w:szCs w:val="24"/>
+          <w:highlight w:val="lightGray"/>
+        </w:rPr>
+        <w:t xml:space="preserve"> </w:t>
+      </w:r>
+      <w:r>
+        <w:rPr>
+          <w:rFonts w:hint="default" w:ascii="Cascadia Mono" w:hAnsi="Cascadia Mono" w:eastAsia="Cascadia Mono"/>
+          <w:color w:val="2B91AF"/>
+          <w:sz w:val="19"/>
+          <w:szCs w:val="24"/>
+          <w:highlight w:val="lightGray"/>
+        </w:rPr>
+        <w:t>ConsultarCliente</w:t>
+      </w:r>
+    </w:p>
+    <w:p>
+      <w:pPr>
+        <w:spacing w:beforeLines="0" w:afterLines="0"/>
+        <w:jc w:val="left"/>
+        <w:rPr>
+          <w:rFonts w:hint="default" w:ascii="Cascadia Mono" w:hAnsi="Cascadia Mono" w:eastAsia="Cascadia Mono"/>
+          <w:color w:val="000000"/>
+          <w:sz w:val="19"/>
+          <w:szCs w:val="24"/>
+          <w:highlight w:val="lightGray"/>
+        </w:rPr>
+      </w:pPr>
+      <w:r>
+        <w:rPr>
+          <w:rFonts w:hint="default" w:ascii="Cascadia Mono" w:hAnsi="Cascadia Mono" w:eastAsia="Cascadia Mono"/>
+          <w:color w:val="000000"/>
+          <w:sz w:val="19"/>
+          <w:szCs w:val="24"/>
+          <w:highlight w:val="lightGray"/>
+        </w:rPr>
+        <w:t xml:space="preserve">    {</w:t>
+      </w:r>
+    </w:p>
+    <w:p>
+      <w:pPr>
+        <w:spacing w:beforeLines="0" w:afterLines="0"/>
+        <w:jc w:val="left"/>
+        <w:rPr>
+          <w:rFonts w:hint="default" w:ascii="Cascadia Mono" w:hAnsi="Cascadia Mono" w:eastAsia="Cascadia Mono"/>
+          <w:color w:val="000000"/>
+          <w:sz w:val="19"/>
+          <w:szCs w:val="24"/>
+          <w:highlight w:val="lightGray"/>
+        </w:rPr>
+      </w:pPr>
+      <w:r>
+        <w:rPr>
+          <w:rFonts w:hint="default" w:ascii="Cascadia Mono" w:hAnsi="Cascadia Mono" w:eastAsia="Cascadia Mono"/>
+          <w:color w:val="000000"/>
+          <w:sz w:val="19"/>
+          <w:szCs w:val="24"/>
+          <w:highlight w:val="lightGray"/>
+        </w:rPr>
+        <w:t xml:space="preserve">        </w:t>
+      </w:r>
+      <w:r>
+        <w:rPr>
+          <w:rFonts w:hint="default" w:ascii="Cascadia Mono" w:hAnsi="Cascadia Mono" w:eastAsia="Cascadia Mono"/>
+          <w:color w:val="008000"/>
+          <w:sz w:val="19"/>
+          <w:szCs w:val="24"/>
+          <w:highlight w:val="lightGray"/>
+        </w:rPr>
+        <w:t>//ATRIBUTOS</w:t>
+      </w:r>
+    </w:p>
+    <w:p>
+      <w:pPr>
+        <w:spacing w:beforeLines="0" w:afterLines="0"/>
+        <w:jc w:val="left"/>
+        <w:rPr>
+          <w:rFonts w:hint="default" w:ascii="Cascadia Mono" w:hAnsi="Cascadia Mono" w:eastAsia="Cascadia Mono"/>
+          <w:color w:val="000000"/>
+          <w:sz w:val="19"/>
+          <w:szCs w:val="24"/>
+          <w:highlight w:val="lightGray"/>
+        </w:rPr>
+      </w:pPr>
+      <w:r>
+        <w:rPr>
+          <w:rFonts w:hint="default" w:ascii="Cascadia Mono" w:hAnsi="Cascadia Mono" w:eastAsia="Cascadia Mono"/>
+          <w:color w:val="000000"/>
+          <w:sz w:val="19"/>
+          <w:szCs w:val="24"/>
+          <w:highlight w:val="lightGray"/>
+        </w:rPr>
+        <w:t xml:space="preserve">        </w:t>
+      </w:r>
+      <w:r>
+        <w:rPr>
+          <w:rFonts w:hint="default" w:ascii="Cascadia Mono" w:hAnsi="Cascadia Mono" w:eastAsia="Cascadia Mono"/>
+          <w:color w:val="0000FF"/>
+          <w:sz w:val="19"/>
+          <w:szCs w:val="24"/>
+          <w:highlight w:val="lightGray"/>
+        </w:rPr>
+        <w:t>private</w:t>
+      </w:r>
+      <w:r>
+        <w:rPr>
+          <w:rFonts w:hint="default" w:ascii="Cascadia Mono" w:hAnsi="Cascadia Mono" w:eastAsia="Cascadia Mono"/>
+          <w:color w:val="000000"/>
+          <w:sz w:val="19"/>
+          <w:szCs w:val="24"/>
+          <w:highlight w:val="lightGray"/>
+        </w:rPr>
+        <w:t xml:space="preserve"> </w:t>
+      </w:r>
+      <w:r>
+        <w:rPr>
+          <w:rFonts w:hint="default" w:ascii="Cascadia Mono" w:hAnsi="Cascadia Mono" w:eastAsia="Cascadia Mono"/>
+          <w:color w:val="0000FF"/>
+          <w:sz w:val="19"/>
+          <w:szCs w:val="24"/>
+          <w:highlight w:val="lightGray"/>
+        </w:rPr>
+        <w:t>readonly</w:t>
+      </w:r>
+      <w:r>
+        <w:rPr>
+          <w:rFonts w:hint="default" w:ascii="Cascadia Mono" w:hAnsi="Cascadia Mono" w:eastAsia="Cascadia Mono"/>
+          <w:color w:val="000000"/>
+          <w:sz w:val="19"/>
+          <w:szCs w:val="24"/>
+          <w:highlight w:val="lightGray"/>
+        </w:rPr>
+        <w:t xml:space="preserve"> </w:t>
+      </w:r>
+      <w:r>
+        <w:rPr>
+          <w:rFonts w:hint="default" w:ascii="Cascadia Mono" w:hAnsi="Cascadia Mono" w:eastAsia="Cascadia Mono"/>
+          <w:color w:val="2B91AF"/>
+          <w:sz w:val="19"/>
+          <w:szCs w:val="24"/>
+          <w:highlight w:val="lightGray"/>
+        </w:rPr>
+        <w:t>IClienteRepository</w:t>
+      </w:r>
+      <w:r>
+        <w:rPr>
+          <w:rFonts w:hint="default" w:ascii="Cascadia Mono" w:hAnsi="Cascadia Mono" w:eastAsia="Cascadia Mono"/>
+          <w:color w:val="000000"/>
+          <w:sz w:val="19"/>
+          <w:szCs w:val="24"/>
+          <w:highlight w:val="lightGray"/>
+        </w:rPr>
+        <w:t xml:space="preserve"> repository;</w:t>
+      </w:r>
+    </w:p>
+    <w:p>
+      <w:pPr>
+        <w:spacing w:beforeLines="0" w:afterLines="0"/>
+        <w:jc w:val="left"/>
+        <w:rPr>
+          <w:rFonts w:hint="default" w:ascii="Cascadia Mono" w:hAnsi="Cascadia Mono" w:eastAsia="Cascadia Mono"/>
+          <w:color w:val="000000"/>
+          <w:sz w:val="19"/>
+          <w:szCs w:val="24"/>
+          <w:highlight w:val="lightGray"/>
+        </w:rPr>
+      </w:pPr>
+      <w:r>
+        <w:rPr>
+          <w:rFonts w:hint="default" w:ascii="Cascadia Mono" w:hAnsi="Cascadia Mono" w:eastAsia="Cascadia Mono"/>
+          <w:color w:val="000000"/>
+          <w:sz w:val="19"/>
+          <w:szCs w:val="24"/>
+          <w:highlight w:val="lightGray"/>
+        </w:rPr>
+        <w:t xml:space="preserve">        </w:t>
+      </w:r>
+      <w:r>
+        <w:rPr>
+          <w:rFonts w:hint="default" w:ascii="Cascadia Mono" w:hAnsi="Cascadia Mono" w:eastAsia="Cascadia Mono"/>
+          <w:color w:val="0000FF"/>
+          <w:sz w:val="19"/>
+          <w:szCs w:val="24"/>
+          <w:highlight w:val="lightGray"/>
+        </w:rPr>
+        <w:t>public</w:t>
+      </w:r>
+      <w:r>
+        <w:rPr>
+          <w:rFonts w:hint="default" w:ascii="Cascadia Mono" w:hAnsi="Cascadia Mono" w:eastAsia="Cascadia Mono"/>
+          <w:color w:val="000000"/>
+          <w:sz w:val="19"/>
+          <w:szCs w:val="24"/>
+          <w:highlight w:val="lightGray"/>
+        </w:rPr>
+        <w:t xml:space="preserve"> </w:t>
+      </w:r>
+      <w:r>
+        <w:rPr>
+          <w:rFonts w:hint="default" w:ascii="Cascadia Mono" w:hAnsi="Cascadia Mono" w:eastAsia="Cascadia Mono"/>
+          <w:color w:val="2B91AF"/>
+          <w:sz w:val="19"/>
+          <w:szCs w:val="24"/>
+          <w:highlight w:val="lightGray"/>
+        </w:rPr>
+        <w:t>UnidadeFederativa</w:t>
+      </w:r>
+      <w:r>
+        <w:rPr>
+          <w:rFonts w:hint="default" w:ascii="Cascadia Mono" w:hAnsi="Cascadia Mono" w:eastAsia="Cascadia Mono"/>
+          <w:color w:val="000000"/>
+          <w:sz w:val="19"/>
+          <w:szCs w:val="24"/>
+          <w:highlight w:val="lightGray"/>
+        </w:rPr>
+        <w:t xml:space="preserve">? Estado { </w:t>
+      </w:r>
+      <w:r>
+        <w:rPr>
+          <w:rFonts w:hint="default" w:ascii="Cascadia Mono" w:hAnsi="Cascadia Mono" w:eastAsia="Cascadia Mono"/>
+          <w:color w:val="0000FF"/>
+          <w:sz w:val="19"/>
+          <w:szCs w:val="24"/>
+          <w:highlight w:val="lightGray"/>
+        </w:rPr>
+        <w:t>get</w:t>
+      </w:r>
+      <w:r>
+        <w:rPr>
+          <w:rFonts w:hint="default" w:ascii="Cascadia Mono" w:hAnsi="Cascadia Mono" w:eastAsia="Cascadia Mono"/>
+          <w:color w:val="000000"/>
+          <w:sz w:val="19"/>
+          <w:szCs w:val="24"/>
+          <w:highlight w:val="lightGray"/>
+        </w:rPr>
+        <w:t>; }</w:t>
+      </w:r>
+    </w:p>
+    <w:p>
+      <w:pPr>
+        <w:spacing w:beforeLines="0" w:afterLines="0"/>
+        <w:jc w:val="left"/>
+        <w:rPr>
+          <w:rFonts w:hint="default" w:ascii="Cascadia Mono" w:hAnsi="Cascadia Mono" w:eastAsia="Cascadia Mono"/>
+          <w:color w:val="000000"/>
+          <w:sz w:val="19"/>
+          <w:szCs w:val="24"/>
+          <w:highlight w:val="lightGray"/>
+        </w:rPr>
+      </w:pPr>
+    </w:p>
+    <w:p>
+      <w:pPr>
+        <w:spacing w:beforeLines="0" w:afterLines="0"/>
+        <w:jc w:val="left"/>
+        <w:rPr>
+          <w:rFonts w:hint="default" w:ascii="Cascadia Mono" w:hAnsi="Cascadia Mono" w:eastAsia="Cascadia Mono"/>
+          <w:color w:val="000000"/>
+          <w:sz w:val="19"/>
+          <w:szCs w:val="24"/>
+          <w:highlight w:val="lightGray"/>
+        </w:rPr>
+      </w:pPr>
+      <w:r>
+        <w:rPr>
+          <w:rFonts w:hint="default" w:ascii="Cascadia Mono" w:hAnsi="Cascadia Mono" w:eastAsia="Cascadia Mono"/>
+          <w:color w:val="000000"/>
+          <w:sz w:val="19"/>
+          <w:szCs w:val="24"/>
+          <w:highlight w:val="lightGray"/>
+        </w:rPr>
+        <w:t xml:space="preserve">        </w:t>
+      </w:r>
+      <w:r>
+        <w:rPr>
+          <w:rFonts w:hint="default" w:ascii="Cascadia Mono" w:hAnsi="Cascadia Mono" w:eastAsia="Cascadia Mono"/>
+          <w:color w:val="008000"/>
+          <w:sz w:val="19"/>
+          <w:szCs w:val="24"/>
+          <w:highlight w:val="lightGray"/>
+        </w:rPr>
+        <w:t>//CONSTRUTOR</w:t>
+      </w:r>
+    </w:p>
+    <w:p>
+      <w:pPr>
+        <w:spacing w:beforeLines="0" w:afterLines="0"/>
+        <w:jc w:val="left"/>
+        <w:rPr>
+          <w:rFonts w:hint="default" w:ascii="Cascadia Mono" w:hAnsi="Cascadia Mono" w:eastAsia="Cascadia Mono"/>
+          <w:color w:val="000000"/>
+          <w:sz w:val="19"/>
+          <w:szCs w:val="24"/>
+          <w:highlight w:val="lightGray"/>
+        </w:rPr>
+      </w:pPr>
+      <w:r>
+        <w:rPr>
+          <w:rFonts w:hint="default" w:ascii="Cascadia Mono" w:hAnsi="Cascadia Mono" w:eastAsia="Cascadia Mono"/>
+          <w:color w:val="000000"/>
+          <w:sz w:val="19"/>
+          <w:szCs w:val="24"/>
+          <w:highlight w:val="lightGray"/>
+        </w:rPr>
+        <w:t xml:space="preserve">        </w:t>
+      </w:r>
+      <w:r>
+        <w:rPr>
+          <w:rFonts w:hint="default" w:ascii="Cascadia Mono" w:hAnsi="Cascadia Mono" w:eastAsia="Cascadia Mono"/>
+          <w:color w:val="0000FF"/>
+          <w:sz w:val="19"/>
+          <w:szCs w:val="24"/>
+          <w:highlight w:val="lightGray"/>
+        </w:rPr>
+        <w:t>public</w:t>
+      </w:r>
+      <w:r>
+        <w:rPr>
+          <w:rFonts w:hint="default" w:ascii="Cascadia Mono" w:hAnsi="Cascadia Mono" w:eastAsia="Cascadia Mono"/>
+          <w:color w:val="000000"/>
+          <w:sz w:val="19"/>
+          <w:szCs w:val="24"/>
+          <w:highlight w:val="lightGray"/>
+        </w:rPr>
+        <w:t xml:space="preserve"> </w:t>
+      </w:r>
+      <w:r>
+        <w:rPr>
+          <w:rFonts w:hint="default" w:ascii="Cascadia Mono" w:hAnsi="Cascadia Mono" w:eastAsia="Cascadia Mono"/>
+          <w:color w:val="2B91AF"/>
+          <w:sz w:val="19"/>
+          <w:szCs w:val="24"/>
+          <w:highlight w:val="lightGray"/>
+        </w:rPr>
+        <w:t>ConsultarCliente</w:t>
+      </w:r>
+      <w:r>
+        <w:rPr>
+          <w:rFonts w:hint="default" w:ascii="Cascadia Mono" w:hAnsi="Cascadia Mono" w:eastAsia="Cascadia Mono"/>
+          <w:color w:val="000000"/>
+          <w:sz w:val="19"/>
+          <w:szCs w:val="24"/>
+          <w:highlight w:val="lightGray"/>
+        </w:rPr>
+        <w:t>(</w:t>
+      </w:r>
+      <w:r>
+        <w:rPr>
+          <w:rFonts w:hint="default" w:ascii="Cascadia Mono" w:hAnsi="Cascadia Mono" w:eastAsia="Cascadia Mono"/>
+          <w:color w:val="2B91AF"/>
+          <w:sz w:val="19"/>
+          <w:szCs w:val="24"/>
+          <w:highlight w:val="lightGray"/>
+        </w:rPr>
+        <w:t>UnidadeFederativa</w:t>
+      </w:r>
+      <w:r>
+        <w:rPr>
+          <w:rFonts w:hint="default" w:ascii="Cascadia Mono" w:hAnsi="Cascadia Mono" w:eastAsia="Cascadia Mono"/>
+          <w:color w:val="000000"/>
+          <w:sz w:val="19"/>
+          <w:szCs w:val="24"/>
+          <w:highlight w:val="lightGray"/>
+        </w:rPr>
+        <w:t xml:space="preserve">? estado, </w:t>
+      </w:r>
+      <w:r>
+        <w:rPr>
+          <w:rFonts w:hint="default" w:ascii="Cascadia Mono" w:hAnsi="Cascadia Mono" w:eastAsia="Cascadia Mono"/>
+          <w:color w:val="2B91AF"/>
+          <w:sz w:val="19"/>
+          <w:szCs w:val="24"/>
+          <w:highlight w:val="lightGray"/>
+        </w:rPr>
+        <w:t>IClienteRepository</w:t>
+      </w:r>
+      <w:r>
+        <w:rPr>
+          <w:rFonts w:hint="default" w:ascii="Cascadia Mono" w:hAnsi="Cascadia Mono" w:eastAsia="Cascadia Mono"/>
+          <w:color w:val="000000"/>
+          <w:sz w:val="19"/>
+          <w:szCs w:val="24"/>
+          <w:highlight w:val="lightGray"/>
+        </w:rPr>
+        <w:t xml:space="preserve"> repository)</w:t>
+      </w:r>
+    </w:p>
+    <w:p>
+      <w:pPr>
+        <w:spacing w:beforeLines="0" w:afterLines="0"/>
+        <w:jc w:val="left"/>
+        <w:rPr>
+          <w:rFonts w:hint="default" w:ascii="Cascadia Mono" w:hAnsi="Cascadia Mono" w:eastAsia="Cascadia Mono"/>
+          <w:color w:val="000000"/>
+          <w:sz w:val="19"/>
+          <w:szCs w:val="24"/>
+          <w:highlight w:val="lightGray"/>
+        </w:rPr>
+      </w:pPr>
+      <w:r>
+        <w:rPr>
+          <w:rFonts w:hint="default" w:ascii="Cascadia Mono" w:hAnsi="Cascadia Mono" w:eastAsia="Cascadia Mono"/>
+          <w:color w:val="000000"/>
+          <w:sz w:val="19"/>
+          <w:szCs w:val="24"/>
+          <w:highlight w:val="lightGray"/>
+        </w:rPr>
+        <w:t xml:space="preserve">        {</w:t>
+      </w:r>
+    </w:p>
+    <w:p>
+      <w:pPr>
+        <w:spacing w:beforeLines="0" w:afterLines="0"/>
+        <w:jc w:val="left"/>
+        <w:rPr>
+          <w:rFonts w:hint="default" w:ascii="Cascadia Mono" w:hAnsi="Cascadia Mono" w:eastAsia="Cascadia Mono"/>
+          <w:color w:val="000000"/>
+          <w:sz w:val="19"/>
+          <w:szCs w:val="24"/>
+          <w:highlight w:val="lightGray"/>
+        </w:rPr>
+      </w:pPr>
+      <w:r>
+        <w:rPr>
+          <w:rFonts w:hint="default" w:ascii="Cascadia Mono" w:hAnsi="Cascadia Mono" w:eastAsia="Cascadia Mono"/>
+          <w:color w:val="000000"/>
+          <w:sz w:val="19"/>
+          <w:szCs w:val="24"/>
+          <w:highlight w:val="lightGray"/>
+        </w:rPr>
+        <w:t xml:space="preserve">            Estado = estado;</w:t>
+      </w:r>
+    </w:p>
+    <w:p>
+      <w:pPr>
+        <w:spacing w:beforeLines="0" w:afterLines="0"/>
+        <w:jc w:val="left"/>
+        <w:rPr>
+          <w:rFonts w:hint="default" w:ascii="Cascadia Mono" w:hAnsi="Cascadia Mono" w:eastAsia="Cascadia Mono"/>
+          <w:color w:val="000000"/>
+          <w:sz w:val="19"/>
+          <w:szCs w:val="24"/>
+          <w:highlight w:val="lightGray"/>
+        </w:rPr>
+      </w:pPr>
+      <w:r>
+        <w:rPr>
+          <w:rFonts w:hint="default" w:ascii="Cascadia Mono" w:hAnsi="Cascadia Mono" w:eastAsia="Cascadia Mono"/>
+          <w:color w:val="000000"/>
+          <w:sz w:val="19"/>
+          <w:szCs w:val="24"/>
+          <w:highlight w:val="lightGray"/>
+        </w:rPr>
+        <w:t xml:space="preserve">            </w:t>
+      </w:r>
+      <w:r>
+        <w:rPr>
+          <w:rFonts w:hint="default" w:ascii="Cascadia Mono" w:hAnsi="Cascadia Mono" w:eastAsia="Cascadia Mono"/>
+          <w:color w:val="0000FF"/>
+          <w:sz w:val="19"/>
+          <w:szCs w:val="24"/>
+          <w:highlight w:val="lightGray"/>
+        </w:rPr>
+        <w:t>this</w:t>
+      </w:r>
+      <w:r>
+        <w:rPr>
+          <w:rFonts w:hint="default" w:ascii="Cascadia Mono" w:hAnsi="Cascadia Mono" w:eastAsia="Cascadia Mono"/>
+          <w:color w:val="000000"/>
+          <w:sz w:val="19"/>
+          <w:szCs w:val="24"/>
+          <w:highlight w:val="lightGray"/>
+        </w:rPr>
+        <w:t>.repository = repository;</w:t>
+      </w:r>
+    </w:p>
+    <w:p>
+      <w:pPr>
+        <w:spacing w:beforeLines="0" w:afterLines="0"/>
+        <w:jc w:val="left"/>
+        <w:rPr>
+          <w:rFonts w:hint="default" w:ascii="Cascadia Mono" w:hAnsi="Cascadia Mono" w:eastAsia="Cascadia Mono"/>
+          <w:color w:val="000000"/>
+          <w:sz w:val="19"/>
+          <w:szCs w:val="24"/>
+          <w:highlight w:val="lightGray"/>
+        </w:rPr>
+      </w:pPr>
+      <w:r>
+        <w:rPr>
+          <w:rFonts w:hint="default" w:ascii="Cascadia Mono" w:hAnsi="Cascadia Mono" w:eastAsia="Cascadia Mono"/>
+          <w:color w:val="000000"/>
+          <w:sz w:val="19"/>
+          <w:szCs w:val="24"/>
+          <w:highlight w:val="lightGray"/>
+        </w:rPr>
+        <w:t xml:space="preserve">        }</w:t>
+      </w:r>
+    </w:p>
+    <w:p>
+      <w:pPr>
+        <w:spacing w:beforeLines="0" w:afterLines="0"/>
+        <w:jc w:val="left"/>
+        <w:rPr>
+          <w:rFonts w:hint="default" w:ascii="Cascadia Mono" w:hAnsi="Cascadia Mono" w:eastAsia="Cascadia Mono"/>
+          <w:color w:val="000000"/>
+          <w:sz w:val="19"/>
+          <w:szCs w:val="24"/>
+          <w:highlight w:val="lightGray"/>
+        </w:rPr>
+      </w:pPr>
+    </w:p>
+    <w:p>
+      <w:pPr>
+        <w:spacing w:beforeLines="0" w:afterLines="0"/>
+        <w:jc w:val="left"/>
+        <w:rPr>
+          <w:rFonts w:hint="default" w:ascii="Cascadia Mono" w:hAnsi="Cascadia Mono" w:eastAsia="Cascadia Mono"/>
+          <w:color w:val="000000"/>
+          <w:sz w:val="19"/>
+          <w:szCs w:val="24"/>
+          <w:highlight w:val="lightGray"/>
+        </w:rPr>
+      </w:pPr>
+      <w:r>
+        <w:rPr>
+          <w:rFonts w:hint="default" w:ascii="Cascadia Mono" w:hAnsi="Cascadia Mono" w:eastAsia="Cascadia Mono"/>
+          <w:color w:val="000000"/>
+          <w:sz w:val="19"/>
+          <w:szCs w:val="24"/>
+          <w:highlight w:val="lightGray"/>
+        </w:rPr>
+        <w:t xml:space="preserve">        </w:t>
+      </w:r>
+      <w:r>
+        <w:rPr>
+          <w:rFonts w:hint="default" w:ascii="Cascadia Mono" w:hAnsi="Cascadia Mono" w:eastAsia="Cascadia Mono"/>
+          <w:color w:val="008000"/>
+          <w:sz w:val="19"/>
+          <w:szCs w:val="24"/>
+          <w:highlight w:val="lightGray"/>
+        </w:rPr>
+        <w:t>//MÉTODO QUE RETORNA UM ENUMERABLE DE CLIENTES</w:t>
+      </w:r>
+    </w:p>
+    <w:p>
+      <w:pPr>
+        <w:spacing w:beforeLines="0" w:afterLines="0"/>
+        <w:jc w:val="left"/>
+        <w:rPr>
+          <w:rFonts w:hint="default" w:ascii="Cascadia Mono" w:hAnsi="Cascadia Mono" w:eastAsia="Cascadia Mono"/>
+          <w:color w:val="000000"/>
+          <w:sz w:val="19"/>
+          <w:szCs w:val="24"/>
+          <w:highlight w:val="lightGray"/>
+        </w:rPr>
+      </w:pPr>
+      <w:r>
+        <w:rPr>
+          <w:rFonts w:hint="default" w:ascii="Cascadia Mono" w:hAnsi="Cascadia Mono" w:eastAsia="Cascadia Mono"/>
+          <w:color w:val="000000"/>
+          <w:sz w:val="19"/>
+          <w:szCs w:val="24"/>
+          <w:highlight w:val="lightGray"/>
+        </w:rPr>
+        <w:t xml:space="preserve">        </w:t>
+      </w:r>
+      <w:r>
+        <w:rPr>
+          <w:rFonts w:hint="default" w:ascii="Cascadia Mono" w:hAnsi="Cascadia Mono" w:eastAsia="Cascadia Mono"/>
+          <w:color w:val="0000FF"/>
+          <w:sz w:val="19"/>
+          <w:szCs w:val="24"/>
+          <w:highlight w:val="lightGray"/>
+        </w:rPr>
+        <w:t>public</w:t>
+      </w:r>
+      <w:r>
+        <w:rPr>
+          <w:rFonts w:hint="default" w:ascii="Cascadia Mono" w:hAnsi="Cascadia Mono" w:eastAsia="Cascadia Mono"/>
+          <w:color w:val="000000"/>
+          <w:sz w:val="19"/>
+          <w:szCs w:val="24"/>
+          <w:highlight w:val="lightGray"/>
+        </w:rPr>
+        <w:t xml:space="preserve"> </w:t>
+      </w:r>
+      <w:r>
+        <w:rPr>
+          <w:rFonts w:hint="default" w:ascii="Cascadia Mono" w:hAnsi="Cascadia Mono" w:eastAsia="Cascadia Mono"/>
+          <w:color w:val="2B91AF"/>
+          <w:sz w:val="19"/>
+          <w:szCs w:val="24"/>
+          <w:highlight w:val="lightGray"/>
+        </w:rPr>
+        <w:t>Task</w:t>
+      </w:r>
+      <w:r>
+        <w:rPr>
+          <w:rFonts w:hint="default" w:ascii="Cascadia Mono" w:hAnsi="Cascadia Mono" w:eastAsia="Cascadia Mono"/>
+          <w:color w:val="000000"/>
+          <w:sz w:val="19"/>
+          <w:szCs w:val="24"/>
+          <w:highlight w:val="lightGray"/>
+        </w:rPr>
+        <w:t>&lt;</w:t>
+      </w:r>
+      <w:r>
+        <w:rPr>
+          <w:rFonts w:hint="default" w:ascii="Cascadia Mono" w:hAnsi="Cascadia Mono" w:eastAsia="Cascadia Mono"/>
+          <w:color w:val="2B91AF"/>
+          <w:sz w:val="19"/>
+          <w:szCs w:val="24"/>
+          <w:highlight w:val="lightGray"/>
+        </w:rPr>
+        <w:t>IEnumerable</w:t>
+      </w:r>
+      <w:r>
+        <w:rPr>
+          <w:rFonts w:hint="default" w:ascii="Cascadia Mono" w:hAnsi="Cascadia Mono" w:eastAsia="Cascadia Mono"/>
+          <w:color w:val="000000"/>
+          <w:sz w:val="19"/>
+          <w:szCs w:val="24"/>
+          <w:highlight w:val="lightGray"/>
+        </w:rPr>
+        <w:t>&lt;</w:t>
+      </w:r>
+      <w:r>
+        <w:rPr>
+          <w:rFonts w:hint="default" w:ascii="Cascadia Mono" w:hAnsi="Cascadia Mono" w:eastAsia="Cascadia Mono"/>
+          <w:color w:val="2B91AF"/>
+          <w:sz w:val="19"/>
+          <w:szCs w:val="24"/>
+          <w:highlight w:val="lightGray"/>
+        </w:rPr>
+        <w:t>Cliente</w:t>
+      </w:r>
+      <w:r>
+        <w:rPr>
+          <w:rFonts w:hint="default" w:ascii="Cascadia Mono" w:hAnsi="Cascadia Mono" w:eastAsia="Cascadia Mono"/>
+          <w:color w:val="000000"/>
+          <w:sz w:val="19"/>
+          <w:szCs w:val="24"/>
+          <w:highlight w:val="lightGray"/>
+        </w:rPr>
+        <w:t>&gt;&gt; ExecutarAsync()</w:t>
+      </w:r>
+    </w:p>
+    <w:p>
+      <w:pPr>
+        <w:spacing w:beforeLines="0" w:afterLines="0"/>
+        <w:jc w:val="left"/>
+        <w:rPr>
+          <w:rFonts w:hint="default" w:ascii="Cascadia Mono" w:hAnsi="Cascadia Mono" w:eastAsia="Cascadia Mono"/>
+          <w:color w:val="000000"/>
+          <w:sz w:val="19"/>
+          <w:szCs w:val="24"/>
+          <w:highlight w:val="lightGray"/>
+        </w:rPr>
+      </w:pPr>
+      <w:r>
+        <w:rPr>
+          <w:rFonts w:hint="default" w:ascii="Cascadia Mono" w:hAnsi="Cascadia Mono" w:eastAsia="Cascadia Mono"/>
+          <w:color w:val="000000"/>
+          <w:sz w:val="19"/>
+          <w:szCs w:val="24"/>
+          <w:highlight w:val="lightGray"/>
+        </w:rPr>
+        <w:t xml:space="preserve">        {</w:t>
+      </w:r>
+    </w:p>
+    <w:p>
+      <w:pPr>
+        <w:spacing w:beforeLines="0" w:afterLines="0"/>
+        <w:jc w:val="left"/>
+        <w:rPr>
+          <w:rFonts w:hint="default" w:ascii="Cascadia Mono" w:hAnsi="Cascadia Mono" w:eastAsia="Cascadia Mono"/>
+          <w:color w:val="000000"/>
+          <w:sz w:val="19"/>
+          <w:szCs w:val="24"/>
+          <w:highlight w:val="lightGray"/>
+        </w:rPr>
+      </w:pPr>
+      <w:r>
+        <w:rPr>
+          <w:rFonts w:hint="default" w:ascii="Cascadia Mono" w:hAnsi="Cascadia Mono" w:eastAsia="Cascadia Mono"/>
+          <w:color w:val="000000"/>
+          <w:sz w:val="19"/>
+          <w:szCs w:val="24"/>
+          <w:highlight w:val="lightGray"/>
+        </w:rPr>
+        <w:t xml:space="preserve">            </w:t>
+      </w:r>
+      <w:r>
+        <w:rPr>
+          <w:rFonts w:hint="default" w:ascii="Cascadia Mono" w:hAnsi="Cascadia Mono" w:eastAsia="Cascadia Mono"/>
+          <w:color w:val="0000FF"/>
+          <w:sz w:val="19"/>
+          <w:szCs w:val="24"/>
+          <w:highlight w:val="lightGray"/>
+        </w:rPr>
+        <w:t>if</w:t>
+      </w:r>
+      <w:r>
+        <w:rPr>
+          <w:rFonts w:hint="default" w:ascii="Cascadia Mono" w:hAnsi="Cascadia Mono" w:eastAsia="Cascadia Mono"/>
+          <w:color w:val="000000"/>
+          <w:sz w:val="19"/>
+          <w:szCs w:val="24"/>
+          <w:highlight w:val="lightGray"/>
+        </w:rPr>
+        <w:t xml:space="preserve">(Estado </w:t>
+      </w:r>
+      <w:r>
+        <w:rPr>
+          <w:rFonts w:hint="default" w:ascii="Cascadia Mono" w:hAnsi="Cascadia Mono" w:eastAsia="Cascadia Mono"/>
+          <w:color w:val="0000FF"/>
+          <w:sz w:val="19"/>
+          <w:szCs w:val="24"/>
+          <w:highlight w:val="lightGray"/>
+        </w:rPr>
+        <w:t>is</w:t>
+      </w:r>
+      <w:r>
+        <w:rPr>
+          <w:rFonts w:hint="default" w:ascii="Cascadia Mono" w:hAnsi="Cascadia Mono" w:eastAsia="Cascadia Mono"/>
+          <w:color w:val="000000"/>
+          <w:sz w:val="19"/>
+          <w:szCs w:val="24"/>
+          <w:highlight w:val="lightGray"/>
+        </w:rPr>
+        <w:t xml:space="preserve"> </w:t>
+      </w:r>
+      <w:r>
+        <w:rPr>
+          <w:rFonts w:hint="default" w:ascii="Cascadia Mono" w:hAnsi="Cascadia Mono" w:eastAsia="Cascadia Mono"/>
+          <w:color w:val="0000FF"/>
+          <w:sz w:val="19"/>
+          <w:szCs w:val="24"/>
+          <w:highlight w:val="lightGray"/>
+        </w:rPr>
+        <w:t>not</w:t>
+      </w:r>
+      <w:r>
+        <w:rPr>
+          <w:rFonts w:hint="default" w:ascii="Cascadia Mono" w:hAnsi="Cascadia Mono" w:eastAsia="Cascadia Mono"/>
+          <w:color w:val="000000"/>
+          <w:sz w:val="19"/>
+          <w:szCs w:val="24"/>
+          <w:highlight w:val="lightGray"/>
+        </w:rPr>
+        <w:t xml:space="preserve"> </w:t>
+      </w:r>
+      <w:r>
+        <w:rPr>
+          <w:rFonts w:hint="default" w:ascii="Cascadia Mono" w:hAnsi="Cascadia Mono" w:eastAsia="Cascadia Mono"/>
+          <w:color w:val="0000FF"/>
+          <w:sz w:val="19"/>
+          <w:szCs w:val="24"/>
+          <w:highlight w:val="lightGray"/>
+        </w:rPr>
+        <w:t>null</w:t>
+      </w:r>
+      <w:r>
+        <w:rPr>
+          <w:rFonts w:hint="default" w:ascii="Cascadia Mono" w:hAnsi="Cascadia Mono" w:eastAsia="Cascadia Mono"/>
+          <w:color w:val="000000"/>
+          <w:sz w:val="19"/>
+          <w:szCs w:val="24"/>
+          <w:highlight w:val="lightGray"/>
+        </w:rPr>
+        <w:t>)</w:t>
+      </w:r>
+    </w:p>
+    <w:p>
+      <w:pPr>
+        <w:spacing w:beforeLines="0" w:afterLines="0"/>
+        <w:jc w:val="left"/>
+        <w:rPr>
+          <w:rFonts w:hint="default" w:ascii="Cascadia Mono" w:hAnsi="Cascadia Mono" w:eastAsia="Cascadia Mono"/>
+          <w:color w:val="000000"/>
+          <w:sz w:val="19"/>
+          <w:szCs w:val="24"/>
+          <w:highlight w:val="lightGray"/>
+        </w:rPr>
+      </w:pPr>
+      <w:r>
+        <w:rPr>
+          <w:rFonts w:hint="default" w:ascii="Cascadia Mono" w:hAnsi="Cascadia Mono" w:eastAsia="Cascadia Mono"/>
+          <w:color w:val="000000"/>
+          <w:sz w:val="19"/>
+          <w:szCs w:val="24"/>
+          <w:highlight w:val="lightGray"/>
+        </w:rPr>
+        <w:t xml:space="preserve">            {</w:t>
+      </w:r>
+    </w:p>
+    <w:p>
+      <w:pPr>
+        <w:spacing w:beforeLines="0" w:afterLines="0"/>
+        <w:jc w:val="left"/>
+        <w:rPr>
+          <w:rFonts w:hint="default" w:ascii="Cascadia Mono" w:hAnsi="Cascadia Mono" w:eastAsia="Cascadia Mono"/>
+          <w:color w:val="000000"/>
+          <w:sz w:val="19"/>
+          <w:szCs w:val="24"/>
+          <w:highlight w:val="lightGray"/>
+        </w:rPr>
+      </w:pPr>
+      <w:r>
+        <w:rPr>
+          <w:rFonts w:hint="default" w:ascii="Cascadia Mono" w:hAnsi="Cascadia Mono" w:eastAsia="Cascadia Mono"/>
+          <w:color w:val="000000"/>
+          <w:sz w:val="19"/>
+          <w:szCs w:val="24"/>
+          <w:highlight w:val="lightGray"/>
+        </w:rPr>
+        <w:t xml:space="preserve">                </w:t>
+      </w:r>
+      <w:r>
+        <w:rPr>
+          <w:rFonts w:hint="default" w:ascii="Cascadia Mono" w:hAnsi="Cascadia Mono" w:eastAsia="Cascadia Mono"/>
+          <w:color w:val="0000FF"/>
+          <w:sz w:val="19"/>
+          <w:szCs w:val="24"/>
+          <w:highlight w:val="lightGray"/>
+        </w:rPr>
+        <w:t>return</w:t>
+      </w:r>
+      <w:r>
+        <w:rPr>
+          <w:rFonts w:hint="default" w:ascii="Cascadia Mono" w:hAnsi="Cascadia Mono" w:eastAsia="Cascadia Mono"/>
+          <w:color w:val="000000"/>
+          <w:sz w:val="19"/>
+          <w:szCs w:val="24"/>
+          <w:highlight w:val="lightGray"/>
+        </w:rPr>
+        <w:t xml:space="preserve"> repository.GetAsync(c =&gt; c.Estado == Estado);</w:t>
+      </w:r>
+    </w:p>
+    <w:p>
+      <w:pPr>
+        <w:spacing w:beforeLines="0" w:afterLines="0"/>
+        <w:jc w:val="left"/>
+        <w:rPr>
+          <w:rFonts w:hint="default" w:ascii="Cascadia Mono" w:hAnsi="Cascadia Mono" w:eastAsia="Cascadia Mono"/>
+          <w:color w:val="000000"/>
+          <w:sz w:val="19"/>
+          <w:szCs w:val="24"/>
+          <w:highlight w:val="lightGray"/>
+        </w:rPr>
+      </w:pPr>
+      <w:r>
+        <w:rPr>
+          <w:rFonts w:hint="default" w:ascii="Cascadia Mono" w:hAnsi="Cascadia Mono" w:eastAsia="Cascadia Mono"/>
+          <w:color w:val="000000"/>
+          <w:sz w:val="19"/>
+          <w:szCs w:val="24"/>
+          <w:highlight w:val="lightGray"/>
+        </w:rPr>
+        <w:t xml:space="preserve">            }</w:t>
+      </w:r>
+    </w:p>
+    <w:p>
+      <w:pPr>
+        <w:spacing w:beforeLines="0" w:afterLines="0"/>
+        <w:jc w:val="left"/>
+        <w:rPr>
+          <w:rFonts w:hint="default" w:ascii="Cascadia Mono" w:hAnsi="Cascadia Mono" w:eastAsia="Cascadia Mono"/>
+          <w:color w:val="000000"/>
+          <w:sz w:val="19"/>
+          <w:szCs w:val="24"/>
+          <w:highlight w:val="lightGray"/>
+        </w:rPr>
+      </w:pPr>
+    </w:p>
+    <w:p>
+      <w:pPr>
+        <w:spacing w:beforeLines="0" w:afterLines="0"/>
+        <w:jc w:val="left"/>
+        <w:rPr>
+          <w:rFonts w:hint="default" w:ascii="Cascadia Mono" w:hAnsi="Cascadia Mono" w:eastAsia="Cascadia Mono"/>
+          <w:color w:val="000000"/>
+          <w:sz w:val="19"/>
+          <w:szCs w:val="24"/>
+          <w:highlight w:val="lightGray"/>
+        </w:rPr>
+      </w:pPr>
+      <w:r>
+        <w:rPr>
+          <w:rFonts w:hint="default" w:ascii="Cascadia Mono" w:hAnsi="Cascadia Mono" w:eastAsia="Cascadia Mono"/>
+          <w:color w:val="000000"/>
+          <w:sz w:val="19"/>
+          <w:szCs w:val="24"/>
+          <w:highlight w:val="lightGray"/>
+        </w:rPr>
+        <w:t xml:space="preserve">            </w:t>
+      </w:r>
+      <w:r>
+        <w:rPr>
+          <w:rFonts w:hint="default" w:ascii="Cascadia Mono" w:hAnsi="Cascadia Mono" w:eastAsia="Cascadia Mono"/>
+          <w:color w:val="008000"/>
+          <w:sz w:val="19"/>
+          <w:szCs w:val="24"/>
+          <w:highlight w:val="lightGray"/>
+        </w:rPr>
+        <w:t>//SE Estado FOR NULL, RETORNA O DEFAULT DO MÉTODO GetAsync (QUE É NULL)</w:t>
+      </w:r>
+    </w:p>
+    <w:p>
+      <w:pPr>
+        <w:spacing w:beforeLines="0" w:afterLines="0"/>
+        <w:jc w:val="left"/>
+        <w:rPr>
+          <w:rFonts w:hint="default" w:ascii="Cascadia Mono" w:hAnsi="Cascadia Mono" w:eastAsia="Cascadia Mono"/>
+          <w:color w:val="000000"/>
+          <w:sz w:val="19"/>
+          <w:szCs w:val="24"/>
+          <w:highlight w:val="lightGray"/>
+        </w:rPr>
+      </w:pPr>
+      <w:r>
+        <w:rPr>
+          <w:rFonts w:hint="default" w:ascii="Cascadia Mono" w:hAnsi="Cascadia Mono" w:eastAsia="Cascadia Mono"/>
+          <w:color w:val="000000"/>
+          <w:sz w:val="19"/>
+          <w:szCs w:val="24"/>
+          <w:highlight w:val="lightGray"/>
+        </w:rPr>
+        <w:t xml:space="preserve">            </w:t>
+      </w:r>
+      <w:r>
+        <w:rPr>
+          <w:rFonts w:hint="default" w:ascii="Cascadia Mono" w:hAnsi="Cascadia Mono" w:eastAsia="Cascadia Mono"/>
+          <w:color w:val="0000FF"/>
+          <w:sz w:val="19"/>
+          <w:szCs w:val="24"/>
+          <w:highlight w:val="lightGray"/>
+        </w:rPr>
+        <w:t>return</w:t>
+      </w:r>
+      <w:r>
+        <w:rPr>
+          <w:rFonts w:hint="default" w:ascii="Cascadia Mono" w:hAnsi="Cascadia Mono" w:eastAsia="Cascadia Mono"/>
+          <w:color w:val="000000"/>
+          <w:sz w:val="19"/>
+          <w:szCs w:val="24"/>
+          <w:highlight w:val="lightGray"/>
+        </w:rPr>
+        <w:t xml:space="preserve"> repository.GetAsync();</w:t>
+      </w:r>
+    </w:p>
+    <w:p>
+      <w:pPr>
+        <w:spacing w:beforeLines="0" w:afterLines="0"/>
+        <w:jc w:val="left"/>
+        <w:rPr>
+          <w:rFonts w:hint="default" w:ascii="Cascadia Mono" w:hAnsi="Cascadia Mono" w:eastAsia="Cascadia Mono"/>
+          <w:color w:val="000000"/>
+          <w:sz w:val="19"/>
+          <w:szCs w:val="24"/>
+          <w:highlight w:val="lightGray"/>
+        </w:rPr>
+      </w:pPr>
+      <w:r>
+        <w:rPr>
+          <w:rFonts w:hint="default" w:ascii="Cascadia Mono" w:hAnsi="Cascadia Mono" w:eastAsia="Cascadia Mono"/>
+          <w:color w:val="000000"/>
+          <w:sz w:val="19"/>
+          <w:szCs w:val="24"/>
+          <w:highlight w:val="lightGray"/>
+        </w:rPr>
+        <w:t xml:space="preserve">        }</w:t>
+      </w:r>
+    </w:p>
+    <w:p>
+      <w:pPr>
+        <w:spacing w:beforeLines="0" w:afterLines="0"/>
+        <w:jc w:val="left"/>
+        <w:rPr>
+          <w:rFonts w:hint="default" w:ascii="Cascadia Mono" w:hAnsi="Cascadia Mono" w:eastAsia="Cascadia Mono"/>
+          <w:color w:val="000000"/>
+          <w:sz w:val="19"/>
+          <w:szCs w:val="24"/>
+          <w:highlight w:val="lightGray"/>
+        </w:rPr>
+      </w:pPr>
+      <w:r>
+        <w:rPr>
+          <w:rFonts w:hint="default" w:ascii="Cascadia Mono" w:hAnsi="Cascadia Mono" w:eastAsia="Cascadia Mono"/>
+          <w:color w:val="000000"/>
+          <w:sz w:val="19"/>
+          <w:szCs w:val="24"/>
+          <w:highlight w:val="lightGray"/>
+        </w:rPr>
+        <w:t xml:space="preserve">    }</w:t>
+      </w:r>
+    </w:p>
+    <w:p>
+      <w:pPr>
+        <w:ind w:left="0" w:leftChars="0" w:firstLine="0" w:firstLineChars="0"/>
+        <w:jc w:val="left"/>
+        <w:rPr>
+          <w:rFonts w:hint="default" w:ascii="Cascadia Mono" w:hAnsi="Cascadia Mono" w:cs="Cascadia Mono"/>
+          <w:b w:val="0"/>
+          <w:bCs w:val="0"/>
+          <w:sz w:val="22"/>
+          <w:szCs w:val="22"/>
+          <w:highlight w:val="lightGray"/>
+          <w:lang w:val="pt-BR"/>
+        </w:rPr>
+      </w:pPr>
+      <w:r>
+        <w:rPr>
+          <w:rFonts w:hint="default" w:ascii="Cascadia Mono" w:hAnsi="Cascadia Mono" w:eastAsia="Cascadia Mono"/>
+          <w:color w:val="000000"/>
+          <w:sz w:val="19"/>
+          <w:szCs w:val="24"/>
+          <w:highlight w:val="lightGray"/>
+        </w:rPr>
+        <w:t>}</w:t>
+      </w:r>
+    </w:p>
+    <w:p>
+      <w:pPr>
+        <w:ind w:left="0" w:leftChars="0" w:firstLine="0" w:firstLineChars="0"/>
+        <w:jc w:val="left"/>
+        <w:rPr>
+          <w:rFonts w:hint="default" w:ascii="Cascadia Mono" w:hAnsi="Cascadia Mono" w:cs="Cascadia Mono"/>
+          <w:b w:val="0"/>
+          <w:bCs w:val="0"/>
+          <w:sz w:val="22"/>
+          <w:szCs w:val="22"/>
+          <w:lang w:val="pt-BR"/>
+        </w:rPr>
+      </w:pPr>
+    </w:p>
+    <w:p>
+      <w:pPr>
+        <w:ind w:left="0" w:leftChars="0" w:firstLine="0" w:firstLineChars="0"/>
+        <w:jc w:val="left"/>
+        <w:rPr>
+          <w:rFonts w:hint="default" w:ascii="Cascadia Mono" w:hAnsi="Cascadia Mono" w:cs="Cascadia Mono"/>
+          <w:b w:val="0"/>
+          <w:bCs w:val="0"/>
+          <w:sz w:val="22"/>
+          <w:szCs w:val="22"/>
+          <w:lang w:val="pt-BR"/>
+        </w:rPr>
+      </w:pPr>
+      <w:r>
+        <w:rPr>
+          <w:rFonts w:hint="default" w:ascii="Cascadia Mono" w:hAnsi="Cascadia Mono" w:cs="Cascadia Mono"/>
+          <w:b w:val="0"/>
+          <w:bCs w:val="0"/>
+          <w:sz w:val="22"/>
+          <w:szCs w:val="22"/>
+          <w:lang w:val="pt-BR"/>
+        </w:rPr>
+        <w:t>Considerando que o novo model foi construído na camada de domínio, também é preciso aplicar o seu uso em ContainRs.Domain/Models/Cliente e ContainRs.Application/UseCases/RegistrarCliente</w:t>
+      </w:r>
+    </w:p>
+    <w:p>
+      <w:pPr>
+        <w:ind w:left="0" w:leftChars="0" w:firstLine="0" w:firstLineChars="0"/>
+        <w:jc w:val="left"/>
+        <w:rPr>
+          <w:rFonts w:hint="default" w:ascii="Cascadia Mono" w:hAnsi="Cascadia Mono" w:cs="Cascadia Mono"/>
+          <w:b w:val="0"/>
+          <w:bCs w:val="0"/>
+          <w:sz w:val="22"/>
+          <w:szCs w:val="22"/>
+          <w:lang w:val="pt-BR"/>
+        </w:rPr>
+      </w:pPr>
+    </w:p>
+    <w:p>
+      <w:pPr>
+        <w:ind w:left="0" w:leftChars="0" w:firstLine="0" w:firstLineChars="0"/>
+        <w:jc w:val="left"/>
+        <w:rPr>
+          <w:rFonts w:hint="default" w:ascii="Cascadia Mono" w:hAnsi="Cascadia Mono" w:cs="Cascadia Mono"/>
+          <w:b w:val="0"/>
+          <w:bCs w:val="0"/>
+          <w:sz w:val="22"/>
+          <w:szCs w:val="22"/>
+          <w:lang w:val="pt-BR"/>
+        </w:rPr>
+      </w:pPr>
+      <w:r>
+        <w:rPr>
+          <w:rFonts w:hint="default" w:ascii="Cascadia Mono" w:hAnsi="Cascadia Mono" w:cs="Cascadia Mono"/>
+          <w:b w:val="0"/>
+          <w:bCs w:val="0"/>
+          <w:sz w:val="22"/>
+          <w:szCs w:val="22"/>
+          <w:lang w:val="pt-BR"/>
+        </w:rPr>
+        <w:t>ContainRs.Domain/Models/Cliente</w:t>
+      </w:r>
+    </w:p>
+    <w:p>
+      <w:pPr>
+        <w:spacing w:beforeLines="0" w:afterLines="0"/>
+        <w:jc w:val="left"/>
+        <w:rPr>
+          <w:rFonts w:hint="default" w:ascii="Cascadia Mono" w:hAnsi="Cascadia Mono" w:eastAsia="Cascadia Mono"/>
+          <w:color w:val="008000"/>
+          <w:sz w:val="19"/>
+          <w:szCs w:val="24"/>
+          <w:highlight w:val="white"/>
+          <w:lang w:val="pt-BR"/>
+        </w:rPr>
+      </w:pPr>
+      <w:r>
+        <w:rPr>
+          <w:rFonts w:hint="default" w:ascii="Cascadia Mono" w:hAnsi="Cascadia Mono" w:eastAsia="Cascadia Mono"/>
+          <w:color w:val="008000"/>
+          <w:sz w:val="19"/>
+          <w:szCs w:val="24"/>
+          <w:highlight w:val="white"/>
+          <w:lang w:val="pt-BR"/>
+        </w:rPr>
+        <w:t>...</w:t>
+      </w:r>
+    </w:p>
+    <w:p>
+      <w:pPr>
+        <w:spacing w:beforeLines="0" w:afterLines="0"/>
+        <w:jc w:val="left"/>
+        <w:rPr>
+          <w:rFonts w:hint="default" w:ascii="Cascadia Mono" w:hAnsi="Cascadia Mono" w:eastAsia="Cascadia Mono"/>
+          <w:color w:val="008000"/>
+          <w:sz w:val="19"/>
+          <w:szCs w:val="24"/>
+          <w:highlight w:val="white"/>
+        </w:rPr>
+      </w:pPr>
+      <w:r>
+        <w:rPr>
+          <w:rFonts w:hint="default" w:ascii="Cascadia Mono" w:hAnsi="Cascadia Mono" w:eastAsia="Cascadia Mono"/>
+          <w:color w:val="008000"/>
+          <w:sz w:val="19"/>
+          <w:szCs w:val="24"/>
+          <w:highlight w:val="white"/>
+        </w:rPr>
+        <w:t xml:space="preserve">//public string? Estado { get; set;} </w:t>
+      </w:r>
+    </w:p>
+    <w:p>
+      <w:pPr>
+        <w:ind w:left="0" w:leftChars="0" w:firstLine="0" w:firstLineChars="0"/>
+        <w:jc w:val="left"/>
+        <w:rPr>
+          <w:rFonts w:hint="default" w:ascii="Cascadia Mono" w:hAnsi="Cascadia Mono" w:eastAsia="Cascadia Mono"/>
+          <w:color w:val="000000"/>
+          <w:sz w:val="19"/>
+          <w:szCs w:val="24"/>
+          <w:highlight w:val="white"/>
+        </w:rPr>
+      </w:pPr>
+      <w:r>
+        <w:rPr>
+          <w:rFonts w:hint="default" w:ascii="Cascadia Mono" w:hAnsi="Cascadia Mono" w:eastAsia="Cascadia Mono"/>
+          <w:color w:val="0000FF"/>
+          <w:sz w:val="19"/>
+          <w:szCs w:val="24"/>
+          <w:highlight w:val="white"/>
+        </w:rPr>
+        <w:t>public</w:t>
+      </w:r>
+      <w:r>
+        <w:rPr>
+          <w:rFonts w:hint="default" w:ascii="Cascadia Mono" w:hAnsi="Cascadia Mono" w:eastAsia="Cascadia Mono"/>
+          <w:color w:val="000000"/>
+          <w:sz w:val="19"/>
+          <w:szCs w:val="24"/>
+          <w:highlight w:val="white"/>
+        </w:rPr>
+        <w:t xml:space="preserve"> </w:t>
+      </w:r>
+      <w:r>
+        <w:rPr>
+          <w:rFonts w:hint="default" w:ascii="Cascadia Mono" w:hAnsi="Cascadia Mono" w:eastAsia="Cascadia Mono"/>
+          <w:color w:val="2B91AF"/>
+          <w:sz w:val="19"/>
+          <w:szCs w:val="24"/>
+          <w:highlight w:val="white"/>
+        </w:rPr>
+        <w:t>UnidadeFederativa</w:t>
+      </w:r>
+      <w:r>
+        <w:rPr>
+          <w:rFonts w:hint="default" w:ascii="Cascadia Mono" w:hAnsi="Cascadia Mono" w:eastAsia="Cascadia Mono"/>
+          <w:color w:val="000000"/>
+          <w:sz w:val="19"/>
+          <w:szCs w:val="24"/>
+          <w:highlight w:val="white"/>
+        </w:rPr>
+        <w:t xml:space="preserve">? Estado { </w:t>
+      </w:r>
+      <w:r>
+        <w:rPr>
+          <w:rFonts w:hint="default" w:ascii="Cascadia Mono" w:hAnsi="Cascadia Mono" w:eastAsia="Cascadia Mono"/>
+          <w:color w:val="0000FF"/>
+          <w:sz w:val="19"/>
+          <w:szCs w:val="24"/>
+          <w:highlight w:val="white"/>
+        </w:rPr>
+        <w:t>get</w:t>
+      </w:r>
+      <w:r>
+        <w:rPr>
+          <w:rFonts w:hint="default" w:ascii="Cascadia Mono" w:hAnsi="Cascadia Mono" w:eastAsia="Cascadia Mono"/>
+          <w:color w:val="000000"/>
+          <w:sz w:val="19"/>
+          <w:szCs w:val="24"/>
+          <w:highlight w:val="white"/>
+        </w:rPr>
+        <w:t xml:space="preserve">; </w:t>
+      </w:r>
+      <w:r>
+        <w:rPr>
+          <w:rFonts w:hint="default" w:ascii="Cascadia Mono" w:hAnsi="Cascadia Mono" w:eastAsia="Cascadia Mono"/>
+          <w:color w:val="0000FF"/>
+          <w:sz w:val="19"/>
+          <w:szCs w:val="24"/>
+          <w:highlight w:val="white"/>
+        </w:rPr>
+        <w:t>set</w:t>
+      </w:r>
+      <w:r>
+        <w:rPr>
+          <w:rFonts w:hint="default" w:ascii="Cascadia Mono" w:hAnsi="Cascadia Mono" w:eastAsia="Cascadia Mono"/>
+          <w:color w:val="000000"/>
+          <w:sz w:val="19"/>
+          <w:szCs w:val="24"/>
+          <w:highlight w:val="white"/>
+        </w:rPr>
+        <w:t>; }</w:t>
+      </w:r>
+    </w:p>
+    <w:p>
+      <w:pPr>
+        <w:ind w:left="0" w:leftChars="0" w:firstLine="0" w:firstLineChars="0"/>
+        <w:jc w:val="left"/>
+        <w:rPr>
+          <w:rFonts w:hint="default" w:ascii="Cascadia Mono" w:hAnsi="Cascadia Mono" w:eastAsia="Cascadia Mono"/>
+          <w:color w:val="000000"/>
+          <w:sz w:val="19"/>
+          <w:szCs w:val="24"/>
+          <w:highlight w:val="white"/>
+          <w:lang w:val="pt-BR"/>
+        </w:rPr>
+      </w:pPr>
+      <w:r>
+        <w:rPr>
+          <w:rFonts w:hint="default" w:ascii="Cascadia Mono" w:hAnsi="Cascadia Mono" w:eastAsia="Cascadia Mono"/>
+          <w:color w:val="000000"/>
+          <w:sz w:val="19"/>
+          <w:szCs w:val="24"/>
+          <w:highlight w:val="white"/>
+          <w:lang w:val="pt-BR"/>
+        </w:rPr>
+        <w:t>...</w:t>
+      </w:r>
+    </w:p>
+    <w:p>
+      <w:pPr>
+        <w:ind w:left="0" w:leftChars="0" w:firstLine="0" w:firstLineChars="0"/>
+        <w:jc w:val="left"/>
+        <w:rPr>
+          <w:rFonts w:hint="default" w:ascii="Cascadia Mono" w:hAnsi="Cascadia Mono" w:cs="Cascadia Mono"/>
+          <w:b w:val="0"/>
+          <w:bCs w:val="0"/>
+          <w:sz w:val="22"/>
+          <w:szCs w:val="22"/>
+          <w:lang w:val="pt-BR"/>
+        </w:rPr>
+      </w:pPr>
+    </w:p>
+    <w:p>
+      <w:pPr>
+        <w:ind w:left="0" w:leftChars="0" w:firstLine="0" w:firstLineChars="0"/>
+        <w:jc w:val="left"/>
+        <w:rPr>
+          <w:rFonts w:hint="default" w:ascii="Cascadia Mono" w:hAnsi="Cascadia Mono" w:cs="Cascadia Mono"/>
+          <w:b w:val="0"/>
+          <w:bCs w:val="0"/>
+          <w:sz w:val="22"/>
+          <w:szCs w:val="22"/>
+          <w:lang w:val="pt-BR"/>
+        </w:rPr>
+      </w:pPr>
+      <w:r>
+        <w:rPr>
+          <w:rFonts w:hint="default" w:ascii="Cascadia Mono" w:hAnsi="Cascadia Mono" w:cs="Cascadia Mono"/>
+          <w:b w:val="0"/>
+          <w:bCs w:val="0"/>
+          <w:sz w:val="22"/>
+          <w:szCs w:val="22"/>
+          <w:lang w:val="pt-BR"/>
+        </w:rPr>
+        <w:t>ContainRs.Application/UseCases/RegistrarCliente</w:t>
+      </w:r>
+    </w:p>
+    <w:p>
+      <w:pPr>
+        <w:spacing w:beforeLines="0" w:afterLines="0"/>
+        <w:jc w:val="left"/>
+        <w:rPr>
+          <w:rFonts w:hint="default" w:ascii="Cascadia Mono" w:hAnsi="Cascadia Mono" w:eastAsia="Cascadia Mono"/>
+          <w:color w:val="008000"/>
+          <w:sz w:val="19"/>
+          <w:szCs w:val="24"/>
+          <w:highlight w:val="white"/>
+          <w:lang w:val="pt-BR"/>
+        </w:rPr>
+      </w:pPr>
+      <w:r>
+        <w:rPr>
+          <w:rFonts w:hint="default" w:ascii="Cascadia Mono" w:hAnsi="Cascadia Mono" w:eastAsia="Cascadia Mono"/>
+          <w:color w:val="008000"/>
+          <w:sz w:val="19"/>
+          <w:szCs w:val="24"/>
+          <w:highlight w:val="white"/>
+          <w:lang w:val="pt-BR"/>
+        </w:rPr>
+        <w:t>...</w:t>
+      </w:r>
+    </w:p>
+    <w:p>
+      <w:pPr>
+        <w:spacing w:beforeLines="0" w:afterLines="0"/>
+        <w:jc w:val="left"/>
+        <w:rPr>
+          <w:rFonts w:hint="default" w:ascii="Cascadia Mono" w:hAnsi="Cascadia Mono" w:eastAsia="Cascadia Mono"/>
+          <w:color w:val="008000"/>
+          <w:sz w:val="19"/>
+          <w:szCs w:val="24"/>
+          <w:highlight w:val="white"/>
+        </w:rPr>
+      </w:pPr>
+      <w:r>
+        <w:rPr>
+          <w:rFonts w:hint="default" w:ascii="Cascadia Mono" w:hAnsi="Cascadia Mono" w:eastAsia="Cascadia Mono"/>
+          <w:color w:val="008000"/>
+          <w:sz w:val="19"/>
+          <w:szCs w:val="24"/>
+          <w:highlight w:val="white"/>
+        </w:rPr>
+        <w:t>//public string? Estado { get; set;}</w:t>
+      </w:r>
+    </w:p>
+    <w:p>
+      <w:pPr>
+        <w:ind w:left="0" w:leftChars="0" w:firstLine="0" w:firstLineChars="0"/>
+        <w:jc w:val="left"/>
+        <w:rPr>
+          <w:rFonts w:hint="default" w:ascii="Cascadia Mono" w:hAnsi="Cascadia Mono" w:eastAsia="Cascadia Mono"/>
+          <w:color w:val="000000"/>
+          <w:sz w:val="19"/>
+          <w:szCs w:val="24"/>
+          <w:highlight w:val="white"/>
+        </w:rPr>
+      </w:pPr>
+      <w:r>
+        <w:rPr>
+          <w:rFonts w:hint="default" w:ascii="Cascadia Mono" w:hAnsi="Cascadia Mono" w:eastAsia="Cascadia Mono"/>
+          <w:color w:val="0000FF"/>
+          <w:sz w:val="19"/>
+          <w:szCs w:val="24"/>
+          <w:highlight w:val="white"/>
+        </w:rPr>
+        <w:t>public</w:t>
+      </w:r>
+      <w:r>
+        <w:rPr>
+          <w:rFonts w:hint="default" w:ascii="Cascadia Mono" w:hAnsi="Cascadia Mono" w:eastAsia="Cascadia Mono"/>
+          <w:color w:val="000000"/>
+          <w:sz w:val="19"/>
+          <w:szCs w:val="24"/>
+          <w:highlight w:val="white"/>
+        </w:rPr>
+        <w:t xml:space="preserve"> </w:t>
+      </w:r>
+      <w:r>
+        <w:rPr>
+          <w:rFonts w:hint="default" w:ascii="Cascadia Mono" w:hAnsi="Cascadia Mono" w:eastAsia="Cascadia Mono"/>
+          <w:color w:val="2B91AF"/>
+          <w:sz w:val="19"/>
+          <w:szCs w:val="24"/>
+          <w:highlight w:val="white"/>
+        </w:rPr>
+        <w:t>UnidadeFederativa</w:t>
+      </w:r>
+      <w:r>
+        <w:rPr>
+          <w:rFonts w:hint="default" w:ascii="Cascadia Mono" w:hAnsi="Cascadia Mono" w:eastAsia="Cascadia Mono"/>
+          <w:color w:val="000000"/>
+          <w:sz w:val="19"/>
+          <w:szCs w:val="24"/>
+          <w:highlight w:val="white"/>
+        </w:rPr>
+        <w:t xml:space="preserve">? Estado { </w:t>
+      </w:r>
+      <w:r>
+        <w:rPr>
+          <w:rFonts w:hint="default" w:ascii="Cascadia Mono" w:hAnsi="Cascadia Mono" w:eastAsia="Cascadia Mono"/>
+          <w:color w:val="0000FF"/>
+          <w:sz w:val="19"/>
+          <w:szCs w:val="24"/>
+          <w:highlight w:val="white"/>
+        </w:rPr>
+        <w:t>get</w:t>
+      </w:r>
+      <w:r>
+        <w:rPr>
+          <w:rFonts w:hint="default" w:ascii="Cascadia Mono" w:hAnsi="Cascadia Mono" w:eastAsia="Cascadia Mono"/>
+          <w:color w:val="000000"/>
+          <w:sz w:val="19"/>
+          <w:szCs w:val="24"/>
+          <w:highlight w:val="white"/>
+        </w:rPr>
+        <w:t xml:space="preserve">; </w:t>
+      </w:r>
+      <w:r>
+        <w:rPr>
+          <w:rFonts w:hint="default" w:ascii="Cascadia Mono" w:hAnsi="Cascadia Mono" w:eastAsia="Cascadia Mono"/>
+          <w:color w:val="0000FF"/>
+          <w:sz w:val="19"/>
+          <w:szCs w:val="24"/>
+          <w:highlight w:val="white"/>
+        </w:rPr>
+        <w:t>set</w:t>
+      </w:r>
+      <w:r>
+        <w:rPr>
+          <w:rFonts w:hint="default" w:ascii="Cascadia Mono" w:hAnsi="Cascadia Mono" w:eastAsia="Cascadia Mono"/>
+          <w:color w:val="000000"/>
+          <w:sz w:val="19"/>
+          <w:szCs w:val="24"/>
+          <w:highlight w:val="white"/>
+        </w:rPr>
+        <w:t>; }</w:t>
+      </w:r>
+    </w:p>
+    <w:p>
+      <w:pPr>
+        <w:ind w:left="0" w:leftChars="0" w:firstLine="0" w:firstLineChars="0"/>
+        <w:jc w:val="left"/>
+        <w:rPr>
+          <w:rFonts w:hint="default" w:ascii="Cascadia Mono" w:hAnsi="Cascadia Mono" w:eastAsia="Cascadia Mono"/>
+          <w:color w:val="000000"/>
+          <w:sz w:val="19"/>
+          <w:szCs w:val="24"/>
+          <w:highlight w:val="white"/>
+          <w:lang w:val="pt-BR"/>
+        </w:rPr>
+      </w:pPr>
+      <w:r>
+        <w:rPr>
+          <w:rFonts w:hint="default" w:ascii="Cascadia Mono" w:hAnsi="Cascadia Mono" w:eastAsia="Cascadia Mono"/>
+          <w:color w:val="000000"/>
+          <w:sz w:val="19"/>
+          <w:szCs w:val="24"/>
+          <w:highlight w:val="white"/>
+          <w:lang w:val="pt-BR"/>
+        </w:rPr>
+        <w:t>.</w:t>
+      </w:r>
+    </w:p>
+    <w:p>
+      <w:pPr>
+        <w:ind w:left="0" w:leftChars="0" w:firstLine="0" w:firstLineChars="0"/>
+        <w:jc w:val="left"/>
+        <w:rPr>
+          <w:rFonts w:hint="default" w:ascii="Cascadia Mono" w:hAnsi="Cascadia Mono" w:eastAsia="Cascadia Mono"/>
+          <w:color w:val="000000"/>
+          <w:sz w:val="19"/>
+          <w:szCs w:val="24"/>
+          <w:highlight w:val="white"/>
+          <w:lang w:val="pt-BR"/>
+        </w:rPr>
+      </w:pPr>
+      <w:r>
+        <w:rPr>
+          <w:rFonts w:hint="default" w:ascii="Cascadia Mono" w:hAnsi="Cascadia Mono" w:eastAsia="Cascadia Mono"/>
+          <w:color w:val="000000"/>
+          <w:sz w:val="19"/>
+          <w:szCs w:val="24"/>
+          <w:highlight w:val="white"/>
+          <w:lang w:val="pt-BR"/>
+        </w:rPr>
+        <w:t>.</w:t>
+      </w:r>
+    </w:p>
+    <w:p>
+      <w:pPr>
+        <w:ind w:left="0" w:leftChars="0" w:firstLine="0" w:firstLineChars="0"/>
+        <w:jc w:val="left"/>
+        <w:rPr>
+          <w:rFonts w:hint="default" w:ascii="Cascadia Mono" w:hAnsi="Cascadia Mono" w:eastAsia="Cascadia Mono"/>
+          <w:color w:val="000000"/>
+          <w:sz w:val="19"/>
+          <w:szCs w:val="24"/>
+          <w:highlight w:val="white"/>
+          <w:lang w:val="pt-BR"/>
+        </w:rPr>
+      </w:pPr>
+      <w:r>
+        <w:rPr>
+          <w:rFonts w:hint="default" w:ascii="Cascadia Mono" w:hAnsi="Cascadia Mono" w:eastAsia="Cascadia Mono"/>
+          <w:color w:val="000000"/>
+          <w:sz w:val="19"/>
+          <w:szCs w:val="24"/>
+          <w:highlight w:val="white"/>
+          <w:lang w:val="pt-BR"/>
+        </w:rPr>
+        <w:t>.</w:t>
+      </w:r>
+    </w:p>
+    <w:p>
+      <w:pPr>
+        <w:spacing w:beforeLines="0" w:afterLines="0"/>
+        <w:jc w:val="left"/>
+        <w:rPr>
+          <w:rFonts w:hint="default" w:ascii="Cascadia Mono" w:hAnsi="Cascadia Mono" w:eastAsia="Cascadia Mono"/>
+          <w:color w:val="000000"/>
+          <w:sz w:val="19"/>
+          <w:szCs w:val="24"/>
+          <w:highlight w:val="white"/>
+        </w:rPr>
+      </w:pPr>
+      <w:r>
+        <w:rPr>
+          <w:rFonts w:hint="default" w:ascii="Cascadia Mono" w:hAnsi="Cascadia Mono" w:eastAsia="Cascadia Mono"/>
+          <w:color w:val="000000"/>
+          <w:sz w:val="19"/>
+          <w:szCs w:val="24"/>
+          <w:highlight w:val="white"/>
+        </w:rPr>
+        <w:t xml:space="preserve">  </w:t>
+      </w:r>
+      <w:r>
+        <w:rPr>
+          <w:rFonts w:hint="default" w:ascii="Cascadia Mono" w:hAnsi="Cascadia Mono" w:eastAsia="Cascadia Mono"/>
+          <w:color w:val="0000FF"/>
+          <w:sz w:val="19"/>
+          <w:szCs w:val="24"/>
+          <w:highlight w:val="white"/>
+        </w:rPr>
+        <w:t>string</w:t>
+      </w:r>
+      <w:r>
+        <w:rPr>
+          <w:rFonts w:hint="default" w:ascii="Cascadia Mono" w:hAnsi="Cascadia Mono" w:eastAsia="Cascadia Mono"/>
+          <w:color w:val="000000"/>
+          <w:sz w:val="19"/>
+          <w:szCs w:val="24"/>
+          <w:highlight w:val="white"/>
+        </w:rPr>
+        <w:t xml:space="preserve">? municipio, </w:t>
+      </w:r>
+      <w:r>
+        <w:rPr>
+          <w:rFonts w:hint="default" w:ascii="Cascadia Mono" w:hAnsi="Cascadia Mono" w:eastAsia="Cascadia Mono"/>
+          <w:color w:val="2B91AF"/>
+          <w:sz w:val="19"/>
+          <w:szCs w:val="24"/>
+          <w:highlight w:val="white"/>
+        </w:rPr>
+        <w:t>UnidadeFederativa</w:t>
+      </w:r>
+      <w:r>
+        <w:rPr>
+          <w:rFonts w:hint="default" w:ascii="Cascadia Mono" w:hAnsi="Cascadia Mono" w:eastAsia="Cascadia Mono"/>
+          <w:color w:val="000000"/>
+          <w:sz w:val="19"/>
+          <w:szCs w:val="24"/>
+          <w:highlight w:val="white"/>
+        </w:rPr>
+        <w:t>? estado)</w:t>
+      </w:r>
+    </w:p>
+    <w:p>
+      <w:pPr>
+        <w:ind w:left="0" w:leftChars="0" w:firstLine="0" w:firstLineChars="0"/>
+        <w:jc w:val="left"/>
+        <w:rPr>
+          <w:rFonts w:hint="default" w:ascii="Cascadia Mono" w:hAnsi="Cascadia Mono" w:eastAsia="Cascadia Mono"/>
+          <w:color w:val="000000"/>
+          <w:sz w:val="19"/>
+          <w:szCs w:val="24"/>
+          <w:highlight w:val="white"/>
+          <w:lang w:val="pt-BR"/>
+        </w:rPr>
+      </w:pPr>
+      <w:r>
+        <w:rPr>
+          <w:rFonts w:hint="default" w:ascii="Cascadia Mono" w:hAnsi="Cascadia Mono" w:eastAsia="Cascadia Mono"/>
+          <w:color w:val="008000"/>
+          <w:sz w:val="19"/>
+          <w:szCs w:val="24"/>
+          <w:highlight w:val="white"/>
+        </w:rPr>
+        <w:t>//string? municipio, string? estado)</w:t>
+      </w:r>
+    </w:p>
+    <w:p>
+      <w:pPr>
+        <w:ind w:left="0" w:leftChars="0" w:firstLine="0" w:firstLineChars="0"/>
+        <w:jc w:val="left"/>
+        <w:rPr>
+          <w:rFonts w:hint="default" w:ascii="Cascadia Mono" w:hAnsi="Cascadia Mono" w:cs="Cascadia Mono"/>
+          <w:b w:val="0"/>
+          <w:bCs w:val="0"/>
+          <w:sz w:val="22"/>
+          <w:szCs w:val="22"/>
+          <w:lang w:val="pt-BR"/>
+        </w:rPr>
+      </w:pPr>
+    </w:p>
+    <w:p>
+      <w:pPr>
+        <w:ind w:left="0" w:leftChars="0" w:firstLine="0" w:firstLineChars="0"/>
+        <w:jc w:val="left"/>
+        <w:rPr>
+          <w:rFonts w:hint="default" w:ascii="Cascadia Mono" w:hAnsi="Cascadia Mono" w:cs="Cascadia Mono"/>
+          <w:b w:val="0"/>
+          <w:bCs w:val="0"/>
+          <w:sz w:val="22"/>
+          <w:szCs w:val="22"/>
+          <w:lang w:val="pt-BR"/>
+        </w:rPr>
+      </w:pPr>
+      <w:r>
+        <w:rPr>
+          <w:rFonts w:hint="default" w:ascii="Cascadia Mono" w:hAnsi="Cascadia Mono" w:cs="Cascadia Mono"/>
+          <w:b w:val="0"/>
+          <w:bCs w:val="0"/>
+          <w:sz w:val="22"/>
+          <w:szCs w:val="22"/>
+          <w:lang w:val="pt-BR"/>
+        </w:rPr>
+        <w:t>Feito isso, as mudanças necessárias para o usecase de consultar clientes está completa nas camadas de domain e application. Agora falta mudar nas camadas de interface e infraestrutura.</w:t>
+      </w:r>
       <w:bookmarkStart w:id="0" w:name="_GoBack"/>
       <w:bookmarkEnd w:id="0"/>
-    </w:p>
-    <w:p>
-      <w:pPr>
-        <w:ind w:left="0" w:leftChars="0" w:firstLine="0" w:firstLineChars="0"/>
-        <w:jc w:val="left"/>
-        <w:rPr>
-          <w:rFonts w:hint="default" w:ascii="Cascadia Mono" w:hAnsi="Cascadia Mono" w:cs="Cascadia Mono"/>
-          <w:b w:val="0"/>
-          <w:bCs w:val="0"/>
-          <w:sz w:val="22"/>
-          <w:szCs w:val="22"/>
-          <w:lang w:val="pt-BR"/>
-        </w:rPr>
-      </w:pPr>
-    </w:p>
-    <w:p>
-      <w:pPr>
-        <w:ind w:left="0" w:leftChars="0" w:firstLine="0" w:firstLineChars="0"/>
-        <w:jc w:val="left"/>
-        <w:rPr>
-          <w:rFonts w:hint="default" w:ascii="Cascadia Mono" w:hAnsi="Cascadia Mono" w:cs="Cascadia Mono"/>
-          <w:b w:val="0"/>
-          <w:bCs w:val="0"/>
-          <w:sz w:val="22"/>
-          <w:szCs w:val="22"/>
-          <w:lang w:val="pt-BR"/>
-        </w:rPr>
-      </w:pPr>
-    </w:p>
-    <w:p>
-      <w:pPr>
-        <w:ind w:left="0" w:leftChars="0" w:firstLine="0" w:firstLineChars="0"/>
-        <w:jc w:val="left"/>
-        <w:rPr>
-          <w:rFonts w:hint="default" w:ascii="Cascadia Mono" w:hAnsi="Cascadia Mono" w:cs="Cascadia Mono"/>
-          <w:b w:val="0"/>
-          <w:bCs w:val="0"/>
-          <w:sz w:val="22"/>
-          <w:szCs w:val="22"/>
-          <w:lang w:val="pt-BR"/>
-        </w:rPr>
-      </w:pPr>
-    </w:p>
-    <w:p>
-      <w:pPr>
-        <w:ind w:left="0" w:leftChars="0" w:firstLine="0" w:firstLineChars="0"/>
-        <w:jc w:val="left"/>
-        <w:rPr>
-          <w:rFonts w:hint="default" w:ascii="Cascadia Mono" w:hAnsi="Cascadia Mono" w:cs="Cascadia Mono"/>
-          <w:b w:val="0"/>
-          <w:bCs w:val="0"/>
-          <w:sz w:val="22"/>
-          <w:szCs w:val="22"/>
-          <w:lang w:val="pt-BR"/>
-        </w:rPr>
-      </w:pPr>
-    </w:p>
-    <w:p>
-      <w:pPr>
-        <w:ind w:left="0" w:leftChars="0" w:firstLine="0" w:firstLineChars="0"/>
-        <w:jc w:val="left"/>
-        <w:rPr>
-          <w:rFonts w:hint="default" w:ascii="Cascadia Mono" w:hAnsi="Cascadia Mono" w:cs="Cascadia Mono"/>
-          <w:b w:val="0"/>
-          <w:bCs w:val="0"/>
-          <w:sz w:val="22"/>
-          <w:szCs w:val="22"/>
-          <w:lang w:val="pt-BR"/>
-        </w:rPr>
-      </w:pPr>
-    </w:p>
-    <w:p>
-      <w:pPr>
-        <w:ind w:left="0" w:leftChars="0" w:firstLine="0" w:firstLineChars="0"/>
-        <w:jc w:val="left"/>
-        <w:rPr>
-          <w:rFonts w:hint="default" w:ascii="Cascadia Mono" w:hAnsi="Cascadia Mono" w:cs="Cascadia Mono"/>
-          <w:b w:val="0"/>
-          <w:bCs w:val="0"/>
-          <w:sz w:val="22"/>
-          <w:szCs w:val="22"/>
-          <w:lang w:val="pt-BR"/>
-        </w:rPr>
-      </w:pPr>
-    </w:p>
-    <w:p>
-      <w:pPr>
-        <w:ind w:left="0" w:leftChars="0" w:firstLine="0" w:firstLineChars="0"/>
-        <w:jc w:val="left"/>
-        <w:rPr>
-          <w:rFonts w:hint="default" w:ascii="Cascadia Mono" w:hAnsi="Cascadia Mono" w:cs="Cascadia Mono"/>
-          <w:b w:val="0"/>
-          <w:bCs w:val="0"/>
-          <w:sz w:val="22"/>
-          <w:szCs w:val="22"/>
-          <w:lang w:val="pt-BR"/>
-        </w:rPr>
-      </w:pPr>
-    </w:p>
-    <w:p>
-      <w:pPr>
-        <w:ind w:left="0" w:leftChars="0" w:firstLine="0" w:firstLineChars="0"/>
-        <w:jc w:val="left"/>
-        <w:rPr>
-          <w:rFonts w:hint="default" w:ascii="Cascadia Mono" w:hAnsi="Cascadia Mono" w:cs="Cascadia Mono"/>
-          <w:b w:val="0"/>
-          <w:bCs w:val="0"/>
-          <w:sz w:val="22"/>
-          <w:szCs w:val="22"/>
-          <w:lang w:val="pt-BR"/>
-        </w:rPr>
-      </w:pPr>
-    </w:p>
-    <w:p>
-      <w:pPr>
-        <w:ind w:left="0" w:leftChars="0" w:firstLine="0" w:firstLineChars="0"/>
-        <w:jc w:val="left"/>
-        <w:rPr>
-          <w:rFonts w:hint="default" w:ascii="Cascadia Mono" w:hAnsi="Cascadia Mono" w:cs="Cascadia Mono"/>
-          <w:b w:val="0"/>
-          <w:bCs w:val="0"/>
-          <w:sz w:val="22"/>
-          <w:szCs w:val="22"/>
-          <w:lang w:val="pt-BR"/>
-        </w:rPr>
-      </w:pPr>
-    </w:p>
-    <w:p>
-      <w:pPr>
-        <w:ind w:left="0" w:leftChars="0" w:firstLine="0" w:firstLineChars="0"/>
-        <w:jc w:val="left"/>
-        <w:rPr>
-          <w:rFonts w:hint="default" w:ascii="Cascadia Mono" w:hAnsi="Cascadia Mono" w:cs="Cascadia Mono"/>
-          <w:b w:val="0"/>
-          <w:bCs w:val="0"/>
-          <w:sz w:val="22"/>
-          <w:szCs w:val="22"/>
-          <w:lang w:val="pt-BR"/>
-        </w:rPr>
-      </w:pPr>
-    </w:p>
-    <w:p>
-      <w:pPr>
-        <w:ind w:left="0" w:leftChars="0" w:firstLine="0" w:firstLineChars="0"/>
-        <w:jc w:val="left"/>
-        <w:rPr>
-          <w:rFonts w:hint="default" w:ascii="Cascadia Mono" w:hAnsi="Cascadia Mono" w:cs="Cascadia Mono"/>
-          <w:b w:val="0"/>
-          <w:bCs w:val="0"/>
-          <w:sz w:val="22"/>
-          <w:szCs w:val="22"/>
-          <w:lang w:val="pt-BR"/>
-        </w:rPr>
-      </w:pPr>
-    </w:p>
-    <w:p>
-      <w:pPr>
-        <w:ind w:left="0" w:leftChars="0" w:firstLine="0" w:firstLineChars="0"/>
-        <w:jc w:val="left"/>
-        <w:rPr>
-          <w:rFonts w:hint="default" w:ascii="Cascadia Mono" w:hAnsi="Cascadia Mono" w:cs="Cascadia Mono"/>
-          <w:b w:val="0"/>
-          <w:bCs w:val="0"/>
-          <w:sz w:val="22"/>
-          <w:szCs w:val="22"/>
-          <w:lang w:val="pt-BR"/>
-        </w:rPr>
-      </w:pPr>
-    </w:p>
-    <w:p>
-      <w:pPr>
-        <w:ind w:left="0" w:leftChars="0" w:firstLine="0" w:firstLineChars="0"/>
-        <w:jc w:val="left"/>
-        <w:rPr>
-          <w:rFonts w:hint="default" w:ascii="Cascadia Mono" w:hAnsi="Cascadia Mono" w:cs="Cascadia Mono"/>
-          <w:b w:val="0"/>
-          <w:bCs w:val="0"/>
-          <w:sz w:val="22"/>
-          <w:szCs w:val="22"/>
-          <w:lang w:val="pt-BR"/>
-        </w:rPr>
-      </w:pPr>
     </w:p>
     <w:p>
       <w:pPr>

</xml_diff>

<commit_message>
UseCase - Consultar clientes - Interface e Infraestrutura
</commit_message>
<xml_diff>
--- a/Notes.docx
+++ b/Notes.docx
@@ -24238,36 +24238,3318 @@
         </w:rPr>
         <w:t>Feito isso, as mudanças necessárias para o usecase de consultar clientes está completa nas camadas de domain e application. Agora falta mudar nas camadas de interface e infraestrutura.</w:t>
       </w:r>
+    </w:p>
+    <w:p>
+      <w:pPr>
+        <w:ind w:left="0" w:leftChars="0" w:firstLine="0" w:firstLineChars="0"/>
+        <w:jc w:val="left"/>
+        <w:rPr>
+          <w:rFonts w:hint="default" w:ascii="Cascadia Mono" w:hAnsi="Cascadia Mono" w:cs="Cascadia Mono"/>
+          <w:b w:val="0"/>
+          <w:bCs w:val="0"/>
+          <w:sz w:val="22"/>
+          <w:szCs w:val="22"/>
+          <w:lang w:val="pt-BR"/>
+        </w:rPr>
+      </w:pPr>
+    </w:p>
+    <w:p>
+      <w:pPr>
+        <w:ind w:left="0" w:leftChars="0" w:firstLine="0" w:firstLineChars="0"/>
+        <w:jc w:val="left"/>
+        <w:rPr>
+          <w:rFonts w:hint="default" w:ascii="Cascadia Mono" w:hAnsi="Cascadia Mono" w:cs="Cascadia Mono"/>
+          <w:b w:val="0"/>
+          <w:bCs w:val="0"/>
+          <w:sz w:val="22"/>
+          <w:szCs w:val="22"/>
+          <w:lang w:val="pt-BR"/>
+        </w:rPr>
+      </w:pPr>
+    </w:p>
+    <w:p>
+      <w:pPr>
+        <w:ind w:left="0" w:leftChars="0" w:firstLine="0" w:firstLineChars="0"/>
+        <w:jc w:val="left"/>
+        <w:rPr>
+          <w:rFonts w:hint="default" w:ascii="Cascadia Mono" w:hAnsi="Cascadia Mono" w:cs="Cascadia Mono"/>
+          <w:b w:val="0"/>
+          <w:bCs w:val="0"/>
+          <w:sz w:val="22"/>
+          <w:szCs w:val="22"/>
+          <w:lang w:val="pt-BR"/>
+        </w:rPr>
+      </w:pPr>
+      <w:r>
+        <w:rPr>
+          <w:rFonts w:hint="default" w:ascii="Cascadia Mono" w:hAnsi="Cascadia Mono" w:cs="Cascadia Mono"/>
+          <w:b w:val="0"/>
+          <w:bCs w:val="0"/>
+          <w:sz w:val="22"/>
+          <w:szCs w:val="22"/>
+          <w:lang w:val="pt-BR"/>
+        </w:rPr>
+        <w:t>Para a camada de Infraestrutura</w:t>
+      </w:r>
+    </w:p>
+    <w:p>
+      <w:pPr>
+        <w:ind w:left="0" w:leftChars="0" w:firstLine="0" w:firstLineChars="0"/>
+        <w:jc w:val="left"/>
+        <w:rPr>
+          <w:rFonts w:hint="default" w:ascii="Cascadia Mono" w:hAnsi="Cascadia Mono" w:cs="Cascadia Mono"/>
+          <w:b w:val="0"/>
+          <w:bCs w:val="0"/>
+          <w:sz w:val="22"/>
+          <w:szCs w:val="22"/>
+          <w:lang w:val="pt-BR"/>
+        </w:rPr>
+      </w:pPr>
+      <w:r>
+        <w:rPr>
+          <w:rFonts w:hint="default" w:ascii="Cascadia Mono" w:hAnsi="Cascadia Mono" w:cs="Cascadia Mono"/>
+          <w:b w:val="0"/>
+          <w:bCs w:val="0"/>
+          <w:sz w:val="22"/>
+          <w:szCs w:val="22"/>
+          <w:lang w:val="pt-BR"/>
+        </w:rPr>
+        <w:t xml:space="preserve">ContainRs.WebApp/Data/AppDbContext-&gt; </w:t>
+      </w:r>
+    </w:p>
+    <w:p>
+      <w:pPr>
+        <w:ind w:left="0" w:leftChars="0" w:firstLine="0" w:firstLineChars="0"/>
+        <w:jc w:val="left"/>
+        <w:rPr>
+          <w:rFonts w:hint="default" w:ascii="Cascadia Mono" w:hAnsi="Cascadia Mono" w:cs="Cascadia Mono"/>
+          <w:b w:val="0"/>
+          <w:bCs w:val="0"/>
+          <w:sz w:val="22"/>
+          <w:szCs w:val="22"/>
+          <w:lang w:val="pt-BR"/>
+        </w:rPr>
+      </w:pPr>
+      <w:r>
+        <w:rPr>
+          <w:rFonts w:hint="default" w:ascii="Cascadia Mono" w:hAnsi="Cascadia Mono" w:cs="Cascadia Mono"/>
+          <w:b w:val="0"/>
+          <w:bCs w:val="0"/>
+          <w:sz w:val="22"/>
+          <w:szCs w:val="22"/>
+          <w:lang w:val="pt-BR"/>
+        </w:rPr>
+        <w:t>Implementar método GetAsync</w:t>
+      </w:r>
+    </w:p>
+    <w:p>
+      <w:pPr>
+        <w:spacing w:beforeLines="0" w:afterLines="0"/>
+        <w:jc w:val="left"/>
+        <w:rPr>
+          <w:rFonts w:hint="default" w:ascii="Cascadia Mono" w:hAnsi="Cascadia Mono" w:eastAsia="Cascadia Mono"/>
+          <w:color w:val="008000"/>
+          <w:sz w:val="19"/>
+          <w:szCs w:val="24"/>
+          <w:highlight w:val="lightGray"/>
+        </w:rPr>
+      </w:pPr>
+      <w:r>
+        <w:rPr>
+          <w:rFonts w:hint="default" w:ascii="Cascadia Mono" w:hAnsi="Cascadia Mono" w:eastAsia="Cascadia Mono"/>
+          <w:color w:val="008000"/>
+          <w:sz w:val="19"/>
+          <w:szCs w:val="24"/>
+          <w:highlight w:val="lightGray"/>
+        </w:rPr>
+        <w:t>//IMPLEMENTAÇÃO DO MÉTODO HERDADO DA INTERFACE ContainRs.Application/Repositories/IClienteRepository</w:t>
+      </w:r>
+    </w:p>
+    <w:p>
+      <w:pPr>
+        <w:spacing w:beforeLines="0" w:afterLines="0"/>
+        <w:jc w:val="left"/>
+        <w:rPr>
+          <w:rFonts w:hint="default" w:ascii="Cascadia Mono" w:hAnsi="Cascadia Mono" w:eastAsia="Cascadia Mono"/>
+          <w:color w:val="008000"/>
+          <w:sz w:val="19"/>
+          <w:szCs w:val="24"/>
+          <w:highlight w:val="lightGray"/>
+        </w:rPr>
+      </w:pPr>
+      <w:r>
+        <w:rPr>
+          <w:rFonts w:hint="default" w:ascii="Cascadia Mono" w:hAnsi="Cascadia Mono" w:eastAsia="Cascadia Mono"/>
+          <w:color w:val="008000"/>
+          <w:sz w:val="19"/>
+          <w:szCs w:val="24"/>
+          <w:highlight w:val="lightGray"/>
+        </w:rPr>
+        <w:t>//MÉTODO QUE RETORNA UMA LISTA DE CLIENTES DA BD, DADO UM FILTRO</w:t>
+      </w:r>
+    </w:p>
+    <w:p>
+      <w:pPr>
+        <w:spacing w:beforeLines="0" w:afterLines="0"/>
+        <w:jc w:val="left"/>
+        <w:rPr>
+          <w:rFonts w:hint="default" w:ascii="Cascadia Mono" w:hAnsi="Cascadia Mono" w:eastAsia="Cascadia Mono"/>
+          <w:color w:val="000000"/>
+          <w:sz w:val="19"/>
+          <w:szCs w:val="24"/>
+          <w:highlight w:val="lightGray"/>
+        </w:rPr>
+      </w:pPr>
+      <w:r>
+        <w:rPr>
+          <w:rFonts w:hint="default" w:ascii="Cascadia Mono" w:hAnsi="Cascadia Mono" w:eastAsia="Cascadia Mono"/>
+          <w:color w:val="0000FF"/>
+          <w:sz w:val="19"/>
+          <w:szCs w:val="24"/>
+          <w:highlight w:val="lightGray"/>
+        </w:rPr>
+        <w:t>public</w:t>
+      </w:r>
+      <w:r>
+        <w:rPr>
+          <w:rFonts w:hint="default" w:ascii="Cascadia Mono" w:hAnsi="Cascadia Mono" w:eastAsia="Cascadia Mono"/>
+          <w:color w:val="000000"/>
+          <w:sz w:val="19"/>
+          <w:szCs w:val="24"/>
+          <w:highlight w:val="lightGray"/>
+        </w:rPr>
+        <w:t xml:space="preserve"> </w:t>
+      </w:r>
+      <w:r>
+        <w:rPr>
+          <w:rFonts w:hint="default" w:ascii="Cascadia Mono" w:hAnsi="Cascadia Mono" w:eastAsia="Cascadia Mono"/>
+          <w:color w:val="0000FF"/>
+          <w:sz w:val="19"/>
+          <w:szCs w:val="24"/>
+          <w:highlight w:val="lightGray"/>
+        </w:rPr>
+        <w:t>async</w:t>
+      </w:r>
+      <w:r>
+        <w:rPr>
+          <w:rFonts w:hint="default" w:ascii="Cascadia Mono" w:hAnsi="Cascadia Mono" w:eastAsia="Cascadia Mono"/>
+          <w:color w:val="000000"/>
+          <w:sz w:val="19"/>
+          <w:szCs w:val="24"/>
+          <w:highlight w:val="lightGray"/>
+        </w:rPr>
+        <w:t xml:space="preserve"> </w:t>
+      </w:r>
+      <w:r>
+        <w:rPr>
+          <w:rFonts w:hint="default" w:ascii="Cascadia Mono" w:hAnsi="Cascadia Mono" w:eastAsia="Cascadia Mono"/>
+          <w:color w:val="2B91AF"/>
+          <w:sz w:val="19"/>
+          <w:szCs w:val="24"/>
+          <w:highlight w:val="lightGray"/>
+        </w:rPr>
+        <w:t>Task</w:t>
+      </w:r>
+      <w:r>
+        <w:rPr>
+          <w:rFonts w:hint="default" w:ascii="Cascadia Mono" w:hAnsi="Cascadia Mono" w:eastAsia="Cascadia Mono"/>
+          <w:color w:val="000000"/>
+          <w:sz w:val="19"/>
+          <w:szCs w:val="24"/>
+          <w:highlight w:val="lightGray"/>
+        </w:rPr>
+        <w:t>&lt;</w:t>
+      </w:r>
+      <w:r>
+        <w:rPr>
+          <w:rFonts w:hint="default" w:ascii="Cascadia Mono" w:hAnsi="Cascadia Mono" w:eastAsia="Cascadia Mono"/>
+          <w:color w:val="2B91AF"/>
+          <w:sz w:val="19"/>
+          <w:szCs w:val="24"/>
+          <w:highlight w:val="lightGray"/>
+        </w:rPr>
+        <w:t>IEnumerable</w:t>
+      </w:r>
+      <w:r>
+        <w:rPr>
+          <w:rFonts w:hint="default" w:ascii="Cascadia Mono" w:hAnsi="Cascadia Mono" w:eastAsia="Cascadia Mono"/>
+          <w:color w:val="000000"/>
+          <w:sz w:val="19"/>
+          <w:szCs w:val="24"/>
+          <w:highlight w:val="lightGray"/>
+        </w:rPr>
+        <w:t>&lt;</w:t>
+      </w:r>
+      <w:r>
+        <w:rPr>
+          <w:rFonts w:hint="default" w:ascii="Cascadia Mono" w:hAnsi="Cascadia Mono" w:eastAsia="Cascadia Mono"/>
+          <w:color w:val="2B91AF"/>
+          <w:sz w:val="19"/>
+          <w:szCs w:val="24"/>
+          <w:highlight w:val="lightGray"/>
+        </w:rPr>
+        <w:t>Cliente</w:t>
+      </w:r>
+      <w:r>
+        <w:rPr>
+          <w:rFonts w:hint="default" w:ascii="Cascadia Mono" w:hAnsi="Cascadia Mono" w:eastAsia="Cascadia Mono"/>
+          <w:color w:val="000000"/>
+          <w:sz w:val="19"/>
+          <w:szCs w:val="24"/>
+          <w:highlight w:val="lightGray"/>
+        </w:rPr>
+        <w:t>&gt;&gt; GetAsync(</w:t>
+      </w:r>
+      <w:r>
+        <w:rPr>
+          <w:rFonts w:hint="default" w:ascii="Cascadia Mono" w:hAnsi="Cascadia Mono" w:eastAsia="Cascadia Mono"/>
+          <w:color w:val="2B91AF"/>
+          <w:sz w:val="19"/>
+          <w:szCs w:val="24"/>
+          <w:highlight w:val="lightGray"/>
+        </w:rPr>
+        <w:t>Expression</w:t>
+      </w:r>
+      <w:r>
+        <w:rPr>
+          <w:rFonts w:hint="default" w:ascii="Cascadia Mono" w:hAnsi="Cascadia Mono" w:eastAsia="Cascadia Mono"/>
+          <w:color w:val="000000"/>
+          <w:sz w:val="19"/>
+          <w:szCs w:val="24"/>
+          <w:highlight w:val="lightGray"/>
+        </w:rPr>
+        <w:t>&lt;</w:t>
+      </w:r>
+      <w:r>
+        <w:rPr>
+          <w:rFonts w:hint="default" w:ascii="Cascadia Mono" w:hAnsi="Cascadia Mono" w:eastAsia="Cascadia Mono"/>
+          <w:color w:val="2B91AF"/>
+          <w:sz w:val="19"/>
+          <w:szCs w:val="24"/>
+          <w:highlight w:val="lightGray"/>
+        </w:rPr>
+        <w:t>Func</w:t>
+      </w:r>
+      <w:r>
+        <w:rPr>
+          <w:rFonts w:hint="default" w:ascii="Cascadia Mono" w:hAnsi="Cascadia Mono" w:eastAsia="Cascadia Mono"/>
+          <w:color w:val="000000"/>
+          <w:sz w:val="19"/>
+          <w:szCs w:val="24"/>
+          <w:highlight w:val="lightGray"/>
+        </w:rPr>
+        <w:t>&lt;</w:t>
+      </w:r>
+      <w:r>
+        <w:rPr>
+          <w:rFonts w:hint="default" w:ascii="Cascadia Mono" w:hAnsi="Cascadia Mono" w:eastAsia="Cascadia Mono"/>
+          <w:color w:val="2B91AF"/>
+          <w:sz w:val="19"/>
+          <w:szCs w:val="24"/>
+          <w:highlight w:val="lightGray"/>
+        </w:rPr>
+        <w:t>Cliente</w:t>
+      </w:r>
+      <w:r>
+        <w:rPr>
+          <w:rFonts w:hint="default" w:ascii="Cascadia Mono" w:hAnsi="Cascadia Mono" w:eastAsia="Cascadia Mono"/>
+          <w:color w:val="000000"/>
+          <w:sz w:val="19"/>
+          <w:szCs w:val="24"/>
+          <w:highlight w:val="lightGray"/>
+        </w:rPr>
+        <w:t xml:space="preserve">, </w:t>
+      </w:r>
+      <w:r>
+        <w:rPr>
+          <w:rFonts w:hint="default" w:ascii="Cascadia Mono" w:hAnsi="Cascadia Mono" w:eastAsia="Cascadia Mono"/>
+          <w:color w:val="0000FF"/>
+          <w:sz w:val="19"/>
+          <w:szCs w:val="24"/>
+          <w:highlight w:val="lightGray"/>
+        </w:rPr>
+        <w:t>bool</w:t>
+      </w:r>
+      <w:r>
+        <w:rPr>
+          <w:rFonts w:hint="default" w:ascii="Cascadia Mono" w:hAnsi="Cascadia Mono" w:eastAsia="Cascadia Mono"/>
+          <w:color w:val="000000"/>
+          <w:sz w:val="19"/>
+          <w:szCs w:val="24"/>
+          <w:highlight w:val="lightGray"/>
+        </w:rPr>
+        <w:t xml:space="preserve">&gt;&gt;? filtro = </w:t>
+      </w:r>
+      <w:r>
+        <w:rPr>
+          <w:rFonts w:hint="default" w:ascii="Cascadia Mono" w:hAnsi="Cascadia Mono" w:eastAsia="Cascadia Mono"/>
+          <w:color w:val="0000FF"/>
+          <w:sz w:val="19"/>
+          <w:szCs w:val="24"/>
+          <w:highlight w:val="lightGray"/>
+        </w:rPr>
+        <w:t>default</w:t>
+      </w:r>
+      <w:r>
+        <w:rPr>
+          <w:rFonts w:hint="default" w:ascii="Cascadia Mono" w:hAnsi="Cascadia Mono" w:eastAsia="Cascadia Mono"/>
+          <w:color w:val="000000"/>
+          <w:sz w:val="19"/>
+          <w:szCs w:val="24"/>
+          <w:highlight w:val="lightGray"/>
+        </w:rPr>
+        <w:t>)</w:t>
+      </w:r>
+    </w:p>
+    <w:p>
+      <w:pPr>
+        <w:spacing w:beforeLines="0" w:afterLines="0"/>
+        <w:jc w:val="left"/>
+        <w:rPr>
+          <w:rFonts w:hint="default" w:ascii="Cascadia Mono" w:hAnsi="Cascadia Mono" w:eastAsia="Cascadia Mono"/>
+          <w:color w:val="000000"/>
+          <w:sz w:val="19"/>
+          <w:szCs w:val="24"/>
+          <w:highlight w:val="lightGray"/>
+        </w:rPr>
+      </w:pPr>
+      <w:r>
+        <w:rPr>
+          <w:rFonts w:hint="default" w:ascii="Cascadia Mono" w:hAnsi="Cascadia Mono" w:eastAsia="Cascadia Mono"/>
+          <w:color w:val="000000"/>
+          <w:sz w:val="19"/>
+          <w:szCs w:val="24"/>
+          <w:highlight w:val="lightGray"/>
+        </w:rPr>
+        <w:t>{</w:t>
+      </w:r>
+    </w:p>
+    <w:p>
+      <w:pPr>
+        <w:spacing w:beforeLines="0" w:afterLines="0"/>
+        <w:jc w:val="left"/>
+        <w:rPr>
+          <w:rFonts w:hint="default" w:ascii="Cascadia Mono" w:hAnsi="Cascadia Mono" w:eastAsia="Cascadia Mono"/>
+          <w:color w:val="000000"/>
+          <w:sz w:val="19"/>
+          <w:szCs w:val="24"/>
+          <w:highlight w:val="lightGray"/>
+        </w:rPr>
+      </w:pPr>
+      <w:r>
+        <w:rPr>
+          <w:rFonts w:hint="default" w:ascii="Cascadia Mono" w:hAnsi="Cascadia Mono" w:eastAsia="Cascadia Mono"/>
+          <w:color w:val="000000"/>
+          <w:sz w:val="19"/>
+          <w:szCs w:val="24"/>
+          <w:highlight w:val="lightGray"/>
+        </w:rPr>
+        <w:t xml:space="preserve">    </w:t>
+      </w:r>
+      <w:r>
+        <w:rPr>
+          <w:rFonts w:hint="default" w:ascii="Cascadia Mono" w:hAnsi="Cascadia Mono" w:eastAsia="Cascadia Mono"/>
+          <w:color w:val="2B91AF"/>
+          <w:sz w:val="19"/>
+          <w:szCs w:val="24"/>
+          <w:highlight w:val="lightGray"/>
+        </w:rPr>
+        <w:t>IQueryable</w:t>
+      </w:r>
+      <w:r>
+        <w:rPr>
+          <w:rFonts w:hint="default" w:ascii="Cascadia Mono" w:hAnsi="Cascadia Mono" w:eastAsia="Cascadia Mono"/>
+          <w:color w:val="000000"/>
+          <w:sz w:val="19"/>
+          <w:szCs w:val="24"/>
+          <w:highlight w:val="lightGray"/>
+        </w:rPr>
+        <w:t>&lt;</w:t>
+      </w:r>
+      <w:r>
+        <w:rPr>
+          <w:rFonts w:hint="default" w:ascii="Cascadia Mono" w:hAnsi="Cascadia Mono" w:eastAsia="Cascadia Mono"/>
+          <w:color w:val="2B91AF"/>
+          <w:sz w:val="19"/>
+          <w:szCs w:val="24"/>
+          <w:highlight w:val="lightGray"/>
+        </w:rPr>
+        <w:t>Cliente</w:t>
+      </w:r>
+      <w:r>
+        <w:rPr>
+          <w:rFonts w:hint="default" w:ascii="Cascadia Mono" w:hAnsi="Cascadia Mono" w:eastAsia="Cascadia Mono"/>
+          <w:color w:val="000000"/>
+          <w:sz w:val="19"/>
+          <w:szCs w:val="24"/>
+          <w:highlight w:val="lightGray"/>
+        </w:rPr>
+        <w:t xml:space="preserve">&gt; queryClientes = </w:t>
+      </w:r>
+      <w:r>
+        <w:rPr>
+          <w:rFonts w:hint="default" w:ascii="Cascadia Mono" w:hAnsi="Cascadia Mono" w:eastAsia="Cascadia Mono"/>
+          <w:color w:val="0000FF"/>
+          <w:sz w:val="19"/>
+          <w:szCs w:val="24"/>
+          <w:highlight w:val="lightGray"/>
+        </w:rPr>
+        <w:t>this</w:t>
+      </w:r>
+      <w:r>
+        <w:rPr>
+          <w:rFonts w:hint="default" w:ascii="Cascadia Mono" w:hAnsi="Cascadia Mono" w:eastAsia="Cascadia Mono"/>
+          <w:color w:val="000000"/>
+          <w:sz w:val="19"/>
+          <w:szCs w:val="24"/>
+          <w:highlight w:val="lightGray"/>
+        </w:rPr>
+        <w:t>.Clientes;</w:t>
+      </w:r>
+    </w:p>
+    <w:p>
+      <w:pPr>
+        <w:spacing w:beforeLines="0" w:afterLines="0"/>
+        <w:jc w:val="left"/>
+        <w:rPr>
+          <w:rFonts w:hint="default" w:ascii="Cascadia Mono" w:hAnsi="Cascadia Mono" w:eastAsia="Cascadia Mono"/>
+          <w:color w:val="000000"/>
+          <w:sz w:val="19"/>
+          <w:szCs w:val="24"/>
+          <w:highlight w:val="lightGray"/>
+        </w:rPr>
+      </w:pPr>
+      <w:r>
+        <w:rPr>
+          <w:rFonts w:hint="default" w:ascii="Cascadia Mono" w:hAnsi="Cascadia Mono" w:eastAsia="Cascadia Mono"/>
+          <w:color w:val="000000"/>
+          <w:sz w:val="19"/>
+          <w:szCs w:val="24"/>
+          <w:highlight w:val="lightGray"/>
+        </w:rPr>
+        <w:t xml:space="preserve">    </w:t>
+      </w:r>
+      <w:r>
+        <w:rPr>
+          <w:rFonts w:hint="default" w:ascii="Cascadia Mono" w:hAnsi="Cascadia Mono" w:eastAsia="Cascadia Mono"/>
+          <w:color w:val="0000FF"/>
+          <w:sz w:val="19"/>
+          <w:szCs w:val="24"/>
+          <w:highlight w:val="lightGray"/>
+        </w:rPr>
+        <w:t>if</w:t>
+      </w:r>
+      <w:r>
+        <w:rPr>
+          <w:rFonts w:hint="default" w:ascii="Cascadia Mono" w:hAnsi="Cascadia Mono" w:eastAsia="Cascadia Mono"/>
+          <w:color w:val="000000"/>
+          <w:sz w:val="19"/>
+          <w:szCs w:val="24"/>
+          <w:highlight w:val="lightGray"/>
+        </w:rPr>
+        <w:t xml:space="preserve">(filtro != </w:t>
+      </w:r>
+      <w:r>
+        <w:rPr>
+          <w:rFonts w:hint="default" w:ascii="Cascadia Mono" w:hAnsi="Cascadia Mono" w:eastAsia="Cascadia Mono"/>
+          <w:color w:val="0000FF"/>
+          <w:sz w:val="19"/>
+          <w:szCs w:val="24"/>
+          <w:highlight w:val="lightGray"/>
+        </w:rPr>
+        <w:t>null</w:t>
+      </w:r>
+      <w:r>
+        <w:rPr>
+          <w:rFonts w:hint="default" w:ascii="Cascadia Mono" w:hAnsi="Cascadia Mono" w:eastAsia="Cascadia Mono"/>
+          <w:color w:val="000000"/>
+          <w:sz w:val="19"/>
+          <w:szCs w:val="24"/>
+          <w:highlight w:val="lightGray"/>
+        </w:rPr>
+        <w:t>)</w:t>
+      </w:r>
+    </w:p>
+    <w:p>
+      <w:pPr>
+        <w:spacing w:beforeLines="0" w:afterLines="0"/>
+        <w:jc w:val="left"/>
+        <w:rPr>
+          <w:rFonts w:hint="default" w:ascii="Cascadia Mono" w:hAnsi="Cascadia Mono" w:eastAsia="Cascadia Mono"/>
+          <w:color w:val="000000"/>
+          <w:sz w:val="19"/>
+          <w:szCs w:val="24"/>
+          <w:highlight w:val="lightGray"/>
+        </w:rPr>
+      </w:pPr>
+      <w:r>
+        <w:rPr>
+          <w:rFonts w:hint="default" w:ascii="Cascadia Mono" w:hAnsi="Cascadia Mono" w:eastAsia="Cascadia Mono"/>
+          <w:color w:val="000000"/>
+          <w:sz w:val="19"/>
+          <w:szCs w:val="24"/>
+          <w:highlight w:val="lightGray"/>
+        </w:rPr>
+        <w:t xml:space="preserve">    {</w:t>
+      </w:r>
+    </w:p>
+    <w:p>
+      <w:pPr>
+        <w:spacing w:beforeLines="0" w:afterLines="0"/>
+        <w:jc w:val="left"/>
+        <w:rPr>
+          <w:rFonts w:hint="default" w:ascii="Cascadia Mono" w:hAnsi="Cascadia Mono" w:eastAsia="Cascadia Mono"/>
+          <w:color w:val="000000"/>
+          <w:sz w:val="19"/>
+          <w:szCs w:val="24"/>
+          <w:highlight w:val="lightGray"/>
+        </w:rPr>
+      </w:pPr>
+      <w:r>
+        <w:rPr>
+          <w:rFonts w:hint="default" w:ascii="Cascadia Mono" w:hAnsi="Cascadia Mono" w:eastAsia="Cascadia Mono"/>
+          <w:color w:val="000000"/>
+          <w:sz w:val="19"/>
+          <w:szCs w:val="24"/>
+          <w:highlight w:val="lightGray"/>
+        </w:rPr>
+        <w:t xml:space="preserve">        queryClientes = queryClientes.Where(filtro);</w:t>
+      </w:r>
+    </w:p>
+    <w:p>
+      <w:pPr>
+        <w:spacing w:beforeLines="0" w:afterLines="0"/>
+        <w:jc w:val="left"/>
+        <w:rPr>
+          <w:rFonts w:hint="default" w:ascii="Cascadia Mono" w:hAnsi="Cascadia Mono" w:eastAsia="Cascadia Mono"/>
+          <w:color w:val="000000"/>
+          <w:sz w:val="19"/>
+          <w:szCs w:val="24"/>
+          <w:highlight w:val="lightGray"/>
+        </w:rPr>
+      </w:pPr>
+      <w:r>
+        <w:rPr>
+          <w:rFonts w:hint="default" w:ascii="Cascadia Mono" w:hAnsi="Cascadia Mono" w:eastAsia="Cascadia Mono"/>
+          <w:color w:val="000000"/>
+          <w:sz w:val="19"/>
+          <w:szCs w:val="24"/>
+          <w:highlight w:val="lightGray"/>
+        </w:rPr>
+        <w:t xml:space="preserve">    }</w:t>
+      </w:r>
+    </w:p>
+    <w:p>
+      <w:pPr>
+        <w:spacing w:beforeLines="0" w:afterLines="0"/>
+        <w:jc w:val="left"/>
+        <w:rPr>
+          <w:rFonts w:hint="default" w:ascii="Cascadia Mono" w:hAnsi="Cascadia Mono" w:eastAsia="Cascadia Mono"/>
+          <w:color w:val="000000"/>
+          <w:sz w:val="19"/>
+          <w:szCs w:val="24"/>
+          <w:highlight w:val="lightGray"/>
+        </w:rPr>
+      </w:pPr>
+    </w:p>
+    <w:p>
+      <w:pPr>
+        <w:spacing w:beforeLines="0" w:afterLines="0"/>
+        <w:jc w:val="left"/>
+        <w:rPr>
+          <w:rFonts w:hint="default" w:ascii="Cascadia Mono" w:hAnsi="Cascadia Mono" w:eastAsia="Cascadia Mono"/>
+          <w:color w:val="000000"/>
+          <w:sz w:val="19"/>
+          <w:szCs w:val="24"/>
+          <w:highlight w:val="lightGray"/>
+        </w:rPr>
+      </w:pPr>
+      <w:r>
+        <w:rPr>
+          <w:rFonts w:hint="default" w:ascii="Cascadia Mono" w:hAnsi="Cascadia Mono" w:eastAsia="Cascadia Mono"/>
+          <w:color w:val="000000"/>
+          <w:sz w:val="19"/>
+          <w:szCs w:val="24"/>
+          <w:highlight w:val="lightGray"/>
+        </w:rPr>
+        <w:t xml:space="preserve">    </w:t>
+      </w:r>
+      <w:r>
+        <w:rPr>
+          <w:rFonts w:hint="default" w:ascii="Cascadia Mono" w:hAnsi="Cascadia Mono" w:eastAsia="Cascadia Mono"/>
+          <w:color w:val="0000FF"/>
+          <w:sz w:val="19"/>
+          <w:szCs w:val="24"/>
+          <w:highlight w:val="lightGray"/>
+        </w:rPr>
+        <w:t>return</w:t>
+      </w:r>
+      <w:r>
+        <w:rPr>
+          <w:rFonts w:hint="default" w:ascii="Cascadia Mono" w:hAnsi="Cascadia Mono" w:eastAsia="Cascadia Mono"/>
+          <w:color w:val="000000"/>
+          <w:sz w:val="19"/>
+          <w:szCs w:val="24"/>
+          <w:highlight w:val="lightGray"/>
+        </w:rPr>
+        <w:t xml:space="preserve"> </w:t>
+      </w:r>
+      <w:r>
+        <w:rPr>
+          <w:rFonts w:hint="default" w:ascii="Cascadia Mono" w:hAnsi="Cascadia Mono" w:eastAsia="Cascadia Mono"/>
+          <w:color w:val="0000FF"/>
+          <w:sz w:val="19"/>
+          <w:szCs w:val="24"/>
+          <w:highlight w:val="lightGray"/>
+        </w:rPr>
+        <w:t>await</w:t>
+      </w:r>
+      <w:r>
+        <w:rPr>
+          <w:rFonts w:hint="default" w:ascii="Cascadia Mono" w:hAnsi="Cascadia Mono" w:eastAsia="Cascadia Mono"/>
+          <w:color w:val="000000"/>
+          <w:sz w:val="19"/>
+          <w:szCs w:val="24"/>
+          <w:highlight w:val="lightGray"/>
+        </w:rPr>
+        <w:t xml:space="preserve"> queryClientes.AsNoTracking().ToListAsync();</w:t>
+      </w:r>
+    </w:p>
+    <w:p>
+      <w:pPr>
+        <w:ind w:left="0" w:leftChars="0" w:firstLine="0" w:firstLineChars="0"/>
+        <w:jc w:val="left"/>
+        <w:rPr>
+          <w:rFonts w:hint="default" w:ascii="Cascadia Mono" w:hAnsi="Cascadia Mono" w:cs="Cascadia Mono"/>
+          <w:b w:val="0"/>
+          <w:bCs w:val="0"/>
+          <w:sz w:val="22"/>
+          <w:szCs w:val="22"/>
+          <w:highlight w:val="lightGray"/>
+          <w:lang w:val="pt-BR"/>
+        </w:rPr>
+      </w:pPr>
+      <w:r>
+        <w:rPr>
+          <w:rFonts w:hint="default" w:ascii="Cascadia Mono" w:hAnsi="Cascadia Mono" w:eastAsia="Cascadia Mono"/>
+          <w:color w:val="000000"/>
+          <w:sz w:val="19"/>
+          <w:szCs w:val="24"/>
+          <w:highlight w:val="lightGray"/>
+        </w:rPr>
+        <w:t>}</w:t>
+      </w:r>
+    </w:p>
+    <w:p>
+      <w:pPr>
+        <w:ind w:left="0" w:leftChars="0" w:firstLine="0" w:firstLineChars="0"/>
+        <w:jc w:val="left"/>
+        <w:rPr>
+          <w:rFonts w:hint="default" w:ascii="Cascadia Mono" w:hAnsi="Cascadia Mono" w:cs="Cascadia Mono"/>
+          <w:b w:val="0"/>
+          <w:bCs w:val="0"/>
+          <w:sz w:val="22"/>
+          <w:szCs w:val="22"/>
+          <w:lang w:val="pt-BR"/>
+        </w:rPr>
+      </w:pPr>
+    </w:p>
+    <w:p>
+      <w:pPr>
+        <w:ind w:left="0" w:leftChars="0" w:firstLine="0" w:firstLineChars="0"/>
+        <w:jc w:val="left"/>
+        <w:rPr>
+          <w:rFonts w:hint="default" w:ascii="Cascadia Mono" w:hAnsi="Cascadia Mono" w:cs="Cascadia Mono"/>
+          <w:b w:val="0"/>
+          <w:bCs w:val="0"/>
+          <w:sz w:val="22"/>
+          <w:szCs w:val="22"/>
+          <w:lang w:val="pt-BR"/>
+        </w:rPr>
+      </w:pPr>
+    </w:p>
+    <w:p>
+      <w:pPr>
+        <w:ind w:left="0" w:leftChars="0" w:firstLine="0" w:firstLineChars="0"/>
+        <w:jc w:val="left"/>
+        <w:rPr>
+          <w:rFonts w:hint="default" w:ascii="Cascadia Mono" w:hAnsi="Cascadia Mono" w:cs="Cascadia Mono"/>
+          <w:b w:val="0"/>
+          <w:bCs w:val="0"/>
+          <w:sz w:val="22"/>
+          <w:szCs w:val="22"/>
+          <w:lang w:val="pt-BR"/>
+        </w:rPr>
+      </w:pPr>
+      <w:r>
+        <w:rPr>
+          <w:rFonts w:hint="default" w:ascii="Cascadia Mono" w:hAnsi="Cascadia Mono" w:cs="Cascadia Mono"/>
+          <w:b w:val="0"/>
+          <w:bCs w:val="0"/>
+          <w:sz w:val="22"/>
+          <w:szCs w:val="22"/>
+          <w:lang w:val="pt-BR"/>
+        </w:rPr>
+        <w:t>Mudar método OnModelCreating para poder converter o campo Cliente.Estado entre Enum e string</w:t>
+      </w:r>
+    </w:p>
+    <w:p>
+      <w:pPr>
+        <w:spacing w:beforeLines="0" w:afterLines="0"/>
+        <w:jc w:val="left"/>
+        <w:rPr>
+          <w:rFonts w:hint="default" w:ascii="Cascadia Mono" w:hAnsi="Cascadia Mono" w:eastAsia="Cascadia Mono"/>
+          <w:color w:val="000000"/>
+          <w:sz w:val="19"/>
+          <w:szCs w:val="24"/>
+          <w:highlight w:val="lightGray"/>
+        </w:rPr>
+      </w:pPr>
+      <w:r>
+        <w:rPr>
+          <w:rFonts w:hint="default" w:ascii="Cascadia Mono" w:hAnsi="Cascadia Mono" w:eastAsia="Cascadia Mono"/>
+          <w:color w:val="000000"/>
+          <w:sz w:val="19"/>
+          <w:szCs w:val="24"/>
+          <w:highlight w:val="lightGray"/>
+        </w:rPr>
+        <w:t>modelBuilder.Entity&lt;</w:t>
+      </w:r>
+      <w:r>
+        <w:rPr>
+          <w:rFonts w:hint="default" w:ascii="Cascadia Mono" w:hAnsi="Cascadia Mono" w:eastAsia="Cascadia Mono"/>
+          <w:color w:val="2B91AF"/>
+          <w:sz w:val="19"/>
+          <w:szCs w:val="24"/>
+          <w:highlight w:val="lightGray"/>
+        </w:rPr>
+        <w:t>Cliente</w:t>
+      </w:r>
+      <w:r>
+        <w:rPr>
+          <w:rFonts w:hint="default" w:ascii="Cascadia Mono" w:hAnsi="Cascadia Mono" w:eastAsia="Cascadia Mono"/>
+          <w:color w:val="000000"/>
+          <w:sz w:val="19"/>
+          <w:szCs w:val="24"/>
+          <w:highlight w:val="lightGray"/>
+        </w:rPr>
+        <w:t>&gt;()</w:t>
+      </w:r>
+    </w:p>
+    <w:p>
+      <w:pPr>
+        <w:spacing w:beforeLines="0" w:afterLines="0"/>
+        <w:jc w:val="left"/>
+        <w:rPr>
+          <w:rFonts w:hint="default" w:ascii="Cascadia Mono" w:hAnsi="Cascadia Mono" w:eastAsia="Cascadia Mono"/>
+          <w:color w:val="008000"/>
+          <w:sz w:val="19"/>
+          <w:szCs w:val="24"/>
+          <w:highlight w:val="lightGray"/>
+        </w:rPr>
+      </w:pPr>
+      <w:r>
+        <w:rPr>
+          <w:rFonts w:hint="default" w:ascii="Cascadia Mono" w:hAnsi="Cascadia Mono" w:eastAsia="Cascadia Mono"/>
+          <w:color w:val="000000"/>
+          <w:sz w:val="19"/>
+          <w:szCs w:val="24"/>
+          <w:highlight w:val="lightGray"/>
+        </w:rPr>
+        <w:t xml:space="preserve">    .Property(c =&gt; c.Estado)</w:t>
+      </w:r>
+      <w:r>
+        <w:rPr>
+          <w:rFonts w:hint="default" w:ascii="Cascadia Mono" w:hAnsi="Cascadia Mono" w:eastAsia="Cascadia Mono"/>
+          <w:color w:val="008000"/>
+          <w:sz w:val="19"/>
+          <w:szCs w:val="24"/>
+          <w:highlight w:val="lightGray"/>
+        </w:rPr>
+        <w:t>//O CAMPO ESTADO</w:t>
+      </w:r>
+    </w:p>
+    <w:p>
+      <w:pPr>
+        <w:ind w:left="0" w:leftChars="0" w:firstLine="0" w:firstLineChars="0"/>
+        <w:jc w:val="left"/>
+        <w:rPr>
+          <w:rFonts w:hint="default" w:ascii="Cascadia Mono" w:hAnsi="Cascadia Mono" w:cs="Cascadia Mono"/>
+          <w:b w:val="0"/>
+          <w:bCs w:val="0"/>
+          <w:sz w:val="22"/>
+          <w:szCs w:val="22"/>
+          <w:highlight w:val="lightGray"/>
+          <w:lang w:val="pt-BR"/>
+        </w:rPr>
+      </w:pPr>
+      <w:r>
+        <w:rPr>
+          <w:rFonts w:hint="default" w:ascii="Cascadia Mono" w:hAnsi="Cascadia Mono" w:eastAsia="Cascadia Mono"/>
+          <w:color w:val="000000"/>
+          <w:sz w:val="19"/>
+          <w:szCs w:val="24"/>
+          <w:highlight w:val="lightGray"/>
+        </w:rPr>
+        <w:t xml:space="preserve">    .HasConversion&lt;</w:t>
+      </w:r>
+      <w:r>
+        <w:rPr>
+          <w:rFonts w:hint="default" w:ascii="Cascadia Mono" w:hAnsi="Cascadia Mono" w:eastAsia="Cascadia Mono"/>
+          <w:color w:val="0000FF"/>
+          <w:sz w:val="19"/>
+          <w:szCs w:val="24"/>
+          <w:highlight w:val="lightGray"/>
+        </w:rPr>
+        <w:t>string</w:t>
+      </w:r>
+      <w:r>
+        <w:rPr>
+          <w:rFonts w:hint="default" w:ascii="Cascadia Mono" w:hAnsi="Cascadia Mono" w:eastAsia="Cascadia Mono"/>
+          <w:color w:val="000000"/>
+          <w:sz w:val="19"/>
+          <w:szCs w:val="24"/>
+          <w:highlight w:val="lightGray"/>
+        </w:rPr>
+        <w:t>&gt;();</w:t>
+      </w:r>
+      <w:r>
+        <w:rPr>
+          <w:rFonts w:hint="default" w:ascii="Cascadia Mono" w:hAnsi="Cascadia Mono" w:eastAsia="Cascadia Mono"/>
+          <w:color w:val="008000"/>
+          <w:sz w:val="19"/>
+          <w:szCs w:val="24"/>
+          <w:highlight w:val="lightGray"/>
+        </w:rPr>
+        <w:t>//É CONVERTIDO DE SEU TIPO ORIGINAL PARA STRING (ENUM&lt;-&gt;STRING)</w:t>
+      </w:r>
+    </w:p>
+    <w:p>
+      <w:pPr>
+        <w:ind w:left="0" w:leftChars="0" w:firstLine="0" w:firstLineChars="0"/>
+        <w:jc w:val="left"/>
+        <w:rPr>
+          <w:rFonts w:hint="default" w:ascii="Cascadia Mono" w:hAnsi="Cascadia Mono" w:cs="Cascadia Mono"/>
+          <w:b w:val="0"/>
+          <w:bCs w:val="0"/>
+          <w:sz w:val="22"/>
+          <w:szCs w:val="22"/>
+          <w:lang w:val="pt-BR"/>
+        </w:rPr>
+      </w:pPr>
+    </w:p>
+    <w:p>
+      <w:pPr>
+        <w:ind w:left="0" w:leftChars="0" w:firstLine="0" w:firstLineChars="0"/>
+        <w:jc w:val="left"/>
+        <w:rPr>
+          <w:rFonts w:hint="default" w:ascii="Cascadia Mono" w:hAnsi="Cascadia Mono" w:cs="Cascadia Mono"/>
+          <w:b w:val="0"/>
+          <w:bCs w:val="0"/>
+          <w:sz w:val="22"/>
+          <w:szCs w:val="22"/>
+          <w:lang w:val="pt-BR"/>
+        </w:rPr>
+      </w:pPr>
+    </w:p>
+    <w:p>
+      <w:pPr>
+        <w:ind w:left="0" w:leftChars="0" w:firstLine="0" w:firstLineChars="0"/>
+        <w:jc w:val="left"/>
+        <w:rPr>
+          <w:rFonts w:hint="default" w:ascii="Cascadia Mono" w:hAnsi="Cascadia Mono" w:cs="Cascadia Mono"/>
+          <w:b w:val="0"/>
+          <w:bCs w:val="0"/>
+          <w:sz w:val="22"/>
+          <w:szCs w:val="22"/>
+          <w:lang w:val="pt-BR"/>
+        </w:rPr>
+      </w:pPr>
+      <w:r>
+        <w:rPr>
+          <w:rFonts w:hint="default" w:ascii="Cascadia Mono" w:hAnsi="Cascadia Mono" w:cs="Cascadia Mono"/>
+          <w:b w:val="0"/>
+          <w:bCs w:val="0"/>
+          <w:sz w:val="22"/>
+          <w:szCs w:val="22"/>
+          <w:lang w:val="pt-BR"/>
+        </w:rPr>
+        <w:t>Para a camada de Interface</w:t>
+      </w:r>
+    </w:p>
+    <w:p>
+      <w:pPr>
+        <w:ind w:left="0" w:leftChars="0" w:firstLine="0" w:firstLineChars="0"/>
+        <w:jc w:val="left"/>
+        <w:rPr>
+          <w:rFonts w:hint="default" w:ascii="Cascadia Mono" w:hAnsi="Cascadia Mono" w:cs="Cascadia Mono"/>
+          <w:b w:val="0"/>
+          <w:bCs w:val="0"/>
+          <w:sz w:val="22"/>
+          <w:szCs w:val="22"/>
+          <w:lang w:val="pt-BR"/>
+        </w:rPr>
+      </w:pPr>
+      <w:r>
+        <w:rPr>
+          <w:rFonts w:hint="default" w:ascii="Cascadia Mono" w:hAnsi="Cascadia Mono" w:cs="Cascadia Mono"/>
+          <w:b w:val="0"/>
+          <w:bCs w:val="0"/>
+          <w:sz w:val="22"/>
+          <w:szCs w:val="22"/>
+          <w:lang w:val="pt-BR"/>
+        </w:rPr>
+        <w:t>ContainRs.WebApp/Models-&gt; Criar record ClienteResponse, que vai ser responsável por mostrar apenas algumas informações do cliente quando a consulta for feita</w:t>
+      </w:r>
+    </w:p>
+    <w:p>
+      <w:pPr>
+        <w:spacing w:beforeLines="0" w:afterLines="0"/>
+        <w:jc w:val="left"/>
+        <w:rPr>
+          <w:rFonts w:hint="default" w:ascii="Cascadia Mono" w:hAnsi="Cascadia Mono" w:eastAsia="Cascadia Mono"/>
+          <w:color w:val="000000"/>
+          <w:sz w:val="19"/>
+          <w:szCs w:val="24"/>
+          <w:highlight w:val="lightGray"/>
+        </w:rPr>
+      </w:pPr>
+      <w:r>
+        <w:rPr>
+          <w:rFonts w:hint="default" w:ascii="Cascadia Mono" w:hAnsi="Cascadia Mono" w:eastAsia="Cascadia Mono"/>
+          <w:color w:val="0000FF"/>
+          <w:sz w:val="19"/>
+          <w:szCs w:val="24"/>
+          <w:highlight w:val="lightGray"/>
+        </w:rPr>
+        <w:t>namespace</w:t>
+      </w:r>
+      <w:r>
+        <w:rPr>
+          <w:rFonts w:hint="default" w:ascii="Cascadia Mono" w:hAnsi="Cascadia Mono" w:eastAsia="Cascadia Mono"/>
+          <w:color w:val="000000"/>
+          <w:sz w:val="19"/>
+          <w:szCs w:val="24"/>
+          <w:highlight w:val="lightGray"/>
+        </w:rPr>
+        <w:t xml:space="preserve"> ContainRs.WebApp.Models</w:t>
+      </w:r>
+    </w:p>
+    <w:p>
+      <w:pPr>
+        <w:spacing w:beforeLines="0" w:afterLines="0"/>
+        <w:jc w:val="left"/>
+        <w:rPr>
+          <w:rFonts w:hint="default" w:ascii="Cascadia Mono" w:hAnsi="Cascadia Mono" w:eastAsia="Cascadia Mono"/>
+          <w:color w:val="000000"/>
+          <w:sz w:val="19"/>
+          <w:szCs w:val="24"/>
+          <w:highlight w:val="lightGray"/>
+        </w:rPr>
+      </w:pPr>
+      <w:r>
+        <w:rPr>
+          <w:rFonts w:hint="default" w:ascii="Cascadia Mono" w:hAnsi="Cascadia Mono" w:eastAsia="Cascadia Mono"/>
+          <w:color w:val="000000"/>
+          <w:sz w:val="19"/>
+          <w:szCs w:val="24"/>
+          <w:highlight w:val="lightGray"/>
+        </w:rPr>
+        <w:t>{</w:t>
+      </w:r>
+    </w:p>
+    <w:p>
+      <w:pPr>
+        <w:spacing w:beforeLines="0" w:afterLines="0"/>
+        <w:jc w:val="left"/>
+        <w:rPr>
+          <w:rFonts w:hint="default" w:ascii="Cascadia Mono" w:hAnsi="Cascadia Mono" w:eastAsia="Cascadia Mono"/>
+          <w:color w:val="000000"/>
+          <w:sz w:val="19"/>
+          <w:szCs w:val="24"/>
+          <w:highlight w:val="lightGray"/>
+        </w:rPr>
+      </w:pPr>
+      <w:r>
+        <w:rPr>
+          <w:rFonts w:hint="default" w:ascii="Cascadia Mono" w:hAnsi="Cascadia Mono" w:eastAsia="Cascadia Mono"/>
+          <w:color w:val="000000"/>
+          <w:sz w:val="19"/>
+          <w:szCs w:val="24"/>
+          <w:highlight w:val="lightGray"/>
+        </w:rPr>
+        <w:t xml:space="preserve">    </w:t>
+      </w:r>
+      <w:r>
+        <w:rPr>
+          <w:rFonts w:hint="default" w:ascii="Cascadia Mono" w:hAnsi="Cascadia Mono" w:eastAsia="Cascadia Mono"/>
+          <w:color w:val="0000FF"/>
+          <w:sz w:val="19"/>
+          <w:szCs w:val="24"/>
+          <w:highlight w:val="lightGray"/>
+        </w:rPr>
+        <w:t>public</w:t>
+      </w:r>
+      <w:r>
+        <w:rPr>
+          <w:rFonts w:hint="default" w:ascii="Cascadia Mono" w:hAnsi="Cascadia Mono" w:eastAsia="Cascadia Mono"/>
+          <w:color w:val="000000"/>
+          <w:sz w:val="19"/>
+          <w:szCs w:val="24"/>
+          <w:highlight w:val="lightGray"/>
+        </w:rPr>
+        <w:t xml:space="preserve"> </w:t>
+      </w:r>
+      <w:r>
+        <w:rPr>
+          <w:rFonts w:hint="default" w:ascii="Cascadia Mono" w:hAnsi="Cascadia Mono" w:eastAsia="Cascadia Mono"/>
+          <w:color w:val="0000FF"/>
+          <w:sz w:val="19"/>
+          <w:szCs w:val="24"/>
+          <w:highlight w:val="lightGray"/>
+        </w:rPr>
+        <w:t>record</w:t>
+      </w:r>
+      <w:r>
+        <w:rPr>
+          <w:rFonts w:hint="default" w:ascii="Cascadia Mono" w:hAnsi="Cascadia Mono" w:eastAsia="Cascadia Mono"/>
+          <w:color w:val="000000"/>
+          <w:sz w:val="19"/>
+          <w:szCs w:val="24"/>
+          <w:highlight w:val="lightGray"/>
+        </w:rPr>
+        <w:t xml:space="preserve"> </w:t>
+      </w:r>
+      <w:r>
+        <w:rPr>
+          <w:rFonts w:hint="default" w:ascii="Cascadia Mono" w:hAnsi="Cascadia Mono" w:eastAsia="Cascadia Mono"/>
+          <w:color w:val="2B91AF"/>
+          <w:sz w:val="19"/>
+          <w:szCs w:val="24"/>
+          <w:highlight w:val="lightGray"/>
+        </w:rPr>
+        <w:t>ClienteResponse</w:t>
+      </w:r>
+      <w:r>
+        <w:rPr>
+          <w:rFonts w:hint="default" w:ascii="Cascadia Mono" w:hAnsi="Cascadia Mono" w:eastAsia="Cascadia Mono"/>
+          <w:color w:val="000000"/>
+          <w:sz w:val="19"/>
+          <w:szCs w:val="24"/>
+          <w:highlight w:val="lightGray"/>
+        </w:rPr>
+        <w:t>(</w:t>
+      </w:r>
+      <w:r>
+        <w:rPr>
+          <w:rFonts w:hint="default" w:ascii="Cascadia Mono" w:hAnsi="Cascadia Mono" w:eastAsia="Cascadia Mono"/>
+          <w:color w:val="0000FF"/>
+          <w:sz w:val="19"/>
+          <w:szCs w:val="24"/>
+          <w:highlight w:val="lightGray"/>
+        </w:rPr>
+        <w:t>string</w:t>
+      </w:r>
+      <w:r>
+        <w:rPr>
+          <w:rFonts w:hint="default" w:ascii="Cascadia Mono" w:hAnsi="Cascadia Mono" w:eastAsia="Cascadia Mono"/>
+          <w:color w:val="000000"/>
+          <w:sz w:val="19"/>
+          <w:szCs w:val="24"/>
+          <w:highlight w:val="lightGray"/>
+        </w:rPr>
+        <w:t xml:space="preserve"> Id, </w:t>
+      </w:r>
+      <w:r>
+        <w:rPr>
+          <w:rFonts w:hint="default" w:ascii="Cascadia Mono" w:hAnsi="Cascadia Mono" w:eastAsia="Cascadia Mono"/>
+          <w:color w:val="0000FF"/>
+          <w:sz w:val="19"/>
+          <w:szCs w:val="24"/>
+          <w:highlight w:val="lightGray"/>
+        </w:rPr>
+        <w:t>string</w:t>
+      </w:r>
+      <w:r>
+        <w:rPr>
+          <w:rFonts w:hint="default" w:ascii="Cascadia Mono" w:hAnsi="Cascadia Mono" w:eastAsia="Cascadia Mono"/>
+          <w:color w:val="000000"/>
+          <w:sz w:val="19"/>
+          <w:szCs w:val="24"/>
+          <w:highlight w:val="lightGray"/>
+        </w:rPr>
+        <w:t xml:space="preserve"> Nome, </w:t>
+      </w:r>
+      <w:r>
+        <w:rPr>
+          <w:rFonts w:hint="default" w:ascii="Cascadia Mono" w:hAnsi="Cascadia Mono" w:eastAsia="Cascadia Mono"/>
+          <w:color w:val="0000FF"/>
+          <w:sz w:val="19"/>
+          <w:szCs w:val="24"/>
+          <w:highlight w:val="lightGray"/>
+        </w:rPr>
+        <w:t>string</w:t>
+      </w:r>
+      <w:r>
+        <w:rPr>
+          <w:rFonts w:hint="default" w:ascii="Cascadia Mono" w:hAnsi="Cascadia Mono" w:eastAsia="Cascadia Mono"/>
+          <w:color w:val="000000"/>
+          <w:sz w:val="19"/>
+          <w:szCs w:val="24"/>
+          <w:highlight w:val="lightGray"/>
+        </w:rPr>
+        <w:t xml:space="preserve"> Email);</w:t>
+      </w:r>
+    </w:p>
+    <w:p>
+      <w:pPr>
+        <w:spacing w:beforeLines="0" w:afterLines="0"/>
+        <w:jc w:val="left"/>
+        <w:rPr>
+          <w:rFonts w:hint="default" w:ascii="Cascadia Mono" w:hAnsi="Cascadia Mono" w:eastAsia="Cascadia Mono"/>
+          <w:color w:val="000000"/>
+          <w:sz w:val="19"/>
+          <w:szCs w:val="24"/>
+          <w:highlight w:val="lightGray"/>
+        </w:rPr>
+      </w:pPr>
+      <w:r>
+        <w:rPr>
+          <w:rFonts w:hint="default" w:ascii="Cascadia Mono" w:hAnsi="Cascadia Mono" w:eastAsia="Cascadia Mono"/>
+          <w:color w:val="000000"/>
+          <w:sz w:val="19"/>
+          <w:szCs w:val="24"/>
+          <w:highlight w:val="lightGray"/>
+        </w:rPr>
+        <w:t>}</w:t>
+      </w:r>
+    </w:p>
+    <w:p>
+      <w:pPr>
+        <w:ind w:left="0" w:leftChars="0" w:firstLine="0" w:firstLineChars="0"/>
+        <w:jc w:val="left"/>
+        <w:rPr>
+          <w:rFonts w:hint="default" w:ascii="Cascadia Mono" w:hAnsi="Cascadia Mono" w:cs="Cascadia Mono"/>
+          <w:b w:val="0"/>
+          <w:bCs w:val="0"/>
+          <w:sz w:val="22"/>
+          <w:szCs w:val="22"/>
+          <w:lang w:val="pt-BR"/>
+        </w:rPr>
+      </w:pPr>
+    </w:p>
+    <w:p>
+      <w:pPr>
+        <w:ind w:left="0" w:leftChars="0" w:firstLine="0" w:firstLineChars="0"/>
+        <w:jc w:val="left"/>
+        <w:rPr>
+          <w:rFonts w:hint="default" w:ascii="Cascadia Mono" w:hAnsi="Cascadia Mono" w:cs="Cascadia Mono"/>
+          <w:b w:val="0"/>
+          <w:bCs w:val="0"/>
+          <w:sz w:val="22"/>
+          <w:szCs w:val="22"/>
+          <w:lang w:val="pt-BR"/>
+        </w:rPr>
+      </w:pPr>
+    </w:p>
+    <w:p>
+      <w:pPr>
+        <w:ind w:left="0" w:leftChars="0" w:firstLine="0" w:firstLineChars="0"/>
+        <w:jc w:val="left"/>
+        <w:rPr>
+          <w:rFonts w:hint="default" w:ascii="Cascadia Mono" w:hAnsi="Cascadia Mono" w:cs="Cascadia Mono"/>
+          <w:b w:val="0"/>
+          <w:bCs w:val="0"/>
+          <w:sz w:val="22"/>
+          <w:szCs w:val="22"/>
+          <w:lang w:val="pt-BR"/>
+        </w:rPr>
+      </w:pPr>
+      <w:r>
+        <w:rPr>
+          <w:rFonts w:hint="default" w:ascii="Cascadia Mono" w:hAnsi="Cascadia Mono" w:cs="Cascadia Mono"/>
+          <w:b w:val="0"/>
+          <w:bCs w:val="0"/>
+          <w:sz w:val="22"/>
+          <w:szCs w:val="22"/>
+          <w:lang w:val="pt-BR"/>
+        </w:rPr>
+        <w:t>ContainRs.WebApp/Controllers-&gt; Criar controlador vazio ApiClienteController</w:t>
+      </w:r>
+    </w:p>
+    <w:p>
+      <w:pPr>
+        <w:spacing w:beforeLines="0" w:afterLines="0"/>
+        <w:jc w:val="left"/>
+        <w:rPr>
+          <w:rFonts w:hint="default" w:ascii="Cascadia Mono" w:hAnsi="Cascadia Mono" w:eastAsia="Cascadia Mono"/>
+          <w:color w:val="000000"/>
+          <w:sz w:val="19"/>
+          <w:szCs w:val="24"/>
+          <w:highlight w:val="lightGray"/>
+        </w:rPr>
+      </w:pPr>
+      <w:r>
+        <w:rPr>
+          <w:rFonts w:hint="default" w:ascii="Cascadia Mono" w:hAnsi="Cascadia Mono" w:eastAsia="Cascadia Mono"/>
+          <w:color w:val="0000FF"/>
+          <w:sz w:val="19"/>
+          <w:szCs w:val="24"/>
+          <w:highlight w:val="lightGray"/>
+        </w:rPr>
+        <w:t>using</w:t>
+      </w:r>
+      <w:r>
+        <w:rPr>
+          <w:rFonts w:hint="default" w:ascii="Cascadia Mono" w:hAnsi="Cascadia Mono" w:eastAsia="Cascadia Mono"/>
+          <w:color w:val="000000"/>
+          <w:sz w:val="19"/>
+          <w:szCs w:val="24"/>
+          <w:highlight w:val="lightGray"/>
+        </w:rPr>
+        <w:t xml:space="preserve"> ContainRs.Application.UseCases;</w:t>
+      </w:r>
+    </w:p>
+    <w:p>
+      <w:pPr>
+        <w:spacing w:beforeLines="0" w:afterLines="0"/>
+        <w:jc w:val="left"/>
+        <w:rPr>
+          <w:rFonts w:hint="default" w:ascii="Cascadia Mono" w:hAnsi="Cascadia Mono" w:eastAsia="Cascadia Mono"/>
+          <w:color w:val="000000"/>
+          <w:sz w:val="19"/>
+          <w:szCs w:val="24"/>
+          <w:highlight w:val="lightGray"/>
+        </w:rPr>
+      </w:pPr>
+      <w:r>
+        <w:rPr>
+          <w:rFonts w:hint="default" w:ascii="Cascadia Mono" w:hAnsi="Cascadia Mono" w:eastAsia="Cascadia Mono"/>
+          <w:color w:val="0000FF"/>
+          <w:sz w:val="19"/>
+          <w:szCs w:val="24"/>
+          <w:highlight w:val="lightGray"/>
+        </w:rPr>
+        <w:t>using</w:t>
+      </w:r>
+      <w:r>
+        <w:rPr>
+          <w:rFonts w:hint="default" w:ascii="Cascadia Mono" w:hAnsi="Cascadia Mono" w:eastAsia="Cascadia Mono"/>
+          <w:color w:val="000000"/>
+          <w:sz w:val="19"/>
+          <w:szCs w:val="24"/>
+          <w:highlight w:val="lightGray"/>
+        </w:rPr>
+        <w:t xml:space="preserve"> ContainRs.Domain.Models;</w:t>
+      </w:r>
+    </w:p>
+    <w:p>
+      <w:pPr>
+        <w:spacing w:beforeLines="0" w:afterLines="0"/>
+        <w:jc w:val="left"/>
+        <w:rPr>
+          <w:rFonts w:hint="default" w:ascii="Cascadia Mono" w:hAnsi="Cascadia Mono" w:eastAsia="Cascadia Mono"/>
+          <w:color w:val="000000"/>
+          <w:sz w:val="19"/>
+          <w:szCs w:val="24"/>
+          <w:highlight w:val="lightGray"/>
+        </w:rPr>
+      </w:pPr>
+      <w:r>
+        <w:rPr>
+          <w:rFonts w:hint="default" w:ascii="Cascadia Mono" w:hAnsi="Cascadia Mono" w:eastAsia="Cascadia Mono"/>
+          <w:color w:val="0000FF"/>
+          <w:sz w:val="19"/>
+          <w:szCs w:val="24"/>
+          <w:highlight w:val="lightGray"/>
+        </w:rPr>
+        <w:t>using</w:t>
+      </w:r>
+      <w:r>
+        <w:rPr>
+          <w:rFonts w:hint="default" w:ascii="Cascadia Mono" w:hAnsi="Cascadia Mono" w:eastAsia="Cascadia Mono"/>
+          <w:color w:val="000000"/>
+          <w:sz w:val="19"/>
+          <w:szCs w:val="24"/>
+          <w:highlight w:val="lightGray"/>
+        </w:rPr>
+        <w:t xml:space="preserve"> ContainRs.WebApp.Data;</w:t>
+      </w:r>
+    </w:p>
+    <w:p>
+      <w:pPr>
+        <w:spacing w:beforeLines="0" w:afterLines="0"/>
+        <w:jc w:val="left"/>
+        <w:rPr>
+          <w:rFonts w:hint="default" w:ascii="Cascadia Mono" w:hAnsi="Cascadia Mono" w:eastAsia="Cascadia Mono"/>
+          <w:color w:val="000000"/>
+          <w:sz w:val="19"/>
+          <w:szCs w:val="24"/>
+          <w:highlight w:val="lightGray"/>
+        </w:rPr>
+      </w:pPr>
+      <w:r>
+        <w:rPr>
+          <w:rFonts w:hint="default" w:ascii="Cascadia Mono" w:hAnsi="Cascadia Mono" w:eastAsia="Cascadia Mono"/>
+          <w:color w:val="0000FF"/>
+          <w:sz w:val="19"/>
+          <w:szCs w:val="24"/>
+          <w:highlight w:val="lightGray"/>
+        </w:rPr>
+        <w:t>using</w:t>
+      </w:r>
+      <w:r>
+        <w:rPr>
+          <w:rFonts w:hint="default" w:ascii="Cascadia Mono" w:hAnsi="Cascadia Mono" w:eastAsia="Cascadia Mono"/>
+          <w:color w:val="000000"/>
+          <w:sz w:val="19"/>
+          <w:szCs w:val="24"/>
+          <w:highlight w:val="lightGray"/>
+        </w:rPr>
+        <w:t xml:space="preserve"> ContainRs.WebApp.Models;</w:t>
+      </w:r>
+    </w:p>
+    <w:p>
+      <w:pPr>
+        <w:spacing w:beforeLines="0" w:afterLines="0"/>
+        <w:jc w:val="left"/>
+        <w:rPr>
+          <w:rFonts w:hint="default" w:ascii="Cascadia Mono" w:hAnsi="Cascadia Mono" w:eastAsia="Cascadia Mono"/>
+          <w:color w:val="000000"/>
+          <w:sz w:val="19"/>
+          <w:szCs w:val="24"/>
+          <w:highlight w:val="lightGray"/>
+        </w:rPr>
+      </w:pPr>
+      <w:r>
+        <w:rPr>
+          <w:rFonts w:hint="default" w:ascii="Cascadia Mono" w:hAnsi="Cascadia Mono" w:eastAsia="Cascadia Mono"/>
+          <w:color w:val="0000FF"/>
+          <w:sz w:val="19"/>
+          <w:szCs w:val="24"/>
+          <w:highlight w:val="lightGray"/>
+        </w:rPr>
+        <w:t>using</w:t>
+      </w:r>
+      <w:r>
+        <w:rPr>
+          <w:rFonts w:hint="default" w:ascii="Cascadia Mono" w:hAnsi="Cascadia Mono" w:eastAsia="Cascadia Mono"/>
+          <w:color w:val="000000"/>
+          <w:sz w:val="19"/>
+          <w:szCs w:val="24"/>
+          <w:highlight w:val="lightGray"/>
+        </w:rPr>
+        <w:t xml:space="preserve"> Microsoft.AspNetCore.Mvc;</w:t>
+      </w:r>
+    </w:p>
+    <w:p>
+      <w:pPr>
+        <w:spacing w:beforeLines="0" w:afterLines="0"/>
+        <w:jc w:val="left"/>
+        <w:rPr>
+          <w:rFonts w:hint="default" w:ascii="Cascadia Mono" w:hAnsi="Cascadia Mono" w:eastAsia="Cascadia Mono"/>
+          <w:color w:val="000000"/>
+          <w:sz w:val="19"/>
+          <w:szCs w:val="24"/>
+          <w:highlight w:val="lightGray"/>
+        </w:rPr>
+      </w:pPr>
+    </w:p>
+    <w:p>
+      <w:pPr>
+        <w:spacing w:beforeLines="0" w:afterLines="0"/>
+        <w:jc w:val="left"/>
+        <w:rPr>
+          <w:rFonts w:hint="default" w:ascii="Cascadia Mono" w:hAnsi="Cascadia Mono" w:eastAsia="Cascadia Mono"/>
+          <w:color w:val="000000"/>
+          <w:sz w:val="19"/>
+          <w:szCs w:val="24"/>
+          <w:highlight w:val="lightGray"/>
+        </w:rPr>
+      </w:pPr>
+      <w:r>
+        <w:rPr>
+          <w:rFonts w:hint="default" w:ascii="Cascadia Mono" w:hAnsi="Cascadia Mono" w:eastAsia="Cascadia Mono"/>
+          <w:color w:val="0000FF"/>
+          <w:sz w:val="19"/>
+          <w:szCs w:val="24"/>
+          <w:highlight w:val="lightGray"/>
+        </w:rPr>
+        <w:t>namespace</w:t>
+      </w:r>
+      <w:r>
+        <w:rPr>
+          <w:rFonts w:hint="default" w:ascii="Cascadia Mono" w:hAnsi="Cascadia Mono" w:eastAsia="Cascadia Mono"/>
+          <w:color w:val="000000"/>
+          <w:sz w:val="19"/>
+          <w:szCs w:val="24"/>
+          <w:highlight w:val="lightGray"/>
+        </w:rPr>
+        <w:t xml:space="preserve"> ContainRs.WebApp.Controllers</w:t>
+      </w:r>
+    </w:p>
+    <w:p>
+      <w:pPr>
+        <w:spacing w:beforeLines="0" w:afterLines="0"/>
+        <w:jc w:val="left"/>
+        <w:rPr>
+          <w:rFonts w:hint="default" w:ascii="Cascadia Mono" w:hAnsi="Cascadia Mono" w:eastAsia="Cascadia Mono"/>
+          <w:color w:val="000000"/>
+          <w:sz w:val="19"/>
+          <w:szCs w:val="24"/>
+          <w:highlight w:val="lightGray"/>
+        </w:rPr>
+      </w:pPr>
+      <w:r>
+        <w:rPr>
+          <w:rFonts w:hint="default" w:ascii="Cascadia Mono" w:hAnsi="Cascadia Mono" w:eastAsia="Cascadia Mono"/>
+          <w:color w:val="000000"/>
+          <w:sz w:val="19"/>
+          <w:szCs w:val="24"/>
+          <w:highlight w:val="lightGray"/>
+        </w:rPr>
+        <w:t>{</w:t>
+      </w:r>
+    </w:p>
+    <w:p>
+      <w:pPr>
+        <w:spacing w:beforeLines="0" w:afterLines="0"/>
+        <w:jc w:val="left"/>
+        <w:rPr>
+          <w:rFonts w:hint="default" w:ascii="Cascadia Mono" w:hAnsi="Cascadia Mono" w:eastAsia="Cascadia Mono"/>
+          <w:color w:val="000000"/>
+          <w:sz w:val="19"/>
+          <w:szCs w:val="24"/>
+          <w:highlight w:val="lightGray"/>
+        </w:rPr>
+      </w:pPr>
+    </w:p>
+    <w:p>
+      <w:pPr>
+        <w:spacing w:beforeLines="0" w:afterLines="0"/>
+        <w:jc w:val="left"/>
+        <w:rPr>
+          <w:rFonts w:hint="default" w:ascii="Cascadia Mono" w:hAnsi="Cascadia Mono" w:eastAsia="Cascadia Mono"/>
+          <w:color w:val="000000"/>
+          <w:sz w:val="19"/>
+          <w:szCs w:val="24"/>
+          <w:highlight w:val="lightGray"/>
+        </w:rPr>
+      </w:pPr>
+      <w:r>
+        <w:rPr>
+          <w:rFonts w:hint="default" w:ascii="Cascadia Mono" w:hAnsi="Cascadia Mono" w:eastAsia="Cascadia Mono"/>
+          <w:color w:val="000000"/>
+          <w:sz w:val="19"/>
+          <w:szCs w:val="24"/>
+          <w:highlight w:val="lightGray"/>
+        </w:rPr>
+        <w:t xml:space="preserve">    [</w:t>
+      </w:r>
+      <w:r>
+        <w:rPr>
+          <w:rFonts w:hint="default" w:ascii="Cascadia Mono" w:hAnsi="Cascadia Mono" w:eastAsia="Cascadia Mono"/>
+          <w:color w:val="2B91AF"/>
+          <w:sz w:val="19"/>
+          <w:szCs w:val="24"/>
+          <w:highlight w:val="lightGray"/>
+        </w:rPr>
+        <w:t>ApiController</w:t>
+      </w:r>
+      <w:r>
+        <w:rPr>
+          <w:rFonts w:hint="default" w:ascii="Cascadia Mono" w:hAnsi="Cascadia Mono" w:eastAsia="Cascadia Mono"/>
+          <w:color w:val="000000"/>
+          <w:sz w:val="19"/>
+          <w:szCs w:val="24"/>
+          <w:highlight w:val="lightGray"/>
+        </w:rPr>
+        <w:t>]</w:t>
+      </w:r>
+    </w:p>
+    <w:p>
+      <w:pPr>
+        <w:spacing w:beforeLines="0" w:afterLines="0"/>
+        <w:jc w:val="left"/>
+        <w:rPr>
+          <w:rFonts w:hint="default" w:ascii="Cascadia Mono" w:hAnsi="Cascadia Mono" w:eastAsia="Cascadia Mono"/>
+          <w:color w:val="000000"/>
+          <w:sz w:val="19"/>
+          <w:szCs w:val="24"/>
+          <w:highlight w:val="lightGray"/>
+        </w:rPr>
+      </w:pPr>
+      <w:r>
+        <w:rPr>
+          <w:rFonts w:hint="default" w:ascii="Cascadia Mono" w:hAnsi="Cascadia Mono" w:eastAsia="Cascadia Mono"/>
+          <w:color w:val="000000"/>
+          <w:sz w:val="19"/>
+          <w:szCs w:val="24"/>
+          <w:highlight w:val="lightGray"/>
+        </w:rPr>
+        <w:t xml:space="preserve">    [</w:t>
+      </w:r>
+      <w:r>
+        <w:rPr>
+          <w:rFonts w:hint="default" w:ascii="Cascadia Mono" w:hAnsi="Cascadia Mono" w:eastAsia="Cascadia Mono"/>
+          <w:color w:val="2B91AF"/>
+          <w:sz w:val="19"/>
+          <w:szCs w:val="24"/>
+          <w:highlight w:val="lightGray"/>
+        </w:rPr>
+        <w:t>Route</w:t>
+      </w:r>
+      <w:r>
+        <w:rPr>
+          <w:rFonts w:hint="default" w:ascii="Cascadia Mono" w:hAnsi="Cascadia Mono" w:eastAsia="Cascadia Mono"/>
+          <w:color w:val="000000"/>
+          <w:sz w:val="19"/>
+          <w:szCs w:val="24"/>
+          <w:highlight w:val="lightGray"/>
+        </w:rPr>
+        <w:t>(</w:t>
+      </w:r>
+      <w:r>
+        <w:rPr>
+          <w:rFonts w:hint="default" w:ascii="Cascadia Mono" w:hAnsi="Cascadia Mono" w:eastAsia="Cascadia Mono"/>
+          <w:color w:val="A31515"/>
+          <w:sz w:val="19"/>
+          <w:szCs w:val="24"/>
+          <w:highlight w:val="lightGray"/>
+        </w:rPr>
+        <w:t>"api/clientes"</w:t>
+      </w:r>
+      <w:r>
+        <w:rPr>
+          <w:rFonts w:hint="default" w:ascii="Cascadia Mono" w:hAnsi="Cascadia Mono" w:eastAsia="Cascadia Mono"/>
+          <w:color w:val="000000"/>
+          <w:sz w:val="19"/>
+          <w:szCs w:val="24"/>
+          <w:highlight w:val="lightGray"/>
+        </w:rPr>
+        <w:t>)]</w:t>
+      </w:r>
+    </w:p>
+    <w:p>
+      <w:pPr>
+        <w:spacing w:beforeLines="0" w:afterLines="0"/>
+        <w:jc w:val="left"/>
+        <w:rPr>
+          <w:rFonts w:hint="default" w:ascii="Cascadia Mono" w:hAnsi="Cascadia Mono" w:eastAsia="Cascadia Mono"/>
+          <w:color w:val="000000"/>
+          <w:sz w:val="19"/>
+          <w:szCs w:val="24"/>
+          <w:highlight w:val="lightGray"/>
+        </w:rPr>
+      </w:pPr>
+      <w:r>
+        <w:rPr>
+          <w:rFonts w:hint="default" w:ascii="Cascadia Mono" w:hAnsi="Cascadia Mono" w:eastAsia="Cascadia Mono"/>
+          <w:color w:val="000000"/>
+          <w:sz w:val="19"/>
+          <w:szCs w:val="24"/>
+          <w:highlight w:val="lightGray"/>
+        </w:rPr>
+        <w:t xml:space="preserve">    </w:t>
+      </w:r>
+      <w:r>
+        <w:rPr>
+          <w:rFonts w:hint="default" w:ascii="Cascadia Mono" w:hAnsi="Cascadia Mono" w:eastAsia="Cascadia Mono"/>
+          <w:color w:val="0000FF"/>
+          <w:sz w:val="19"/>
+          <w:szCs w:val="24"/>
+          <w:highlight w:val="lightGray"/>
+        </w:rPr>
+        <w:t>public</w:t>
+      </w:r>
+      <w:r>
+        <w:rPr>
+          <w:rFonts w:hint="default" w:ascii="Cascadia Mono" w:hAnsi="Cascadia Mono" w:eastAsia="Cascadia Mono"/>
+          <w:color w:val="000000"/>
+          <w:sz w:val="19"/>
+          <w:szCs w:val="24"/>
+          <w:highlight w:val="lightGray"/>
+        </w:rPr>
+        <w:t xml:space="preserve"> </w:t>
+      </w:r>
+      <w:r>
+        <w:rPr>
+          <w:rFonts w:hint="default" w:ascii="Cascadia Mono" w:hAnsi="Cascadia Mono" w:eastAsia="Cascadia Mono"/>
+          <w:color w:val="0000FF"/>
+          <w:sz w:val="19"/>
+          <w:szCs w:val="24"/>
+          <w:highlight w:val="lightGray"/>
+        </w:rPr>
+        <w:t>class</w:t>
+      </w:r>
+      <w:r>
+        <w:rPr>
+          <w:rFonts w:hint="default" w:ascii="Cascadia Mono" w:hAnsi="Cascadia Mono" w:eastAsia="Cascadia Mono"/>
+          <w:color w:val="000000"/>
+          <w:sz w:val="19"/>
+          <w:szCs w:val="24"/>
+          <w:highlight w:val="lightGray"/>
+        </w:rPr>
+        <w:t xml:space="preserve"> </w:t>
+      </w:r>
+      <w:r>
+        <w:rPr>
+          <w:rFonts w:hint="default" w:ascii="Cascadia Mono" w:hAnsi="Cascadia Mono" w:eastAsia="Cascadia Mono"/>
+          <w:color w:val="2B91AF"/>
+          <w:sz w:val="19"/>
+          <w:szCs w:val="24"/>
+          <w:highlight w:val="lightGray"/>
+        </w:rPr>
+        <w:t>ApiClientesController</w:t>
+      </w:r>
+      <w:r>
+        <w:rPr>
+          <w:rFonts w:hint="default" w:ascii="Cascadia Mono" w:hAnsi="Cascadia Mono" w:eastAsia="Cascadia Mono"/>
+          <w:color w:val="000000"/>
+          <w:sz w:val="19"/>
+          <w:szCs w:val="24"/>
+          <w:highlight w:val="lightGray"/>
+        </w:rPr>
+        <w:t xml:space="preserve"> : </w:t>
+      </w:r>
+      <w:r>
+        <w:rPr>
+          <w:rFonts w:hint="default" w:ascii="Cascadia Mono" w:hAnsi="Cascadia Mono" w:eastAsia="Cascadia Mono"/>
+          <w:color w:val="2B91AF"/>
+          <w:sz w:val="19"/>
+          <w:szCs w:val="24"/>
+          <w:highlight w:val="lightGray"/>
+        </w:rPr>
+        <w:t>ControllerBase</w:t>
+      </w:r>
+    </w:p>
+    <w:p>
+      <w:pPr>
+        <w:spacing w:beforeLines="0" w:afterLines="0"/>
+        <w:jc w:val="left"/>
+        <w:rPr>
+          <w:rFonts w:hint="default" w:ascii="Cascadia Mono" w:hAnsi="Cascadia Mono" w:eastAsia="Cascadia Mono"/>
+          <w:color w:val="000000"/>
+          <w:sz w:val="19"/>
+          <w:szCs w:val="24"/>
+          <w:highlight w:val="lightGray"/>
+        </w:rPr>
+      </w:pPr>
+      <w:r>
+        <w:rPr>
+          <w:rFonts w:hint="default" w:ascii="Cascadia Mono" w:hAnsi="Cascadia Mono" w:eastAsia="Cascadia Mono"/>
+          <w:color w:val="000000"/>
+          <w:sz w:val="19"/>
+          <w:szCs w:val="24"/>
+          <w:highlight w:val="lightGray"/>
+        </w:rPr>
+        <w:t xml:space="preserve">    {</w:t>
+      </w:r>
+    </w:p>
+    <w:p>
+      <w:pPr>
+        <w:spacing w:beforeLines="0" w:afterLines="0"/>
+        <w:jc w:val="left"/>
+        <w:rPr>
+          <w:rFonts w:hint="default" w:ascii="Cascadia Mono" w:hAnsi="Cascadia Mono" w:eastAsia="Cascadia Mono"/>
+          <w:color w:val="000000"/>
+          <w:sz w:val="19"/>
+          <w:szCs w:val="24"/>
+          <w:highlight w:val="lightGray"/>
+        </w:rPr>
+      </w:pPr>
+      <w:r>
+        <w:rPr>
+          <w:rFonts w:hint="default" w:ascii="Cascadia Mono" w:hAnsi="Cascadia Mono" w:eastAsia="Cascadia Mono"/>
+          <w:color w:val="000000"/>
+          <w:sz w:val="19"/>
+          <w:szCs w:val="24"/>
+          <w:highlight w:val="lightGray"/>
+        </w:rPr>
+        <w:t xml:space="preserve">        </w:t>
+      </w:r>
+      <w:r>
+        <w:rPr>
+          <w:rFonts w:hint="default" w:ascii="Cascadia Mono" w:hAnsi="Cascadia Mono" w:eastAsia="Cascadia Mono"/>
+          <w:color w:val="0000FF"/>
+          <w:sz w:val="19"/>
+          <w:szCs w:val="24"/>
+          <w:highlight w:val="lightGray"/>
+        </w:rPr>
+        <w:t>private</w:t>
+      </w:r>
+      <w:r>
+        <w:rPr>
+          <w:rFonts w:hint="default" w:ascii="Cascadia Mono" w:hAnsi="Cascadia Mono" w:eastAsia="Cascadia Mono"/>
+          <w:color w:val="000000"/>
+          <w:sz w:val="19"/>
+          <w:szCs w:val="24"/>
+          <w:highlight w:val="lightGray"/>
+        </w:rPr>
+        <w:t xml:space="preserve"> </w:t>
+      </w:r>
+      <w:r>
+        <w:rPr>
+          <w:rFonts w:hint="default" w:ascii="Cascadia Mono" w:hAnsi="Cascadia Mono" w:eastAsia="Cascadia Mono"/>
+          <w:color w:val="0000FF"/>
+          <w:sz w:val="19"/>
+          <w:szCs w:val="24"/>
+          <w:highlight w:val="lightGray"/>
+        </w:rPr>
+        <w:t>readonly</w:t>
+      </w:r>
+      <w:r>
+        <w:rPr>
+          <w:rFonts w:hint="default" w:ascii="Cascadia Mono" w:hAnsi="Cascadia Mono" w:eastAsia="Cascadia Mono"/>
+          <w:color w:val="000000"/>
+          <w:sz w:val="19"/>
+          <w:szCs w:val="24"/>
+          <w:highlight w:val="lightGray"/>
+        </w:rPr>
+        <w:t xml:space="preserve"> </w:t>
+      </w:r>
+      <w:r>
+        <w:rPr>
+          <w:rFonts w:hint="default" w:ascii="Cascadia Mono" w:hAnsi="Cascadia Mono" w:eastAsia="Cascadia Mono"/>
+          <w:color w:val="2B91AF"/>
+          <w:sz w:val="19"/>
+          <w:szCs w:val="24"/>
+          <w:highlight w:val="lightGray"/>
+        </w:rPr>
+        <w:t>AppDbContext</w:t>
+      </w:r>
+      <w:r>
+        <w:rPr>
+          <w:rFonts w:hint="default" w:ascii="Cascadia Mono" w:hAnsi="Cascadia Mono" w:eastAsia="Cascadia Mono"/>
+          <w:color w:val="000000"/>
+          <w:sz w:val="19"/>
+          <w:szCs w:val="24"/>
+          <w:highlight w:val="lightGray"/>
+        </w:rPr>
+        <w:t xml:space="preserve"> context;</w:t>
+      </w:r>
+    </w:p>
+    <w:p>
+      <w:pPr>
+        <w:spacing w:beforeLines="0" w:afterLines="0"/>
+        <w:jc w:val="left"/>
+        <w:rPr>
+          <w:rFonts w:hint="default" w:ascii="Cascadia Mono" w:hAnsi="Cascadia Mono" w:eastAsia="Cascadia Mono"/>
+          <w:color w:val="000000"/>
+          <w:sz w:val="19"/>
+          <w:szCs w:val="24"/>
+          <w:highlight w:val="lightGray"/>
+        </w:rPr>
+      </w:pPr>
+    </w:p>
+    <w:p>
+      <w:pPr>
+        <w:spacing w:beforeLines="0" w:afterLines="0"/>
+        <w:jc w:val="left"/>
+        <w:rPr>
+          <w:rFonts w:hint="default" w:ascii="Cascadia Mono" w:hAnsi="Cascadia Mono" w:eastAsia="Cascadia Mono"/>
+          <w:color w:val="000000"/>
+          <w:sz w:val="19"/>
+          <w:szCs w:val="24"/>
+          <w:highlight w:val="lightGray"/>
+        </w:rPr>
+      </w:pPr>
+      <w:r>
+        <w:rPr>
+          <w:rFonts w:hint="default" w:ascii="Cascadia Mono" w:hAnsi="Cascadia Mono" w:eastAsia="Cascadia Mono"/>
+          <w:color w:val="000000"/>
+          <w:sz w:val="19"/>
+          <w:szCs w:val="24"/>
+          <w:highlight w:val="lightGray"/>
+        </w:rPr>
+        <w:t xml:space="preserve">        </w:t>
+      </w:r>
+      <w:r>
+        <w:rPr>
+          <w:rFonts w:hint="default" w:ascii="Cascadia Mono" w:hAnsi="Cascadia Mono" w:eastAsia="Cascadia Mono"/>
+          <w:color w:val="0000FF"/>
+          <w:sz w:val="19"/>
+          <w:szCs w:val="24"/>
+          <w:highlight w:val="lightGray"/>
+        </w:rPr>
+        <w:t>public</w:t>
+      </w:r>
+      <w:r>
+        <w:rPr>
+          <w:rFonts w:hint="default" w:ascii="Cascadia Mono" w:hAnsi="Cascadia Mono" w:eastAsia="Cascadia Mono"/>
+          <w:color w:val="000000"/>
+          <w:sz w:val="19"/>
+          <w:szCs w:val="24"/>
+          <w:highlight w:val="lightGray"/>
+        </w:rPr>
+        <w:t xml:space="preserve"> </w:t>
+      </w:r>
+      <w:r>
+        <w:rPr>
+          <w:rFonts w:hint="default" w:ascii="Cascadia Mono" w:hAnsi="Cascadia Mono" w:eastAsia="Cascadia Mono"/>
+          <w:color w:val="2B91AF"/>
+          <w:sz w:val="19"/>
+          <w:szCs w:val="24"/>
+          <w:highlight w:val="lightGray"/>
+        </w:rPr>
+        <w:t>ApiClientesController</w:t>
+      </w:r>
+      <w:r>
+        <w:rPr>
+          <w:rFonts w:hint="default" w:ascii="Cascadia Mono" w:hAnsi="Cascadia Mono" w:eastAsia="Cascadia Mono"/>
+          <w:color w:val="000000"/>
+          <w:sz w:val="19"/>
+          <w:szCs w:val="24"/>
+          <w:highlight w:val="lightGray"/>
+        </w:rPr>
+        <w:t>(</w:t>
+      </w:r>
+      <w:r>
+        <w:rPr>
+          <w:rFonts w:hint="default" w:ascii="Cascadia Mono" w:hAnsi="Cascadia Mono" w:eastAsia="Cascadia Mono"/>
+          <w:color w:val="2B91AF"/>
+          <w:sz w:val="19"/>
+          <w:szCs w:val="24"/>
+          <w:highlight w:val="lightGray"/>
+        </w:rPr>
+        <w:t>AppDbContext</w:t>
+      </w:r>
+      <w:r>
+        <w:rPr>
+          <w:rFonts w:hint="default" w:ascii="Cascadia Mono" w:hAnsi="Cascadia Mono" w:eastAsia="Cascadia Mono"/>
+          <w:color w:val="000000"/>
+          <w:sz w:val="19"/>
+          <w:szCs w:val="24"/>
+          <w:highlight w:val="lightGray"/>
+        </w:rPr>
+        <w:t xml:space="preserve"> context)</w:t>
+      </w:r>
+    </w:p>
+    <w:p>
+      <w:pPr>
+        <w:spacing w:beforeLines="0" w:afterLines="0"/>
+        <w:jc w:val="left"/>
+        <w:rPr>
+          <w:rFonts w:hint="default" w:ascii="Cascadia Mono" w:hAnsi="Cascadia Mono" w:eastAsia="Cascadia Mono"/>
+          <w:color w:val="000000"/>
+          <w:sz w:val="19"/>
+          <w:szCs w:val="24"/>
+          <w:highlight w:val="lightGray"/>
+        </w:rPr>
+      </w:pPr>
+      <w:r>
+        <w:rPr>
+          <w:rFonts w:hint="default" w:ascii="Cascadia Mono" w:hAnsi="Cascadia Mono" w:eastAsia="Cascadia Mono"/>
+          <w:color w:val="000000"/>
+          <w:sz w:val="19"/>
+          <w:szCs w:val="24"/>
+          <w:highlight w:val="lightGray"/>
+        </w:rPr>
+        <w:t xml:space="preserve">        {</w:t>
+      </w:r>
+    </w:p>
+    <w:p>
+      <w:pPr>
+        <w:spacing w:beforeLines="0" w:afterLines="0"/>
+        <w:jc w:val="left"/>
+        <w:rPr>
+          <w:rFonts w:hint="default" w:ascii="Cascadia Mono" w:hAnsi="Cascadia Mono" w:eastAsia="Cascadia Mono"/>
+          <w:color w:val="000000"/>
+          <w:sz w:val="19"/>
+          <w:szCs w:val="24"/>
+          <w:highlight w:val="lightGray"/>
+        </w:rPr>
+      </w:pPr>
+      <w:r>
+        <w:rPr>
+          <w:rFonts w:hint="default" w:ascii="Cascadia Mono" w:hAnsi="Cascadia Mono" w:eastAsia="Cascadia Mono"/>
+          <w:color w:val="000000"/>
+          <w:sz w:val="19"/>
+          <w:szCs w:val="24"/>
+          <w:highlight w:val="lightGray"/>
+        </w:rPr>
+        <w:t xml:space="preserve">            </w:t>
+      </w:r>
+      <w:r>
+        <w:rPr>
+          <w:rFonts w:hint="default" w:ascii="Cascadia Mono" w:hAnsi="Cascadia Mono" w:eastAsia="Cascadia Mono"/>
+          <w:color w:val="0000FF"/>
+          <w:sz w:val="19"/>
+          <w:szCs w:val="24"/>
+          <w:highlight w:val="lightGray"/>
+        </w:rPr>
+        <w:t>this</w:t>
+      </w:r>
+      <w:r>
+        <w:rPr>
+          <w:rFonts w:hint="default" w:ascii="Cascadia Mono" w:hAnsi="Cascadia Mono" w:eastAsia="Cascadia Mono"/>
+          <w:color w:val="000000"/>
+          <w:sz w:val="19"/>
+          <w:szCs w:val="24"/>
+          <w:highlight w:val="lightGray"/>
+        </w:rPr>
+        <w:t>.context = context;</w:t>
+      </w:r>
+    </w:p>
+    <w:p>
+      <w:pPr>
+        <w:spacing w:beforeLines="0" w:afterLines="0"/>
+        <w:jc w:val="left"/>
+        <w:rPr>
+          <w:rFonts w:hint="default" w:ascii="Cascadia Mono" w:hAnsi="Cascadia Mono" w:eastAsia="Cascadia Mono"/>
+          <w:color w:val="000000"/>
+          <w:sz w:val="19"/>
+          <w:szCs w:val="24"/>
+          <w:highlight w:val="lightGray"/>
+        </w:rPr>
+      </w:pPr>
+      <w:r>
+        <w:rPr>
+          <w:rFonts w:hint="default" w:ascii="Cascadia Mono" w:hAnsi="Cascadia Mono" w:eastAsia="Cascadia Mono"/>
+          <w:color w:val="000000"/>
+          <w:sz w:val="19"/>
+          <w:szCs w:val="24"/>
+          <w:highlight w:val="lightGray"/>
+        </w:rPr>
+        <w:t xml:space="preserve">        }</w:t>
+      </w:r>
+    </w:p>
+    <w:p>
+      <w:pPr>
+        <w:spacing w:beforeLines="0" w:afterLines="0"/>
+        <w:jc w:val="left"/>
+        <w:rPr>
+          <w:rFonts w:hint="default" w:ascii="Cascadia Mono" w:hAnsi="Cascadia Mono" w:eastAsia="Cascadia Mono"/>
+          <w:color w:val="000000"/>
+          <w:sz w:val="19"/>
+          <w:szCs w:val="24"/>
+          <w:highlight w:val="lightGray"/>
+        </w:rPr>
+      </w:pPr>
+    </w:p>
+    <w:p>
+      <w:pPr>
+        <w:spacing w:beforeLines="0" w:afterLines="0"/>
+        <w:jc w:val="left"/>
+        <w:rPr>
+          <w:rFonts w:hint="default" w:ascii="Cascadia Mono" w:hAnsi="Cascadia Mono" w:eastAsia="Cascadia Mono"/>
+          <w:color w:val="000000"/>
+          <w:sz w:val="19"/>
+          <w:szCs w:val="24"/>
+          <w:highlight w:val="lightGray"/>
+        </w:rPr>
+      </w:pPr>
+      <w:r>
+        <w:rPr>
+          <w:rFonts w:hint="default" w:ascii="Cascadia Mono" w:hAnsi="Cascadia Mono" w:eastAsia="Cascadia Mono"/>
+          <w:color w:val="000000"/>
+          <w:sz w:val="19"/>
+          <w:szCs w:val="24"/>
+          <w:highlight w:val="lightGray"/>
+        </w:rPr>
+        <w:t xml:space="preserve">        </w:t>
+      </w:r>
+      <w:r>
+        <w:rPr>
+          <w:rFonts w:hint="default" w:ascii="Cascadia Mono" w:hAnsi="Cascadia Mono" w:eastAsia="Cascadia Mono"/>
+          <w:color w:val="008000"/>
+          <w:sz w:val="19"/>
+          <w:szCs w:val="24"/>
+          <w:highlight w:val="lightGray"/>
+        </w:rPr>
+        <w:t>//MÉTODO QUE MOSTRA TODOS CLIENTES DO BD, DADO UM ESTADO</w:t>
+      </w:r>
+    </w:p>
+    <w:p>
+      <w:pPr>
+        <w:spacing w:beforeLines="0" w:afterLines="0"/>
+        <w:jc w:val="left"/>
+        <w:rPr>
+          <w:rFonts w:hint="default" w:ascii="Cascadia Mono" w:hAnsi="Cascadia Mono" w:eastAsia="Cascadia Mono"/>
+          <w:color w:val="000000"/>
+          <w:sz w:val="19"/>
+          <w:szCs w:val="24"/>
+          <w:highlight w:val="lightGray"/>
+        </w:rPr>
+      </w:pPr>
+      <w:r>
+        <w:rPr>
+          <w:rFonts w:hint="default" w:ascii="Cascadia Mono" w:hAnsi="Cascadia Mono" w:eastAsia="Cascadia Mono"/>
+          <w:color w:val="000000"/>
+          <w:sz w:val="19"/>
+          <w:szCs w:val="24"/>
+          <w:highlight w:val="lightGray"/>
+        </w:rPr>
+        <w:t xml:space="preserve">        [</w:t>
+      </w:r>
+      <w:r>
+        <w:rPr>
+          <w:rFonts w:hint="default" w:ascii="Cascadia Mono" w:hAnsi="Cascadia Mono" w:eastAsia="Cascadia Mono"/>
+          <w:color w:val="2B91AF"/>
+          <w:sz w:val="19"/>
+          <w:szCs w:val="24"/>
+          <w:highlight w:val="lightGray"/>
+        </w:rPr>
+        <w:t>HttpGet</w:t>
+      </w:r>
+      <w:r>
+        <w:rPr>
+          <w:rFonts w:hint="default" w:ascii="Cascadia Mono" w:hAnsi="Cascadia Mono" w:eastAsia="Cascadia Mono"/>
+          <w:color w:val="000000"/>
+          <w:sz w:val="19"/>
+          <w:szCs w:val="24"/>
+          <w:highlight w:val="lightGray"/>
+        </w:rPr>
+        <w:t>]</w:t>
+      </w:r>
+    </w:p>
+    <w:p>
+      <w:pPr>
+        <w:spacing w:beforeLines="0" w:afterLines="0"/>
+        <w:jc w:val="left"/>
+        <w:rPr>
+          <w:rFonts w:hint="default" w:ascii="Cascadia Mono" w:hAnsi="Cascadia Mono" w:eastAsia="Cascadia Mono"/>
+          <w:color w:val="000000"/>
+          <w:sz w:val="19"/>
+          <w:szCs w:val="24"/>
+          <w:highlight w:val="lightGray"/>
+        </w:rPr>
+      </w:pPr>
+      <w:r>
+        <w:rPr>
+          <w:rFonts w:hint="default" w:ascii="Cascadia Mono" w:hAnsi="Cascadia Mono" w:eastAsia="Cascadia Mono"/>
+          <w:color w:val="000000"/>
+          <w:sz w:val="19"/>
+          <w:szCs w:val="24"/>
+          <w:highlight w:val="lightGray"/>
+        </w:rPr>
+        <w:t xml:space="preserve">        </w:t>
+      </w:r>
+      <w:r>
+        <w:rPr>
+          <w:rFonts w:hint="default" w:ascii="Cascadia Mono" w:hAnsi="Cascadia Mono" w:eastAsia="Cascadia Mono"/>
+          <w:color w:val="0000FF"/>
+          <w:sz w:val="19"/>
+          <w:szCs w:val="24"/>
+          <w:highlight w:val="lightGray"/>
+        </w:rPr>
+        <w:t>public</w:t>
+      </w:r>
+      <w:r>
+        <w:rPr>
+          <w:rFonts w:hint="default" w:ascii="Cascadia Mono" w:hAnsi="Cascadia Mono" w:eastAsia="Cascadia Mono"/>
+          <w:color w:val="000000"/>
+          <w:sz w:val="19"/>
+          <w:szCs w:val="24"/>
+          <w:highlight w:val="lightGray"/>
+        </w:rPr>
+        <w:t xml:space="preserve"> </w:t>
+      </w:r>
+      <w:r>
+        <w:rPr>
+          <w:rFonts w:hint="default" w:ascii="Cascadia Mono" w:hAnsi="Cascadia Mono" w:eastAsia="Cascadia Mono"/>
+          <w:color w:val="0000FF"/>
+          <w:sz w:val="19"/>
+          <w:szCs w:val="24"/>
+          <w:highlight w:val="lightGray"/>
+        </w:rPr>
+        <w:t>async</w:t>
+      </w:r>
+      <w:r>
+        <w:rPr>
+          <w:rFonts w:hint="default" w:ascii="Cascadia Mono" w:hAnsi="Cascadia Mono" w:eastAsia="Cascadia Mono"/>
+          <w:color w:val="000000"/>
+          <w:sz w:val="19"/>
+          <w:szCs w:val="24"/>
+          <w:highlight w:val="lightGray"/>
+        </w:rPr>
+        <w:t xml:space="preserve"> </w:t>
+      </w:r>
+      <w:r>
+        <w:rPr>
+          <w:rFonts w:hint="default" w:ascii="Cascadia Mono" w:hAnsi="Cascadia Mono" w:eastAsia="Cascadia Mono"/>
+          <w:color w:val="2B91AF"/>
+          <w:sz w:val="19"/>
+          <w:szCs w:val="24"/>
+          <w:highlight w:val="lightGray"/>
+        </w:rPr>
+        <w:t>Task</w:t>
+      </w:r>
+      <w:r>
+        <w:rPr>
+          <w:rFonts w:hint="default" w:ascii="Cascadia Mono" w:hAnsi="Cascadia Mono" w:eastAsia="Cascadia Mono"/>
+          <w:color w:val="000000"/>
+          <w:sz w:val="19"/>
+          <w:szCs w:val="24"/>
+          <w:highlight w:val="lightGray"/>
+        </w:rPr>
+        <w:t>&lt;</w:t>
+      </w:r>
+      <w:r>
+        <w:rPr>
+          <w:rFonts w:hint="default" w:ascii="Cascadia Mono" w:hAnsi="Cascadia Mono" w:eastAsia="Cascadia Mono"/>
+          <w:color w:val="2B91AF"/>
+          <w:sz w:val="19"/>
+          <w:szCs w:val="24"/>
+          <w:highlight w:val="lightGray"/>
+        </w:rPr>
+        <w:t>IActionResult</w:t>
+      </w:r>
+      <w:r>
+        <w:rPr>
+          <w:rFonts w:hint="default" w:ascii="Cascadia Mono" w:hAnsi="Cascadia Mono" w:eastAsia="Cascadia Mono"/>
+          <w:color w:val="000000"/>
+          <w:sz w:val="19"/>
+          <w:szCs w:val="24"/>
+          <w:highlight w:val="lightGray"/>
+        </w:rPr>
+        <w:t>&gt; GetAsync(</w:t>
+      </w:r>
+      <w:r>
+        <w:rPr>
+          <w:rFonts w:hint="default" w:ascii="Cascadia Mono" w:hAnsi="Cascadia Mono" w:eastAsia="Cascadia Mono"/>
+          <w:color w:val="0000FF"/>
+          <w:sz w:val="19"/>
+          <w:szCs w:val="24"/>
+          <w:highlight w:val="lightGray"/>
+        </w:rPr>
+        <w:t>string</w:t>
+      </w:r>
+      <w:r>
+        <w:rPr>
+          <w:rFonts w:hint="default" w:ascii="Cascadia Mono" w:hAnsi="Cascadia Mono" w:eastAsia="Cascadia Mono"/>
+          <w:color w:val="000000"/>
+          <w:sz w:val="19"/>
+          <w:szCs w:val="24"/>
+          <w:highlight w:val="lightGray"/>
+        </w:rPr>
+        <w:t>? estado)</w:t>
+      </w:r>
+    </w:p>
+    <w:p>
+      <w:pPr>
+        <w:spacing w:beforeLines="0" w:afterLines="0"/>
+        <w:jc w:val="left"/>
+        <w:rPr>
+          <w:rFonts w:hint="default" w:ascii="Cascadia Mono" w:hAnsi="Cascadia Mono" w:eastAsia="Cascadia Mono"/>
+          <w:color w:val="000000"/>
+          <w:sz w:val="19"/>
+          <w:szCs w:val="24"/>
+          <w:highlight w:val="lightGray"/>
+        </w:rPr>
+      </w:pPr>
+      <w:r>
+        <w:rPr>
+          <w:rFonts w:hint="default" w:ascii="Cascadia Mono" w:hAnsi="Cascadia Mono" w:eastAsia="Cascadia Mono"/>
+          <w:color w:val="000000"/>
+          <w:sz w:val="19"/>
+          <w:szCs w:val="24"/>
+          <w:highlight w:val="lightGray"/>
+        </w:rPr>
+        <w:t xml:space="preserve">        {</w:t>
+      </w:r>
+    </w:p>
+    <w:p>
+      <w:pPr>
+        <w:spacing w:beforeLines="0" w:afterLines="0"/>
+        <w:jc w:val="left"/>
+        <w:rPr>
+          <w:rFonts w:hint="default" w:ascii="Cascadia Mono" w:hAnsi="Cascadia Mono" w:eastAsia="Cascadia Mono"/>
+          <w:color w:val="000000"/>
+          <w:sz w:val="19"/>
+          <w:szCs w:val="24"/>
+          <w:highlight w:val="lightGray"/>
+        </w:rPr>
+      </w:pPr>
+      <w:r>
+        <w:rPr>
+          <w:rFonts w:hint="default" w:ascii="Cascadia Mono" w:hAnsi="Cascadia Mono" w:eastAsia="Cascadia Mono"/>
+          <w:color w:val="000000"/>
+          <w:sz w:val="19"/>
+          <w:szCs w:val="24"/>
+          <w:highlight w:val="lightGray"/>
+        </w:rPr>
+        <w:t xml:space="preserve">            </w:t>
+      </w:r>
+      <w:r>
+        <w:rPr>
+          <w:rFonts w:hint="default" w:ascii="Cascadia Mono" w:hAnsi="Cascadia Mono" w:eastAsia="Cascadia Mono"/>
+          <w:color w:val="0000FF"/>
+          <w:sz w:val="19"/>
+          <w:szCs w:val="24"/>
+          <w:highlight w:val="lightGray"/>
+        </w:rPr>
+        <w:t>var</w:t>
+      </w:r>
+      <w:r>
+        <w:rPr>
+          <w:rFonts w:hint="default" w:ascii="Cascadia Mono" w:hAnsi="Cascadia Mono" w:eastAsia="Cascadia Mono"/>
+          <w:color w:val="000000"/>
+          <w:sz w:val="19"/>
+          <w:szCs w:val="24"/>
+          <w:highlight w:val="lightGray"/>
+        </w:rPr>
+        <w:t xml:space="preserve"> useCase = </w:t>
+      </w:r>
+      <w:r>
+        <w:rPr>
+          <w:rFonts w:hint="default" w:ascii="Cascadia Mono" w:hAnsi="Cascadia Mono" w:eastAsia="Cascadia Mono"/>
+          <w:color w:val="0000FF"/>
+          <w:sz w:val="19"/>
+          <w:szCs w:val="24"/>
+          <w:highlight w:val="lightGray"/>
+        </w:rPr>
+        <w:t>new</w:t>
+      </w:r>
+      <w:r>
+        <w:rPr>
+          <w:rFonts w:hint="default" w:ascii="Cascadia Mono" w:hAnsi="Cascadia Mono" w:eastAsia="Cascadia Mono"/>
+          <w:color w:val="000000"/>
+          <w:sz w:val="19"/>
+          <w:szCs w:val="24"/>
+          <w:highlight w:val="lightGray"/>
+        </w:rPr>
+        <w:t xml:space="preserve"> </w:t>
+      </w:r>
+      <w:r>
+        <w:rPr>
+          <w:rFonts w:hint="default" w:ascii="Cascadia Mono" w:hAnsi="Cascadia Mono" w:eastAsia="Cascadia Mono"/>
+          <w:color w:val="2B91AF"/>
+          <w:sz w:val="19"/>
+          <w:szCs w:val="24"/>
+          <w:highlight w:val="lightGray"/>
+        </w:rPr>
+        <w:t>ConsultarCliente</w:t>
+      </w:r>
+      <w:r>
+        <w:rPr>
+          <w:rFonts w:hint="default" w:ascii="Cascadia Mono" w:hAnsi="Cascadia Mono" w:eastAsia="Cascadia Mono"/>
+          <w:color w:val="000000"/>
+          <w:sz w:val="19"/>
+          <w:szCs w:val="24"/>
+          <w:highlight w:val="lightGray"/>
+        </w:rPr>
+        <w:t>(</w:t>
+      </w:r>
+      <w:r>
+        <w:rPr>
+          <w:rFonts w:hint="default" w:ascii="Cascadia Mono" w:hAnsi="Cascadia Mono" w:eastAsia="Cascadia Mono"/>
+          <w:color w:val="2B91AF"/>
+          <w:sz w:val="19"/>
+          <w:szCs w:val="24"/>
+          <w:highlight w:val="lightGray"/>
+        </w:rPr>
+        <w:t>UfStringConverter</w:t>
+      </w:r>
+      <w:r>
+        <w:rPr>
+          <w:rFonts w:hint="default" w:ascii="Cascadia Mono" w:hAnsi="Cascadia Mono" w:eastAsia="Cascadia Mono"/>
+          <w:color w:val="000000"/>
+          <w:sz w:val="19"/>
+          <w:szCs w:val="24"/>
+          <w:highlight w:val="lightGray"/>
+        </w:rPr>
+        <w:t>.From(estado), context);</w:t>
+      </w:r>
+    </w:p>
+    <w:p>
+      <w:pPr>
+        <w:spacing w:beforeLines="0" w:afterLines="0"/>
+        <w:jc w:val="left"/>
+        <w:rPr>
+          <w:rFonts w:hint="default" w:ascii="Cascadia Mono" w:hAnsi="Cascadia Mono" w:eastAsia="Cascadia Mono"/>
+          <w:color w:val="000000"/>
+          <w:sz w:val="19"/>
+          <w:szCs w:val="24"/>
+          <w:highlight w:val="lightGray"/>
+        </w:rPr>
+      </w:pPr>
+    </w:p>
+    <w:p>
+      <w:pPr>
+        <w:spacing w:beforeLines="0" w:afterLines="0"/>
+        <w:jc w:val="left"/>
+        <w:rPr>
+          <w:rFonts w:hint="default" w:ascii="Cascadia Mono" w:hAnsi="Cascadia Mono" w:eastAsia="Cascadia Mono"/>
+          <w:color w:val="000000"/>
+          <w:sz w:val="19"/>
+          <w:szCs w:val="24"/>
+          <w:highlight w:val="lightGray"/>
+        </w:rPr>
+      </w:pPr>
+      <w:r>
+        <w:rPr>
+          <w:rFonts w:hint="default" w:ascii="Cascadia Mono" w:hAnsi="Cascadia Mono" w:eastAsia="Cascadia Mono"/>
+          <w:color w:val="000000"/>
+          <w:sz w:val="19"/>
+          <w:szCs w:val="24"/>
+          <w:highlight w:val="lightGray"/>
+        </w:rPr>
+        <w:t xml:space="preserve">            </w:t>
+      </w:r>
+      <w:r>
+        <w:rPr>
+          <w:rFonts w:hint="default" w:ascii="Cascadia Mono" w:hAnsi="Cascadia Mono" w:eastAsia="Cascadia Mono"/>
+          <w:color w:val="0000FF"/>
+          <w:sz w:val="19"/>
+          <w:szCs w:val="24"/>
+          <w:highlight w:val="lightGray"/>
+        </w:rPr>
+        <w:t>var</w:t>
+      </w:r>
+      <w:r>
+        <w:rPr>
+          <w:rFonts w:hint="default" w:ascii="Cascadia Mono" w:hAnsi="Cascadia Mono" w:eastAsia="Cascadia Mono"/>
+          <w:color w:val="000000"/>
+          <w:sz w:val="19"/>
+          <w:szCs w:val="24"/>
+          <w:highlight w:val="lightGray"/>
+        </w:rPr>
+        <w:t xml:space="preserve"> clientes = </w:t>
+      </w:r>
+      <w:r>
+        <w:rPr>
+          <w:rFonts w:hint="default" w:ascii="Cascadia Mono" w:hAnsi="Cascadia Mono" w:eastAsia="Cascadia Mono"/>
+          <w:color w:val="0000FF"/>
+          <w:sz w:val="19"/>
+          <w:szCs w:val="24"/>
+          <w:highlight w:val="lightGray"/>
+        </w:rPr>
+        <w:t>await</w:t>
+      </w:r>
+      <w:r>
+        <w:rPr>
+          <w:rFonts w:hint="default" w:ascii="Cascadia Mono" w:hAnsi="Cascadia Mono" w:eastAsia="Cascadia Mono"/>
+          <w:color w:val="000000"/>
+          <w:sz w:val="19"/>
+          <w:szCs w:val="24"/>
+          <w:highlight w:val="lightGray"/>
+        </w:rPr>
+        <w:t xml:space="preserve"> useCase.ExecutarAsync();</w:t>
+      </w:r>
+    </w:p>
+    <w:p>
+      <w:pPr>
+        <w:spacing w:beforeLines="0" w:afterLines="0"/>
+        <w:jc w:val="left"/>
+        <w:rPr>
+          <w:rFonts w:hint="default" w:ascii="Cascadia Mono" w:hAnsi="Cascadia Mono" w:eastAsia="Cascadia Mono"/>
+          <w:color w:val="000000"/>
+          <w:sz w:val="19"/>
+          <w:szCs w:val="24"/>
+          <w:highlight w:val="lightGray"/>
+        </w:rPr>
+      </w:pPr>
+    </w:p>
+    <w:p>
+      <w:pPr>
+        <w:spacing w:beforeLines="0" w:afterLines="0"/>
+        <w:jc w:val="left"/>
+        <w:rPr>
+          <w:rFonts w:hint="default" w:ascii="Cascadia Mono" w:hAnsi="Cascadia Mono" w:eastAsia="Cascadia Mono"/>
+          <w:color w:val="000000"/>
+          <w:sz w:val="19"/>
+          <w:szCs w:val="24"/>
+          <w:highlight w:val="lightGray"/>
+        </w:rPr>
+      </w:pPr>
+      <w:r>
+        <w:rPr>
+          <w:rFonts w:hint="default" w:ascii="Cascadia Mono" w:hAnsi="Cascadia Mono" w:eastAsia="Cascadia Mono"/>
+          <w:color w:val="000000"/>
+          <w:sz w:val="19"/>
+          <w:szCs w:val="24"/>
+          <w:highlight w:val="lightGray"/>
+        </w:rPr>
+        <w:t xml:space="preserve">            </w:t>
+      </w:r>
+      <w:r>
+        <w:rPr>
+          <w:rFonts w:hint="default" w:ascii="Cascadia Mono" w:hAnsi="Cascadia Mono" w:eastAsia="Cascadia Mono"/>
+          <w:color w:val="0000FF"/>
+          <w:sz w:val="19"/>
+          <w:szCs w:val="24"/>
+          <w:highlight w:val="lightGray"/>
+        </w:rPr>
+        <w:t>return</w:t>
+      </w:r>
+      <w:r>
+        <w:rPr>
+          <w:rFonts w:hint="default" w:ascii="Cascadia Mono" w:hAnsi="Cascadia Mono" w:eastAsia="Cascadia Mono"/>
+          <w:color w:val="000000"/>
+          <w:sz w:val="19"/>
+          <w:szCs w:val="24"/>
+          <w:highlight w:val="lightGray"/>
+        </w:rPr>
+        <w:t xml:space="preserve"> Ok(clientes.Select(c =&gt;</w:t>
+      </w:r>
+    </w:p>
+    <w:p>
+      <w:pPr>
+        <w:spacing w:beforeLines="0" w:afterLines="0"/>
+        <w:jc w:val="left"/>
+        <w:rPr>
+          <w:rFonts w:hint="default" w:ascii="Cascadia Mono" w:hAnsi="Cascadia Mono" w:eastAsia="Cascadia Mono"/>
+          <w:color w:val="000000"/>
+          <w:sz w:val="19"/>
+          <w:szCs w:val="24"/>
+          <w:highlight w:val="lightGray"/>
+        </w:rPr>
+      </w:pPr>
+      <w:r>
+        <w:rPr>
+          <w:rFonts w:hint="default" w:ascii="Cascadia Mono" w:hAnsi="Cascadia Mono" w:eastAsia="Cascadia Mono"/>
+          <w:color w:val="000000"/>
+          <w:sz w:val="19"/>
+          <w:szCs w:val="24"/>
+          <w:highlight w:val="lightGray"/>
+        </w:rPr>
+        <w:t xml:space="preserve">                </w:t>
+      </w:r>
+      <w:r>
+        <w:rPr>
+          <w:rFonts w:hint="default" w:ascii="Cascadia Mono" w:hAnsi="Cascadia Mono" w:eastAsia="Cascadia Mono"/>
+          <w:color w:val="0000FF"/>
+          <w:sz w:val="19"/>
+          <w:szCs w:val="24"/>
+          <w:highlight w:val="lightGray"/>
+        </w:rPr>
+        <w:t>new</w:t>
+      </w:r>
+      <w:r>
+        <w:rPr>
+          <w:rFonts w:hint="default" w:ascii="Cascadia Mono" w:hAnsi="Cascadia Mono" w:eastAsia="Cascadia Mono"/>
+          <w:color w:val="000000"/>
+          <w:sz w:val="19"/>
+          <w:szCs w:val="24"/>
+          <w:highlight w:val="lightGray"/>
+        </w:rPr>
+        <w:t xml:space="preserve"> </w:t>
+      </w:r>
+      <w:r>
+        <w:rPr>
+          <w:rFonts w:hint="default" w:ascii="Cascadia Mono" w:hAnsi="Cascadia Mono" w:eastAsia="Cascadia Mono"/>
+          <w:color w:val="2B91AF"/>
+          <w:sz w:val="19"/>
+          <w:szCs w:val="24"/>
+          <w:highlight w:val="lightGray"/>
+        </w:rPr>
+        <w:t>ClienteResponse</w:t>
+      </w:r>
+      <w:r>
+        <w:rPr>
+          <w:rFonts w:hint="default" w:ascii="Cascadia Mono" w:hAnsi="Cascadia Mono" w:eastAsia="Cascadia Mono"/>
+          <w:color w:val="000000"/>
+          <w:sz w:val="19"/>
+          <w:szCs w:val="24"/>
+          <w:highlight w:val="lightGray"/>
+        </w:rPr>
+        <w:t>(c.Id.ToString(), c.Nome, c.Email.Value)));</w:t>
+      </w:r>
+    </w:p>
+    <w:p>
+      <w:pPr>
+        <w:spacing w:beforeLines="0" w:afterLines="0"/>
+        <w:jc w:val="left"/>
+        <w:rPr>
+          <w:rFonts w:hint="default" w:ascii="Cascadia Mono" w:hAnsi="Cascadia Mono" w:eastAsia="Cascadia Mono"/>
+          <w:color w:val="000000"/>
+          <w:sz w:val="19"/>
+          <w:szCs w:val="24"/>
+          <w:highlight w:val="lightGray"/>
+        </w:rPr>
+      </w:pPr>
+      <w:r>
+        <w:rPr>
+          <w:rFonts w:hint="default" w:ascii="Cascadia Mono" w:hAnsi="Cascadia Mono" w:eastAsia="Cascadia Mono"/>
+          <w:color w:val="000000"/>
+          <w:sz w:val="19"/>
+          <w:szCs w:val="24"/>
+          <w:highlight w:val="lightGray"/>
+        </w:rPr>
+        <w:t xml:space="preserve">        }</w:t>
+      </w:r>
+    </w:p>
+    <w:p>
+      <w:pPr>
+        <w:spacing w:beforeLines="0" w:afterLines="0"/>
+        <w:jc w:val="left"/>
+        <w:rPr>
+          <w:rFonts w:hint="default" w:ascii="Cascadia Mono" w:hAnsi="Cascadia Mono" w:eastAsia="Cascadia Mono"/>
+          <w:color w:val="000000"/>
+          <w:sz w:val="19"/>
+          <w:szCs w:val="24"/>
+          <w:highlight w:val="lightGray"/>
+        </w:rPr>
+      </w:pPr>
+      <w:r>
+        <w:rPr>
+          <w:rFonts w:hint="default" w:ascii="Cascadia Mono" w:hAnsi="Cascadia Mono" w:eastAsia="Cascadia Mono"/>
+          <w:color w:val="000000"/>
+          <w:sz w:val="19"/>
+          <w:szCs w:val="24"/>
+          <w:highlight w:val="lightGray"/>
+        </w:rPr>
+        <w:t xml:space="preserve">    }</w:t>
+      </w:r>
+    </w:p>
+    <w:p>
+      <w:pPr>
+        <w:ind w:left="0" w:leftChars="0" w:firstLine="0" w:firstLineChars="0"/>
+        <w:jc w:val="left"/>
+        <w:rPr>
+          <w:rFonts w:hint="default" w:ascii="Cascadia Mono" w:hAnsi="Cascadia Mono" w:cs="Cascadia Mono"/>
+          <w:b w:val="0"/>
+          <w:bCs w:val="0"/>
+          <w:sz w:val="22"/>
+          <w:szCs w:val="22"/>
+          <w:highlight w:val="lightGray"/>
+          <w:lang w:val="pt-BR"/>
+        </w:rPr>
+      </w:pPr>
+      <w:r>
+        <w:rPr>
+          <w:rFonts w:hint="default" w:ascii="Cascadia Mono" w:hAnsi="Cascadia Mono" w:eastAsia="Cascadia Mono"/>
+          <w:color w:val="000000"/>
+          <w:sz w:val="19"/>
+          <w:szCs w:val="24"/>
+          <w:highlight w:val="lightGray"/>
+        </w:rPr>
+        <w:t>}</w:t>
+      </w:r>
+    </w:p>
+    <w:p>
+      <w:pPr>
+        <w:ind w:left="0" w:leftChars="0" w:firstLine="0" w:firstLineChars="0"/>
+        <w:jc w:val="left"/>
+        <w:rPr>
+          <w:rFonts w:hint="default" w:ascii="Cascadia Mono" w:hAnsi="Cascadia Mono" w:cs="Cascadia Mono"/>
+          <w:b w:val="0"/>
+          <w:bCs w:val="0"/>
+          <w:sz w:val="22"/>
+          <w:szCs w:val="22"/>
+          <w:lang w:val="pt-BR"/>
+        </w:rPr>
+      </w:pPr>
+    </w:p>
+    <w:p>
+      <w:pPr>
+        <w:ind w:left="0" w:leftChars="0" w:firstLine="0" w:firstLineChars="0"/>
+        <w:jc w:val="left"/>
+        <w:rPr>
+          <w:rFonts w:hint="default" w:ascii="Cascadia Mono" w:hAnsi="Cascadia Mono" w:cs="Cascadia Mono"/>
+          <w:b w:val="0"/>
+          <w:bCs w:val="0"/>
+          <w:sz w:val="22"/>
+          <w:szCs w:val="22"/>
+          <w:lang w:val="pt-BR"/>
+        </w:rPr>
+      </w:pPr>
+    </w:p>
+    <w:p>
+      <w:pPr>
+        <w:ind w:left="0" w:leftChars="0" w:firstLine="0" w:firstLineChars="0"/>
+        <w:jc w:val="left"/>
+        <w:rPr>
+          <w:rFonts w:hint="default" w:ascii="Cascadia Mono" w:hAnsi="Cascadia Mono" w:cs="Cascadia Mono"/>
+          <w:b w:val="0"/>
+          <w:bCs w:val="0"/>
+          <w:sz w:val="22"/>
+          <w:szCs w:val="22"/>
+          <w:lang w:val="pt-BR"/>
+        </w:rPr>
+      </w:pPr>
+      <w:r>
+        <w:rPr>
+          <w:rFonts w:hint="default" w:ascii="Cascadia Mono" w:hAnsi="Cascadia Mono" w:cs="Cascadia Mono"/>
+          <w:b w:val="0"/>
+          <w:bCs w:val="0"/>
+          <w:sz w:val="22"/>
+          <w:szCs w:val="22"/>
+          <w:lang w:val="pt-BR"/>
+        </w:rPr>
+        <w:t>E considerando que a entidade cliente agora tem o campo Estado como um objeto UnidadeFederativa, também temos que mudar seu uso nos arquivos ApiRegistroController e RegistroController</w:t>
+      </w:r>
+    </w:p>
+    <w:p>
+      <w:pPr>
+        <w:ind w:left="0" w:leftChars="0" w:firstLine="0" w:firstLineChars="0"/>
+        <w:jc w:val="left"/>
+        <w:rPr>
+          <w:rFonts w:hint="default" w:ascii="Cascadia Mono" w:hAnsi="Cascadia Mono" w:cs="Cascadia Mono"/>
+          <w:b w:val="0"/>
+          <w:bCs w:val="0"/>
+          <w:sz w:val="22"/>
+          <w:szCs w:val="22"/>
+          <w:lang w:val="pt-BR"/>
+        </w:rPr>
+      </w:pPr>
+    </w:p>
+    <w:p>
+      <w:pPr>
+        <w:ind w:left="0" w:leftChars="0" w:firstLine="0" w:firstLineChars="0"/>
+        <w:jc w:val="left"/>
+        <w:rPr>
+          <w:rFonts w:hint="default" w:ascii="Cascadia Mono" w:hAnsi="Cascadia Mono" w:cs="Cascadia Mono"/>
+          <w:b w:val="0"/>
+          <w:bCs w:val="0"/>
+          <w:sz w:val="22"/>
+          <w:szCs w:val="22"/>
+          <w:lang w:val="pt-BR"/>
+        </w:rPr>
+      </w:pPr>
+      <w:r>
+        <w:rPr>
+          <w:rFonts w:hint="default" w:ascii="Cascadia Mono" w:hAnsi="Cascadia Mono" w:cs="Cascadia Mono"/>
+          <w:b w:val="0"/>
+          <w:bCs w:val="0"/>
+          <w:sz w:val="22"/>
+          <w:szCs w:val="22"/>
+          <w:lang w:val="pt-BR"/>
+        </w:rPr>
+        <w:t>ContainRs.WebApp/Controllers/ApiRegistroController</w:t>
+      </w:r>
+    </w:p>
+    <w:p>
+      <w:pPr>
+        <w:spacing w:beforeLines="0" w:afterLines="0"/>
+        <w:jc w:val="left"/>
+        <w:rPr>
+          <w:rFonts w:hint="default" w:ascii="Cascadia Mono" w:hAnsi="Cascadia Mono" w:eastAsia="Cascadia Mono"/>
+          <w:color w:val="000000"/>
+          <w:sz w:val="19"/>
+          <w:szCs w:val="24"/>
+          <w:highlight w:val="lightGray"/>
+        </w:rPr>
+      </w:pPr>
+      <w:r>
+        <w:rPr>
+          <w:rFonts w:hint="default" w:ascii="Cascadia Mono" w:hAnsi="Cascadia Mono" w:eastAsia="Cascadia Mono"/>
+          <w:color w:val="0000FF"/>
+          <w:sz w:val="19"/>
+          <w:szCs w:val="24"/>
+          <w:highlight w:val="lightGray"/>
+        </w:rPr>
+        <w:t>var</w:t>
+      </w:r>
+      <w:r>
+        <w:rPr>
+          <w:rFonts w:hint="default" w:ascii="Cascadia Mono" w:hAnsi="Cascadia Mono" w:eastAsia="Cascadia Mono"/>
+          <w:color w:val="000000"/>
+          <w:sz w:val="19"/>
+          <w:szCs w:val="24"/>
+          <w:highlight w:val="lightGray"/>
+        </w:rPr>
+        <w:t xml:space="preserve"> useCase = </w:t>
+      </w:r>
+      <w:r>
+        <w:rPr>
+          <w:rFonts w:hint="default" w:ascii="Cascadia Mono" w:hAnsi="Cascadia Mono" w:eastAsia="Cascadia Mono"/>
+          <w:color w:val="0000FF"/>
+          <w:sz w:val="19"/>
+          <w:szCs w:val="24"/>
+          <w:highlight w:val="lightGray"/>
+        </w:rPr>
+        <w:t>new</w:t>
+      </w:r>
+      <w:r>
+        <w:rPr>
+          <w:rFonts w:hint="default" w:ascii="Cascadia Mono" w:hAnsi="Cascadia Mono" w:eastAsia="Cascadia Mono"/>
+          <w:color w:val="000000"/>
+          <w:sz w:val="19"/>
+          <w:szCs w:val="24"/>
+          <w:highlight w:val="lightGray"/>
+        </w:rPr>
+        <w:t xml:space="preserve"> </w:t>
+      </w:r>
+      <w:r>
+        <w:rPr>
+          <w:rFonts w:hint="default" w:ascii="Cascadia Mono" w:hAnsi="Cascadia Mono" w:eastAsia="Cascadia Mono"/>
+          <w:color w:val="2B91AF"/>
+          <w:sz w:val="19"/>
+          <w:szCs w:val="24"/>
+          <w:highlight w:val="lightGray"/>
+        </w:rPr>
+        <w:t>RegistrarCliente</w:t>
+      </w:r>
+      <w:r>
+        <w:rPr>
+          <w:rFonts w:hint="default" w:ascii="Cascadia Mono" w:hAnsi="Cascadia Mono" w:eastAsia="Cascadia Mono"/>
+          <w:color w:val="000000"/>
+          <w:sz w:val="19"/>
+          <w:szCs w:val="24"/>
+          <w:highlight w:val="lightGray"/>
+        </w:rPr>
+        <w:t xml:space="preserve">(context, request.Nome, </w:t>
+      </w:r>
+      <w:r>
+        <w:rPr>
+          <w:rFonts w:hint="default" w:ascii="Cascadia Mono" w:hAnsi="Cascadia Mono" w:eastAsia="Cascadia Mono"/>
+          <w:color w:val="0000FF"/>
+          <w:sz w:val="19"/>
+          <w:szCs w:val="24"/>
+          <w:highlight w:val="lightGray"/>
+        </w:rPr>
+        <w:t>new</w:t>
+      </w:r>
+      <w:r>
+        <w:rPr>
+          <w:rFonts w:hint="default" w:ascii="Cascadia Mono" w:hAnsi="Cascadia Mono" w:eastAsia="Cascadia Mono"/>
+          <w:color w:val="000000"/>
+          <w:sz w:val="19"/>
+          <w:szCs w:val="24"/>
+          <w:highlight w:val="lightGray"/>
+        </w:rPr>
+        <w:t xml:space="preserve"> </w:t>
+      </w:r>
+      <w:r>
+        <w:rPr>
+          <w:rFonts w:hint="default" w:ascii="Cascadia Mono" w:hAnsi="Cascadia Mono" w:eastAsia="Cascadia Mono"/>
+          <w:color w:val="2B91AF"/>
+          <w:sz w:val="19"/>
+          <w:szCs w:val="24"/>
+          <w:highlight w:val="lightGray"/>
+        </w:rPr>
+        <w:t>Email</w:t>
+      </w:r>
+      <w:r>
+        <w:rPr>
+          <w:rFonts w:hint="default" w:ascii="Cascadia Mono" w:hAnsi="Cascadia Mono" w:eastAsia="Cascadia Mono"/>
+          <w:color w:val="000000"/>
+          <w:sz w:val="19"/>
+          <w:szCs w:val="24"/>
+          <w:highlight w:val="lightGray"/>
+        </w:rPr>
+        <w:t>(request.Email),</w:t>
+      </w:r>
+    </w:p>
+    <w:p>
+      <w:pPr>
+        <w:spacing w:beforeLines="0" w:afterLines="0"/>
+        <w:jc w:val="left"/>
+        <w:rPr>
+          <w:rFonts w:hint="default" w:ascii="Cascadia Mono" w:hAnsi="Cascadia Mono" w:eastAsia="Cascadia Mono"/>
+          <w:color w:val="000000"/>
+          <w:sz w:val="19"/>
+          <w:szCs w:val="24"/>
+          <w:highlight w:val="lightGray"/>
+        </w:rPr>
+      </w:pPr>
+      <w:r>
+        <w:rPr>
+          <w:rFonts w:hint="default" w:ascii="Cascadia Mono" w:hAnsi="Cascadia Mono" w:eastAsia="Cascadia Mono"/>
+          <w:color w:val="000000"/>
+          <w:sz w:val="19"/>
+          <w:szCs w:val="24"/>
+          <w:highlight w:val="lightGray"/>
+        </w:rPr>
+        <w:t xml:space="preserve">                               request.CPF, request.Celular, request.CEP,</w:t>
+      </w:r>
+    </w:p>
+    <w:p>
+      <w:pPr>
+        <w:spacing w:beforeLines="0" w:afterLines="0"/>
+        <w:jc w:val="left"/>
+        <w:rPr>
+          <w:rFonts w:hint="default" w:ascii="Cascadia Mono" w:hAnsi="Cascadia Mono" w:eastAsia="Cascadia Mono"/>
+          <w:color w:val="000000"/>
+          <w:sz w:val="19"/>
+          <w:szCs w:val="24"/>
+          <w:highlight w:val="lightGray"/>
+        </w:rPr>
+      </w:pPr>
+      <w:r>
+        <w:rPr>
+          <w:rFonts w:hint="default" w:ascii="Cascadia Mono" w:hAnsi="Cascadia Mono" w:eastAsia="Cascadia Mono"/>
+          <w:color w:val="000000"/>
+          <w:sz w:val="19"/>
+          <w:szCs w:val="24"/>
+          <w:highlight w:val="lightGray"/>
+        </w:rPr>
+        <w:t xml:space="preserve">                               request.Rua, request.Numero, request.Complemento,</w:t>
+      </w:r>
+    </w:p>
+    <w:p>
+      <w:pPr>
+        <w:spacing w:beforeLines="0" w:afterLines="0"/>
+        <w:jc w:val="left"/>
+        <w:rPr>
+          <w:rFonts w:hint="default" w:ascii="Cascadia Mono" w:hAnsi="Cascadia Mono" w:eastAsia="Cascadia Mono"/>
+          <w:color w:val="000000"/>
+          <w:sz w:val="19"/>
+          <w:szCs w:val="24"/>
+          <w:highlight w:val="lightGray"/>
+        </w:rPr>
+      </w:pPr>
+      <w:r>
+        <w:rPr>
+          <w:rFonts w:hint="default" w:ascii="Cascadia Mono" w:hAnsi="Cascadia Mono" w:eastAsia="Cascadia Mono"/>
+          <w:color w:val="000000"/>
+          <w:sz w:val="19"/>
+          <w:szCs w:val="24"/>
+          <w:highlight w:val="lightGray"/>
+        </w:rPr>
+        <w:t xml:space="preserve">                               request.Bairro, request.Municipio, </w:t>
+      </w:r>
+      <w:r>
+        <w:rPr>
+          <w:rFonts w:hint="default" w:ascii="Cascadia Mono" w:hAnsi="Cascadia Mono" w:eastAsia="Cascadia Mono"/>
+          <w:color w:val="2B91AF"/>
+          <w:sz w:val="19"/>
+          <w:szCs w:val="24"/>
+          <w:highlight w:val="lightGray"/>
+        </w:rPr>
+        <w:t>UfStringConverter</w:t>
+      </w:r>
+      <w:r>
+        <w:rPr>
+          <w:rFonts w:hint="default" w:ascii="Cascadia Mono" w:hAnsi="Cascadia Mono" w:eastAsia="Cascadia Mono"/>
+          <w:color w:val="000000"/>
+          <w:sz w:val="19"/>
+          <w:szCs w:val="24"/>
+          <w:highlight w:val="lightGray"/>
+        </w:rPr>
+        <w:t>.From(request.Estado));</w:t>
+      </w:r>
+    </w:p>
+    <w:p>
+      <w:pPr>
+        <w:ind w:left="0" w:leftChars="0" w:firstLine="0" w:firstLineChars="0"/>
+        <w:jc w:val="left"/>
+        <w:rPr>
+          <w:rFonts w:hint="default" w:ascii="Cascadia Mono" w:hAnsi="Cascadia Mono" w:cs="Cascadia Mono"/>
+          <w:b w:val="0"/>
+          <w:bCs w:val="0"/>
+          <w:sz w:val="22"/>
+          <w:szCs w:val="22"/>
+          <w:highlight w:val="lightGray"/>
+          <w:lang w:val="pt-BR"/>
+        </w:rPr>
+      </w:pPr>
+      <w:r>
+        <w:rPr>
+          <w:rFonts w:hint="default" w:ascii="Cascadia Mono" w:hAnsi="Cascadia Mono" w:eastAsia="Cascadia Mono"/>
+          <w:color w:val="000000"/>
+          <w:sz w:val="19"/>
+          <w:szCs w:val="24"/>
+          <w:highlight w:val="lightGray"/>
+        </w:rPr>
+        <w:t xml:space="preserve">                             </w:t>
+      </w:r>
+      <w:r>
+        <w:rPr>
+          <w:rFonts w:hint="default" w:ascii="Cascadia Mono" w:hAnsi="Cascadia Mono" w:eastAsia="Cascadia Mono"/>
+          <w:color w:val="008000"/>
+          <w:sz w:val="19"/>
+          <w:szCs w:val="24"/>
+          <w:highlight w:val="lightGray"/>
+        </w:rPr>
+        <w:t>//request.Bairro, request.Municipio, request.Estado);</w:t>
+      </w:r>
+    </w:p>
+    <w:p>
+      <w:pPr>
+        <w:ind w:left="0" w:leftChars="0" w:firstLine="0" w:firstLineChars="0"/>
+        <w:jc w:val="left"/>
+        <w:rPr>
+          <w:rFonts w:hint="default" w:ascii="Cascadia Mono" w:hAnsi="Cascadia Mono" w:cs="Cascadia Mono"/>
+          <w:b w:val="0"/>
+          <w:bCs w:val="0"/>
+          <w:sz w:val="22"/>
+          <w:szCs w:val="22"/>
+          <w:lang w:val="pt-BR"/>
+        </w:rPr>
+      </w:pPr>
+    </w:p>
+    <w:p>
+      <w:pPr>
+        <w:ind w:left="0" w:leftChars="0" w:firstLine="0" w:firstLineChars="0"/>
+        <w:jc w:val="left"/>
+        <w:rPr>
+          <w:rFonts w:hint="default" w:ascii="Cascadia Mono" w:hAnsi="Cascadia Mono" w:cs="Cascadia Mono"/>
+          <w:b w:val="0"/>
+          <w:bCs w:val="0"/>
+          <w:sz w:val="22"/>
+          <w:szCs w:val="22"/>
+          <w:lang w:val="pt-BR"/>
+        </w:rPr>
+      </w:pPr>
+      <w:r>
+        <w:rPr>
+          <w:rFonts w:hint="default" w:ascii="Cascadia Mono" w:hAnsi="Cascadia Mono" w:cs="Cascadia Mono"/>
+          <w:b w:val="0"/>
+          <w:bCs w:val="0"/>
+          <w:sz w:val="22"/>
+          <w:szCs w:val="22"/>
+          <w:lang w:val="pt-BR"/>
+        </w:rPr>
+        <w:t>ContainRs.WebApp/Controllers/RegistroController</w:t>
+      </w:r>
+    </w:p>
+    <w:p>
+      <w:pPr>
+        <w:spacing w:beforeLines="0" w:afterLines="0"/>
+        <w:jc w:val="left"/>
+        <w:rPr>
+          <w:rFonts w:hint="default" w:ascii="Cascadia Mono" w:hAnsi="Cascadia Mono" w:eastAsia="Cascadia Mono"/>
+          <w:color w:val="000000"/>
+          <w:sz w:val="19"/>
+          <w:szCs w:val="24"/>
+          <w:highlight w:val="lightGray"/>
+        </w:rPr>
+      </w:pPr>
+      <w:r>
+        <w:rPr>
+          <w:rFonts w:hint="default" w:ascii="Cascadia Mono" w:hAnsi="Cascadia Mono" w:eastAsia="Cascadia Mono"/>
+          <w:color w:val="0000FF"/>
+          <w:sz w:val="19"/>
+          <w:szCs w:val="24"/>
+          <w:highlight w:val="lightGray"/>
+        </w:rPr>
+        <w:t>var</w:t>
+      </w:r>
+      <w:r>
+        <w:rPr>
+          <w:rFonts w:hint="default" w:ascii="Cascadia Mono" w:hAnsi="Cascadia Mono" w:eastAsia="Cascadia Mono"/>
+          <w:color w:val="000000"/>
+          <w:sz w:val="19"/>
+          <w:szCs w:val="24"/>
+          <w:highlight w:val="lightGray"/>
+        </w:rPr>
+        <w:t xml:space="preserve"> useCase = </w:t>
+      </w:r>
+      <w:r>
+        <w:rPr>
+          <w:rFonts w:hint="default" w:ascii="Cascadia Mono" w:hAnsi="Cascadia Mono" w:eastAsia="Cascadia Mono"/>
+          <w:color w:val="0000FF"/>
+          <w:sz w:val="19"/>
+          <w:szCs w:val="24"/>
+          <w:highlight w:val="lightGray"/>
+        </w:rPr>
+        <w:t>new</w:t>
+      </w:r>
+      <w:r>
+        <w:rPr>
+          <w:rFonts w:hint="default" w:ascii="Cascadia Mono" w:hAnsi="Cascadia Mono" w:eastAsia="Cascadia Mono"/>
+          <w:color w:val="000000"/>
+          <w:sz w:val="19"/>
+          <w:szCs w:val="24"/>
+          <w:highlight w:val="lightGray"/>
+        </w:rPr>
+        <w:t xml:space="preserve"> </w:t>
+      </w:r>
+      <w:r>
+        <w:rPr>
+          <w:rFonts w:hint="default" w:ascii="Cascadia Mono" w:hAnsi="Cascadia Mono" w:eastAsia="Cascadia Mono"/>
+          <w:color w:val="2B91AF"/>
+          <w:sz w:val="19"/>
+          <w:szCs w:val="24"/>
+          <w:highlight w:val="lightGray"/>
+        </w:rPr>
+        <w:t>RegistrarCliente</w:t>
+      </w:r>
+      <w:r>
+        <w:rPr>
+          <w:rFonts w:hint="default" w:ascii="Cascadia Mono" w:hAnsi="Cascadia Mono" w:eastAsia="Cascadia Mono"/>
+          <w:color w:val="000000"/>
+          <w:sz w:val="19"/>
+          <w:szCs w:val="24"/>
+          <w:highlight w:val="lightGray"/>
+        </w:rPr>
+        <w:t xml:space="preserve">(context, form.Nome, </w:t>
+      </w:r>
+      <w:r>
+        <w:rPr>
+          <w:rFonts w:hint="default" w:ascii="Cascadia Mono" w:hAnsi="Cascadia Mono" w:eastAsia="Cascadia Mono"/>
+          <w:color w:val="0000FF"/>
+          <w:sz w:val="19"/>
+          <w:szCs w:val="24"/>
+          <w:highlight w:val="lightGray"/>
+        </w:rPr>
+        <w:t>new</w:t>
+      </w:r>
+      <w:r>
+        <w:rPr>
+          <w:rFonts w:hint="default" w:ascii="Cascadia Mono" w:hAnsi="Cascadia Mono" w:eastAsia="Cascadia Mono"/>
+          <w:color w:val="000000"/>
+          <w:sz w:val="19"/>
+          <w:szCs w:val="24"/>
+          <w:highlight w:val="lightGray"/>
+        </w:rPr>
+        <w:t xml:space="preserve"> </w:t>
+      </w:r>
+      <w:r>
+        <w:rPr>
+          <w:rFonts w:hint="default" w:ascii="Cascadia Mono" w:hAnsi="Cascadia Mono" w:eastAsia="Cascadia Mono"/>
+          <w:color w:val="2B91AF"/>
+          <w:sz w:val="19"/>
+          <w:szCs w:val="24"/>
+          <w:highlight w:val="lightGray"/>
+        </w:rPr>
+        <w:t>Email</w:t>
+      </w:r>
+      <w:r>
+        <w:rPr>
+          <w:rFonts w:hint="default" w:ascii="Cascadia Mono" w:hAnsi="Cascadia Mono" w:eastAsia="Cascadia Mono"/>
+          <w:color w:val="000000"/>
+          <w:sz w:val="19"/>
+          <w:szCs w:val="24"/>
+          <w:highlight w:val="lightGray"/>
+        </w:rPr>
+        <w:t>(form.Email),</w:t>
+      </w:r>
+    </w:p>
+    <w:p>
+      <w:pPr>
+        <w:spacing w:beforeLines="0" w:afterLines="0"/>
+        <w:jc w:val="left"/>
+        <w:rPr>
+          <w:rFonts w:hint="default" w:ascii="Cascadia Mono" w:hAnsi="Cascadia Mono" w:eastAsia="Cascadia Mono"/>
+          <w:color w:val="000000"/>
+          <w:sz w:val="19"/>
+          <w:szCs w:val="24"/>
+          <w:highlight w:val="lightGray"/>
+        </w:rPr>
+      </w:pPr>
+      <w:r>
+        <w:rPr>
+          <w:rFonts w:hint="default" w:ascii="Cascadia Mono" w:hAnsi="Cascadia Mono" w:eastAsia="Cascadia Mono"/>
+          <w:color w:val="000000"/>
+          <w:sz w:val="19"/>
+          <w:szCs w:val="24"/>
+          <w:highlight w:val="lightGray"/>
+        </w:rPr>
+        <w:t xml:space="preserve">                                   form.CPF, form.Celular, form.CEP,</w:t>
+      </w:r>
+    </w:p>
+    <w:p>
+      <w:pPr>
+        <w:spacing w:beforeLines="0" w:afterLines="0"/>
+        <w:jc w:val="left"/>
+        <w:rPr>
+          <w:rFonts w:hint="default" w:ascii="Cascadia Mono" w:hAnsi="Cascadia Mono" w:eastAsia="Cascadia Mono"/>
+          <w:color w:val="000000"/>
+          <w:sz w:val="19"/>
+          <w:szCs w:val="24"/>
+          <w:highlight w:val="lightGray"/>
+        </w:rPr>
+      </w:pPr>
+      <w:r>
+        <w:rPr>
+          <w:rFonts w:hint="default" w:ascii="Cascadia Mono" w:hAnsi="Cascadia Mono" w:eastAsia="Cascadia Mono"/>
+          <w:color w:val="000000"/>
+          <w:sz w:val="19"/>
+          <w:szCs w:val="24"/>
+          <w:highlight w:val="lightGray"/>
+        </w:rPr>
+        <w:t xml:space="preserve">                                   form.Rua, form.Numero, form.Complemento,</w:t>
+      </w:r>
+    </w:p>
+    <w:p>
+      <w:pPr>
+        <w:spacing w:beforeLines="0" w:afterLines="0"/>
+        <w:jc w:val="left"/>
+        <w:rPr>
+          <w:rFonts w:hint="default" w:ascii="Cascadia Mono" w:hAnsi="Cascadia Mono" w:eastAsia="Cascadia Mono"/>
+          <w:color w:val="000000"/>
+          <w:sz w:val="19"/>
+          <w:szCs w:val="24"/>
+          <w:highlight w:val="lightGray"/>
+        </w:rPr>
+      </w:pPr>
+      <w:r>
+        <w:rPr>
+          <w:rFonts w:hint="default" w:ascii="Cascadia Mono" w:hAnsi="Cascadia Mono" w:eastAsia="Cascadia Mono"/>
+          <w:color w:val="000000"/>
+          <w:sz w:val="19"/>
+          <w:szCs w:val="24"/>
+          <w:highlight w:val="lightGray"/>
+        </w:rPr>
+        <w:t xml:space="preserve">                                   form.</w:t>
+      </w:r>
+      <w:r>
+        <w:rPr>
+          <w:rFonts w:hint="default" w:ascii="Cascadia Mono" w:hAnsi="Cascadia Mono" w:eastAsia="Cascadia Mono"/>
+          <w:color w:val="0000FF"/>
+          <w:sz w:val="19"/>
+          <w:szCs w:val="24"/>
+          <w:highlight w:val="lightGray"/>
+        </w:rPr>
+        <w:t>Bairro</w:t>
+      </w:r>
+      <w:r>
+        <w:rPr>
+          <w:rFonts w:hint="default" w:ascii="Cascadia Mono" w:hAnsi="Cascadia Mono" w:eastAsia="Cascadia Mono"/>
+          <w:color w:val="000000"/>
+          <w:sz w:val="19"/>
+          <w:szCs w:val="24"/>
+          <w:highlight w:val="lightGray"/>
+        </w:rPr>
+        <w:t xml:space="preserve">, form.Municipio, </w:t>
+      </w:r>
+      <w:r>
+        <w:rPr>
+          <w:rFonts w:hint="default" w:ascii="Cascadia Mono" w:hAnsi="Cascadia Mono" w:eastAsia="Cascadia Mono"/>
+          <w:color w:val="2B91AF"/>
+          <w:sz w:val="19"/>
+          <w:szCs w:val="24"/>
+          <w:highlight w:val="lightGray"/>
+        </w:rPr>
+        <w:t>UfStringConverter</w:t>
+      </w:r>
+      <w:r>
+        <w:rPr>
+          <w:rFonts w:hint="default" w:ascii="Cascadia Mono" w:hAnsi="Cascadia Mono" w:eastAsia="Cascadia Mono"/>
+          <w:color w:val="000000"/>
+          <w:sz w:val="19"/>
+          <w:szCs w:val="24"/>
+          <w:highlight w:val="lightGray"/>
+        </w:rPr>
+        <w:t>.From(form.Estado));</w:t>
+      </w:r>
+    </w:p>
+    <w:p>
+      <w:pPr>
+        <w:ind w:left="0" w:leftChars="0" w:firstLine="0" w:firstLineChars="0"/>
+        <w:jc w:val="left"/>
+        <w:rPr>
+          <w:rFonts w:hint="default" w:ascii="Cascadia Mono" w:hAnsi="Cascadia Mono" w:cs="Cascadia Mono"/>
+          <w:b w:val="0"/>
+          <w:bCs w:val="0"/>
+          <w:sz w:val="22"/>
+          <w:szCs w:val="22"/>
+          <w:highlight w:val="lightGray"/>
+          <w:lang w:val="pt-BR"/>
+        </w:rPr>
+      </w:pPr>
+      <w:r>
+        <w:rPr>
+          <w:rFonts w:hint="default" w:ascii="Cascadia Mono" w:hAnsi="Cascadia Mono" w:eastAsia="Cascadia Mono"/>
+          <w:color w:val="000000"/>
+          <w:sz w:val="19"/>
+          <w:szCs w:val="24"/>
+          <w:highlight w:val="lightGray"/>
+        </w:rPr>
+        <w:t xml:space="preserve">                                 </w:t>
+      </w:r>
+      <w:r>
+        <w:rPr>
+          <w:rFonts w:hint="default" w:ascii="Cascadia Mono" w:hAnsi="Cascadia Mono" w:eastAsia="Cascadia Mono"/>
+          <w:color w:val="008000"/>
+          <w:sz w:val="19"/>
+          <w:szCs w:val="24"/>
+          <w:highlight w:val="lightGray"/>
+        </w:rPr>
+        <w:t>//form.Bairro, form.Municipio, form.Estado);</w:t>
+      </w:r>
+    </w:p>
+    <w:p>
+      <w:pPr>
+        <w:ind w:left="0" w:leftChars="0" w:firstLine="0" w:firstLineChars="0"/>
+        <w:jc w:val="left"/>
+        <w:rPr>
+          <w:rFonts w:hint="default" w:ascii="Cascadia Mono" w:hAnsi="Cascadia Mono" w:cs="Cascadia Mono"/>
+          <w:b w:val="0"/>
+          <w:bCs w:val="0"/>
+          <w:sz w:val="22"/>
+          <w:szCs w:val="22"/>
+          <w:lang w:val="pt-BR"/>
+        </w:rPr>
+      </w:pPr>
+    </w:p>
+    <w:p>
+      <w:pPr>
+        <w:ind w:left="0" w:leftChars="0" w:firstLine="0" w:firstLineChars="0"/>
+        <w:jc w:val="left"/>
+        <w:rPr>
+          <w:rFonts w:hint="default" w:ascii="Cascadia Mono" w:hAnsi="Cascadia Mono" w:cs="Cascadia Mono"/>
+          <w:b w:val="0"/>
+          <w:bCs w:val="0"/>
+          <w:sz w:val="22"/>
+          <w:szCs w:val="22"/>
+          <w:lang w:val="pt-BR"/>
+        </w:rPr>
+      </w:pPr>
+      <w:r>
+        <w:rPr>
+          <w:rFonts w:hint="default" w:ascii="Cascadia Mono" w:hAnsi="Cascadia Mono" w:cs="Cascadia Mono"/>
+          <w:b w:val="0"/>
+          <w:bCs w:val="0"/>
+          <w:sz w:val="22"/>
+          <w:szCs w:val="22"/>
+          <w:lang w:val="pt-BR"/>
+        </w:rPr>
+        <w:t>Agora, pelo postman, acessando a url de consulta de clientes, pelo GET e passando o parâmetro estado=ES, conseguimos consultar todos clientes cujo estado é ES.</w:t>
+      </w:r>
+    </w:p>
+    <w:p>
+      <w:pPr>
+        <w:ind w:left="0" w:leftChars="0" w:firstLine="0" w:firstLineChars="0"/>
+        <w:jc w:val="left"/>
+        <w:rPr>
+          <w:rFonts w:hint="default" w:ascii="Cascadia Mono" w:hAnsi="Cascadia Mono" w:cs="Cascadia Mono"/>
+          <w:b w:val="0"/>
+          <w:bCs w:val="0"/>
+          <w:sz w:val="22"/>
+          <w:szCs w:val="22"/>
+          <w:lang w:val="pt-BR"/>
+        </w:rPr>
+      </w:pPr>
+      <w:r>
+        <w:rPr>
+          <w:rFonts w:ascii="Segoe UI" w:hAnsi="Segoe UI" w:eastAsia="Segoe UI" w:cs="Segoe UI"/>
+          <w:i w:val="0"/>
+          <w:iCs w:val="0"/>
+          <w:caps w:val="0"/>
+          <w:color w:val="FFFFFF"/>
+          <w:spacing w:val="0"/>
+          <w:sz w:val="18"/>
+          <w:szCs w:val="18"/>
+          <w:shd w:val="clear" w:fill="212121"/>
+        </w:rPr>
+        <w:t>https://localhost:7035/api/clientes?estado=ES</w:t>
+      </w:r>
+    </w:p>
+    <w:p>
+      <w:pPr>
+        <w:ind w:left="0" w:leftChars="0" w:firstLine="0" w:firstLineChars="0"/>
+        <w:jc w:val="left"/>
+        <w:rPr>
+          <w:rFonts w:hint="default" w:ascii="Cascadia Mono" w:hAnsi="Cascadia Mono" w:cs="Cascadia Mono"/>
+          <w:b w:val="0"/>
+          <w:bCs w:val="0"/>
+          <w:sz w:val="22"/>
+          <w:szCs w:val="22"/>
+          <w:lang w:val="pt-BR"/>
+        </w:rPr>
+      </w:pPr>
+    </w:p>
+    <w:p>
+      <w:pPr>
+        <w:ind w:left="0" w:leftChars="0" w:firstLine="0" w:firstLineChars="0"/>
+        <w:jc w:val="left"/>
+        <w:rPr>
+          <w:rFonts w:hint="default" w:ascii="Cascadia Mono" w:hAnsi="Cascadia Mono" w:cs="Cascadia Mono"/>
+          <w:b w:val="0"/>
+          <w:bCs w:val="0"/>
+          <w:sz w:val="22"/>
+          <w:szCs w:val="22"/>
+          <w:lang w:val="pt-BR"/>
+        </w:rPr>
+      </w:pPr>
+      <w:r>
+        <w:rPr>
+          <w:rFonts w:hint="default" w:ascii="Cascadia Mono" w:hAnsi="Cascadia Mono" w:cs="Cascadia Mono"/>
+          <w:b w:val="0"/>
+          <w:bCs w:val="0"/>
+          <w:sz w:val="22"/>
+          <w:szCs w:val="22"/>
+          <w:lang w:val="pt-BR"/>
+        </w:rPr>
+        <w:t>E como configuramos o retorno do método GetAsync para usar o record ClientResponse, para cada cliente é mostrado apenas o id, nome e email, o que é um comportamento esperado da camada de interface (receber os dados do mundo externo, fazer comunicação com o sistema e devolver os dados tratados).</w:t>
+      </w:r>
       <w:bookmarkStart w:id="0" w:name="_GoBack"/>
       <w:bookmarkEnd w:id="0"/>
-    </w:p>
-    <w:p>
-      <w:pPr>
-        <w:ind w:left="0" w:leftChars="0" w:firstLine="0" w:firstLineChars="0"/>
-        <w:jc w:val="left"/>
-        <w:rPr>
-          <w:rFonts w:hint="default" w:ascii="Cascadia Mono" w:hAnsi="Cascadia Mono" w:cs="Cascadia Mono"/>
-          <w:b w:val="0"/>
-          <w:bCs w:val="0"/>
-          <w:sz w:val="22"/>
-          <w:szCs w:val="22"/>
-          <w:lang w:val="pt-BR"/>
-        </w:rPr>
-      </w:pPr>
-    </w:p>
-    <w:p>
-      <w:pPr>
-        <w:ind w:left="0" w:leftChars="0" w:firstLine="0" w:firstLineChars="0"/>
-        <w:jc w:val="left"/>
-        <w:rPr>
-          <w:rFonts w:hint="default" w:ascii="Cascadia Mono" w:hAnsi="Cascadia Mono" w:cs="Cascadia Mono"/>
-          <w:b w:val="0"/>
-          <w:bCs w:val="0"/>
-          <w:sz w:val="22"/>
-          <w:szCs w:val="22"/>
-          <w:lang w:val="pt-BR"/>
-        </w:rPr>
-      </w:pPr>
     </w:p>
     <w:p>
       <w:pPr>

</xml_diff>

<commit_message>
Update Readme and Notes
</commit_message>
<xml_diff>
--- a/Notes.docx
+++ b/Notes.docx
@@ -533,7 +533,7 @@
           <w:szCs w:val="22"/>
           <w:lang w:val="pt-BR"/>
         </w:rPr>
-        <w:t>Adicionar campo nascimento em Views/Registro/Index.cshtml</w:t>
+        <w:t xml:space="preserve">Adicionar campo nascimento em Views/Registro/Index.cshtml  </w:t>
       </w:r>
     </w:p>
     <w:p>
@@ -554,7 +554,7 @@
           <w:szCs w:val="22"/>
           <w:lang w:val="pt-BR"/>
         </w:rPr>
-        <w:t>Abaixo da tag div Nome</w:t>
+        <w:t xml:space="preserve">Abaixo da tag div Nome  </w:t>
       </w:r>
     </w:p>
     <w:p>
@@ -1130,7 +1130,7 @@
           <w:szCs w:val="22"/>
           <w:lang w:val="pt-BR"/>
         </w:rPr>
-        <w:t>Adicionar propriedade Nascimento em Models/RegistroViewModel</w:t>
+        <w:t xml:space="preserve">Adicionar propriedade Nascimento em Models/RegistroViewModel  </w:t>
       </w:r>
     </w:p>
     <w:p>
@@ -1151,7 +1151,7 @@
           <w:szCs w:val="22"/>
           <w:lang w:val="pt-BR"/>
         </w:rPr>
-        <w:t>Abaixo da propriedade Nome</w:t>
+        <w:t xml:space="preserve">Abaixo da propriedade Nome  </w:t>
       </w:r>
     </w:p>
     <w:p>
@@ -1466,7 +1466,7 @@
           <w:szCs w:val="22"/>
           <w:lang w:val="pt-BR"/>
         </w:rPr>
-        <w:t>Inserir a lógica de negar o registro caso a idade seja &lt; 18 no método CreateAsync em Controlleres/RegistroController</w:t>
+        <w:t xml:space="preserve">Inserir a lógica de negar o registro caso a idade seja &lt; 18 no método CreateAsync em Controlleres/RegistroController  </w:t>
       </w:r>
     </w:p>
     <w:p>
@@ -1802,6 +1802,7 @@
           <w:rFonts w:hint="default" w:ascii="Cascadia Mono" w:hAnsi="Cascadia Mono" w:cs="Cascadia Mono"/>
           <w:sz w:val="22"/>
           <w:szCs w:val="22"/>
+          <w:lang w:val="pt-BR"/>
         </w:rPr>
       </w:pPr>
       <w:r>
@@ -1812,22 +1813,32 @@
         </w:rPr>
         <w:t>O padrão MVC (Model-View-Controller) é uma das arquiteturas de software mais populares, especialmente no desenvolvimento de aplicações web. Ele foi introduzido como uma forma de separar responsabilidades dentro de uma aplicação, permitindo que desenvolvedores organizem código de forma modular e mantenham uma clara distinção entre a lógica de negócios, a apresentação e o controle das ações do usuário.</w:t>
       </w:r>
-    </w:p>
-    <w:p>
-      <w:pPr>
-        <w:rPr>
-          <w:rFonts w:hint="default" w:ascii="Cascadia Mono" w:hAnsi="Cascadia Mono" w:cs="Cascadia Mono"/>
-          <w:sz w:val="22"/>
-          <w:szCs w:val="22"/>
-        </w:rPr>
-      </w:pPr>
-    </w:p>
-    <w:p>
-      <w:pPr>
-        <w:rPr>
-          <w:rFonts w:hint="default" w:ascii="Cascadia Mono" w:hAnsi="Cascadia Mono" w:cs="Cascadia Mono"/>
-          <w:sz w:val="22"/>
-          <w:szCs w:val="22"/>
+      <w:r>
+        <w:rPr>
+          <w:rFonts w:hint="default" w:ascii="Cascadia Mono" w:hAnsi="Cascadia Mono" w:cs="Cascadia Mono"/>
+          <w:sz w:val="22"/>
+          <w:szCs w:val="22"/>
+          <w:lang w:val="pt-BR"/>
+        </w:rPr>
+        <w:t xml:space="preserve">  </w:t>
+      </w:r>
+    </w:p>
+    <w:p>
+      <w:pPr>
+        <w:rPr>
+          <w:rFonts w:hint="default" w:ascii="Cascadia Mono" w:hAnsi="Cascadia Mono" w:cs="Cascadia Mono"/>
+          <w:sz w:val="22"/>
+          <w:szCs w:val="22"/>
+        </w:rPr>
+      </w:pPr>
+    </w:p>
+    <w:p>
+      <w:pPr>
+        <w:rPr>
+          <w:rFonts w:hint="default" w:ascii="Cascadia Mono" w:hAnsi="Cascadia Mono" w:cs="Cascadia Mono"/>
+          <w:sz w:val="22"/>
+          <w:szCs w:val="22"/>
+          <w:lang w:val="pt-BR"/>
         </w:rPr>
       </w:pPr>
       <w:r>
@@ -1838,22 +1849,32 @@
         </w:rPr>
         <w:t>O MVC foi inicialmente introduzido por Trygve Reenskaug em 1978, e sua principal motivação foi facilitar o desenvolvimento e a manutenção de sistemas complexos, garantindo maior reutilização de código e melhor separação de interesses.</w:t>
       </w:r>
-    </w:p>
-    <w:p>
-      <w:pPr>
-        <w:rPr>
-          <w:rFonts w:hint="default" w:ascii="Cascadia Mono" w:hAnsi="Cascadia Mono" w:cs="Cascadia Mono"/>
-          <w:sz w:val="22"/>
-          <w:szCs w:val="22"/>
-        </w:rPr>
-      </w:pPr>
-    </w:p>
-    <w:p>
-      <w:pPr>
-        <w:rPr>
-          <w:rFonts w:hint="default" w:ascii="Cascadia Mono" w:hAnsi="Cascadia Mono" w:cs="Cascadia Mono"/>
-          <w:sz w:val="22"/>
-          <w:szCs w:val="22"/>
+      <w:r>
+        <w:rPr>
+          <w:rFonts w:hint="default" w:ascii="Cascadia Mono" w:hAnsi="Cascadia Mono" w:cs="Cascadia Mono"/>
+          <w:sz w:val="22"/>
+          <w:szCs w:val="22"/>
+          <w:lang w:val="pt-BR"/>
+        </w:rPr>
+        <w:t xml:space="preserve">  </w:t>
+      </w:r>
+    </w:p>
+    <w:p>
+      <w:pPr>
+        <w:rPr>
+          <w:rFonts w:hint="default" w:ascii="Cascadia Mono" w:hAnsi="Cascadia Mono" w:cs="Cascadia Mono"/>
+          <w:sz w:val="22"/>
+          <w:szCs w:val="22"/>
+        </w:rPr>
+      </w:pPr>
+    </w:p>
+    <w:p>
+      <w:pPr>
+        <w:rPr>
+          <w:rFonts w:hint="default" w:ascii="Cascadia Mono" w:hAnsi="Cascadia Mono" w:cs="Cascadia Mono"/>
+          <w:sz w:val="22"/>
+          <w:szCs w:val="22"/>
+          <w:lang w:val="pt-BR"/>
         </w:rPr>
       </w:pPr>
       <w:r>
@@ -1864,13 +1885,23 @@
         </w:rPr>
         <w:t>Dois fatores principais impulsionaram a popularização do MVC a partir dos anos 90 e 2000 foram a adoção abrangente da programação orientada a objetos e o aumento da utilização de aplicações Web em novos projetos.</w:t>
       </w:r>
-    </w:p>
-    <w:p>
-      <w:pPr>
-        <w:rPr>
-          <w:rFonts w:hint="default" w:ascii="Cascadia Mono" w:hAnsi="Cascadia Mono" w:cs="Cascadia Mono"/>
-          <w:sz w:val="22"/>
-          <w:szCs w:val="22"/>
+      <w:r>
+        <w:rPr>
+          <w:rFonts w:hint="default" w:ascii="Cascadia Mono" w:hAnsi="Cascadia Mono" w:cs="Cascadia Mono"/>
+          <w:sz w:val="22"/>
+          <w:szCs w:val="22"/>
+          <w:lang w:val="pt-BR"/>
+        </w:rPr>
+        <w:t xml:space="preserve">  </w:t>
+      </w:r>
+    </w:p>
+    <w:p>
+      <w:pPr>
+        <w:rPr>
+          <w:rFonts w:hint="default" w:ascii="Cascadia Mono" w:hAnsi="Cascadia Mono" w:cs="Cascadia Mono"/>
+          <w:sz w:val="22"/>
+          <w:szCs w:val="22"/>
+          <w:lang w:val="pt-BR"/>
         </w:rPr>
       </w:pPr>
       <w:r>
@@ -1881,22 +1912,32 @@
         </w:rPr>
         <w:t>Frameworks como Spring MVC, Ruby on Rails e ASP.NET MVC incorporaram o modelo de arquitetura em suas abordagens, fazendo com que o padrão fosse uma escolha comum na construção de aplicações web, ajudando desenvolvedores a estruturar seus projetos de forma mais organizada e escalável.</w:t>
       </w:r>
-    </w:p>
-    <w:p>
-      <w:pPr>
-        <w:rPr>
-          <w:rFonts w:hint="default" w:ascii="Cascadia Mono" w:hAnsi="Cascadia Mono" w:cs="Cascadia Mono"/>
-          <w:sz w:val="22"/>
-          <w:szCs w:val="22"/>
-        </w:rPr>
-      </w:pPr>
-    </w:p>
-    <w:p>
-      <w:pPr>
-        <w:rPr>
-          <w:rFonts w:hint="default" w:ascii="Cascadia Mono" w:hAnsi="Cascadia Mono" w:cs="Cascadia Mono"/>
-          <w:sz w:val="22"/>
-          <w:szCs w:val="22"/>
+      <w:r>
+        <w:rPr>
+          <w:rFonts w:hint="default" w:ascii="Cascadia Mono" w:hAnsi="Cascadia Mono" w:cs="Cascadia Mono"/>
+          <w:sz w:val="22"/>
+          <w:szCs w:val="22"/>
+          <w:lang w:val="pt-BR"/>
+        </w:rPr>
+        <w:t xml:space="preserve">  </w:t>
+      </w:r>
+    </w:p>
+    <w:p>
+      <w:pPr>
+        <w:rPr>
+          <w:rFonts w:hint="default" w:ascii="Cascadia Mono" w:hAnsi="Cascadia Mono" w:cs="Cascadia Mono"/>
+          <w:sz w:val="22"/>
+          <w:szCs w:val="22"/>
+        </w:rPr>
+      </w:pPr>
+    </w:p>
+    <w:p>
+      <w:pPr>
+        <w:rPr>
+          <w:rFonts w:hint="default" w:ascii="Cascadia Mono" w:hAnsi="Cascadia Mono" w:cs="Cascadia Mono"/>
+          <w:sz w:val="22"/>
+          <w:szCs w:val="22"/>
+          <w:lang w:val="pt-BR"/>
         </w:rPr>
       </w:pPr>
       <w:r>
@@ -1924,22 +1965,32 @@
         </w:rPr>
         <w:t>Além disso, o Controller é responsável por tomar decisões sobre o que deve ser exibido ao usuário e qual lógica de negócios deve ser executada, funcionando como o intermediário que conecta as diferentes partes da aplicação.</w:t>
       </w:r>
-    </w:p>
-    <w:p>
-      <w:pPr>
-        <w:rPr>
-          <w:rFonts w:hint="default" w:ascii="Cascadia Mono" w:hAnsi="Cascadia Mono" w:cs="Cascadia Mono"/>
-          <w:sz w:val="22"/>
-          <w:szCs w:val="22"/>
-        </w:rPr>
-      </w:pPr>
-    </w:p>
-    <w:p>
-      <w:pPr>
-        <w:rPr>
-          <w:rFonts w:hint="default" w:ascii="Cascadia Mono" w:hAnsi="Cascadia Mono" w:cs="Cascadia Mono"/>
-          <w:sz w:val="22"/>
-          <w:szCs w:val="22"/>
+      <w:r>
+        <w:rPr>
+          <w:rFonts w:hint="default" w:ascii="Cascadia Mono" w:hAnsi="Cascadia Mono" w:cs="Cascadia Mono"/>
+          <w:sz w:val="22"/>
+          <w:szCs w:val="22"/>
+          <w:lang w:val="pt-BR"/>
+        </w:rPr>
+        <w:t xml:space="preserve">  </w:t>
+      </w:r>
+    </w:p>
+    <w:p>
+      <w:pPr>
+        <w:rPr>
+          <w:rFonts w:hint="default" w:ascii="Cascadia Mono" w:hAnsi="Cascadia Mono" w:cs="Cascadia Mono"/>
+          <w:sz w:val="22"/>
+          <w:szCs w:val="22"/>
+        </w:rPr>
+      </w:pPr>
+    </w:p>
+    <w:p>
+      <w:pPr>
+        <w:rPr>
+          <w:rFonts w:hint="default" w:ascii="Cascadia Mono" w:hAnsi="Cascadia Mono" w:cs="Cascadia Mono"/>
+          <w:sz w:val="22"/>
+          <w:szCs w:val="22"/>
+          <w:lang w:val="pt-BR"/>
         </w:rPr>
       </w:pPr>
       <w:r>
@@ -1950,22 +2001,32 @@
         </w:rPr>
         <w:t>Os Models representam a lógica de negócios e os dados da aplicação. Eles são responsáveis por manipular, validar, e armazenar informações, normalmente acessando um banco de dados ou outra fonte de dados. Em uma aplicação MVC, os Models são o componente que contém a lógica necessária para tratar os dados e aplicar as regras de negócio, garantindo que a aplicação funcione de acordo com os requisitos. Essa separação permite que o núcleo da lógica de negócios seja independente da forma como os dados são apresentados ao usuário.</w:t>
       </w:r>
-    </w:p>
-    <w:p>
-      <w:pPr>
-        <w:rPr>
-          <w:rFonts w:hint="default" w:ascii="Cascadia Mono" w:hAnsi="Cascadia Mono" w:cs="Cascadia Mono"/>
-          <w:sz w:val="22"/>
-          <w:szCs w:val="22"/>
-        </w:rPr>
-      </w:pPr>
-    </w:p>
-    <w:p>
-      <w:pPr>
-        <w:rPr>
-          <w:rFonts w:hint="default" w:ascii="Cascadia Mono" w:hAnsi="Cascadia Mono" w:cs="Cascadia Mono"/>
-          <w:sz w:val="22"/>
-          <w:szCs w:val="22"/>
+      <w:r>
+        <w:rPr>
+          <w:rFonts w:hint="default" w:ascii="Cascadia Mono" w:hAnsi="Cascadia Mono" w:cs="Cascadia Mono"/>
+          <w:sz w:val="22"/>
+          <w:szCs w:val="22"/>
+          <w:lang w:val="pt-BR"/>
+        </w:rPr>
+        <w:t xml:space="preserve">  </w:t>
+      </w:r>
+    </w:p>
+    <w:p>
+      <w:pPr>
+        <w:rPr>
+          <w:rFonts w:hint="default" w:ascii="Cascadia Mono" w:hAnsi="Cascadia Mono" w:cs="Cascadia Mono"/>
+          <w:sz w:val="22"/>
+          <w:szCs w:val="22"/>
+        </w:rPr>
+      </w:pPr>
+    </w:p>
+    <w:p>
+      <w:pPr>
+        <w:rPr>
+          <w:rFonts w:hint="default" w:ascii="Cascadia Mono" w:hAnsi="Cascadia Mono" w:cs="Cascadia Mono"/>
+          <w:sz w:val="22"/>
+          <w:szCs w:val="22"/>
+          <w:lang w:val="pt-BR"/>
         </w:rPr>
       </w:pPr>
       <w:r>
@@ -1975,6 +2036,15 @@
           <w:szCs w:val="22"/>
         </w:rPr>
         <w:t>As Views são a camada responsável pela apresentação dos dados ao usuário. Elas são diretamente conectadas à interface do usuário, exibindo os dados processados pelos Models de acordo com as decisões tomadas pelo Controller. Uma View pode ser composta por HTML, CSS e JavaScript no caso de aplicações web, mas seu papel é sempre o de simplesmente mostrar as informações da forma mais clara possível, sem conter lógica de negócios ou processamentos complexos.</w:t>
+      </w:r>
+      <w:r>
+        <w:rPr>
+          <w:rFonts w:hint="default" w:ascii="Cascadia Mono" w:hAnsi="Cascadia Mono" w:cs="Cascadia Mono"/>
+          <w:sz w:val="22"/>
+          <w:szCs w:val="22"/>
+          <w:lang w:val="pt-BR"/>
+        </w:rPr>
+        <w:t xml:space="preserve">  </w:t>
       </w:r>
     </w:p>
     <w:p>
@@ -4470,6 +4540,7 @@
           <w:rFonts w:hint="default" w:ascii="Cascadia Mono" w:hAnsi="Cascadia Mono" w:cs="Cascadia Mono"/>
           <w:sz w:val="22"/>
           <w:szCs w:val="22"/>
+          <w:lang w:val="pt-BR"/>
         </w:rPr>
       </w:pPr>
       <w:r>
@@ -4480,22 +4551,32 @@
         </w:rPr>
         <w:t>Na camada de Domínio, empregamos com frequência padrões de projeto como Entidades, ValueObjects e Agregados.</w:t>
       </w:r>
-    </w:p>
-    <w:p>
-      <w:pPr>
-        <w:rPr>
-          <w:rFonts w:hint="default" w:ascii="Cascadia Mono" w:hAnsi="Cascadia Mono" w:cs="Cascadia Mono"/>
-          <w:sz w:val="22"/>
-          <w:szCs w:val="22"/>
-        </w:rPr>
-      </w:pPr>
-    </w:p>
-    <w:p>
-      <w:pPr>
-        <w:rPr>
-          <w:rFonts w:hint="default" w:ascii="Cascadia Mono" w:hAnsi="Cascadia Mono" w:cs="Cascadia Mono"/>
-          <w:sz w:val="22"/>
-          <w:szCs w:val="22"/>
+      <w:r>
+        <w:rPr>
+          <w:rFonts w:hint="default" w:ascii="Cascadia Mono" w:hAnsi="Cascadia Mono" w:cs="Cascadia Mono"/>
+          <w:sz w:val="22"/>
+          <w:szCs w:val="22"/>
+          <w:lang w:val="pt-BR"/>
+        </w:rPr>
+        <w:t xml:space="preserve">  </w:t>
+      </w:r>
+    </w:p>
+    <w:p>
+      <w:pPr>
+        <w:rPr>
+          <w:rFonts w:hint="default" w:ascii="Cascadia Mono" w:hAnsi="Cascadia Mono" w:cs="Cascadia Mono"/>
+          <w:sz w:val="22"/>
+          <w:szCs w:val="22"/>
+        </w:rPr>
+      </w:pPr>
+    </w:p>
+    <w:p>
+      <w:pPr>
+        <w:rPr>
+          <w:rFonts w:hint="default" w:ascii="Cascadia Mono" w:hAnsi="Cascadia Mono" w:cs="Cascadia Mono"/>
+          <w:sz w:val="22"/>
+          <w:szCs w:val="22"/>
+          <w:lang w:val="pt-BR"/>
         </w:rPr>
       </w:pPr>
       <w:r>
@@ -4515,22 +4596,32 @@
         </w:rPr>
         <w:t>Entidades representam objetos com identidade própria e ciclo de vida independente. Em nosso projeto, um Cliente é uma entidade.</w:t>
       </w:r>
-    </w:p>
-    <w:p>
-      <w:pPr>
-        <w:rPr>
-          <w:rFonts w:hint="default" w:ascii="Cascadia Mono" w:hAnsi="Cascadia Mono" w:cs="Cascadia Mono"/>
-          <w:sz w:val="22"/>
-          <w:szCs w:val="22"/>
-        </w:rPr>
-      </w:pPr>
-    </w:p>
-    <w:p>
-      <w:pPr>
-        <w:rPr>
-          <w:rFonts w:hint="default" w:ascii="Cascadia Mono" w:hAnsi="Cascadia Mono" w:cs="Cascadia Mono"/>
-          <w:sz w:val="22"/>
-          <w:szCs w:val="22"/>
+      <w:r>
+        <w:rPr>
+          <w:rFonts w:hint="default" w:ascii="Cascadia Mono" w:hAnsi="Cascadia Mono" w:cs="Cascadia Mono"/>
+          <w:sz w:val="22"/>
+          <w:szCs w:val="22"/>
+          <w:lang w:val="pt-BR"/>
+        </w:rPr>
+        <w:t xml:space="preserve">  </w:t>
+      </w:r>
+    </w:p>
+    <w:p>
+      <w:pPr>
+        <w:rPr>
+          <w:rFonts w:hint="default" w:ascii="Cascadia Mono" w:hAnsi="Cascadia Mono" w:cs="Cascadia Mono"/>
+          <w:sz w:val="22"/>
+          <w:szCs w:val="22"/>
+        </w:rPr>
+      </w:pPr>
+    </w:p>
+    <w:p>
+      <w:pPr>
+        <w:rPr>
+          <w:rFonts w:hint="default" w:ascii="Cascadia Mono" w:hAnsi="Cascadia Mono" w:cs="Cascadia Mono"/>
+          <w:sz w:val="22"/>
+          <w:szCs w:val="22"/>
+          <w:lang w:val="pt-BR"/>
         </w:rPr>
       </w:pPr>
       <w:r>
@@ -4550,22 +4641,32 @@
         </w:rPr>
         <w:t>ValueObjects simbolizam conceitos que existem somente a partir de outros tipos, sendo, portanto, dependentes deles. O Email, que criamos para ilustrar um conceito de negócio importante para a ContainRs, existe somente a partir de um cliente. É, portanto, um exemplo de ValueObject.</w:t>
       </w:r>
-    </w:p>
-    <w:p>
-      <w:pPr>
-        <w:rPr>
-          <w:rFonts w:hint="default" w:ascii="Cascadia Mono" w:hAnsi="Cascadia Mono" w:cs="Cascadia Mono"/>
-          <w:sz w:val="22"/>
-          <w:szCs w:val="22"/>
-        </w:rPr>
-      </w:pPr>
-    </w:p>
-    <w:p>
-      <w:pPr>
-        <w:rPr>
-          <w:rFonts w:hint="default" w:ascii="Cascadia Mono" w:hAnsi="Cascadia Mono" w:cs="Cascadia Mono"/>
-          <w:sz w:val="22"/>
-          <w:szCs w:val="22"/>
+      <w:r>
+        <w:rPr>
+          <w:rFonts w:hint="default" w:ascii="Cascadia Mono" w:hAnsi="Cascadia Mono" w:cs="Cascadia Mono"/>
+          <w:sz w:val="22"/>
+          <w:szCs w:val="22"/>
+          <w:lang w:val="pt-BR"/>
+        </w:rPr>
+        <w:t xml:space="preserve">  </w:t>
+      </w:r>
+    </w:p>
+    <w:p>
+      <w:pPr>
+        <w:rPr>
+          <w:rFonts w:hint="default" w:ascii="Cascadia Mono" w:hAnsi="Cascadia Mono" w:cs="Cascadia Mono"/>
+          <w:sz w:val="22"/>
+          <w:szCs w:val="22"/>
+        </w:rPr>
+      </w:pPr>
+    </w:p>
+    <w:p>
+      <w:pPr>
+        <w:rPr>
+          <w:rFonts w:hint="default" w:ascii="Cascadia Mono" w:hAnsi="Cascadia Mono" w:cs="Cascadia Mono"/>
+          <w:sz w:val="22"/>
+          <w:szCs w:val="22"/>
+          <w:lang w:val="pt-BR"/>
         </w:rPr>
       </w:pPr>
       <w:r>
@@ -4584,6 +4685,15 @@
           <w:szCs w:val="22"/>
         </w:rPr>
         <w:t>Agregados mantêm a integridade de um grupo de objetos relacionados a partir de um ponto-raiz que permite o acesso consistente aos dados deste agrupamento. Não temos um exemplo de agregado ainda no projeto ContainRs, mas um exemplo seria uma NotaFiscal, que relaciona seus itens de forma bastante coesa.</w:t>
+      </w:r>
+      <w:r>
+        <w:rPr>
+          <w:rFonts w:hint="default" w:ascii="Cascadia Mono" w:hAnsi="Cascadia Mono" w:cs="Cascadia Mono"/>
+          <w:sz w:val="22"/>
+          <w:szCs w:val="22"/>
+          <w:lang w:val="pt-BR"/>
+        </w:rPr>
+        <w:t xml:space="preserve">  </w:t>
       </w:r>
     </w:p>
     <w:p>
@@ -4629,7 +4739,7 @@
           <w:szCs w:val="22"/>
           <w:lang w:val="pt-BR"/>
         </w:rPr>
-        <w:t>TESTE AUTOMATIZADO DE EMAIL COM xUnit Test</w:t>
+        <w:t>TESTE AUTOMATIZADO DE EMAIL COM XUNIT TEST</w:t>
       </w:r>
     </w:p>
     <w:p>
@@ -4650,7 +4760,7 @@
           <w:szCs w:val="22"/>
           <w:lang w:val="pt-BR"/>
         </w:rPr>
-        <w:t>Botão direito em “Solução ContainRs”-&gt;Adicionar-&gt;Projeto-&gt; Teste xUnit</w:t>
+        <w:t xml:space="preserve">Botão direito em “Solução ContainRs”-&gt;Adicionar-&gt;Projeto-&gt; Teste xUnit  </w:t>
       </w:r>
     </w:p>
     <w:p>
@@ -4683,7 +4793,7 @@
           <w:szCs w:val="22"/>
           <w:lang w:val="pt-BR"/>
         </w:rPr>
-        <w:t>Renomear classe para EmailCtor - Ela vai ser responsável por testar a inserção de e-mails na aplicação</w:t>
+        <w:t xml:space="preserve">Renomear classe para EmailCtor - Ela vai ser responsável por testar a inserção de e-mails na aplicação  </w:t>
       </w:r>
     </w:p>
     <w:p>
@@ -4716,7 +4826,7 @@
           <w:szCs w:val="22"/>
           <w:lang w:val="pt-BR"/>
         </w:rPr>
-        <w:t>Fazer com que o novo projeto (de teste) seja capaz de acessar as classes do projeto principal (que é ContainRs.WebApp)</w:t>
+        <w:t xml:space="preserve">Fazer com que o novo projeto (de teste) seja capaz de acessar as classes do projeto principal (que é ContainRs.WebApp)  </w:t>
       </w:r>
     </w:p>
     <w:p>
@@ -4758,7 +4868,7 @@
           <w:szCs w:val="22"/>
           <w:lang w:val="pt-BR"/>
         </w:rPr>
-        <w:t>E adicionar no início da classe EmailCtor “using ContainRs.WebApp.Models”</w:t>
+        <w:t xml:space="preserve">E adicionar no início da classe EmailCtor “using ContainRs.WebApp.Models”  </w:t>
       </w:r>
     </w:p>
     <w:p>
@@ -5739,7 +5849,7 @@
           <w:szCs w:val="22"/>
           <w:lang w:val="pt-BR"/>
         </w:rPr>
-        <w:t>Traduz dados de entrada/saída para/de outras camadas - no projeto, RegistroViewModel e ErrorViewModel, Controllers</w:t>
+        <w:t>Traduz dados de entrada/saída para/de outras camadas - no projeto, RegistroViewModel e ErrorViewModel, Controllers.</w:t>
       </w:r>
     </w:p>
     <w:p>
@@ -6086,15 +6196,16 @@
           <w:szCs w:val="22"/>
           <w:lang w:val="pt-BR"/>
         </w:rPr>
-        <w:t>Fluxos de tratamento do negócio - casos de uso.</w:t>
-      </w:r>
-    </w:p>
-    <w:p>
-      <w:pPr>
-        <w:rPr>
-          <w:rFonts w:hint="default" w:ascii="Cascadia Mono" w:hAnsi="Cascadia Mono" w:cs="Cascadia Mono"/>
-          <w:sz w:val="22"/>
-          <w:szCs w:val="22"/>
+        <w:t xml:space="preserve">Fluxos de tratamento do negócio - casos de uso.  </w:t>
+      </w:r>
+    </w:p>
+    <w:p>
+      <w:pPr>
+        <w:rPr>
+          <w:rFonts w:hint="default" w:ascii="Cascadia Mono" w:hAnsi="Cascadia Mono" w:cs="Cascadia Mono"/>
+          <w:sz w:val="22"/>
+          <w:szCs w:val="22"/>
+          <w:lang w:val="pt-BR"/>
         </w:rPr>
       </w:pPr>
       <w:r>
@@ -6105,6 +6216,24 @@
         </w:rPr>
         <w:t>A camada de Aplicação na Arquitetura Limpa tem como objetivo principal orquestrar os casos de uso do sistema, atuando como um intermediário entre as camadas de Domínio e as Interfaces de Entrada/Saída. Ela define a lógica de aplicação e os fluxos de trabalho que respondem às solicitações do usuário ou de outros sistemas, garantindo que as regras de negócio sejam aplicadas corretamente e que o sistema se comporte de maneira previsível e robusta.</w:t>
       </w:r>
+      <w:r>
+        <w:rPr>
+          <w:rFonts w:hint="default" w:ascii="Cascadia Mono" w:hAnsi="Cascadia Mono" w:cs="Cascadia Mono"/>
+          <w:sz w:val="22"/>
+          <w:szCs w:val="22"/>
+          <w:lang w:val="pt-BR"/>
+        </w:rPr>
+        <w:t xml:space="preserve">    </w:t>
+      </w:r>
+    </w:p>
+    <w:p>
+      <w:pPr>
+        <w:rPr>
+          <w:rFonts w:hint="default" w:ascii="Cascadia Mono" w:hAnsi="Cascadia Mono" w:cs="Cascadia Mono"/>
+          <w:sz w:val="22"/>
+          <w:szCs w:val="22"/>
+        </w:rPr>
+      </w:pPr>
     </w:p>
     <w:p>
       <w:pPr>
@@ -6138,6 +6267,7 @@
           <w:rFonts w:hint="default" w:ascii="Cascadia Mono" w:hAnsi="Cascadia Mono" w:cs="Cascadia Mono"/>
           <w:sz w:val="22"/>
           <w:szCs w:val="22"/>
+          <w:lang w:val="pt-BR"/>
         </w:rPr>
       </w:pPr>
       <w:r>
@@ -6148,31 +6278,41 @@
         </w:rPr>
         <w:t>Command: encapsula as requisições que representam as funções da aplicação; em nosso projeto ContainRs, RegistrarCliente é um comando.</w:t>
       </w:r>
-    </w:p>
-    <w:p>
-      <w:pPr>
-        <w:rPr>
-          <w:rFonts w:hint="default" w:ascii="Cascadia Mono" w:hAnsi="Cascadia Mono" w:cs="Cascadia Mono"/>
-          <w:sz w:val="22"/>
-          <w:szCs w:val="22"/>
-        </w:rPr>
-      </w:pPr>
-    </w:p>
-    <w:p>
-      <w:pPr>
-        <w:rPr>
-          <w:rFonts w:hint="default" w:ascii="Cascadia Mono" w:hAnsi="Cascadia Mono" w:cs="Cascadia Mono"/>
-          <w:sz w:val="22"/>
-          <w:szCs w:val="22"/>
-        </w:rPr>
-      </w:pPr>
-    </w:p>
-    <w:p>
-      <w:pPr>
-        <w:rPr>
-          <w:rFonts w:hint="default" w:ascii="Cascadia Mono" w:hAnsi="Cascadia Mono" w:cs="Cascadia Mono"/>
-          <w:sz w:val="22"/>
-          <w:szCs w:val="22"/>
+      <w:r>
+        <w:rPr>
+          <w:rFonts w:hint="default" w:ascii="Cascadia Mono" w:hAnsi="Cascadia Mono" w:cs="Cascadia Mono"/>
+          <w:sz w:val="22"/>
+          <w:szCs w:val="22"/>
+          <w:lang w:val="pt-BR"/>
+        </w:rPr>
+        <w:t xml:space="preserve">  </w:t>
+      </w:r>
+    </w:p>
+    <w:p>
+      <w:pPr>
+        <w:rPr>
+          <w:rFonts w:hint="default" w:ascii="Cascadia Mono" w:hAnsi="Cascadia Mono" w:cs="Cascadia Mono"/>
+          <w:sz w:val="22"/>
+          <w:szCs w:val="22"/>
+        </w:rPr>
+      </w:pPr>
+    </w:p>
+    <w:p>
+      <w:pPr>
+        <w:rPr>
+          <w:rFonts w:hint="default" w:ascii="Cascadia Mono" w:hAnsi="Cascadia Mono" w:cs="Cascadia Mono"/>
+          <w:sz w:val="22"/>
+          <w:szCs w:val="22"/>
+        </w:rPr>
+      </w:pPr>
+    </w:p>
+    <w:p>
+      <w:pPr>
+        <w:rPr>
+          <w:rFonts w:hint="default" w:ascii="Cascadia Mono" w:hAnsi="Cascadia Mono" w:cs="Cascadia Mono"/>
+          <w:sz w:val="22"/>
+          <w:szCs w:val="22"/>
+          <w:lang w:val="pt-BR"/>
         </w:rPr>
       </w:pPr>
       <w:r>
@@ -6183,31 +6323,41 @@
         </w:rPr>
         <w:t>Mediator: usado para orquestrar a comunicação entre casos de uso complexos. Apesar de não termos um exemplo deste padrão em nosso projeto, imagine um caso de uso em que seja necessário registrar um acontecimento para que outras partes da aplicação tenham ciência do ocorrido. Por exemplo, nosso registro de clientes deve disparar um evento ClienteRegistrado e o módulo de auditoria deve capturar esse evento e persisti-lo em sua base de dados. Podemos usar uma classe que implementa o padrão Mediator para o disparo desses eventos.</w:t>
       </w:r>
-    </w:p>
-    <w:p>
-      <w:pPr>
-        <w:rPr>
-          <w:rFonts w:hint="default" w:ascii="Cascadia Mono" w:hAnsi="Cascadia Mono" w:cs="Cascadia Mono"/>
-          <w:sz w:val="22"/>
-          <w:szCs w:val="22"/>
-        </w:rPr>
-      </w:pPr>
-    </w:p>
-    <w:p>
-      <w:pPr>
-        <w:rPr>
-          <w:rFonts w:hint="default" w:ascii="Cascadia Mono" w:hAnsi="Cascadia Mono" w:cs="Cascadia Mono"/>
-          <w:sz w:val="22"/>
-          <w:szCs w:val="22"/>
-        </w:rPr>
-      </w:pPr>
-    </w:p>
-    <w:p>
-      <w:pPr>
-        <w:rPr>
-          <w:rFonts w:hint="default" w:ascii="Cascadia Mono" w:hAnsi="Cascadia Mono" w:cs="Cascadia Mono"/>
-          <w:sz w:val="22"/>
-          <w:szCs w:val="22"/>
+      <w:r>
+        <w:rPr>
+          <w:rFonts w:hint="default" w:ascii="Cascadia Mono" w:hAnsi="Cascadia Mono" w:cs="Cascadia Mono"/>
+          <w:sz w:val="22"/>
+          <w:szCs w:val="22"/>
+          <w:lang w:val="pt-BR"/>
+        </w:rPr>
+        <w:t xml:space="preserve">  </w:t>
+      </w:r>
+    </w:p>
+    <w:p>
+      <w:pPr>
+        <w:rPr>
+          <w:rFonts w:hint="default" w:ascii="Cascadia Mono" w:hAnsi="Cascadia Mono" w:cs="Cascadia Mono"/>
+          <w:sz w:val="22"/>
+          <w:szCs w:val="22"/>
+        </w:rPr>
+      </w:pPr>
+    </w:p>
+    <w:p>
+      <w:pPr>
+        <w:rPr>
+          <w:rFonts w:hint="default" w:ascii="Cascadia Mono" w:hAnsi="Cascadia Mono" w:cs="Cascadia Mono"/>
+          <w:sz w:val="22"/>
+          <w:szCs w:val="22"/>
+        </w:rPr>
+      </w:pPr>
+    </w:p>
+    <w:p>
+      <w:pPr>
+        <w:rPr>
+          <w:rFonts w:hint="default" w:ascii="Cascadia Mono" w:hAnsi="Cascadia Mono" w:cs="Cascadia Mono"/>
+          <w:sz w:val="22"/>
+          <w:szCs w:val="22"/>
+          <w:lang w:val="pt-BR"/>
         </w:rPr>
       </w:pPr>
       <w:r>
@@ -6218,6 +6368,15 @@
         </w:rPr>
         <w:t>Result: encapsula o resultado de uma operação, incluindo informações sobre sucesso, falhas e mensagens associadas. No registro de clientes, poderíamos representar os tipos de resultado possíveis através de classes específicas. Por exemplo: cliente registrado com sucesso, falha na persistência do cliente, CPF já registrado, dentre outros.</w:t>
       </w:r>
+      <w:r>
+        <w:rPr>
+          <w:rFonts w:hint="default" w:ascii="Cascadia Mono" w:hAnsi="Cascadia Mono" w:cs="Cascadia Mono"/>
+          <w:sz w:val="22"/>
+          <w:szCs w:val="22"/>
+          <w:lang w:val="pt-BR"/>
+        </w:rPr>
+        <w:t xml:space="preserve">  </w:t>
+      </w:r>
     </w:p>
     <w:p>
       <w:pPr>
@@ -6268,6 +6427,7 @@
           <w:rFonts w:hint="default" w:ascii="Cascadia Mono" w:hAnsi="Cascadia Mono" w:cs="Cascadia Mono"/>
           <w:sz w:val="22"/>
           <w:szCs w:val="22"/>
+          <w:lang w:val="pt-BR"/>
         </w:rPr>
       </w:pPr>
       <w:r>
@@ -6277,6 +6437,15 @@
           <w:szCs w:val="22"/>
         </w:rPr>
         <w:t>As palavras reservadas async/await são fundamentais nos métodos que executam os casos de uso, garantindo operações assíncronas e responsivas. Por fim, records são usados para representar objetos imutáveis de entrada e saída, facilitando a integridade e a simplicidade no transporte de dados.</w:t>
+      </w:r>
+      <w:r>
+        <w:rPr>
+          <w:rFonts w:hint="default" w:ascii="Cascadia Mono" w:hAnsi="Cascadia Mono" w:cs="Cascadia Mono"/>
+          <w:sz w:val="22"/>
+          <w:szCs w:val="22"/>
+          <w:lang w:val="pt-BR"/>
+        </w:rPr>
+        <w:t xml:space="preserve">  </w:t>
       </w:r>
     </w:p>
     <w:p>
@@ -6350,7 +6519,7 @@
           <w:szCs w:val="22"/>
           <w:lang w:val="pt-BR"/>
         </w:rPr>
-        <w:t>Camada responsável por concluir o fluxo. Frameworks, drivers,...</w:t>
+        <w:t xml:space="preserve">Camada responsável por concluir o fluxo. Frameworks, drivers,...  </w:t>
       </w:r>
     </w:p>
     <w:p>
@@ -6371,7 +6540,7 @@
           <w:szCs w:val="22"/>
           <w:lang w:val="pt-BR"/>
         </w:rPr>
-        <w:t>Variável de conexão com BD é um exemplo</w:t>
+        <w:t xml:space="preserve">Variável de conexão com BD é um exemplo  </w:t>
       </w:r>
     </w:p>
     <w:p>
@@ -6392,7 +6561,7 @@
           <w:szCs w:val="22"/>
           <w:lang w:val="pt-BR"/>
         </w:rPr>
-        <w:t>Serviços configurados em Program.cs é um exemplo.</w:t>
+        <w:t xml:space="preserve">Serviços configurados em Program.cs é um exemplo.  </w:t>
       </w:r>
     </w:p>
     <w:p>
@@ -6413,6 +6582,7 @@
           <w:rFonts w:hint="default" w:ascii="Cascadia Mono" w:hAnsi="Cascadia Mono" w:cs="Cascadia Mono"/>
           <w:sz w:val="22"/>
           <w:szCs w:val="22"/>
+          <w:lang w:val="pt-BR"/>
         </w:rPr>
       </w:pPr>
       <w:r>
@@ -6423,13 +6593,32 @@
         </w:rPr>
         <w:t>Na Arquitetura Limpa, a camada de Infraestrutura tem como principal objetivo fornecer implementações concretas para interfaces definidas em outras camadas. Ela atua como uma ponte entre o sistema e o mundo externo, lidando com detalhes de persistência, acesso a APIs externas, manipulação de arquivos, envio de emails e outros serviços específicos.</w:t>
       </w:r>
-    </w:p>
-    <w:p>
-      <w:pPr>
-        <w:rPr>
-          <w:rFonts w:hint="default" w:ascii="Cascadia Mono" w:hAnsi="Cascadia Mono" w:cs="Cascadia Mono"/>
-          <w:sz w:val="22"/>
-          <w:szCs w:val="22"/>
+      <w:r>
+        <w:rPr>
+          <w:rFonts w:hint="default" w:ascii="Cascadia Mono" w:hAnsi="Cascadia Mono" w:cs="Cascadia Mono"/>
+          <w:sz w:val="22"/>
+          <w:szCs w:val="22"/>
+          <w:lang w:val="pt-BR"/>
+        </w:rPr>
+        <w:t xml:space="preserve">  </w:t>
+      </w:r>
+    </w:p>
+    <w:p>
+      <w:pPr>
+        <w:rPr>
+          <w:rFonts w:hint="default" w:ascii="Cascadia Mono" w:hAnsi="Cascadia Mono" w:cs="Cascadia Mono"/>
+          <w:sz w:val="22"/>
+          <w:szCs w:val="22"/>
+        </w:rPr>
+      </w:pPr>
+    </w:p>
+    <w:p>
+      <w:pPr>
+        <w:rPr>
+          <w:rFonts w:hint="default" w:ascii="Cascadia Mono" w:hAnsi="Cascadia Mono" w:cs="Cascadia Mono"/>
+          <w:sz w:val="22"/>
+          <w:szCs w:val="22"/>
+          <w:lang w:val="pt-BR"/>
         </w:rPr>
       </w:pPr>
       <w:r>
@@ -6440,13 +6629,32 @@
         </w:rPr>
         <w:t>Como abordaremos em mais detalhes a seguir, essa camada deve ser mantida desacoplada do núcleo do sistema, garantindo que as dependências externas não contaminem regras de negócio ou a lógica de aplicação.</w:t>
       </w:r>
-    </w:p>
-    <w:p>
-      <w:pPr>
-        <w:rPr>
-          <w:rFonts w:hint="default" w:ascii="Cascadia Mono" w:hAnsi="Cascadia Mono" w:cs="Cascadia Mono"/>
-          <w:sz w:val="22"/>
-          <w:szCs w:val="22"/>
+      <w:r>
+        <w:rPr>
+          <w:rFonts w:hint="default" w:ascii="Cascadia Mono" w:hAnsi="Cascadia Mono" w:cs="Cascadia Mono"/>
+          <w:sz w:val="22"/>
+          <w:szCs w:val="22"/>
+          <w:lang w:val="pt-BR"/>
+        </w:rPr>
+        <w:t xml:space="preserve">  </w:t>
+      </w:r>
+    </w:p>
+    <w:p>
+      <w:pPr>
+        <w:rPr>
+          <w:rFonts w:hint="default" w:ascii="Cascadia Mono" w:hAnsi="Cascadia Mono" w:cs="Cascadia Mono"/>
+          <w:sz w:val="22"/>
+          <w:szCs w:val="22"/>
+        </w:rPr>
+      </w:pPr>
+    </w:p>
+    <w:p>
+      <w:pPr>
+        <w:rPr>
+          <w:rFonts w:hint="default" w:ascii="Cascadia Mono" w:hAnsi="Cascadia Mono" w:cs="Cascadia Mono"/>
+          <w:sz w:val="22"/>
+          <w:szCs w:val="22"/>
+          <w:lang w:val="pt-BR"/>
         </w:rPr>
       </w:pPr>
       <w:r>
@@ -6457,13 +6665,23 @@
         </w:rPr>
         <w:t>Dentre os padrões de projeto frequentemente encontrados na camada de Infraestrutura, destacam-se:</w:t>
       </w:r>
-    </w:p>
-    <w:p>
-      <w:pPr>
-        <w:rPr>
-          <w:rFonts w:hint="default" w:ascii="Cascadia Mono" w:hAnsi="Cascadia Mono" w:cs="Cascadia Mono"/>
-          <w:sz w:val="22"/>
-          <w:szCs w:val="22"/>
+      <w:r>
+        <w:rPr>
+          <w:rFonts w:hint="default" w:ascii="Cascadia Mono" w:hAnsi="Cascadia Mono" w:cs="Cascadia Mono"/>
+          <w:sz w:val="22"/>
+          <w:szCs w:val="22"/>
+          <w:lang w:val="pt-BR"/>
+        </w:rPr>
+        <w:t xml:space="preserve">  </w:t>
+      </w:r>
+    </w:p>
+    <w:p>
+      <w:pPr>
+        <w:rPr>
+          <w:rFonts w:hint="default" w:ascii="Cascadia Mono" w:hAnsi="Cascadia Mono" w:cs="Cascadia Mono"/>
+          <w:sz w:val="22"/>
+          <w:szCs w:val="22"/>
+          <w:lang w:val="pt-BR"/>
         </w:rPr>
       </w:pPr>
       <w:r>
@@ -6474,13 +6692,23 @@
         </w:rPr>
         <w:t>Repository, para abstrair a persistência de dados;</w:t>
       </w:r>
-    </w:p>
-    <w:p>
-      <w:pPr>
-        <w:rPr>
-          <w:rFonts w:hint="default" w:ascii="Cascadia Mono" w:hAnsi="Cascadia Mono" w:cs="Cascadia Mono"/>
-          <w:sz w:val="22"/>
-          <w:szCs w:val="22"/>
+      <w:r>
+        <w:rPr>
+          <w:rFonts w:hint="default" w:ascii="Cascadia Mono" w:hAnsi="Cascadia Mono" w:cs="Cascadia Mono"/>
+          <w:sz w:val="22"/>
+          <w:szCs w:val="22"/>
+          <w:lang w:val="pt-BR"/>
+        </w:rPr>
+        <w:t xml:space="preserve">  </w:t>
+      </w:r>
+    </w:p>
+    <w:p>
+      <w:pPr>
+        <w:rPr>
+          <w:rFonts w:hint="default" w:ascii="Cascadia Mono" w:hAnsi="Cascadia Mono" w:cs="Cascadia Mono"/>
+          <w:sz w:val="22"/>
+          <w:szCs w:val="22"/>
+          <w:lang w:val="pt-BR"/>
         </w:rPr>
       </w:pPr>
       <w:r>
@@ -6491,13 +6719,23 @@
         </w:rPr>
         <w:t>Adapter, para converter interfaces de terceiros em formatos compreensíveis pelo sistema;</w:t>
       </w:r>
-    </w:p>
-    <w:p>
-      <w:pPr>
-        <w:rPr>
-          <w:rFonts w:hint="default" w:ascii="Cascadia Mono" w:hAnsi="Cascadia Mono" w:cs="Cascadia Mono"/>
-          <w:sz w:val="22"/>
-          <w:szCs w:val="22"/>
+      <w:r>
+        <w:rPr>
+          <w:rFonts w:hint="default" w:ascii="Cascadia Mono" w:hAnsi="Cascadia Mono" w:cs="Cascadia Mono"/>
+          <w:sz w:val="22"/>
+          <w:szCs w:val="22"/>
+          <w:lang w:val="pt-BR"/>
+        </w:rPr>
+        <w:t xml:space="preserve">  </w:t>
+      </w:r>
+    </w:p>
+    <w:p>
+      <w:pPr>
+        <w:rPr>
+          <w:rFonts w:hint="default" w:ascii="Cascadia Mono" w:hAnsi="Cascadia Mono" w:cs="Cascadia Mono"/>
+          <w:sz w:val="22"/>
+          <w:szCs w:val="22"/>
+          <w:lang w:val="pt-BR"/>
         </w:rPr>
       </w:pPr>
       <w:r>
@@ -6508,13 +6746,23 @@
         </w:rPr>
         <w:t>Factory, usado na criação de objetos complexos, como conexões de banco de dados;</w:t>
       </w:r>
-    </w:p>
-    <w:p>
-      <w:pPr>
-        <w:rPr>
-          <w:rFonts w:hint="default" w:ascii="Cascadia Mono" w:hAnsi="Cascadia Mono" w:cs="Cascadia Mono"/>
-          <w:sz w:val="22"/>
-          <w:szCs w:val="22"/>
+      <w:r>
+        <w:rPr>
+          <w:rFonts w:hint="default" w:ascii="Cascadia Mono" w:hAnsi="Cascadia Mono" w:cs="Cascadia Mono"/>
+          <w:sz w:val="22"/>
+          <w:szCs w:val="22"/>
+          <w:lang w:val="pt-BR"/>
+        </w:rPr>
+        <w:t xml:space="preserve">  </w:t>
+      </w:r>
+    </w:p>
+    <w:p>
+      <w:pPr>
+        <w:rPr>
+          <w:rFonts w:hint="default" w:ascii="Cascadia Mono" w:hAnsi="Cascadia Mono" w:cs="Cascadia Mono"/>
+          <w:sz w:val="22"/>
+          <w:szCs w:val="22"/>
+          <w:lang w:val="pt-BR"/>
         </w:rPr>
       </w:pPr>
       <w:r>
@@ -6525,13 +6773,32 @@
         </w:rPr>
         <w:t>Unit of Work, que garante a consistência dos dados a partir da coordenação de alterações realizadas em múltiplos repositórios, gerando através de transações.</w:t>
       </w:r>
-    </w:p>
-    <w:p>
-      <w:pPr>
-        <w:rPr>
-          <w:rFonts w:hint="default" w:ascii="Cascadia Mono" w:hAnsi="Cascadia Mono" w:cs="Cascadia Mono"/>
-          <w:sz w:val="22"/>
-          <w:szCs w:val="22"/>
+      <w:r>
+        <w:rPr>
+          <w:rFonts w:hint="default" w:ascii="Cascadia Mono" w:hAnsi="Cascadia Mono" w:cs="Cascadia Mono"/>
+          <w:sz w:val="22"/>
+          <w:szCs w:val="22"/>
+          <w:lang w:val="pt-BR"/>
+        </w:rPr>
+        <w:t xml:space="preserve">  </w:t>
+      </w:r>
+    </w:p>
+    <w:p>
+      <w:pPr>
+        <w:rPr>
+          <w:rFonts w:hint="default" w:ascii="Cascadia Mono" w:hAnsi="Cascadia Mono" w:cs="Cascadia Mono"/>
+          <w:sz w:val="22"/>
+          <w:szCs w:val="22"/>
+        </w:rPr>
+      </w:pPr>
+    </w:p>
+    <w:p>
+      <w:pPr>
+        <w:rPr>
+          <w:rFonts w:hint="default" w:ascii="Cascadia Mono" w:hAnsi="Cascadia Mono" w:cs="Cascadia Mono"/>
+          <w:sz w:val="22"/>
+          <w:szCs w:val="22"/>
+          <w:lang w:val="pt-BR"/>
         </w:rPr>
       </w:pPr>
       <w:r>
@@ -6542,13 +6809,32 @@
         </w:rPr>
         <w:t>No contexto do C#, os tipos da camada de Infraestrutura frequentemente utilizam recursos como Dependency Injection para gerenciar instâncias de serviços, LINQ para consultas sobre coleções ou bancos de dados, e async/await para realizar operações assíncronas, como chamadas a APIs externas ou operações de I/O. Também é comum o uso de bibliotecas e tipos populares, como Entity Framework, Dapper e HttpClient, que facilitam o desenvolvimento de funcionalidades específicas da camada.</w:t>
       </w:r>
-    </w:p>
-    <w:p>
-      <w:pPr>
-        <w:rPr>
-          <w:rFonts w:hint="default" w:ascii="Cascadia Mono" w:hAnsi="Cascadia Mono" w:cs="Cascadia Mono"/>
-          <w:sz w:val="22"/>
-          <w:szCs w:val="22"/>
+      <w:r>
+        <w:rPr>
+          <w:rFonts w:hint="default" w:ascii="Cascadia Mono" w:hAnsi="Cascadia Mono" w:cs="Cascadia Mono"/>
+          <w:sz w:val="22"/>
+          <w:szCs w:val="22"/>
+          <w:lang w:val="pt-BR"/>
+        </w:rPr>
+        <w:t xml:space="preserve">  </w:t>
+      </w:r>
+    </w:p>
+    <w:p>
+      <w:pPr>
+        <w:rPr>
+          <w:rFonts w:hint="default" w:ascii="Cascadia Mono" w:hAnsi="Cascadia Mono" w:cs="Cascadia Mono"/>
+          <w:sz w:val="22"/>
+          <w:szCs w:val="22"/>
+        </w:rPr>
+      </w:pPr>
+    </w:p>
+    <w:p>
+      <w:pPr>
+        <w:rPr>
+          <w:rFonts w:hint="default" w:ascii="Cascadia Mono" w:hAnsi="Cascadia Mono" w:cs="Cascadia Mono"/>
+          <w:sz w:val="22"/>
+          <w:szCs w:val="22"/>
+          <w:lang w:val="pt-BR"/>
         </w:rPr>
       </w:pPr>
       <w:r>
@@ -6559,13 +6845,32 @@
         </w:rPr>
         <w:t>Anti-patterns comuns na camada de Infraestrutura incluem a dependência direta em implementações concretas ao invés de abstrações, dificultando a testabilidade do sistema e aumentando o acoplamento.</w:t>
       </w:r>
-    </w:p>
-    <w:p>
-      <w:pPr>
-        <w:rPr>
-          <w:rFonts w:hint="default" w:ascii="Cascadia Mono" w:hAnsi="Cascadia Mono" w:cs="Cascadia Mono"/>
-          <w:sz w:val="22"/>
-          <w:szCs w:val="22"/>
+      <w:r>
+        <w:rPr>
+          <w:rFonts w:hint="default" w:ascii="Cascadia Mono" w:hAnsi="Cascadia Mono" w:cs="Cascadia Mono"/>
+          <w:sz w:val="22"/>
+          <w:szCs w:val="22"/>
+          <w:lang w:val="pt-BR"/>
+        </w:rPr>
+        <w:t xml:space="preserve">  </w:t>
+      </w:r>
+    </w:p>
+    <w:p>
+      <w:pPr>
+        <w:rPr>
+          <w:rFonts w:hint="default" w:ascii="Cascadia Mono" w:hAnsi="Cascadia Mono" w:cs="Cascadia Mono"/>
+          <w:sz w:val="22"/>
+          <w:szCs w:val="22"/>
+        </w:rPr>
+      </w:pPr>
+    </w:p>
+    <w:p>
+      <w:pPr>
+        <w:rPr>
+          <w:rFonts w:hint="default" w:ascii="Cascadia Mono" w:hAnsi="Cascadia Mono" w:cs="Cascadia Mono"/>
+          <w:sz w:val="22"/>
+          <w:szCs w:val="22"/>
+          <w:lang w:val="pt-BR"/>
         </w:rPr>
       </w:pPr>
       <w:r>
@@ -6576,13 +6881,32 @@
         </w:rPr>
         <w:t>Outro erro frequente é sobrecarregar repositórios com lógica de negócio, violando o princípio da separação de responsabilidades. Além disso, o uso excessivo de conexões abertas ao banco de dados ou a falta de gerenciamento adequado de recursos pode levar a problemas de desempenho e instabilidade no sistema.</w:t>
       </w:r>
-    </w:p>
-    <w:p>
-      <w:pPr>
-        <w:rPr>
-          <w:rFonts w:hint="default" w:ascii="Cascadia Mono" w:hAnsi="Cascadia Mono" w:cs="Cascadia Mono"/>
-          <w:sz w:val="22"/>
-          <w:szCs w:val="22"/>
+      <w:r>
+        <w:rPr>
+          <w:rFonts w:hint="default" w:ascii="Cascadia Mono" w:hAnsi="Cascadia Mono" w:cs="Cascadia Mono"/>
+          <w:sz w:val="22"/>
+          <w:szCs w:val="22"/>
+          <w:lang w:val="pt-BR"/>
+        </w:rPr>
+        <w:t xml:space="preserve">  </w:t>
+      </w:r>
+    </w:p>
+    <w:p>
+      <w:pPr>
+        <w:rPr>
+          <w:rFonts w:hint="default" w:ascii="Cascadia Mono" w:hAnsi="Cascadia Mono" w:cs="Cascadia Mono"/>
+          <w:sz w:val="22"/>
+          <w:szCs w:val="22"/>
+        </w:rPr>
+      </w:pPr>
+    </w:p>
+    <w:p>
+      <w:pPr>
+        <w:rPr>
+          <w:rFonts w:hint="default" w:ascii="Cascadia Mono" w:hAnsi="Cascadia Mono" w:cs="Cascadia Mono"/>
+          <w:sz w:val="22"/>
+          <w:szCs w:val="22"/>
+          <w:lang w:val="pt-BR"/>
         </w:rPr>
       </w:pPr>
       <w:r>
@@ -6593,13 +6917,32 @@
         </w:rPr>
         <w:t>Conforme mencionado em vídeo, no projeto ContainRs (e, diga-se de passagem, em qualquer projeto padrão web que use Asp.NET Core) você reconhecerá os componentes da camada de infraestrutura na classe Program.cs.</w:t>
       </w:r>
-    </w:p>
-    <w:p>
-      <w:pPr>
-        <w:rPr>
-          <w:rFonts w:hint="default" w:ascii="Cascadia Mono" w:hAnsi="Cascadia Mono" w:cs="Cascadia Mono"/>
-          <w:sz w:val="22"/>
-          <w:szCs w:val="22"/>
+      <w:r>
+        <w:rPr>
+          <w:rFonts w:hint="default" w:ascii="Cascadia Mono" w:hAnsi="Cascadia Mono" w:cs="Cascadia Mono"/>
+          <w:sz w:val="22"/>
+          <w:szCs w:val="22"/>
+          <w:lang w:val="pt-BR"/>
+        </w:rPr>
+        <w:t xml:space="preserve">  </w:t>
+      </w:r>
+    </w:p>
+    <w:p>
+      <w:pPr>
+        <w:rPr>
+          <w:rFonts w:hint="default" w:ascii="Cascadia Mono" w:hAnsi="Cascadia Mono" w:cs="Cascadia Mono"/>
+          <w:sz w:val="22"/>
+          <w:szCs w:val="22"/>
+        </w:rPr>
+      </w:pPr>
+    </w:p>
+    <w:p>
+      <w:pPr>
+        <w:rPr>
+          <w:rFonts w:hint="default" w:ascii="Cascadia Mono" w:hAnsi="Cascadia Mono" w:cs="Cascadia Mono"/>
+          <w:sz w:val="22"/>
+          <w:szCs w:val="22"/>
+          <w:lang w:val="pt-BR"/>
         </w:rPr>
       </w:pPr>
       <w:r>
@@ -6609,6 +6952,15 @@
           <w:szCs w:val="22"/>
         </w:rPr>
         <w:t>Projetos mais antigos, anteriores à versão 6 do .NET, ainda exigiam uma classe adicional, geralmente chamada de Startup.cs para configurar a infra. Nessa classe adicional os componentes são instanciados e ficam disponíveis para serem usados nos fluxos de negócio.</w:t>
+      </w:r>
+      <w:r>
+        <w:rPr>
+          <w:rFonts w:hint="default" w:ascii="Cascadia Mono" w:hAnsi="Cascadia Mono" w:cs="Cascadia Mono"/>
+          <w:sz w:val="22"/>
+          <w:szCs w:val="22"/>
+          <w:lang w:val="pt-BR"/>
+        </w:rPr>
+        <w:t xml:space="preserve">  </w:t>
       </w:r>
     </w:p>
     <w:p>
@@ -6666,6 +7018,8 @@
         <w:jc w:val="left"/>
         <w:rPr>
           <w:rFonts w:hint="default" w:ascii="Cascadia Mono" w:hAnsi="Cascadia Mono"/>
+          <w:i/>
+          <w:iCs/>
           <w:sz w:val="22"/>
           <w:szCs w:val="22"/>
           <w:lang w:val="pt-BR"/>
@@ -6689,7 +7043,7 @@
           <w:szCs w:val="22"/>
           <w:lang w:val="pt-BR"/>
         </w:rPr>
-        <w:t>response code</w:t>
+        <w:t xml:space="preserve">response code  </w:t>
       </w:r>
     </w:p>
     <w:p>
@@ -6710,7 +7064,7 @@
           <w:szCs w:val="22"/>
           <w:lang w:val="pt-BR"/>
         </w:rPr>
-        <w:t>Em controllers-&gt;Criar ApiRegistroController</w:t>
+        <w:t xml:space="preserve">Em controllers-&gt;Criar ApiRegistroController  </w:t>
       </w:r>
     </w:p>
     <w:p>
@@ -8756,7 +9110,7 @@
           <w:szCs w:val="22"/>
           <w:lang w:val="pt-BR"/>
         </w:rPr>
-        <w:t>de registrar clientes.</w:t>
+        <w:t xml:space="preserve">de registrar clientes.  </w:t>
       </w:r>
     </w:p>
     <w:p>
@@ -8781,7 +9135,7 @@
           <w:szCs w:val="22"/>
           <w:lang w:val="pt-BR"/>
         </w:rPr>
-        <w:t>Botão direito no projeto ContainRs.WebApp-&gt;Nova Pasta de nome UseCases</w:t>
+        <w:t xml:space="preserve">Botão direito no projeto ContainRs.WebApp-&gt;Nova Pasta de nome UseCases  </w:t>
       </w:r>
     </w:p>
     <w:p>
@@ -8806,7 +9160,7 @@
           <w:szCs w:val="22"/>
           <w:lang w:val="pt-BR"/>
         </w:rPr>
-        <w:t>Nessa nova pasta-&gt;Nova classe de nome RegistrarCliente</w:t>
+        <w:t xml:space="preserve">Nessa nova pasta-&gt;Nova classe de nome RegistrarCliente  </w:t>
       </w:r>
     </w:p>
     <w:p>
@@ -11971,14 +12325,26 @@
           <w:lang w:val="pt-BR"/>
         </w:rPr>
       </w:pPr>
-      <w:r>
+    </w:p>
+    <w:p>
+      <w:pPr>
+        <w:ind w:left="0" w:leftChars="0" w:firstLine="0" w:firstLineChars="0"/>
+        <w:jc w:val="left"/>
         <w:rPr>
           <w:rFonts w:hint="default" w:ascii="Cascadia Mono" w:hAnsi="Cascadia Mono"/>
           <w:sz w:val="22"/>
           <w:szCs w:val="22"/>
           <w:lang w:val="pt-BR"/>
         </w:rPr>
-        <w:t>E então fazer o uso dessa classe para todas as ocasiões onde é necessário registrar um cliente, que no caso da nossa aplicação atual são dois: no controlador da aplicação web que recebe dados do formulário e na API que recebe dados da requisição</w:t>
+      </w:pPr>
+      <w:r>
+        <w:rPr>
+          <w:rFonts w:hint="default" w:ascii="Cascadia Mono" w:hAnsi="Cascadia Mono"/>
+          <w:sz w:val="22"/>
+          <w:szCs w:val="22"/>
+          <w:lang w:val="pt-BR"/>
+        </w:rPr>
+        <w:t xml:space="preserve">E então fazer o uso dessa classe para todas as ocasiões onde é necessário registrar um cliente, que no caso da nossa aplicação atual são dois: no controlador da aplicação web que recebe dados do formulário e na API que recebe dados da requisição  </w:t>
       </w:r>
     </w:p>
     <w:p>
@@ -12011,7 +12377,7 @@
           <w:szCs w:val="22"/>
           <w:lang w:val="pt-BR"/>
         </w:rPr>
-        <w:t>Controllers-&gt;RegistroController</w:t>
+        <w:t xml:space="preserve">Controllers-&gt;RegistroController  </w:t>
       </w:r>
     </w:p>
     <w:p>
@@ -13813,7 +14179,7 @@
           <w:szCs w:val="22"/>
           <w:lang w:val="pt-BR"/>
         </w:rPr>
-        <w:t>Agora, temos esse usecase sendo utilizado em todas suas ocorrências da aplicação, assim como determinado pela camada de aplicação da Clean Architecture</w:t>
+        <w:t xml:space="preserve">Agora, temos esse usecase sendo utilizado em todas suas ocorrências da aplicação, assim como determinado pela camada de aplicação da Clean Architecture  </w:t>
       </w:r>
     </w:p>
     <w:p>
@@ -13889,7 +14255,7 @@
           <w:szCs w:val="22"/>
           <w:lang w:val="pt-BR"/>
         </w:rPr>
-        <w:t>Para separar a camada de domínio do resto da aplicação, cria-se um novo projeto, que vai ser uma biblioteca de classes, somente com as classes que representam o domínio</w:t>
+        <w:t xml:space="preserve">Para separar a camada de domínio do resto da aplicação, cria-se um novo projeto, que vai ser uma biblioteca de classes, somente com as classes que representam o domínio  </w:t>
       </w:r>
     </w:p>
     <w:p>
@@ -13928,7 +14294,7 @@
           <w:szCs w:val="22"/>
           <w:lang w:val="pt-BR"/>
         </w:rPr>
-        <w:t>Botão direito em Solução ContainRs-&gt; adicionar-&gt; Novo projeto-&gt; Biblioteca de classes-&gt; Criar projeto de nome ContainRs.Domain e nele criar a pasta Models, que vai receber os arquivos Cliente.cs e Email.cs de ContainRs.WebApp/Models.</w:t>
+        <w:t xml:space="preserve">Botão direito em Solução ContainRs-&gt; adicionar-&gt; Novo projeto-&gt; Biblioteca de classes-&gt; Criar projeto de nome ContainRs.Domain e nele criar a pasta Models, que vai receber os arquivos Cliente.cs e Email.cs de ContainRs.WebApp/Models.  </w:t>
       </w:r>
     </w:p>
     <w:p>
@@ -13967,7 +14333,7 @@
           <w:szCs w:val="22"/>
           <w:lang w:val="pt-BR"/>
         </w:rPr>
-        <w:t>Botão direito em ContainRs.Domain-&gt;Sincronizar namespaces</w:t>
+        <w:t xml:space="preserve">Botão direito em ContainRs.Domain-&gt;Sincronizar namespaces  </w:t>
       </w:r>
     </w:p>
     <w:p>
@@ -14045,7 +14411,7 @@
           <w:szCs w:val="22"/>
           <w:lang w:val="pt-BR"/>
         </w:rPr>
-        <w:t>Botão direito em Solução ContainRs-&gt; adicionar-&gt; Novo projeto-&gt; Biblioteca de classes-&gt; Criar projeto de nome ContainRs.Application e nele colar a pasta UseCases do projeto ContainRs.WebApp</w:t>
+        <w:t xml:space="preserve">Botão direito em Solução ContainRs-&gt; adicionar-&gt; Novo projeto-&gt; Biblioteca de classes-&gt; Criar projeto de nome ContainRs.Application e nele colar a pasta UseCases do projeto ContainRs.WebApp  </w:t>
       </w:r>
     </w:p>
     <w:p>
@@ -14070,7 +14436,7 @@
           <w:szCs w:val="22"/>
           <w:lang w:val="pt-BR"/>
         </w:rPr>
-        <w:t>-Sincronizar o namespace</w:t>
+        <w:t xml:space="preserve">-Sincronizar o namespace  </w:t>
       </w:r>
     </w:p>
     <w:p>
@@ -14109,7 +14475,7 @@
           <w:szCs w:val="22"/>
           <w:lang w:val="pt-BR"/>
         </w:rPr>
-        <w:t>Também será preciso referenciar projetos, para que um possa enxergar o outro, mas isso não pode ser feito de qualquer maneira</w:t>
+        <w:t xml:space="preserve">Também será preciso referenciar projetos, para que um possa enxergar o outro, mas isso não pode ser feito de qualquer maneira  </w:t>
       </w:r>
     </w:p>
     <w:p>
@@ -14313,8 +14679,8 @@
       <w:r>
         <w:drawing>
           <wp:inline distT="0" distB="0" distL="114300" distR="114300">
-            <wp:extent cx="1184275" cy="989965"/>
-            <wp:effectExtent l="0" t="0" r="15875" b="635"/>
+            <wp:extent cx="1570990" cy="1313180"/>
+            <wp:effectExtent l="0" t="0" r="10160" b="1270"/>
             <wp:docPr id="1" name="Imagem 1"/>
             <wp:cNvGraphicFramePr>
               <a:graphicFrameLocks xmlns:a="http://schemas.openxmlformats.org/drawingml/2006/main" noChangeAspect="1"/>
@@ -14337,7 +14703,7 @@
                   <pic:spPr>
                     <a:xfrm>
                       <a:off x="0" y="0"/>
-                      <a:ext cx="1184275" cy="989965"/>
+                      <a:ext cx="1570990" cy="1313180"/>
                     </a:xfrm>
                     <a:prstGeom prst="rect">
                       <a:avLst/>
@@ -14390,7 +14756,7 @@
           <w:szCs w:val="22"/>
           <w:lang w:val="pt-BR"/>
         </w:rPr>
-        <w:t>Então, em ContainRs.Application/Dependências-&gt; Adicionar referência ao projeto-&gt; ContainRs.Domain</w:t>
+        <w:t xml:space="preserve">Então, em ContainRs.Application/Dependências-&gt; Adicionar referência ao projeto-&gt; ContainRs.Domain  </w:t>
       </w:r>
     </w:p>
     <w:p>
@@ -14429,7 +14795,7 @@
           <w:szCs w:val="22"/>
           <w:lang w:val="pt-BR"/>
         </w:rPr>
-        <w:t>Feito isso, no código ainda nos resta um problema: a variável context, que é do tipo AppDbContext não tem sua devida referência, e nesse caso nem pode ser referenciada a partir dessa camada (aplicação) porque a camada de aplicação só consegue enxergar a camada de domínio, e AppDbContext é uma classe da camada de infraestrutura. Nesse caso, o que pode ser feito?</w:t>
+        <w:t xml:space="preserve">Feito isso, no código ainda nos resta um problema: a variável context, que é do tipo AppDbContext não tem sua devida referência, e nesse caso nem pode ser referenciada a partir dessa camada (aplicação) porque a camada de aplicação só consegue enxergar a camada de domínio, e AppDbContext é uma classe da camada de infraestrutura. Nesse caso, o que pode ser feito?  </w:t>
       </w:r>
     </w:p>
     <w:p>
@@ -14468,7 +14834,7 @@
           <w:szCs w:val="22"/>
           <w:lang w:val="pt-BR"/>
         </w:rPr>
-        <w:t>Criar uma abstração das operações de AppDbContext, que essencialmente funciona, nesse caso, para acessar os dados dos clientes na BD, ou seja, criar uma interface que em dado momento, será implementada pela camada devida. Nesse caso, uma interface na camada de aplicação que será implementada na camada de infraestrutura.</w:t>
+        <w:t xml:space="preserve">Criar uma abstração das operações de AppDbContext, que essencialmente funciona, nesse caso, para acessar os dados dos clientes na BD, ou seja, criar uma interface que em dado momento, será implementada pela camada devida. Nesse caso, uma interface na camada de aplicação que será implementada na camada de infraestrutura.  </w:t>
       </w:r>
     </w:p>
     <w:p>
@@ -14507,7 +14873,7 @@
           <w:szCs w:val="22"/>
           <w:lang w:val="pt-BR"/>
         </w:rPr>
-        <w:t>Isso é feito criando, na camada de aplicação, uma interface do tipo IClienteRepository</w:t>
+        <w:t xml:space="preserve">Isso é feito criando, na camada de aplicação, uma interface do tipo IClienteRepository  </w:t>
       </w:r>
     </w:p>
     <w:p>
@@ -14532,7 +14898,7 @@
           <w:szCs w:val="22"/>
           <w:lang w:val="pt-BR"/>
         </w:rPr>
-        <w:t>Botão direito em ContainRs.Application-&gt; Criar pasta Repositories-&gt; Nessa pasta criar uma interface IClientRepository com um método abstrato Task&lt;Cliente&gt;</w:t>
+        <w:t xml:space="preserve">Botão direito em ContainRs.Application-&gt; Criar pasta Repositories-&gt; Nessa pasta criar uma interface IClientRepository com um método abstrato Task&lt;Cliente&gt;  </w:t>
       </w:r>
     </w:p>
     <w:p>
@@ -14900,7 +15266,7 @@
           <w:szCs w:val="22"/>
           <w:lang w:val="pt-BR"/>
         </w:rPr>
-        <w:t>E no arquivo UseCases/RegistrarCliente.cs fazer as devidas mudanças para usar IClientRepository e não AppDbContext</w:t>
+        <w:t xml:space="preserve">E no arquivo UseCases/RegistrarCliente.cs fazer as devidas mudanças para usar IClientRepository e não AppDbContext  </w:t>
       </w:r>
     </w:p>
     <w:p>
@@ -15660,7 +16026,7 @@
           <w:szCs w:val="22"/>
           <w:lang w:val="pt-BR"/>
         </w:rPr>
-        <w:t>RESOLVENDO ERROS NA INTERFACE</w:t>
+        <w:t>RESOLVENDO ERROS NA CAMADA INTERFACE</w:t>
       </w:r>
     </w:p>
     <w:p>
@@ -15699,7 +16065,7 @@
           <w:szCs w:val="22"/>
           <w:lang w:val="pt-BR"/>
         </w:rPr>
-        <w:t>Em ContainRs.WebApp</w:t>
+        <w:t xml:space="preserve">Em ContainRs.WebApp  </w:t>
       </w:r>
     </w:p>
     <w:p>
@@ -15724,7 +16090,7 @@
           <w:szCs w:val="22"/>
           <w:lang w:val="pt-BR"/>
         </w:rPr>
-        <w:t>Controllers/ApiRegistroController e Controllers/RegistroController com erros</w:t>
+        <w:t xml:space="preserve">Controllers/ApiRegistroController e Controllers/RegistroController com erros  </w:t>
       </w:r>
     </w:p>
     <w:p>
@@ -15749,7 +16115,7 @@
           <w:szCs w:val="22"/>
           <w:lang w:val="pt-BR"/>
         </w:rPr>
-        <w:t>Referenciar ContainRs.Application (já que Interface enxerga Aplicação)</w:t>
+        <w:t xml:space="preserve">Referenciar ContainRs.Application (já que Interface enxerga Aplicação)  </w:t>
       </w:r>
     </w:p>
     <w:p>
@@ -15774,7 +16140,7 @@
           <w:szCs w:val="22"/>
           <w:lang w:val="pt-BR"/>
         </w:rPr>
-        <w:t>ContainRs.WebApp/Dependências-&gt; Referenciar projeto-&gt; ContainRs.Application</w:t>
+        <w:t xml:space="preserve">ContainRs.WebApp/Dependências-&gt; Referenciar projeto-&gt; ContainRs.Application  </w:t>
       </w:r>
     </w:p>
     <w:p>
@@ -15813,7 +16179,7 @@
           <w:szCs w:val="22"/>
           <w:lang w:val="pt-BR"/>
         </w:rPr>
-        <w:t>Referenciar ContainRs.Domain (já que Interface enxerga Domínio (através de aplicação))</w:t>
+        <w:t xml:space="preserve">Referenciar ContainRs.Domain (já que Interface enxerga Domínio (através de aplicação))  </w:t>
       </w:r>
     </w:p>
     <w:p>
@@ -15838,7 +16204,7 @@
           <w:szCs w:val="22"/>
           <w:lang w:val="pt-BR"/>
         </w:rPr>
-        <w:t xml:space="preserve">Nesse caso só é preciso adicionar </w:t>
+        <w:t xml:space="preserve">Nesse caso só é preciso adicionar   </w:t>
       </w:r>
     </w:p>
     <w:p>
@@ -15897,7 +16263,7 @@
           <w:szCs w:val="22"/>
           <w:lang w:val="pt-BR"/>
         </w:rPr>
-        <w:t>Dado que, mesmo sem referenciar o projeto ContainRs.Domain, já estamos fazendo uso de ContainRs.Application (que faz uso de ContainRs.Domain), ou seja, uma referência indireta.</w:t>
+        <w:t xml:space="preserve">Dado que, mesmo sem referenciar o projeto ContainRs.Domain, já estamos fazendo uso de ContainRs.Application (que faz uso de ContainRs.Domain), ou seja, uma referência indireta.  </w:t>
       </w:r>
     </w:p>
     <w:p>
@@ -15936,7 +16302,7 @@
           <w:szCs w:val="22"/>
           <w:lang w:val="pt-BR"/>
         </w:rPr>
-        <w:t>Ao final, ambas classes ApiRegistroController e RegistroController ficam com suas importações dessa maneira</w:t>
+        <w:t xml:space="preserve">Ao final, ambas classes ApiRegistroController e RegistroController ficam com suas importações dessa maneira  </w:t>
       </w:r>
     </w:p>
     <w:p>
@@ -16203,7 +16569,7 @@
           <w:szCs w:val="22"/>
           <w:lang w:val="pt-BR"/>
         </w:rPr>
-        <w:t>Nesse momento, o único problema restante na camada Interface é o uso da variável context, que é do tipo AppDbContext, e considerando que fizemos as mudanças na camada de aplicação, agora a classe AppDbContext precisa implementar a interface IClientRepository que criamos</w:t>
+        <w:t xml:space="preserve">Nesse momento, o único problema restante na camada Interface é o uso da variável context, que é do tipo AppDbContext, e considerando que fizemos as mudanças na camada de aplicação, agora a classe AppDbContext precisa implementar a interface IClientRepository que criamos  </w:t>
       </w:r>
     </w:p>
     <w:p>
@@ -16242,7 +16608,7 @@
           <w:szCs w:val="22"/>
           <w:lang w:val="pt-BR"/>
         </w:rPr>
-        <w:t>Em Data/AppDbContext</w:t>
+        <w:t xml:space="preserve">Em Data/AppDbContext  </w:t>
       </w:r>
     </w:p>
     <w:p>
@@ -16955,7 +17321,7 @@
           <w:szCs w:val="22"/>
           <w:lang w:val="pt-BR"/>
         </w:rPr>
-        <w:t>Ao final, para tornar toda a solução compilável, também são necessárias mudanças no projeto de teste, já que agora, ele referencia a camada ContainRs.Domain e não ContainRs.WebApp</w:t>
+        <w:t xml:space="preserve">Ao final, para tornar toda a solução compilável, também são necessárias mudanças no projeto de teste, já que agora, ele referencia a camada ContainRs.Domain e não ContainRs.WebApp  </w:t>
       </w:r>
     </w:p>
     <w:p>
@@ -16994,7 +17360,7 @@
           <w:szCs w:val="22"/>
           <w:lang w:val="pt-BR"/>
         </w:rPr>
-        <w:t>Botão direito em ContainRs.Testes-&gt; Adicionar referência de projeto-&gt; desmarcar ContainRs.WebApp e marcar ContainRs.Domain</w:t>
+        <w:t xml:space="preserve">Botão direito em ContainRs.Testes-&gt; Adicionar referência de projeto-&gt; desmarcar ContainRs.WebApp e marcar ContainRs.Domain  </w:t>
       </w:r>
     </w:p>
     <w:p>
@@ -17047,7 +17413,7 @@
           <w:szCs w:val="22"/>
           <w:lang w:val="pt-BR"/>
         </w:rPr>
-        <w:t>Mudar em ContainRs.Testes/EmailCtor</w:t>
+        <w:t xml:space="preserve">Mudar em ContainRs.Testes/EmailCtor  </w:t>
       </w:r>
     </w:p>
     <w:p>
@@ -17171,7 +17537,7 @@
           <w:szCs w:val="22"/>
           <w:lang w:val="pt-BR"/>
         </w:rPr>
-        <w:t xml:space="preserve"> , que tem um caso de uso (registrar clientes).</w:t>
+        <w:t xml:space="preserve"> , que tem um caso de uso (registrar clientes).  </w:t>
       </w:r>
     </w:p>
     <w:p>
@@ -17212,8 +17578,8 @@
         <w:jc w:val="left"/>
         <w:rPr>
           <w:rFonts w:hint="default" w:ascii="Cascadia Mono" w:hAnsi="Cascadia Mono" w:cs="Cascadia Mono"/>
-          <w:b w:val="0"/>
-          <w:bCs w:val="0"/>
+          <w:b/>
+          <w:bCs/>
           <w:i w:val="0"/>
           <w:iCs w:val="0"/>
           <w:sz w:val="22"/>
@@ -17224,8 +17590,8 @@
       <w:r>
         <w:rPr>
           <w:rFonts w:hint="default" w:ascii="Cascadia Mono" w:hAnsi="Cascadia Mono" w:cs="Cascadia Mono"/>
-          <w:b w:val="0"/>
-          <w:bCs w:val="0"/>
+          <w:b/>
+          <w:bCs/>
           <w:i w:val="0"/>
           <w:iCs w:val="0"/>
           <w:sz w:val="22"/>
@@ -17241,6 +17607,7 @@
           <w:rFonts w:hint="default" w:ascii="Cascadia Mono" w:hAnsi="Cascadia Mono" w:cs="Cascadia Mono"/>
           <w:sz w:val="22"/>
           <w:szCs w:val="22"/>
+          <w:lang w:val="pt-BR"/>
         </w:rPr>
       </w:pPr>
       <w:r>
@@ -17250,6 +17617,15 @@
           <w:szCs w:val="22"/>
         </w:rPr>
         <w:t>Os princípios SOLID são um conjunto de diretrizes criadas para tornar os sistemas de software mais fáceis de entender, modificar e manter. Esses princípios estão profundamente alinhados com os fundamentos da arquitetura limpa, pois promovem a separação de responsabilidades, baixo acoplamento e alta coesão. Ao aplicá-los, pessoas desenvolvedoras podem criar aplicações mais robustas e flexíveis, que se adaptam bem a mudanças e são mais simples de testar e escalar.</w:t>
+      </w:r>
+      <w:r>
+        <w:rPr>
+          <w:rFonts w:hint="default" w:ascii="Cascadia Mono" w:hAnsi="Cascadia Mono" w:cs="Cascadia Mono"/>
+          <w:sz w:val="22"/>
+          <w:szCs w:val="22"/>
+          <w:lang w:val="pt-BR"/>
+        </w:rPr>
+        <w:t xml:space="preserve">  </w:t>
       </w:r>
     </w:p>
     <w:p>
@@ -17302,6 +17678,7 @@
           <w:rFonts w:hint="default" w:ascii="Cascadia Mono" w:hAnsi="Cascadia Mono" w:cs="Cascadia Mono"/>
           <w:sz w:val="22"/>
           <w:szCs w:val="22"/>
+          <w:lang w:val="pt-BR"/>
         </w:rPr>
       </w:pPr>
       <w:r>
@@ -17312,22 +17689,32 @@
         </w:rPr>
         <w:t>Como já mencionado, o nome de um tipo (seja classe, interface, enum, struct ou record) deve indicar esta responsabilidade. Atente-se ao nomear um tipo: sua dificuldade pode ser um sinal de que estamos ferindo o SRP. Prefixos e sufixos no nome também ajudam a indicar padrões e, portanto, a principal responsabilidade do tipo.</w:t>
       </w:r>
-    </w:p>
-    <w:p>
-      <w:pPr>
-        <w:rPr>
-          <w:rFonts w:hint="default" w:ascii="Cascadia Mono" w:hAnsi="Cascadia Mono" w:cs="Cascadia Mono"/>
-          <w:sz w:val="22"/>
-          <w:szCs w:val="22"/>
-        </w:rPr>
-      </w:pPr>
-    </w:p>
-    <w:p>
-      <w:pPr>
-        <w:rPr>
-          <w:rFonts w:hint="default" w:ascii="Cascadia Mono" w:hAnsi="Cascadia Mono" w:cs="Cascadia Mono"/>
-          <w:sz w:val="22"/>
-          <w:szCs w:val="22"/>
+      <w:r>
+        <w:rPr>
+          <w:rFonts w:hint="default" w:ascii="Cascadia Mono" w:hAnsi="Cascadia Mono" w:cs="Cascadia Mono"/>
+          <w:sz w:val="22"/>
+          <w:szCs w:val="22"/>
+          <w:lang w:val="pt-BR"/>
+        </w:rPr>
+        <w:t xml:space="preserve">  </w:t>
+      </w:r>
+    </w:p>
+    <w:p>
+      <w:pPr>
+        <w:rPr>
+          <w:rFonts w:hint="default" w:ascii="Cascadia Mono" w:hAnsi="Cascadia Mono" w:cs="Cascadia Mono"/>
+          <w:sz w:val="22"/>
+          <w:szCs w:val="22"/>
+        </w:rPr>
+      </w:pPr>
+    </w:p>
+    <w:p>
+      <w:pPr>
+        <w:rPr>
+          <w:rFonts w:hint="default" w:ascii="Cascadia Mono" w:hAnsi="Cascadia Mono" w:cs="Cascadia Mono"/>
+          <w:sz w:val="22"/>
+          <w:szCs w:val="22"/>
+          <w:lang w:val="pt-BR"/>
         </w:rPr>
       </w:pPr>
       <w:r>
@@ -17356,22 +17743,32 @@
         </w:rPr>
         <w:t>pen/Closed Principle – OCP) sugere que entidades de software devem estar abertas para extensão, mas fechadas para modificação. Em outras palavras, é preferível adicionar novas funcionalidades através de extensões em vez de alterar o código existente, minimizando o risco de introduzir erros em um sistema estável.</w:t>
       </w:r>
-    </w:p>
-    <w:p>
-      <w:pPr>
-        <w:rPr>
-          <w:rFonts w:hint="default" w:ascii="Cascadia Mono" w:hAnsi="Cascadia Mono" w:cs="Cascadia Mono"/>
-          <w:sz w:val="22"/>
-          <w:szCs w:val="22"/>
-        </w:rPr>
-      </w:pPr>
-    </w:p>
-    <w:p>
-      <w:pPr>
-        <w:rPr>
-          <w:rFonts w:hint="default" w:ascii="Cascadia Mono" w:hAnsi="Cascadia Mono" w:cs="Cascadia Mono"/>
-          <w:sz w:val="22"/>
-          <w:szCs w:val="22"/>
+      <w:r>
+        <w:rPr>
+          <w:rFonts w:hint="default" w:ascii="Cascadia Mono" w:hAnsi="Cascadia Mono" w:cs="Cascadia Mono"/>
+          <w:sz w:val="22"/>
+          <w:szCs w:val="22"/>
+          <w:lang w:val="pt-BR"/>
+        </w:rPr>
+        <w:t xml:space="preserve">  </w:t>
+      </w:r>
+    </w:p>
+    <w:p>
+      <w:pPr>
+        <w:rPr>
+          <w:rFonts w:hint="default" w:ascii="Cascadia Mono" w:hAnsi="Cascadia Mono" w:cs="Cascadia Mono"/>
+          <w:sz w:val="22"/>
+          <w:szCs w:val="22"/>
+        </w:rPr>
+      </w:pPr>
+    </w:p>
+    <w:p>
+      <w:pPr>
+        <w:rPr>
+          <w:rFonts w:hint="default" w:ascii="Cascadia Mono" w:hAnsi="Cascadia Mono" w:cs="Cascadia Mono"/>
+          <w:sz w:val="22"/>
+          <w:szCs w:val="22"/>
+          <w:lang w:val="pt-BR"/>
         </w:rPr>
       </w:pPr>
       <w:r>
@@ -17382,22 +17779,32 @@
         </w:rPr>
         <w:t>Em nosso projeto ContainRs, imagine que fosse necessário consultar CEPs usando outro serviço. Atualmente estamos ferindo o OCP, porque dependemos diretamente da interface IViaCepService. O ideal seria termos uma interface genérica de consulta a CEPs e injetá-la nos locais onde a consulta fosse necessária. Para usar outro serviço de consulta que não o ViaCep, bastaria criar outra implementação da interface genérica e configurar essa implementação no container de injeção de dependência.</w:t>
       </w:r>
-    </w:p>
-    <w:p>
-      <w:pPr>
-        <w:rPr>
-          <w:rFonts w:hint="default" w:ascii="Cascadia Mono" w:hAnsi="Cascadia Mono" w:cs="Cascadia Mono"/>
-          <w:sz w:val="22"/>
-          <w:szCs w:val="22"/>
-        </w:rPr>
-      </w:pPr>
-    </w:p>
-    <w:p>
-      <w:pPr>
-        <w:rPr>
-          <w:rFonts w:hint="default" w:ascii="Cascadia Mono" w:hAnsi="Cascadia Mono" w:cs="Cascadia Mono"/>
-          <w:sz w:val="22"/>
-          <w:szCs w:val="22"/>
+      <w:r>
+        <w:rPr>
+          <w:rFonts w:hint="default" w:ascii="Cascadia Mono" w:hAnsi="Cascadia Mono" w:cs="Cascadia Mono"/>
+          <w:sz w:val="22"/>
+          <w:szCs w:val="22"/>
+          <w:lang w:val="pt-BR"/>
+        </w:rPr>
+        <w:t xml:space="preserve">  </w:t>
+      </w:r>
+    </w:p>
+    <w:p>
+      <w:pPr>
+        <w:rPr>
+          <w:rFonts w:hint="default" w:ascii="Cascadia Mono" w:hAnsi="Cascadia Mono" w:cs="Cascadia Mono"/>
+          <w:sz w:val="22"/>
+          <w:szCs w:val="22"/>
+        </w:rPr>
+      </w:pPr>
+    </w:p>
+    <w:p>
+      <w:pPr>
+        <w:rPr>
+          <w:rFonts w:hint="default" w:ascii="Cascadia Mono" w:hAnsi="Cascadia Mono" w:cs="Cascadia Mono"/>
+          <w:sz w:val="22"/>
+          <w:szCs w:val="22"/>
+          <w:lang w:val="pt-BR"/>
         </w:rPr>
       </w:pPr>
       <w:r>
@@ -17426,22 +17833,32 @@
         </w:rPr>
         <w:t>iskov Substitution Principle – LSP) estipula que uma classe derivada deve poder substituir sua classe base sem comprometer o comportamento esperado do sistema. Isso garante que a herança seja usada corretamente e que os contratos entre classes sejam respeitados, promovendo a reutilização e a previsibilidade.</w:t>
       </w:r>
-    </w:p>
-    <w:p>
-      <w:pPr>
-        <w:rPr>
-          <w:rFonts w:hint="default" w:ascii="Cascadia Mono" w:hAnsi="Cascadia Mono" w:cs="Cascadia Mono"/>
-          <w:sz w:val="22"/>
-          <w:szCs w:val="22"/>
-        </w:rPr>
-      </w:pPr>
-    </w:p>
-    <w:p>
-      <w:pPr>
-        <w:rPr>
-          <w:rFonts w:hint="default" w:ascii="Cascadia Mono" w:hAnsi="Cascadia Mono" w:cs="Cascadia Mono"/>
-          <w:sz w:val="22"/>
-          <w:szCs w:val="22"/>
+      <w:r>
+        <w:rPr>
+          <w:rFonts w:hint="default" w:ascii="Cascadia Mono" w:hAnsi="Cascadia Mono" w:cs="Cascadia Mono"/>
+          <w:sz w:val="22"/>
+          <w:szCs w:val="22"/>
+          <w:lang w:val="pt-BR"/>
+        </w:rPr>
+        <w:t xml:space="preserve">  </w:t>
+      </w:r>
+    </w:p>
+    <w:p>
+      <w:pPr>
+        <w:rPr>
+          <w:rFonts w:hint="default" w:ascii="Cascadia Mono" w:hAnsi="Cascadia Mono" w:cs="Cascadia Mono"/>
+          <w:sz w:val="22"/>
+          <w:szCs w:val="22"/>
+        </w:rPr>
+      </w:pPr>
+    </w:p>
+    <w:p>
+      <w:pPr>
+        <w:rPr>
+          <w:rFonts w:hint="default" w:ascii="Cascadia Mono" w:hAnsi="Cascadia Mono" w:cs="Cascadia Mono"/>
+          <w:sz w:val="22"/>
+          <w:szCs w:val="22"/>
+          <w:lang w:val="pt-BR"/>
         </w:rPr>
       </w:pPr>
       <w:r>
@@ -17470,22 +17887,32 @@
         </w:rPr>
         <w:t>nterface Segregation Principle – ISP) preconiza que os clientes não devem ser forçados a depender de interfaces que não utilizam. Isso implica em criar interfaces específicas e enxutas, reduzindo o acoplamento e evitando que alterações em uma parte do sistema impactem indevidamente outras partes. Em nosso projeto, podemos segregar a interface IClienteRepository em interfaces distintas, uma para cada operação do repositório (inclusão, remoção, dentre outras).</w:t>
       </w:r>
-    </w:p>
-    <w:p>
-      <w:pPr>
-        <w:rPr>
-          <w:rFonts w:hint="default" w:ascii="Cascadia Mono" w:hAnsi="Cascadia Mono" w:cs="Cascadia Mono"/>
-          <w:sz w:val="22"/>
-          <w:szCs w:val="22"/>
-        </w:rPr>
-      </w:pPr>
-    </w:p>
-    <w:p>
-      <w:pPr>
-        <w:rPr>
-          <w:rFonts w:hint="default" w:ascii="Cascadia Mono" w:hAnsi="Cascadia Mono" w:cs="Cascadia Mono"/>
-          <w:sz w:val="22"/>
-          <w:szCs w:val="22"/>
+      <w:r>
+        <w:rPr>
+          <w:rFonts w:hint="default" w:ascii="Cascadia Mono" w:hAnsi="Cascadia Mono" w:cs="Cascadia Mono"/>
+          <w:sz w:val="22"/>
+          <w:szCs w:val="22"/>
+          <w:lang w:val="pt-BR"/>
+        </w:rPr>
+        <w:t xml:space="preserve">  </w:t>
+      </w:r>
+    </w:p>
+    <w:p>
+      <w:pPr>
+        <w:rPr>
+          <w:rFonts w:hint="default" w:ascii="Cascadia Mono" w:hAnsi="Cascadia Mono" w:cs="Cascadia Mono"/>
+          <w:sz w:val="22"/>
+          <w:szCs w:val="22"/>
+        </w:rPr>
+      </w:pPr>
+    </w:p>
+    <w:p>
+      <w:pPr>
+        <w:rPr>
+          <w:rFonts w:hint="default" w:ascii="Cascadia Mono" w:hAnsi="Cascadia Mono" w:cs="Cascadia Mono"/>
+          <w:sz w:val="22"/>
+          <w:szCs w:val="22"/>
+          <w:lang w:val="pt-BR"/>
         </w:rPr>
       </w:pPr>
       <w:r>
@@ -17514,6 +17941,15 @@
         </w:rPr>
         <w:t>ependency Inversion Principle – DIP) propõe que módulos de alto nível não devem depender de módulos de baixo nível, mas ambos devem depender de abstrações. Isso torna o sistema mais flexível e resiliente às mudanças, pois as dependências podem ser facilmente substituídas por implementações alternativas. Podemos relacionar diretamente esse princípio com a regra fundamental da arquitetura limpa: "camadas internas (alto nível) não devem depender de camadas mais externas (baixo nível)".</w:t>
       </w:r>
+      <w:r>
+        <w:rPr>
+          <w:rFonts w:hint="default" w:ascii="Cascadia Mono" w:hAnsi="Cascadia Mono" w:cs="Cascadia Mono"/>
+          <w:sz w:val="22"/>
+          <w:szCs w:val="22"/>
+          <w:lang w:val="pt-BR"/>
+        </w:rPr>
+        <w:t xml:space="preserve">  </w:t>
+      </w:r>
     </w:p>
     <w:p>
       <w:pPr>
@@ -17594,7 +18030,7 @@
           <w:szCs w:val="22"/>
           <w:lang w:val="pt-BR"/>
         </w:rPr>
-        <w:t>Em ContainRs.WebApp/Connected Services/Banco de dados do SQL Server-&gt; botão direito-&gt; Abir no pesquisador de objetos</w:t>
+        <w:t xml:space="preserve">Em ContainRs.WebApp/Connected Services/Banco de dados do SQL Server-&gt; botão direito-&gt; Abir no pesquisador de objetos  </w:t>
       </w:r>
     </w:p>
     <w:p>
@@ -17619,7 +18055,7 @@
           <w:szCs w:val="22"/>
           <w:lang w:val="pt-BR"/>
         </w:rPr>
-        <w:t>Em localdb/Bancos de dados/ContainRs.Database-&gt; Nova consulta-&gt; inserir o script abaixo</w:t>
+        <w:t xml:space="preserve">Em localdb/Bancos de dados/ContainRs.Database-&gt; Nova consulta-&gt; inserir o script abaixo  </w:t>
       </w:r>
     </w:p>
     <w:p>
@@ -20180,6 +20616,17 @@
           <w:lang w:val="pt-BR"/>
         </w:rPr>
       </w:pPr>
+      <w:r>
+        <w:rPr>
+          <w:rFonts w:hint="default" w:ascii="Cascadia Mono" w:hAnsi="Cascadia Mono" w:cs="Cascadia Mono"/>
+          <w:b w:val="0"/>
+          <w:bCs w:val="0"/>
+          <w:sz w:val="22"/>
+          <w:szCs w:val="22"/>
+          <w:lang w:val="pt-BR"/>
+        </w:rPr>
+        <w:t xml:space="preserve">Com isso, 200 novos clientes popularam a base de dados do projeto.  </w:t>
+      </w:r>
     </w:p>
     <w:p>
       <w:pPr>
@@ -20256,7 +20703,7 @@
           <w:szCs w:val="22"/>
           <w:lang w:val="pt-BR"/>
         </w:rPr>
-        <w:t>Antes de criar um novo caso de uso, vamos primeiro criar o novo model que vai representar o Estado, uma classe UnidadeFederativa</w:t>
+        <w:t xml:space="preserve">Antes de criar um novo caso de uso, vamos primeiro criar o novo model que vai representar o Estado, uma classe UnidadeFederativa  </w:t>
       </w:r>
     </w:p>
     <w:p>
@@ -20281,7 +20728,7 @@
           <w:szCs w:val="22"/>
           <w:lang w:val="pt-BR"/>
         </w:rPr>
-        <w:t>ContainRs.Domain/Models-&gt; Novo enum UnidadeFederativa (já com o método para converter de string para enum)</w:t>
+        <w:t xml:space="preserve">ContainRs.Domain/Models-&gt; Novo enum UnidadeFederativa (já com o método para converter de string para enum)  </w:t>
       </w:r>
     </w:p>
     <w:p>
@@ -21767,7 +22214,7 @@
           <w:szCs w:val="22"/>
           <w:lang w:val="pt-BR"/>
         </w:rPr>
-        <w:t>Adicionar também, na interface IClientRepository um método que vai ser responsável por consultar clientes utilizando um filtro</w:t>
+        <w:t xml:space="preserve">Adicionar também, na interface IClientRepository um método que vai ser responsável por consultar clientes utilizando um filtro  </w:t>
       </w:r>
     </w:p>
     <w:p>
@@ -22371,7 +22818,7 @@
           <w:szCs w:val="22"/>
           <w:lang w:val="pt-BR"/>
         </w:rPr>
-        <w:t>Feitos o model novo e o método abstrato, agora é possível construir o novo usecase de consultar clientes</w:t>
+        <w:t xml:space="preserve">Feitos o model novo e o método abstrato, agora é possível construir o novo usecase de consultar clientes  </w:t>
       </w:r>
     </w:p>
     <w:p>
@@ -22396,7 +22843,7 @@
           <w:szCs w:val="22"/>
           <w:lang w:val="pt-BR"/>
         </w:rPr>
-        <w:t>ContainRs.Application/UseCases-&gt; Criar classe ConsultarCliente</w:t>
+        <w:t xml:space="preserve">ContainRs.Application/UseCases-&gt; Criar classe ConsultarCliente  </w:t>
       </w:r>
     </w:p>
     <w:p>
@@ -23650,7 +24097,7 @@
           <w:szCs w:val="22"/>
           <w:lang w:val="pt-BR"/>
         </w:rPr>
-        <w:t>Considerando que o novo model foi construído na camada de domínio, também é preciso aplicar o seu uso em ContainRs.Domain/Models/Cliente e ContainRs.Application/UseCases/RegistrarCliente</w:t>
+        <w:t xml:space="preserve">Considerando que o novo model foi construído na camada de domínio, também é preciso aplicar o seu uso em ContainRs.Domain/Models/Cliente e ContainRs.Application/UseCases/RegistrarCliente  </w:t>
       </w:r>
     </w:p>
     <w:p>
@@ -23689,7 +24136,7 @@
           <w:szCs w:val="22"/>
           <w:lang w:val="pt-BR"/>
         </w:rPr>
-        <w:t>ContainRs.Domain/Models/Cliente</w:t>
+        <w:t xml:space="preserve">ContainRs.Domain/Models/Cliente  </w:t>
       </w:r>
     </w:p>
     <w:p>
@@ -23894,7 +24341,7 @@
           <w:szCs w:val="22"/>
           <w:lang w:val="pt-BR"/>
         </w:rPr>
-        <w:t>ContainRs.Application/UseCases/RegistrarCliente</w:t>
+        <w:t xml:space="preserve">ContainRs.Application/UseCases/RegistrarCliente  </w:t>
       </w:r>
     </w:p>
     <w:p>
@@ -24236,7 +24683,7 @@
           <w:szCs w:val="22"/>
           <w:lang w:val="pt-BR"/>
         </w:rPr>
-        <w:t>Feito isso, as mudanças necessárias para o usecase de consultar clientes está completa nas camadas de domain e application. Agora falta mudar nas camadas de interface e infraestrutura.</w:t>
+        <w:t xml:space="preserve">Feito isso, as mudanças necessárias para o usecase de consultar clientes está completa nas camadas de domain e application. Agora falta mudar nas camadas de interface e infraestrutura.  </w:t>
       </w:r>
     </w:p>
     <w:p>
@@ -24289,7 +24736,7 @@
           <w:szCs w:val="22"/>
           <w:lang w:val="pt-BR"/>
         </w:rPr>
-        <w:t>Para a camada de Infraestrutura</w:t>
+        <w:t xml:space="preserve">Para a camada de Infraestrutura  </w:t>
       </w:r>
     </w:p>
     <w:p>
@@ -24314,7 +24761,7 @@
           <w:szCs w:val="22"/>
           <w:lang w:val="pt-BR"/>
         </w:rPr>
-        <w:t xml:space="preserve">ContainRs.WebApp/Data/AppDbContext-&gt; </w:t>
+        <w:t xml:space="preserve">ContainRs.WebApp/Data/AppDbContext-&gt;   </w:t>
       </w:r>
     </w:p>
     <w:p>
@@ -24339,7 +24786,7 @@
           <w:szCs w:val="22"/>
           <w:lang w:val="pt-BR"/>
         </w:rPr>
-        <w:t>Implementar método GetAsync</w:t>
+        <w:t xml:space="preserve">Implementar método GetAsync  </w:t>
       </w:r>
     </w:p>
     <w:p>
@@ -25174,7 +25621,7 @@
           <w:szCs w:val="22"/>
           <w:lang w:val="pt-BR"/>
         </w:rPr>
-        <w:t>Para a camada de Interface</w:t>
+        <w:t xml:space="preserve">Para a camada de Interface  </w:t>
       </w:r>
     </w:p>
     <w:p>
@@ -25199,7 +25646,7 @@
           <w:szCs w:val="22"/>
           <w:lang w:val="pt-BR"/>
         </w:rPr>
-        <w:t>ContainRs.WebApp/Models-&gt; Criar record ClienteResponse, que vai ser responsável por mostrar apenas algumas informações do cliente quando a consulta for feita</w:t>
+        <w:t xml:space="preserve">ContainRs.WebApp/Models-&gt; Criar record ClienteResponse, que vai ser responsável por mostrar apenas algumas informações do cliente quando a consulta for feita  </w:t>
       </w:r>
     </w:p>
     <w:p>
@@ -25474,7 +25921,7 @@
           <w:szCs w:val="22"/>
           <w:lang w:val="pt-BR"/>
         </w:rPr>
-        <w:t>ContainRs.WebApp/Controllers-&gt; Criar controlador vazio ApiClienteController</w:t>
+        <w:t xml:space="preserve">ContainRs.WebApp/Controllers-&gt; Criar controlador vazio ApiClienteController  </w:t>
       </w:r>
     </w:p>
     <w:p>
@@ -26868,7 +27315,7 @@
           <w:szCs w:val="22"/>
           <w:lang w:val="pt-BR"/>
         </w:rPr>
-        <w:t>E considerando que a entidade cliente agora tem o campo Estado como um objeto UnidadeFederativa, também temos que mudar seu uso nos arquivos ApiRegistroController e RegistroController</w:t>
+        <w:t xml:space="preserve">E considerando que a entidade cliente agora tem o campo Estado como um objeto UnidadeFederativa, também temos que mudar seu uso nos arquivos ApiRegistroController e RegistroController  </w:t>
       </w:r>
     </w:p>
     <w:p>
@@ -26907,7 +27354,7 @@
           <w:szCs w:val="22"/>
           <w:lang w:val="pt-BR"/>
         </w:rPr>
-        <w:t>ContainRs.WebApp/Controllers/ApiRegistroController</w:t>
+        <w:t xml:space="preserve">ContainRs.WebApp/Controllers/ApiRegistroController  </w:t>
       </w:r>
     </w:p>
     <w:p>
@@ -27183,7 +27630,7 @@
           <w:szCs w:val="22"/>
           <w:lang w:val="pt-BR"/>
         </w:rPr>
-        <w:t>ContainRs.WebApp/Controllers/RegistroController</w:t>
+        <w:t xml:space="preserve">ContainRs.WebApp/Controllers/RegistroController  </w:t>
       </w:r>
     </w:p>
     <w:p>
@@ -27479,8 +27926,22 @@
           <w:szCs w:val="22"/>
           <w:lang w:val="pt-BR"/>
         </w:rPr>
-        <w:t>Agora, pelo postman, acessando a url de consulta de clientes, pelo GET e passando o parâmetro estado=ES, conseguimos consultar todos clientes cujo estado é ES.</w:t>
-      </w:r>
+        <w:t xml:space="preserve">Agora, pelo postman, acessando a url de consulta de clientes, pelo GET e passando o parâmetro estado=ES, conseguimos consultar todos clientes cujo estado é ES.  </w:t>
+      </w:r>
+    </w:p>
+    <w:p>
+      <w:pPr>
+        <w:ind w:left="0" w:leftChars="0" w:firstLine="0" w:firstLineChars="0"/>
+        <w:jc w:val="left"/>
+        <w:rPr>
+          <w:rFonts w:hint="default" w:ascii="Cascadia Mono" w:hAnsi="Cascadia Mono" w:cs="Cascadia Mono"/>
+          <w:b w:val="0"/>
+          <w:bCs w:val="0"/>
+          <w:sz w:val="22"/>
+          <w:szCs w:val="22"/>
+          <w:lang w:val="pt-BR"/>
+        </w:rPr>
+      </w:pPr>
     </w:p>
     <w:p>
       <w:pPr>
@@ -27546,2636 +28007,152 @@
           <w:szCs w:val="22"/>
           <w:lang w:val="pt-BR"/>
         </w:rPr>
-        <w:t>E como configuramos o retorno do método GetAsync para usar o record ClientResponse, para cada cliente é mostrado apenas o id, nome e email, o que é um comportamento esperado da camada de interface (receber os dados do mundo externo, fazer comunicação com o sistema e devolver os dados tratados).</w:t>
+        <w:t xml:space="preserve">E como configuramos o retorno do método GetAsync para usar o record ClientResponse, para cada cliente é mostrado apenas o id, nome e email, o que é um comportamento esperado da camada de interface (receber os dados do mundo externo, fazer comunicação com o sistema e devolver os dados tratados).  </w:t>
+      </w:r>
+    </w:p>
+    <w:p>
+      <w:pPr>
+        <w:ind w:left="0" w:leftChars="0" w:firstLine="0" w:firstLineChars="0"/>
+        <w:jc w:val="left"/>
+        <w:rPr>
+          <w:rFonts w:hint="default" w:ascii="Cascadia Mono" w:hAnsi="Cascadia Mono" w:cs="Cascadia Mono"/>
+          <w:b w:val="0"/>
+          <w:bCs w:val="0"/>
+          <w:sz w:val="22"/>
+          <w:szCs w:val="22"/>
+          <w:lang w:val="pt-BR"/>
+        </w:rPr>
+      </w:pPr>
+    </w:p>
+    <w:p>
+      <w:pPr>
+        <w:ind w:left="0" w:leftChars="0" w:firstLine="0" w:firstLineChars="0"/>
+        <w:jc w:val="left"/>
+        <w:rPr>
+          <w:rFonts w:hint="default" w:ascii="Cascadia Mono" w:hAnsi="Cascadia Mono" w:cs="Cascadia Mono"/>
+          <w:b w:val="0"/>
+          <w:bCs w:val="0"/>
+          <w:sz w:val="22"/>
+          <w:szCs w:val="22"/>
+          <w:lang w:val="pt-BR"/>
+        </w:rPr>
+      </w:pPr>
+    </w:p>
+    <w:p>
+      <w:pPr>
+        <w:ind w:left="0" w:leftChars="0" w:firstLine="0" w:firstLineChars="0"/>
+        <w:jc w:val="left"/>
+        <w:rPr>
+          <w:rFonts w:hint="default" w:ascii="Cascadia Mono" w:hAnsi="Cascadia Mono" w:cs="Cascadia Mono"/>
+          <w:b/>
+          <w:bCs/>
+          <w:sz w:val="22"/>
+          <w:szCs w:val="22"/>
+          <w:lang w:val="pt-BR"/>
+        </w:rPr>
+      </w:pPr>
+    </w:p>
+    <w:p>
+      <w:pPr>
+        <w:ind w:left="0" w:leftChars="0" w:firstLine="0" w:firstLineChars="0"/>
+        <w:jc w:val="left"/>
+        <w:rPr>
+          <w:rFonts w:hint="default" w:ascii="Cascadia Mono" w:hAnsi="Cascadia Mono" w:cs="Cascadia Mono"/>
+          <w:b/>
+          <w:bCs/>
+          <w:sz w:val="22"/>
+          <w:szCs w:val="22"/>
+          <w:lang w:val="pt-BR"/>
+        </w:rPr>
+      </w:pPr>
+    </w:p>
+    <w:p>
+      <w:pPr>
+        <w:ind w:left="0" w:leftChars="0" w:firstLine="0" w:firstLineChars="0"/>
+        <w:jc w:val="left"/>
+        <w:rPr>
+          <w:rFonts w:hint="default" w:ascii="Cascadia Mono" w:hAnsi="Cascadia Mono" w:cs="Cascadia Mono"/>
+          <w:sz w:val="22"/>
+          <w:szCs w:val="22"/>
+          <w:lang w:val="pt-BR"/>
+        </w:rPr>
+      </w:pPr>
+      <w:r>
+        <w:rPr>
+          <w:rFonts w:hint="default" w:ascii="Cascadia Mono" w:hAnsi="Cascadia Mono" w:cs="Cascadia Mono"/>
+          <w:b/>
+          <w:bCs/>
+          <w:sz w:val="22"/>
+          <w:szCs w:val="22"/>
+          <w:lang w:val="pt-BR"/>
+        </w:rPr>
+        <w:t>ESTUDOS FUTUROS</w:t>
+      </w:r>
+    </w:p>
+    <w:p>
+      <w:pPr>
+        <w:ind w:left="0" w:leftChars="0" w:firstLine="0" w:firstLineChars="0"/>
+        <w:jc w:val="left"/>
+        <w:rPr>
+          <w:rFonts w:hint="default" w:ascii="Cascadia Mono" w:hAnsi="Cascadia Mono" w:cs="Cascadia Mono"/>
+          <w:sz w:val="22"/>
+          <w:szCs w:val="22"/>
+          <w:lang w:val="pt-BR"/>
+        </w:rPr>
+      </w:pPr>
+      <w:r>
+        <w:rPr>
+          <w:rFonts w:hint="default" w:ascii="Cascadia Mono" w:hAnsi="Cascadia Mono" w:cs="Cascadia Mono"/>
+          <w:sz w:val="22"/>
+          <w:szCs w:val="22"/>
+          <w:lang w:val="pt-BR"/>
+        </w:rPr>
+        <w:t>Tipo de propriedade Guid</w:t>
+      </w:r>
+    </w:p>
+    <w:p>
+      <w:pPr>
+        <w:ind w:left="0" w:leftChars="0" w:firstLine="0" w:firstLineChars="0"/>
+        <w:jc w:val="left"/>
+        <w:rPr>
+          <w:rFonts w:hint="default" w:ascii="Cascadia Mono" w:hAnsi="Cascadia Mono" w:cs="Cascadia Mono"/>
+          <w:sz w:val="22"/>
+          <w:szCs w:val="22"/>
+          <w:lang w:val="pt-BR"/>
+        </w:rPr>
+      </w:pPr>
+      <w:r>
+        <w:rPr>
+          <w:rFonts w:hint="default" w:ascii="Cascadia Mono" w:hAnsi="Cascadia Mono" w:cs="Cascadia Mono"/>
+          <w:sz w:val="22"/>
+          <w:szCs w:val="22"/>
+          <w:lang w:val="pt-BR"/>
+        </w:rPr>
+        <w:t>Tipo de propriedade readonly</w:t>
+      </w:r>
+    </w:p>
+    <w:p>
+      <w:pPr>
+        <w:ind w:left="0" w:leftChars="0" w:firstLine="0" w:firstLineChars="0"/>
+        <w:jc w:val="left"/>
+        <w:rPr>
+          <w:rFonts w:hint="default" w:ascii="Cascadia Mono" w:hAnsi="Cascadia Mono"/>
+          <w:sz w:val="22"/>
+          <w:szCs w:val="22"/>
+          <w:lang w:val="pt-BR"/>
+        </w:rPr>
+      </w:pPr>
+      <w:r>
+        <w:rPr>
+          <w:rFonts w:hint="default" w:ascii="Cascadia Mono" w:hAnsi="Cascadia Mono" w:cs="Cascadia Mono"/>
+          <w:sz w:val="22"/>
+          <w:szCs w:val="22"/>
+          <w:lang w:val="pt-BR"/>
+        </w:rPr>
+        <w:t>Expressões regulares em c#</w:t>
       </w:r>
       <w:bookmarkStart w:id="0" w:name="_GoBack"/>
       <w:bookmarkEnd w:id="0"/>
-    </w:p>
-    <w:p>
-      <w:pPr>
-        <w:ind w:left="0" w:leftChars="0" w:firstLine="0" w:firstLineChars="0"/>
-        <w:jc w:val="left"/>
-        <w:rPr>
-          <w:rFonts w:hint="default" w:ascii="Cascadia Mono" w:hAnsi="Cascadia Mono" w:cs="Cascadia Mono"/>
-          <w:b w:val="0"/>
-          <w:bCs w:val="0"/>
-          <w:sz w:val="22"/>
-          <w:szCs w:val="22"/>
-          <w:lang w:val="pt-BR"/>
-        </w:rPr>
-      </w:pPr>
-    </w:p>
-    <w:p>
-      <w:pPr>
-        <w:ind w:left="0" w:leftChars="0" w:firstLine="0" w:firstLineChars="0"/>
-        <w:jc w:val="left"/>
-        <w:rPr>
-          <w:rFonts w:hint="default" w:ascii="Cascadia Mono" w:hAnsi="Cascadia Mono" w:cs="Cascadia Mono"/>
-          <w:b w:val="0"/>
-          <w:bCs w:val="0"/>
-          <w:sz w:val="22"/>
-          <w:szCs w:val="22"/>
-          <w:lang w:val="pt-BR"/>
-        </w:rPr>
-      </w:pPr>
-    </w:p>
-    <w:p>
-      <w:pPr>
-        <w:ind w:left="0" w:leftChars="0" w:firstLine="0" w:firstLineChars="0"/>
-        <w:jc w:val="left"/>
-        <w:rPr>
-          <w:rFonts w:hint="default" w:ascii="Cascadia Mono" w:hAnsi="Cascadia Mono" w:cs="Cascadia Mono"/>
-          <w:b/>
-          <w:bCs/>
-          <w:sz w:val="22"/>
-          <w:szCs w:val="22"/>
-          <w:lang w:val="pt-BR"/>
-        </w:rPr>
-      </w:pPr>
-    </w:p>
-    <w:p>
-      <w:pPr>
-        <w:ind w:left="0" w:leftChars="0" w:firstLine="0" w:firstLineChars="0"/>
-        <w:jc w:val="left"/>
-        <w:rPr>
-          <w:rFonts w:hint="default" w:ascii="Cascadia Mono" w:hAnsi="Cascadia Mono" w:cs="Cascadia Mono"/>
-          <w:b/>
-          <w:bCs/>
-          <w:sz w:val="22"/>
-          <w:szCs w:val="22"/>
-          <w:lang w:val="pt-BR"/>
-        </w:rPr>
-      </w:pPr>
-    </w:p>
-    <w:p>
-      <w:pPr>
-        <w:ind w:left="0" w:leftChars="0" w:firstLine="0" w:firstLineChars="0"/>
-        <w:jc w:val="left"/>
-        <w:rPr>
-          <w:rFonts w:hint="default" w:ascii="Cascadia Mono" w:hAnsi="Cascadia Mono" w:cs="Cascadia Mono"/>
-          <w:sz w:val="22"/>
-          <w:szCs w:val="22"/>
-          <w:lang w:val="pt-BR"/>
-        </w:rPr>
-      </w:pPr>
-      <w:r>
-        <w:rPr>
-          <w:rFonts w:hint="default" w:ascii="Cascadia Mono" w:hAnsi="Cascadia Mono" w:cs="Cascadia Mono"/>
-          <w:b/>
-          <w:bCs/>
-          <w:sz w:val="22"/>
-          <w:szCs w:val="22"/>
-          <w:lang w:val="pt-BR"/>
-        </w:rPr>
-        <w:t>ESTUDOS FUTUROS</w:t>
-      </w:r>
-    </w:p>
-    <w:p>
-      <w:pPr>
-        <w:ind w:left="0" w:leftChars="0" w:firstLine="0" w:firstLineChars="0"/>
-        <w:jc w:val="left"/>
-        <w:rPr>
-          <w:rFonts w:hint="default" w:ascii="Cascadia Mono" w:hAnsi="Cascadia Mono" w:cs="Cascadia Mono"/>
-          <w:sz w:val="22"/>
-          <w:szCs w:val="22"/>
-          <w:lang w:val="pt-BR"/>
-        </w:rPr>
-      </w:pPr>
-      <w:r>
-        <w:rPr>
-          <w:rFonts w:hint="default" w:ascii="Cascadia Mono" w:hAnsi="Cascadia Mono" w:cs="Cascadia Mono"/>
-          <w:sz w:val="22"/>
-          <w:szCs w:val="22"/>
-          <w:lang w:val="pt-BR"/>
-        </w:rPr>
-        <w:t>Tipo de propriedade Guid</w:t>
-      </w:r>
-    </w:p>
-    <w:p>
-      <w:pPr>
-        <w:ind w:left="0" w:leftChars="0" w:firstLine="0" w:firstLineChars="0"/>
-        <w:jc w:val="left"/>
-        <w:rPr>
-          <w:rFonts w:hint="default" w:ascii="Cascadia Mono" w:hAnsi="Cascadia Mono" w:cs="Cascadia Mono"/>
-          <w:sz w:val="22"/>
-          <w:szCs w:val="22"/>
-          <w:lang w:val="pt-BR"/>
-        </w:rPr>
-      </w:pPr>
-      <w:r>
-        <w:rPr>
-          <w:rFonts w:hint="default" w:ascii="Cascadia Mono" w:hAnsi="Cascadia Mono" w:cs="Cascadia Mono"/>
-          <w:sz w:val="22"/>
-          <w:szCs w:val="22"/>
-          <w:lang w:val="pt-BR"/>
-        </w:rPr>
-        <w:t>Tipo de propriedade readonly</w:t>
-      </w:r>
-    </w:p>
-    <w:p>
-      <w:pPr>
-        <w:ind w:left="0" w:leftChars="0" w:firstLine="0" w:firstLineChars="0"/>
-        <w:jc w:val="left"/>
-        <w:rPr>
-          <w:rFonts w:hint="default" w:ascii="Cascadia Mono" w:hAnsi="Cascadia Mono" w:cs="Cascadia Mono"/>
-          <w:sz w:val="22"/>
-          <w:szCs w:val="22"/>
-          <w:lang w:val="pt-BR"/>
-        </w:rPr>
-      </w:pPr>
-      <w:r>
-        <w:rPr>
-          <w:rFonts w:hint="default" w:ascii="Cascadia Mono" w:hAnsi="Cascadia Mono" w:cs="Cascadia Mono"/>
-          <w:sz w:val="22"/>
-          <w:szCs w:val="22"/>
-          <w:lang w:val="pt-BR"/>
-        </w:rPr>
-        <w:t>Expressões regulares em c#</w:t>
-      </w:r>
-    </w:p>
-    <w:p>
-      <w:pPr>
-        <w:ind w:left="0" w:leftChars="0" w:firstLine="0" w:firstLineChars="0"/>
-        <w:jc w:val="left"/>
-        <w:rPr>
-          <w:rFonts w:hint="default" w:ascii="Cascadia Mono" w:hAnsi="Cascadia Mono" w:cs="Cascadia Mono"/>
-          <w:sz w:val="22"/>
-          <w:szCs w:val="22"/>
-          <w:lang w:val="pt-BR"/>
-        </w:rPr>
-      </w:pPr>
-    </w:p>
-    <w:p>
-      <w:pPr>
-        <w:ind w:left="0" w:leftChars="0" w:firstLine="0" w:firstLineChars="0"/>
-        <w:jc w:val="left"/>
-        <w:rPr>
-          <w:rFonts w:hint="default" w:ascii="Cascadia Mono" w:hAnsi="Cascadia Mono" w:cs="Cascadia Mono"/>
-          <w:sz w:val="22"/>
-          <w:szCs w:val="22"/>
-          <w:lang w:val="pt-BR"/>
-        </w:rPr>
-      </w:pPr>
-    </w:p>
-    <w:p>
-      <w:pPr>
-        <w:ind w:left="0" w:leftChars="0" w:firstLine="0" w:firstLineChars="0"/>
-        <w:jc w:val="left"/>
-        <w:rPr>
-          <w:rFonts w:hint="default" w:ascii="Cascadia Mono" w:hAnsi="Cascadia Mono" w:cs="Cascadia Mono"/>
-          <w:sz w:val="22"/>
-          <w:szCs w:val="22"/>
-          <w:lang w:val="pt-BR"/>
-        </w:rPr>
-      </w:pPr>
-    </w:p>
-    <w:p>
-      <w:pPr>
-        <w:ind w:left="0" w:leftChars="0" w:firstLine="0" w:firstLineChars="0"/>
-        <w:jc w:val="left"/>
-        <w:rPr>
-          <w:rFonts w:hint="default" w:ascii="Cascadia Mono" w:hAnsi="Cascadia Mono" w:cs="Cascadia Mono"/>
-          <w:sz w:val="22"/>
-          <w:szCs w:val="22"/>
-          <w:lang w:val="pt-BR"/>
-        </w:rPr>
-      </w:pPr>
-    </w:p>
-    <w:p>
-      <w:pPr>
-        <w:ind w:left="0" w:leftChars="0" w:firstLine="0" w:firstLineChars="0"/>
-        <w:jc w:val="left"/>
-        <w:rPr>
-          <w:rFonts w:hint="default" w:ascii="Cascadia Mono" w:hAnsi="Cascadia Mono" w:cs="Cascadia Mono"/>
-          <w:sz w:val="22"/>
-          <w:szCs w:val="22"/>
-          <w:lang w:val="pt-BR"/>
-        </w:rPr>
-      </w:pPr>
-    </w:p>
-    <w:p>
-      <w:pPr>
-        <w:ind w:left="0" w:leftChars="0" w:firstLine="0" w:firstLineChars="0"/>
-        <w:jc w:val="left"/>
-        <w:rPr>
-          <w:rFonts w:hint="default" w:ascii="Cascadia Mono" w:hAnsi="Cascadia Mono" w:cs="Cascadia Mono"/>
-          <w:sz w:val="22"/>
-          <w:szCs w:val="22"/>
-          <w:lang w:val="pt-BR"/>
-        </w:rPr>
-      </w:pPr>
-    </w:p>
-    <w:p>
-      <w:pPr>
-        <w:ind w:left="0" w:leftChars="0" w:firstLine="0" w:firstLineChars="0"/>
-        <w:jc w:val="left"/>
-        <w:rPr>
-          <w:rFonts w:hint="default" w:ascii="Cascadia Mono" w:hAnsi="Cascadia Mono" w:cs="Cascadia Mono"/>
-          <w:sz w:val="22"/>
-          <w:szCs w:val="22"/>
-          <w:lang w:val="pt-BR"/>
-        </w:rPr>
-      </w:pPr>
-    </w:p>
-    <w:p>
-      <w:pPr>
-        <w:ind w:left="0" w:leftChars="0" w:firstLine="0" w:firstLineChars="0"/>
-        <w:jc w:val="left"/>
-        <w:rPr>
-          <w:rFonts w:hint="default" w:ascii="Cascadia Mono" w:hAnsi="Cascadia Mono" w:cs="Cascadia Mono"/>
-          <w:sz w:val="22"/>
-          <w:szCs w:val="22"/>
-          <w:lang w:val="pt-BR"/>
-        </w:rPr>
-      </w:pPr>
-    </w:p>
-    <w:p>
-      <w:pPr>
-        <w:ind w:left="0" w:leftChars="0" w:firstLine="0" w:firstLineChars="0"/>
-        <w:jc w:val="left"/>
-        <w:rPr>
-          <w:rFonts w:hint="default" w:ascii="Cascadia Mono" w:hAnsi="Cascadia Mono" w:cs="Cascadia Mono"/>
-          <w:sz w:val="22"/>
-          <w:szCs w:val="22"/>
-          <w:lang w:val="pt-BR"/>
-        </w:rPr>
-      </w:pPr>
-    </w:p>
-    <w:p>
-      <w:pPr>
-        <w:ind w:left="0" w:leftChars="0" w:firstLine="0" w:firstLineChars="0"/>
-        <w:jc w:val="left"/>
-        <w:rPr>
-          <w:rFonts w:hint="default" w:ascii="Cascadia Mono" w:hAnsi="Cascadia Mono" w:cs="Cascadia Mono"/>
-          <w:sz w:val="22"/>
-          <w:szCs w:val="22"/>
-          <w:lang w:val="pt-BR"/>
-        </w:rPr>
-      </w:pPr>
-    </w:p>
-    <w:p>
-      <w:pPr>
-        <w:ind w:left="0" w:leftChars="0" w:firstLine="0" w:firstLineChars="0"/>
-        <w:jc w:val="left"/>
-        <w:rPr>
-          <w:rFonts w:hint="default" w:ascii="Cascadia Mono" w:hAnsi="Cascadia Mono" w:cs="Cascadia Mono"/>
-          <w:sz w:val="22"/>
-          <w:szCs w:val="22"/>
-          <w:lang w:val="pt-BR"/>
-        </w:rPr>
-      </w:pPr>
-    </w:p>
-    <w:p>
-      <w:pPr>
-        <w:ind w:left="0" w:leftChars="0" w:firstLine="0" w:firstLineChars="0"/>
-        <w:jc w:val="left"/>
-        <w:rPr>
-          <w:rFonts w:hint="default" w:ascii="Cascadia Mono" w:hAnsi="Cascadia Mono" w:cs="Cascadia Mono"/>
-          <w:sz w:val="22"/>
-          <w:szCs w:val="22"/>
-          <w:lang w:val="pt-BR"/>
-        </w:rPr>
-      </w:pPr>
-    </w:p>
-    <w:p>
-      <w:pPr>
-        <w:ind w:left="0" w:leftChars="0" w:firstLine="0" w:firstLineChars="0"/>
-        <w:jc w:val="left"/>
-        <w:rPr>
-          <w:rFonts w:hint="default" w:ascii="Cascadia Mono" w:hAnsi="Cascadia Mono" w:cs="Cascadia Mono"/>
-          <w:sz w:val="22"/>
-          <w:szCs w:val="22"/>
-          <w:lang w:val="pt-BR"/>
-        </w:rPr>
-      </w:pPr>
-    </w:p>
-    <w:p>
-      <w:pPr>
-        <w:ind w:left="0" w:leftChars="0" w:firstLine="0" w:firstLineChars="0"/>
-        <w:jc w:val="left"/>
-        <w:rPr>
-          <w:rFonts w:hint="default" w:ascii="Cascadia Mono" w:hAnsi="Cascadia Mono" w:cs="Cascadia Mono"/>
-          <w:sz w:val="22"/>
-          <w:szCs w:val="22"/>
-          <w:lang w:val="pt-BR"/>
-        </w:rPr>
-      </w:pPr>
-    </w:p>
-    <w:p>
-      <w:pPr>
-        <w:ind w:left="0" w:leftChars="0" w:firstLine="0" w:firstLineChars="0"/>
-        <w:jc w:val="left"/>
-        <w:rPr>
-          <w:rFonts w:hint="default" w:ascii="Cascadia Mono" w:hAnsi="Cascadia Mono" w:cs="Cascadia Mono"/>
-          <w:sz w:val="22"/>
-          <w:szCs w:val="22"/>
-          <w:lang w:val="pt-BR"/>
-        </w:rPr>
-      </w:pPr>
-    </w:p>
-    <w:p>
-      <w:pPr>
-        <w:ind w:left="0" w:leftChars="0" w:firstLine="0" w:firstLineChars="0"/>
-        <w:jc w:val="left"/>
-        <w:rPr>
-          <w:rFonts w:hint="default" w:ascii="Cascadia Mono" w:hAnsi="Cascadia Mono" w:cs="Cascadia Mono"/>
-          <w:sz w:val="22"/>
-          <w:szCs w:val="22"/>
-          <w:lang w:val="pt-BR"/>
-        </w:rPr>
-      </w:pPr>
-    </w:p>
-    <w:p>
-      <w:pPr>
-        <w:ind w:left="0" w:leftChars="0" w:firstLine="0" w:firstLineChars="0"/>
-        <w:jc w:val="left"/>
-        <w:rPr>
-          <w:rFonts w:hint="default" w:ascii="Cascadia Mono" w:hAnsi="Cascadia Mono" w:cs="Cascadia Mono"/>
-          <w:sz w:val="22"/>
-          <w:szCs w:val="22"/>
-          <w:lang w:val="pt-BR"/>
-        </w:rPr>
-      </w:pPr>
-    </w:p>
-    <w:p>
-      <w:pPr>
-        <w:ind w:left="0" w:leftChars="0" w:firstLine="0" w:firstLineChars="0"/>
-        <w:jc w:val="left"/>
-        <w:rPr>
-          <w:rFonts w:hint="default" w:ascii="Cascadia Mono" w:hAnsi="Cascadia Mono" w:cs="Cascadia Mono"/>
-          <w:sz w:val="22"/>
-          <w:szCs w:val="22"/>
-          <w:lang w:val="pt-BR"/>
-        </w:rPr>
-      </w:pPr>
-    </w:p>
-    <w:p>
-      <w:pPr>
-        <w:ind w:left="0" w:leftChars="0" w:firstLine="0" w:firstLineChars="0"/>
-        <w:jc w:val="left"/>
-        <w:rPr>
-          <w:rFonts w:hint="default" w:ascii="Cascadia Mono" w:hAnsi="Cascadia Mono" w:cs="Cascadia Mono"/>
-          <w:sz w:val="22"/>
-          <w:szCs w:val="22"/>
-          <w:lang w:val="pt-BR"/>
-        </w:rPr>
-      </w:pPr>
-    </w:p>
-    <w:p>
-      <w:pPr>
-        <w:ind w:left="0" w:leftChars="0" w:firstLine="0" w:firstLineChars="0"/>
-        <w:jc w:val="left"/>
-        <w:rPr>
-          <w:rFonts w:hint="default" w:ascii="Cascadia Mono" w:hAnsi="Cascadia Mono" w:cs="Cascadia Mono"/>
-          <w:sz w:val="22"/>
-          <w:szCs w:val="22"/>
-          <w:lang w:val="pt-BR"/>
-        </w:rPr>
-      </w:pPr>
-    </w:p>
-    <w:p>
-      <w:pPr>
-        <w:ind w:left="0" w:leftChars="0" w:firstLine="0" w:firstLineChars="0"/>
-        <w:jc w:val="left"/>
-        <w:rPr>
-          <w:rFonts w:hint="default" w:ascii="Cascadia Mono" w:hAnsi="Cascadia Mono" w:cs="Cascadia Mono"/>
-          <w:sz w:val="22"/>
-          <w:szCs w:val="22"/>
-          <w:lang w:val="pt-BR"/>
-        </w:rPr>
-      </w:pPr>
-    </w:p>
-    <w:p>
-      <w:pPr>
-        <w:ind w:left="0" w:leftChars="0" w:firstLine="0" w:firstLineChars="0"/>
-        <w:jc w:val="left"/>
-        <w:rPr>
-          <w:rFonts w:hint="default" w:ascii="Cascadia Mono" w:hAnsi="Cascadia Mono" w:cs="Cascadia Mono"/>
-          <w:sz w:val="22"/>
-          <w:szCs w:val="22"/>
-          <w:lang w:val="pt-BR"/>
-        </w:rPr>
-      </w:pPr>
-    </w:p>
-    <w:p>
-      <w:pPr>
-        <w:ind w:left="0" w:leftChars="0" w:firstLine="0" w:firstLineChars="0"/>
-        <w:jc w:val="left"/>
-        <w:rPr>
-          <w:rFonts w:hint="default" w:ascii="Cascadia Mono" w:hAnsi="Cascadia Mono" w:cs="Cascadia Mono"/>
-          <w:sz w:val="22"/>
-          <w:szCs w:val="22"/>
-          <w:lang w:val="pt-BR"/>
-        </w:rPr>
-      </w:pPr>
-    </w:p>
-    <w:p>
-      <w:pPr>
-        <w:ind w:left="0" w:leftChars="0" w:firstLine="0" w:firstLineChars="0"/>
-        <w:jc w:val="left"/>
-        <w:rPr>
-          <w:rFonts w:hint="default" w:ascii="Cascadia Mono" w:hAnsi="Cascadia Mono" w:cs="Cascadia Mono"/>
-          <w:sz w:val="22"/>
-          <w:szCs w:val="22"/>
-          <w:lang w:val="pt-BR"/>
-        </w:rPr>
-      </w:pPr>
-    </w:p>
-    <w:p>
-      <w:pPr>
-        <w:ind w:left="0" w:leftChars="0" w:firstLine="0" w:firstLineChars="0"/>
-        <w:jc w:val="left"/>
-        <w:rPr>
-          <w:rFonts w:hint="default" w:ascii="Cascadia Mono" w:hAnsi="Cascadia Mono" w:cs="Cascadia Mono"/>
-          <w:sz w:val="22"/>
-          <w:szCs w:val="22"/>
-          <w:lang w:val="pt-BR"/>
-        </w:rPr>
-      </w:pPr>
-    </w:p>
-    <w:p>
-      <w:pPr>
-        <w:ind w:left="0" w:leftChars="0" w:firstLine="0" w:firstLineChars="0"/>
-        <w:jc w:val="left"/>
-        <w:rPr>
-          <w:rFonts w:hint="default" w:ascii="Cascadia Mono" w:hAnsi="Cascadia Mono" w:cs="Cascadia Mono"/>
-          <w:sz w:val="22"/>
-          <w:szCs w:val="22"/>
-          <w:lang w:val="pt-BR"/>
-        </w:rPr>
-      </w:pPr>
-    </w:p>
-    <w:p>
-      <w:pPr>
-        <w:ind w:left="0" w:leftChars="0" w:firstLine="0" w:firstLineChars="0"/>
-        <w:jc w:val="left"/>
-        <w:rPr>
-          <w:rFonts w:hint="default" w:ascii="Cascadia Mono" w:hAnsi="Cascadia Mono" w:cs="Cascadia Mono"/>
-          <w:sz w:val="22"/>
-          <w:szCs w:val="22"/>
-          <w:lang w:val="pt-BR"/>
-        </w:rPr>
-      </w:pPr>
-    </w:p>
-    <w:p>
-      <w:pPr>
-        <w:ind w:left="0" w:leftChars="0" w:firstLine="0" w:firstLineChars="0"/>
-        <w:jc w:val="left"/>
-        <w:rPr>
-          <w:rFonts w:hint="default" w:ascii="Cascadia Mono" w:hAnsi="Cascadia Mono" w:cs="Cascadia Mono"/>
-          <w:sz w:val="22"/>
-          <w:szCs w:val="22"/>
-          <w:lang w:val="pt-BR"/>
-        </w:rPr>
-      </w:pPr>
-    </w:p>
-    <w:p>
-      <w:pPr>
-        <w:ind w:left="0" w:leftChars="0" w:firstLine="0" w:firstLineChars="0"/>
-        <w:jc w:val="left"/>
-        <w:rPr>
-          <w:rFonts w:hint="default" w:ascii="Cascadia Mono" w:hAnsi="Cascadia Mono" w:cs="Cascadia Mono"/>
-          <w:sz w:val="22"/>
-          <w:szCs w:val="22"/>
-          <w:lang w:val="pt-BR"/>
-        </w:rPr>
-      </w:pPr>
-    </w:p>
-    <w:p>
-      <w:pPr>
-        <w:ind w:left="0" w:leftChars="0" w:firstLine="0" w:firstLineChars="0"/>
-        <w:jc w:val="left"/>
-        <w:rPr>
-          <w:rFonts w:hint="default" w:ascii="Cascadia Mono" w:hAnsi="Cascadia Mono" w:cs="Cascadia Mono"/>
-          <w:sz w:val="22"/>
-          <w:szCs w:val="22"/>
-          <w:lang w:val="pt-BR"/>
-        </w:rPr>
-      </w:pPr>
-    </w:p>
-    <w:p>
-      <w:pPr>
-        <w:ind w:left="0" w:leftChars="0" w:firstLine="0" w:firstLineChars="0"/>
-        <w:jc w:val="left"/>
-        <w:rPr>
-          <w:rFonts w:hint="default" w:ascii="Cascadia Mono" w:hAnsi="Cascadia Mono" w:cs="Cascadia Mono"/>
-          <w:sz w:val="22"/>
-          <w:szCs w:val="22"/>
-          <w:lang w:val="pt-BR"/>
-        </w:rPr>
-      </w:pPr>
-    </w:p>
-    <w:p>
-      <w:pPr>
-        <w:ind w:left="0" w:leftChars="0" w:firstLine="0" w:firstLineChars="0"/>
-        <w:jc w:val="left"/>
-        <w:rPr>
-          <w:rFonts w:hint="default" w:ascii="Cascadia Mono" w:hAnsi="Cascadia Mono" w:cs="Cascadia Mono"/>
-          <w:sz w:val="22"/>
-          <w:szCs w:val="22"/>
-          <w:lang w:val="pt-BR"/>
-        </w:rPr>
-      </w:pPr>
-    </w:p>
-    <w:p>
-      <w:pPr>
-        <w:ind w:left="0" w:leftChars="0" w:firstLine="0" w:firstLineChars="0"/>
-        <w:jc w:val="left"/>
-        <w:rPr>
-          <w:rFonts w:hint="default" w:ascii="Cascadia Mono" w:hAnsi="Cascadia Mono" w:cs="Cascadia Mono"/>
-          <w:sz w:val="22"/>
-          <w:szCs w:val="22"/>
-          <w:lang w:val="pt-BR"/>
-        </w:rPr>
-      </w:pPr>
-    </w:p>
-    <w:p>
-      <w:pPr>
-        <w:ind w:left="0" w:leftChars="0" w:firstLine="0" w:firstLineChars="0"/>
-        <w:jc w:val="left"/>
-        <w:rPr>
-          <w:rFonts w:hint="default" w:ascii="Cascadia Mono" w:hAnsi="Cascadia Mono" w:cs="Cascadia Mono"/>
-          <w:sz w:val="22"/>
-          <w:szCs w:val="22"/>
-          <w:lang w:val="pt-BR"/>
-        </w:rPr>
-      </w:pPr>
-    </w:p>
-    <w:p>
-      <w:pPr>
-        <w:ind w:left="0" w:leftChars="0" w:firstLine="0" w:firstLineChars="0"/>
-        <w:jc w:val="left"/>
-        <w:rPr>
-          <w:rFonts w:hint="default" w:ascii="Cascadia Mono" w:hAnsi="Cascadia Mono" w:cs="Cascadia Mono"/>
-          <w:sz w:val="22"/>
-          <w:szCs w:val="22"/>
-          <w:lang w:val="pt-BR"/>
-        </w:rPr>
-      </w:pPr>
-    </w:p>
-    <w:p>
-      <w:pPr>
-        <w:ind w:left="0" w:leftChars="0" w:firstLine="0" w:firstLineChars="0"/>
-        <w:jc w:val="left"/>
-        <w:rPr>
-          <w:rFonts w:hint="default" w:ascii="Cascadia Mono" w:hAnsi="Cascadia Mono" w:cs="Cascadia Mono"/>
-          <w:sz w:val="22"/>
-          <w:szCs w:val="22"/>
-          <w:lang w:val="pt-BR"/>
-        </w:rPr>
-      </w:pPr>
-    </w:p>
-    <w:p>
-      <w:pPr>
-        <w:ind w:left="0" w:leftChars="0" w:firstLine="0" w:firstLineChars="0"/>
-        <w:jc w:val="left"/>
-        <w:rPr>
-          <w:rFonts w:hint="default" w:ascii="Cascadia Mono" w:hAnsi="Cascadia Mono" w:cs="Cascadia Mono"/>
-          <w:sz w:val="22"/>
-          <w:szCs w:val="22"/>
-          <w:lang w:val="pt-BR"/>
-        </w:rPr>
-      </w:pPr>
-    </w:p>
-    <w:p>
-      <w:pPr>
-        <w:ind w:left="0" w:leftChars="0" w:firstLine="0" w:firstLineChars="0"/>
-        <w:jc w:val="left"/>
-        <w:rPr>
-          <w:rFonts w:hint="default" w:ascii="Cascadia Mono" w:hAnsi="Cascadia Mono" w:cs="Cascadia Mono"/>
-          <w:sz w:val="22"/>
-          <w:szCs w:val="22"/>
-          <w:lang w:val="pt-BR"/>
-        </w:rPr>
-      </w:pPr>
-    </w:p>
-    <w:p>
-      <w:pPr>
-        <w:ind w:left="0" w:leftChars="0" w:firstLine="0" w:firstLineChars="0"/>
-        <w:jc w:val="left"/>
-        <w:rPr>
-          <w:rFonts w:hint="default" w:ascii="Cascadia Mono" w:hAnsi="Cascadia Mono" w:cs="Cascadia Mono"/>
-          <w:sz w:val="22"/>
-          <w:szCs w:val="22"/>
-          <w:lang w:val="pt-BR"/>
-        </w:rPr>
-      </w:pPr>
-    </w:p>
-    <w:p>
-      <w:pPr>
-        <w:ind w:left="0" w:leftChars="0" w:firstLine="0" w:firstLineChars="0"/>
-        <w:jc w:val="left"/>
-        <w:rPr>
-          <w:rFonts w:hint="default" w:ascii="Cascadia Mono" w:hAnsi="Cascadia Mono" w:cs="Cascadia Mono"/>
-          <w:sz w:val="22"/>
-          <w:szCs w:val="22"/>
-          <w:lang w:val="pt-BR"/>
-        </w:rPr>
-      </w:pPr>
-    </w:p>
-    <w:p>
-      <w:pPr>
-        <w:ind w:left="0" w:leftChars="0" w:firstLine="0" w:firstLineChars="0"/>
-        <w:jc w:val="left"/>
-        <w:rPr>
-          <w:rFonts w:hint="default" w:ascii="Cascadia Mono" w:hAnsi="Cascadia Mono" w:cs="Cascadia Mono"/>
-          <w:sz w:val="22"/>
-          <w:szCs w:val="22"/>
-          <w:lang w:val="pt-BR"/>
-        </w:rPr>
-      </w:pPr>
-    </w:p>
-    <w:p>
-      <w:pPr>
-        <w:ind w:left="0" w:leftChars="0" w:firstLine="0" w:firstLineChars="0"/>
-        <w:jc w:val="left"/>
-        <w:rPr>
-          <w:rFonts w:hint="default" w:ascii="Cascadia Mono" w:hAnsi="Cascadia Mono" w:cs="Cascadia Mono"/>
-          <w:sz w:val="22"/>
-          <w:szCs w:val="22"/>
-          <w:lang w:val="pt-BR"/>
-        </w:rPr>
-      </w:pPr>
-    </w:p>
-    <w:p>
-      <w:pPr>
-        <w:ind w:left="0" w:leftChars="0" w:firstLine="0" w:firstLineChars="0"/>
-        <w:jc w:val="left"/>
-        <w:rPr>
-          <w:rFonts w:hint="default" w:ascii="Cascadia Mono" w:hAnsi="Cascadia Mono" w:cs="Cascadia Mono"/>
-          <w:sz w:val="22"/>
-          <w:szCs w:val="22"/>
-          <w:lang w:val="pt-BR"/>
-        </w:rPr>
-      </w:pPr>
-    </w:p>
-    <w:p>
-      <w:pPr>
-        <w:ind w:left="0" w:leftChars="0" w:firstLine="0" w:firstLineChars="0"/>
-        <w:jc w:val="left"/>
-        <w:rPr>
-          <w:rFonts w:hint="default" w:ascii="Cascadia Mono" w:hAnsi="Cascadia Mono" w:cs="Cascadia Mono"/>
-          <w:sz w:val="22"/>
-          <w:szCs w:val="22"/>
-          <w:lang w:val="pt-BR"/>
-        </w:rPr>
-      </w:pPr>
-    </w:p>
-    <w:p>
-      <w:pPr>
-        <w:ind w:left="0" w:leftChars="0" w:firstLine="0" w:firstLineChars="0"/>
-        <w:jc w:val="left"/>
-        <w:rPr>
-          <w:rFonts w:hint="default" w:ascii="Cascadia Mono" w:hAnsi="Cascadia Mono" w:cs="Cascadia Mono"/>
-          <w:sz w:val="22"/>
-          <w:szCs w:val="22"/>
-          <w:lang w:val="pt-BR"/>
-        </w:rPr>
-      </w:pPr>
-    </w:p>
-    <w:p>
-      <w:pPr>
-        <w:ind w:left="0" w:leftChars="0" w:firstLine="0" w:firstLineChars="0"/>
-        <w:jc w:val="left"/>
-        <w:rPr>
-          <w:rFonts w:hint="default" w:ascii="Cascadia Mono" w:hAnsi="Cascadia Mono" w:cs="Cascadia Mono"/>
-          <w:sz w:val="22"/>
-          <w:szCs w:val="22"/>
-          <w:lang w:val="pt-BR"/>
-        </w:rPr>
-      </w:pPr>
-    </w:p>
-    <w:p>
-      <w:pPr>
-        <w:ind w:left="0" w:leftChars="0" w:firstLine="0" w:firstLineChars="0"/>
-        <w:jc w:val="left"/>
-        <w:rPr>
-          <w:rFonts w:hint="default" w:ascii="Cascadia Mono" w:hAnsi="Cascadia Mono" w:cs="Cascadia Mono"/>
-          <w:sz w:val="22"/>
-          <w:szCs w:val="22"/>
-          <w:lang w:val="pt-BR"/>
-        </w:rPr>
-      </w:pPr>
-    </w:p>
-    <w:p>
-      <w:pPr>
-        <w:ind w:left="0" w:leftChars="0" w:firstLine="0" w:firstLineChars="0"/>
-        <w:jc w:val="left"/>
-        <w:rPr>
-          <w:rFonts w:hint="default" w:ascii="Cascadia Mono" w:hAnsi="Cascadia Mono" w:cs="Cascadia Mono"/>
-          <w:sz w:val="22"/>
-          <w:szCs w:val="22"/>
-          <w:lang w:val="pt-BR"/>
-        </w:rPr>
-      </w:pPr>
-    </w:p>
-    <w:p>
-      <w:pPr>
-        <w:ind w:left="0" w:leftChars="0" w:firstLine="0" w:firstLineChars="0"/>
-        <w:jc w:val="left"/>
-        <w:rPr>
-          <w:rFonts w:hint="default" w:ascii="Cascadia Mono" w:hAnsi="Cascadia Mono" w:cs="Cascadia Mono"/>
-          <w:sz w:val="22"/>
-          <w:szCs w:val="22"/>
-          <w:lang w:val="pt-BR"/>
-        </w:rPr>
-      </w:pPr>
-    </w:p>
-    <w:p>
-      <w:pPr>
-        <w:ind w:left="0" w:leftChars="0" w:firstLine="0" w:firstLineChars="0"/>
-        <w:jc w:val="left"/>
-        <w:rPr>
-          <w:rFonts w:hint="default" w:ascii="Cascadia Mono" w:hAnsi="Cascadia Mono" w:cs="Cascadia Mono"/>
-          <w:sz w:val="22"/>
-          <w:szCs w:val="22"/>
-          <w:lang w:val="pt-BR"/>
-        </w:rPr>
-      </w:pPr>
-    </w:p>
-    <w:p>
-      <w:pPr>
-        <w:ind w:left="0" w:leftChars="0" w:firstLine="0" w:firstLineChars="0"/>
-        <w:jc w:val="left"/>
-        <w:rPr>
-          <w:rFonts w:hint="default" w:ascii="Cascadia Mono" w:hAnsi="Cascadia Mono" w:cs="Cascadia Mono"/>
-          <w:sz w:val="22"/>
-          <w:szCs w:val="22"/>
-          <w:lang w:val="pt-BR"/>
-        </w:rPr>
-      </w:pPr>
-    </w:p>
-    <w:p>
-      <w:pPr>
-        <w:ind w:left="0" w:leftChars="0" w:firstLine="0" w:firstLineChars="0"/>
-        <w:jc w:val="left"/>
-        <w:rPr>
-          <w:rFonts w:hint="default" w:ascii="Cascadia Mono" w:hAnsi="Cascadia Mono" w:cs="Cascadia Mono"/>
-          <w:sz w:val="22"/>
-          <w:szCs w:val="22"/>
-          <w:lang w:val="pt-BR"/>
-        </w:rPr>
-      </w:pPr>
-    </w:p>
-    <w:p>
-      <w:pPr>
-        <w:ind w:left="0" w:leftChars="0" w:firstLine="0" w:firstLineChars="0"/>
-        <w:jc w:val="left"/>
-        <w:rPr>
-          <w:rFonts w:hint="default" w:ascii="Cascadia Mono" w:hAnsi="Cascadia Mono" w:cs="Cascadia Mono"/>
-          <w:sz w:val="22"/>
-          <w:szCs w:val="22"/>
-          <w:lang w:val="pt-BR"/>
-        </w:rPr>
-      </w:pPr>
-    </w:p>
-    <w:p>
-      <w:pPr>
-        <w:ind w:left="0" w:leftChars="0" w:firstLine="0" w:firstLineChars="0"/>
-        <w:jc w:val="left"/>
-        <w:rPr>
-          <w:rFonts w:hint="default" w:ascii="Cascadia Mono" w:hAnsi="Cascadia Mono" w:cs="Cascadia Mono"/>
-          <w:sz w:val="22"/>
-          <w:szCs w:val="22"/>
-          <w:lang w:val="pt-BR"/>
-        </w:rPr>
-      </w:pPr>
-    </w:p>
-    <w:p>
-      <w:pPr>
-        <w:ind w:left="0" w:leftChars="0" w:firstLine="0" w:firstLineChars="0"/>
-        <w:jc w:val="left"/>
-        <w:rPr>
-          <w:rFonts w:hint="default" w:ascii="Cascadia Mono" w:hAnsi="Cascadia Mono" w:cs="Cascadia Mono"/>
-          <w:sz w:val="22"/>
-          <w:szCs w:val="22"/>
-          <w:lang w:val="pt-BR"/>
-        </w:rPr>
-      </w:pPr>
-    </w:p>
-    <w:p>
-      <w:pPr>
-        <w:ind w:left="0" w:leftChars="0" w:firstLine="0" w:firstLineChars="0"/>
-        <w:jc w:val="left"/>
-        <w:rPr>
-          <w:rFonts w:hint="default" w:ascii="Cascadia Mono" w:hAnsi="Cascadia Mono" w:cs="Cascadia Mono"/>
-          <w:sz w:val="22"/>
-          <w:szCs w:val="22"/>
-          <w:lang w:val="pt-BR"/>
-        </w:rPr>
-      </w:pPr>
-    </w:p>
-    <w:p>
-      <w:pPr>
-        <w:ind w:left="0" w:leftChars="0" w:firstLine="0" w:firstLineChars="0"/>
-        <w:jc w:val="left"/>
-        <w:rPr>
-          <w:rFonts w:hint="default" w:ascii="Cascadia Mono" w:hAnsi="Cascadia Mono" w:cs="Cascadia Mono"/>
-          <w:sz w:val="22"/>
-          <w:szCs w:val="22"/>
-          <w:lang w:val="pt-BR"/>
-        </w:rPr>
-      </w:pPr>
-    </w:p>
-    <w:p>
-      <w:pPr>
-        <w:ind w:left="0" w:leftChars="0" w:firstLine="0" w:firstLineChars="0"/>
-        <w:jc w:val="left"/>
-        <w:rPr>
-          <w:rFonts w:hint="default" w:ascii="Cascadia Mono" w:hAnsi="Cascadia Mono" w:cs="Cascadia Mono"/>
-          <w:sz w:val="22"/>
-          <w:szCs w:val="22"/>
-          <w:lang w:val="pt-BR"/>
-        </w:rPr>
-      </w:pPr>
-    </w:p>
-    <w:p>
-      <w:pPr>
-        <w:ind w:left="0" w:leftChars="0" w:firstLine="0" w:firstLineChars="0"/>
-        <w:jc w:val="left"/>
-        <w:rPr>
-          <w:rFonts w:hint="default" w:ascii="Cascadia Mono" w:hAnsi="Cascadia Mono" w:cs="Cascadia Mono"/>
-          <w:sz w:val="22"/>
-          <w:szCs w:val="22"/>
-          <w:lang w:val="pt-BR"/>
-        </w:rPr>
-      </w:pPr>
-    </w:p>
-    <w:p>
-      <w:pPr>
-        <w:ind w:left="0" w:leftChars="0" w:firstLine="0" w:firstLineChars="0"/>
-        <w:jc w:val="left"/>
-        <w:rPr>
-          <w:rFonts w:hint="default" w:ascii="Cascadia Mono" w:hAnsi="Cascadia Mono" w:cs="Cascadia Mono"/>
-          <w:sz w:val="22"/>
-          <w:szCs w:val="22"/>
-          <w:lang w:val="pt-BR"/>
-        </w:rPr>
-      </w:pPr>
-    </w:p>
-    <w:p>
-      <w:pPr>
-        <w:ind w:left="0" w:leftChars="0" w:firstLine="0" w:firstLineChars="0"/>
-        <w:jc w:val="left"/>
-        <w:rPr>
-          <w:rFonts w:hint="default" w:ascii="Cascadia Mono" w:hAnsi="Cascadia Mono" w:cs="Cascadia Mono"/>
-          <w:sz w:val="22"/>
-          <w:szCs w:val="22"/>
-          <w:lang w:val="pt-BR"/>
-        </w:rPr>
-      </w:pPr>
-    </w:p>
-    <w:p>
-      <w:pPr>
-        <w:ind w:left="0" w:leftChars="0" w:firstLine="0" w:firstLineChars="0"/>
-        <w:jc w:val="left"/>
-        <w:rPr>
-          <w:rFonts w:hint="default" w:ascii="Cascadia Mono" w:hAnsi="Cascadia Mono" w:cs="Cascadia Mono"/>
-          <w:sz w:val="22"/>
-          <w:szCs w:val="22"/>
-          <w:lang w:val="pt-BR"/>
-        </w:rPr>
-      </w:pPr>
-    </w:p>
-    <w:p>
-      <w:pPr>
-        <w:ind w:left="0" w:leftChars="0" w:firstLine="0" w:firstLineChars="0"/>
-        <w:jc w:val="left"/>
-        <w:rPr>
-          <w:rFonts w:hint="default" w:ascii="Cascadia Mono" w:hAnsi="Cascadia Mono" w:cs="Cascadia Mono"/>
-          <w:sz w:val="22"/>
-          <w:szCs w:val="22"/>
-          <w:lang w:val="pt-BR"/>
-        </w:rPr>
-      </w:pPr>
-    </w:p>
-    <w:p>
-      <w:pPr>
-        <w:ind w:left="0" w:leftChars="0" w:firstLine="0" w:firstLineChars="0"/>
-        <w:jc w:val="left"/>
-        <w:rPr>
-          <w:rFonts w:hint="default" w:ascii="Cascadia Mono" w:hAnsi="Cascadia Mono" w:cs="Cascadia Mono"/>
-          <w:sz w:val="22"/>
-          <w:szCs w:val="22"/>
-          <w:lang w:val="pt-BR"/>
-        </w:rPr>
-      </w:pPr>
-    </w:p>
-    <w:p>
-      <w:pPr>
-        <w:ind w:left="0" w:leftChars="0" w:firstLine="0" w:firstLineChars="0"/>
-        <w:jc w:val="left"/>
-        <w:rPr>
-          <w:rFonts w:hint="default" w:ascii="Cascadia Mono" w:hAnsi="Cascadia Mono" w:cs="Cascadia Mono"/>
-          <w:sz w:val="22"/>
-          <w:szCs w:val="22"/>
-          <w:lang w:val="pt-BR"/>
-        </w:rPr>
-      </w:pPr>
-    </w:p>
-    <w:p>
-      <w:pPr>
-        <w:ind w:left="0" w:leftChars="0" w:firstLine="0" w:firstLineChars="0"/>
-        <w:jc w:val="left"/>
-        <w:rPr>
-          <w:rFonts w:hint="default" w:ascii="Cascadia Mono" w:hAnsi="Cascadia Mono" w:cs="Cascadia Mono"/>
-          <w:sz w:val="22"/>
-          <w:szCs w:val="22"/>
-          <w:lang w:val="pt-BR"/>
-        </w:rPr>
-      </w:pPr>
-    </w:p>
-    <w:p>
-      <w:pPr>
-        <w:ind w:left="0" w:leftChars="0" w:firstLine="0" w:firstLineChars="0"/>
-        <w:jc w:val="left"/>
-        <w:rPr>
-          <w:rFonts w:hint="default" w:ascii="Cascadia Mono" w:hAnsi="Cascadia Mono" w:cs="Cascadia Mono"/>
-          <w:sz w:val="22"/>
-          <w:szCs w:val="22"/>
-          <w:lang w:val="pt-BR"/>
-        </w:rPr>
-      </w:pPr>
-    </w:p>
-    <w:p>
-      <w:pPr>
-        <w:ind w:left="0" w:leftChars="0" w:firstLine="0" w:firstLineChars="0"/>
-        <w:jc w:val="left"/>
-        <w:rPr>
-          <w:rFonts w:hint="default" w:ascii="Cascadia Mono" w:hAnsi="Cascadia Mono" w:cs="Cascadia Mono"/>
-          <w:sz w:val="22"/>
-          <w:szCs w:val="22"/>
-          <w:lang w:val="pt-BR"/>
-        </w:rPr>
-      </w:pPr>
-    </w:p>
-    <w:p>
-      <w:pPr>
-        <w:ind w:left="0" w:leftChars="0" w:firstLine="0" w:firstLineChars="0"/>
-        <w:jc w:val="left"/>
-        <w:rPr>
-          <w:rFonts w:hint="default" w:ascii="Cascadia Mono" w:hAnsi="Cascadia Mono" w:cs="Cascadia Mono"/>
-          <w:sz w:val="22"/>
-          <w:szCs w:val="22"/>
-          <w:lang w:val="pt-BR"/>
-        </w:rPr>
-      </w:pPr>
-    </w:p>
-    <w:p>
-      <w:pPr>
-        <w:ind w:left="0" w:leftChars="0" w:firstLine="0" w:firstLineChars="0"/>
-        <w:jc w:val="left"/>
-        <w:rPr>
-          <w:rFonts w:hint="default" w:ascii="Cascadia Mono" w:hAnsi="Cascadia Mono" w:cs="Cascadia Mono"/>
-          <w:sz w:val="22"/>
-          <w:szCs w:val="22"/>
-          <w:lang w:val="pt-BR"/>
-        </w:rPr>
-      </w:pPr>
-    </w:p>
-    <w:p>
-      <w:pPr>
-        <w:ind w:left="0" w:leftChars="0" w:firstLine="0" w:firstLineChars="0"/>
-        <w:jc w:val="left"/>
-        <w:rPr>
-          <w:rFonts w:hint="default" w:ascii="Cascadia Mono" w:hAnsi="Cascadia Mono" w:cs="Cascadia Mono"/>
-          <w:sz w:val="22"/>
-          <w:szCs w:val="22"/>
-          <w:lang w:val="pt-BR"/>
-        </w:rPr>
-      </w:pPr>
-    </w:p>
-    <w:p>
-      <w:pPr>
-        <w:ind w:left="0" w:leftChars="0" w:firstLine="0" w:firstLineChars="0"/>
-        <w:jc w:val="left"/>
-        <w:rPr>
-          <w:rFonts w:hint="default" w:ascii="Cascadia Mono" w:hAnsi="Cascadia Mono" w:cs="Cascadia Mono"/>
-          <w:sz w:val="22"/>
-          <w:szCs w:val="22"/>
-          <w:lang w:val="pt-BR"/>
-        </w:rPr>
-      </w:pPr>
-    </w:p>
-    <w:p>
-      <w:pPr>
-        <w:ind w:left="0" w:leftChars="0" w:firstLine="0" w:firstLineChars="0"/>
-        <w:jc w:val="left"/>
-        <w:rPr>
-          <w:rFonts w:hint="default" w:ascii="Cascadia Mono" w:hAnsi="Cascadia Mono" w:cs="Cascadia Mono"/>
-          <w:sz w:val="22"/>
-          <w:szCs w:val="22"/>
-          <w:lang w:val="pt-BR"/>
-        </w:rPr>
-      </w:pPr>
-    </w:p>
-    <w:p>
-      <w:pPr>
-        <w:ind w:left="0" w:leftChars="0" w:firstLine="0" w:firstLineChars="0"/>
-        <w:jc w:val="left"/>
-        <w:rPr>
-          <w:rFonts w:hint="default" w:ascii="Cascadia Mono" w:hAnsi="Cascadia Mono" w:cs="Cascadia Mono"/>
-          <w:sz w:val="22"/>
-          <w:szCs w:val="22"/>
-          <w:lang w:val="pt-BR"/>
-        </w:rPr>
-      </w:pPr>
-    </w:p>
-    <w:p>
-      <w:pPr>
-        <w:ind w:left="0" w:leftChars="0" w:firstLine="0" w:firstLineChars="0"/>
-        <w:jc w:val="left"/>
-        <w:rPr>
-          <w:rFonts w:hint="default" w:ascii="Cascadia Mono" w:hAnsi="Cascadia Mono" w:cs="Cascadia Mono"/>
-          <w:sz w:val="22"/>
-          <w:szCs w:val="22"/>
-          <w:lang w:val="pt-BR"/>
-        </w:rPr>
-      </w:pPr>
-    </w:p>
-    <w:p>
-      <w:pPr>
-        <w:ind w:left="0" w:leftChars="0" w:firstLine="0" w:firstLineChars="0"/>
-        <w:jc w:val="left"/>
-        <w:rPr>
-          <w:rFonts w:hint="default" w:ascii="Cascadia Mono" w:hAnsi="Cascadia Mono" w:cs="Cascadia Mono"/>
-          <w:sz w:val="22"/>
-          <w:szCs w:val="22"/>
-          <w:lang w:val="pt-BR"/>
-        </w:rPr>
-      </w:pPr>
-    </w:p>
-    <w:p>
-      <w:pPr>
-        <w:ind w:left="0" w:leftChars="0" w:firstLine="0" w:firstLineChars="0"/>
-        <w:jc w:val="left"/>
-        <w:rPr>
-          <w:rFonts w:hint="default" w:ascii="Cascadia Mono" w:hAnsi="Cascadia Mono" w:cs="Cascadia Mono"/>
-          <w:sz w:val="22"/>
-          <w:szCs w:val="22"/>
-          <w:lang w:val="pt-BR"/>
-        </w:rPr>
-      </w:pPr>
-    </w:p>
-    <w:p>
-      <w:pPr>
-        <w:ind w:left="0" w:leftChars="0" w:firstLine="0" w:firstLineChars="0"/>
-        <w:jc w:val="left"/>
-        <w:rPr>
-          <w:rFonts w:hint="default" w:ascii="Cascadia Mono" w:hAnsi="Cascadia Mono" w:cs="Cascadia Mono"/>
-          <w:sz w:val="22"/>
-          <w:szCs w:val="22"/>
-          <w:lang w:val="pt-BR"/>
-        </w:rPr>
-      </w:pPr>
-    </w:p>
-    <w:p>
-      <w:pPr>
-        <w:ind w:left="0" w:leftChars="0" w:firstLine="0" w:firstLineChars="0"/>
-        <w:jc w:val="left"/>
-        <w:rPr>
-          <w:rFonts w:hint="default" w:ascii="Cascadia Mono" w:hAnsi="Cascadia Mono" w:cs="Cascadia Mono"/>
-          <w:sz w:val="22"/>
-          <w:szCs w:val="22"/>
-          <w:lang w:val="pt-BR"/>
-        </w:rPr>
-      </w:pPr>
-    </w:p>
-    <w:p>
-      <w:pPr>
-        <w:ind w:left="0" w:leftChars="0" w:firstLine="0" w:firstLineChars="0"/>
-        <w:jc w:val="left"/>
-        <w:rPr>
-          <w:rFonts w:hint="default" w:ascii="Cascadia Mono" w:hAnsi="Cascadia Mono" w:cs="Cascadia Mono"/>
-          <w:sz w:val="22"/>
-          <w:szCs w:val="22"/>
-          <w:lang w:val="pt-BR"/>
-        </w:rPr>
-      </w:pPr>
-    </w:p>
-    <w:p>
-      <w:pPr>
-        <w:ind w:left="0" w:leftChars="0" w:firstLine="0" w:firstLineChars="0"/>
-        <w:jc w:val="left"/>
-        <w:rPr>
-          <w:rFonts w:hint="default" w:ascii="Cascadia Mono" w:hAnsi="Cascadia Mono" w:cs="Cascadia Mono"/>
-          <w:sz w:val="22"/>
-          <w:szCs w:val="22"/>
-          <w:lang w:val="pt-BR"/>
-        </w:rPr>
-      </w:pPr>
-    </w:p>
-    <w:p>
-      <w:pPr>
-        <w:ind w:left="0" w:leftChars="0" w:firstLine="0" w:firstLineChars="0"/>
-        <w:jc w:val="left"/>
-        <w:rPr>
-          <w:rFonts w:hint="default" w:ascii="Cascadia Mono" w:hAnsi="Cascadia Mono" w:cs="Cascadia Mono"/>
-          <w:sz w:val="22"/>
-          <w:szCs w:val="22"/>
-          <w:lang w:val="pt-BR"/>
-        </w:rPr>
-      </w:pPr>
-    </w:p>
-    <w:p>
-      <w:pPr>
-        <w:ind w:left="0" w:leftChars="0" w:firstLine="0" w:firstLineChars="0"/>
-        <w:jc w:val="left"/>
-        <w:rPr>
-          <w:rFonts w:hint="default" w:ascii="Cascadia Mono" w:hAnsi="Cascadia Mono" w:cs="Cascadia Mono"/>
-          <w:sz w:val="22"/>
-          <w:szCs w:val="22"/>
-          <w:lang w:val="pt-BR"/>
-        </w:rPr>
-      </w:pPr>
-    </w:p>
-    <w:p>
-      <w:pPr>
-        <w:ind w:left="0" w:leftChars="0" w:firstLine="0" w:firstLineChars="0"/>
-        <w:jc w:val="left"/>
-        <w:rPr>
-          <w:rFonts w:hint="default" w:ascii="Cascadia Mono" w:hAnsi="Cascadia Mono" w:cs="Cascadia Mono"/>
-          <w:sz w:val="22"/>
-          <w:szCs w:val="22"/>
-          <w:lang w:val="pt-BR"/>
-        </w:rPr>
-      </w:pPr>
-    </w:p>
-    <w:p>
-      <w:pPr>
-        <w:ind w:left="0" w:leftChars="0" w:firstLine="0" w:firstLineChars="0"/>
-        <w:jc w:val="left"/>
-        <w:rPr>
-          <w:rFonts w:hint="default" w:ascii="Cascadia Mono" w:hAnsi="Cascadia Mono" w:cs="Cascadia Mono"/>
-          <w:sz w:val="22"/>
-          <w:szCs w:val="22"/>
-          <w:lang w:val="pt-BR"/>
-        </w:rPr>
-      </w:pPr>
-    </w:p>
-    <w:p>
-      <w:pPr>
-        <w:ind w:left="0" w:leftChars="0" w:firstLine="0" w:firstLineChars="0"/>
-        <w:jc w:val="left"/>
-        <w:rPr>
-          <w:rFonts w:hint="default" w:ascii="Cascadia Mono" w:hAnsi="Cascadia Mono" w:cs="Cascadia Mono"/>
-          <w:sz w:val="22"/>
-          <w:szCs w:val="22"/>
-          <w:lang w:val="pt-BR"/>
-        </w:rPr>
-      </w:pPr>
-    </w:p>
-    <w:p>
-      <w:pPr>
-        <w:ind w:left="0" w:leftChars="0" w:firstLine="0" w:firstLineChars="0"/>
-        <w:jc w:val="left"/>
-        <w:rPr>
-          <w:rFonts w:hint="default" w:ascii="Cascadia Mono" w:hAnsi="Cascadia Mono" w:cs="Cascadia Mono"/>
-          <w:sz w:val="22"/>
-          <w:szCs w:val="22"/>
-          <w:lang w:val="pt-BR"/>
-        </w:rPr>
-      </w:pPr>
-    </w:p>
-    <w:p>
-      <w:pPr>
-        <w:ind w:left="0" w:leftChars="0" w:firstLine="0" w:firstLineChars="0"/>
-        <w:jc w:val="left"/>
-        <w:rPr>
-          <w:rFonts w:hint="default" w:ascii="Cascadia Mono" w:hAnsi="Cascadia Mono" w:cs="Cascadia Mono"/>
-          <w:sz w:val="22"/>
-          <w:szCs w:val="22"/>
-          <w:lang w:val="pt-BR"/>
-        </w:rPr>
-      </w:pPr>
-    </w:p>
-    <w:p>
-      <w:pPr>
-        <w:ind w:left="0" w:leftChars="0" w:firstLine="0" w:firstLineChars="0"/>
-        <w:jc w:val="left"/>
-        <w:rPr>
-          <w:rFonts w:hint="default" w:ascii="Cascadia Mono" w:hAnsi="Cascadia Mono" w:cs="Cascadia Mono"/>
-          <w:sz w:val="22"/>
-          <w:szCs w:val="22"/>
-          <w:lang w:val="pt-BR"/>
-        </w:rPr>
-      </w:pPr>
-    </w:p>
-    <w:p>
-      <w:pPr>
-        <w:ind w:left="0" w:leftChars="0" w:firstLine="0" w:firstLineChars="0"/>
-        <w:jc w:val="left"/>
-        <w:rPr>
-          <w:rFonts w:hint="default" w:ascii="Cascadia Mono" w:hAnsi="Cascadia Mono" w:cs="Cascadia Mono"/>
-          <w:sz w:val="22"/>
-          <w:szCs w:val="22"/>
-          <w:lang w:val="pt-BR"/>
-        </w:rPr>
-      </w:pPr>
-    </w:p>
-    <w:p>
-      <w:pPr>
-        <w:ind w:left="0" w:leftChars="0" w:firstLine="0" w:firstLineChars="0"/>
-        <w:jc w:val="left"/>
-        <w:rPr>
-          <w:rFonts w:hint="default" w:ascii="Cascadia Mono" w:hAnsi="Cascadia Mono" w:cs="Cascadia Mono"/>
-          <w:sz w:val="22"/>
-          <w:szCs w:val="22"/>
-          <w:lang w:val="pt-BR"/>
-        </w:rPr>
-      </w:pPr>
-    </w:p>
-    <w:p>
-      <w:pPr>
-        <w:ind w:left="0" w:leftChars="0" w:firstLine="0" w:firstLineChars="0"/>
-        <w:jc w:val="left"/>
-        <w:rPr>
-          <w:rFonts w:hint="default" w:ascii="Cascadia Mono" w:hAnsi="Cascadia Mono" w:cs="Cascadia Mono"/>
-          <w:sz w:val="22"/>
-          <w:szCs w:val="22"/>
-          <w:lang w:val="pt-BR"/>
-        </w:rPr>
-      </w:pPr>
-    </w:p>
-    <w:p>
-      <w:pPr>
-        <w:ind w:left="0" w:leftChars="0" w:firstLine="0" w:firstLineChars="0"/>
-        <w:jc w:val="left"/>
-        <w:rPr>
-          <w:rFonts w:hint="default" w:ascii="Cascadia Mono" w:hAnsi="Cascadia Mono" w:cs="Cascadia Mono"/>
-          <w:sz w:val="22"/>
-          <w:szCs w:val="22"/>
-          <w:lang w:val="pt-BR"/>
-        </w:rPr>
-      </w:pPr>
-    </w:p>
-    <w:p>
-      <w:pPr>
-        <w:ind w:left="0" w:leftChars="0" w:firstLine="0" w:firstLineChars="0"/>
-        <w:jc w:val="left"/>
-        <w:rPr>
-          <w:rFonts w:hint="default" w:ascii="Cascadia Mono" w:hAnsi="Cascadia Mono" w:cs="Cascadia Mono"/>
-          <w:sz w:val="22"/>
-          <w:szCs w:val="22"/>
-          <w:lang w:val="pt-BR"/>
-        </w:rPr>
-      </w:pPr>
-    </w:p>
-    <w:p>
-      <w:pPr>
-        <w:ind w:left="0" w:leftChars="0" w:firstLine="0" w:firstLineChars="0"/>
-        <w:jc w:val="left"/>
-        <w:rPr>
-          <w:rFonts w:hint="default" w:ascii="Cascadia Mono" w:hAnsi="Cascadia Mono" w:cs="Cascadia Mono"/>
-          <w:sz w:val="22"/>
-          <w:szCs w:val="22"/>
-          <w:lang w:val="pt-BR"/>
-        </w:rPr>
-      </w:pPr>
-    </w:p>
-    <w:p>
-      <w:pPr>
-        <w:ind w:left="0" w:leftChars="0" w:firstLine="0" w:firstLineChars="0"/>
-        <w:jc w:val="left"/>
-        <w:rPr>
-          <w:rFonts w:hint="default" w:ascii="Cascadia Mono" w:hAnsi="Cascadia Mono" w:cs="Cascadia Mono"/>
-          <w:sz w:val="22"/>
-          <w:szCs w:val="22"/>
-          <w:lang w:val="pt-BR"/>
-        </w:rPr>
-      </w:pPr>
-    </w:p>
-    <w:p>
-      <w:pPr>
-        <w:ind w:left="0" w:leftChars="0" w:firstLine="0" w:firstLineChars="0"/>
-        <w:jc w:val="left"/>
-        <w:rPr>
-          <w:rFonts w:hint="default" w:ascii="Cascadia Mono" w:hAnsi="Cascadia Mono" w:cs="Cascadia Mono"/>
-          <w:sz w:val="22"/>
-          <w:szCs w:val="22"/>
-          <w:lang w:val="pt-BR"/>
-        </w:rPr>
-      </w:pPr>
-    </w:p>
-    <w:p>
-      <w:pPr>
-        <w:ind w:left="0" w:leftChars="0" w:firstLine="0" w:firstLineChars="0"/>
-        <w:jc w:val="left"/>
-        <w:rPr>
-          <w:rFonts w:hint="default" w:ascii="Cascadia Mono" w:hAnsi="Cascadia Mono" w:cs="Cascadia Mono"/>
-          <w:sz w:val="22"/>
-          <w:szCs w:val="22"/>
-          <w:lang w:val="pt-BR"/>
-        </w:rPr>
-      </w:pPr>
-    </w:p>
-    <w:p>
-      <w:pPr>
-        <w:ind w:left="0" w:leftChars="0" w:firstLine="0" w:firstLineChars="0"/>
-        <w:jc w:val="left"/>
-        <w:rPr>
-          <w:rFonts w:hint="default" w:ascii="Cascadia Mono" w:hAnsi="Cascadia Mono" w:cs="Cascadia Mono"/>
-          <w:sz w:val="22"/>
-          <w:szCs w:val="22"/>
-          <w:lang w:val="pt-BR"/>
-        </w:rPr>
-      </w:pPr>
-    </w:p>
-    <w:p>
-      <w:pPr>
-        <w:ind w:left="0" w:leftChars="0" w:firstLine="0" w:firstLineChars="0"/>
-        <w:jc w:val="left"/>
-        <w:rPr>
-          <w:rFonts w:hint="default" w:ascii="Cascadia Mono" w:hAnsi="Cascadia Mono" w:cs="Cascadia Mono"/>
-          <w:sz w:val="22"/>
-          <w:szCs w:val="22"/>
-          <w:lang w:val="pt-BR"/>
-        </w:rPr>
-      </w:pPr>
-    </w:p>
-    <w:p>
-      <w:pPr>
-        <w:ind w:left="0" w:leftChars="0" w:firstLine="0" w:firstLineChars="0"/>
-        <w:jc w:val="left"/>
-        <w:rPr>
-          <w:rFonts w:hint="default" w:ascii="Cascadia Mono" w:hAnsi="Cascadia Mono" w:cs="Cascadia Mono"/>
-          <w:sz w:val="22"/>
-          <w:szCs w:val="22"/>
-          <w:lang w:val="pt-BR"/>
-        </w:rPr>
-      </w:pPr>
-    </w:p>
-    <w:p>
-      <w:pPr>
-        <w:ind w:left="0" w:leftChars="0" w:firstLine="0" w:firstLineChars="0"/>
-        <w:jc w:val="left"/>
-        <w:rPr>
-          <w:rFonts w:hint="default" w:ascii="Cascadia Mono" w:hAnsi="Cascadia Mono"/>
-          <w:sz w:val="22"/>
-          <w:szCs w:val="22"/>
-          <w:lang w:val="pt-BR"/>
-        </w:rPr>
-      </w:pPr>
-    </w:p>
-    <w:p>
-      <w:pPr>
-        <w:ind w:left="0" w:leftChars="0" w:firstLine="0" w:firstLineChars="0"/>
-        <w:jc w:val="left"/>
-        <w:rPr>
-          <w:rFonts w:hint="default" w:ascii="Cascadia Mono" w:hAnsi="Cascadia Mono"/>
-          <w:sz w:val="22"/>
-          <w:szCs w:val="22"/>
-          <w:lang w:val="pt-BR"/>
-        </w:rPr>
-      </w:pPr>
-    </w:p>
-    <w:p>
-      <w:pPr>
-        <w:ind w:left="0" w:leftChars="0" w:firstLine="0" w:firstLineChars="0"/>
-        <w:jc w:val="left"/>
-        <w:rPr>
-          <w:rFonts w:hint="default" w:ascii="Cascadia Mono" w:hAnsi="Cascadia Mono"/>
-          <w:sz w:val="22"/>
-          <w:szCs w:val="22"/>
-          <w:lang w:val="pt-BR"/>
-        </w:rPr>
-      </w:pPr>
-    </w:p>
-    <w:p>
-      <w:pPr>
-        <w:ind w:left="0" w:leftChars="0" w:firstLine="0" w:firstLineChars="0"/>
-        <w:jc w:val="left"/>
-        <w:rPr>
-          <w:rFonts w:hint="default" w:ascii="Cascadia Mono" w:hAnsi="Cascadia Mono"/>
-          <w:sz w:val="22"/>
-          <w:szCs w:val="22"/>
-          <w:lang w:val="pt-BR"/>
-        </w:rPr>
-      </w:pPr>
-    </w:p>
-    <w:p>
-      <w:pPr>
-        <w:ind w:left="0" w:leftChars="0" w:firstLine="0" w:firstLineChars="0"/>
-        <w:jc w:val="left"/>
-        <w:rPr>
-          <w:rFonts w:hint="default" w:ascii="Cascadia Mono" w:hAnsi="Cascadia Mono"/>
-          <w:sz w:val="22"/>
-          <w:szCs w:val="22"/>
-          <w:lang w:val="pt-BR"/>
-        </w:rPr>
-      </w:pPr>
-    </w:p>
-    <w:p>
-      <w:pPr>
-        <w:ind w:left="0" w:leftChars="0" w:firstLine="0" w:firstLineChars="0"/>
-        <w:jc w:val="left"/>
-        <w:rPr>
-          <w:rFonts w:hint="default" w:ascii="Cascadia Mono" w:hAnsi="Cascadia Mono"/>
-          <w:sz w:val="22"/>
-          <w:szCs w:val="22"/>
-          <w:lang w:val="pt-BR"/>
-        </w:rPr>
-      </w:pPr>
-    </w:p>
-    <w:p>
-      <w:pPr>
-        <w:ind w:left="0" w:leftChars="0" w:firstLine="0" w:firstLineChars="0"/>
-        <w:jc w:val="left"/>
-        <w:rPr>
-          <w:rFonts w:hint="default" w:ascii="Cascadia Mono" w:hAnsi="Cascadia Mono"/>
-          <w:sz w:val="22"/>
-          <w:szCs w:val="22"/>
-          <w:lang w:val="pt-BR"/>
-        </w:rPr>
-      </w:pPr>
-    </w:p>
-    <w:p>
-      <w:pPr>
-        <w:ind w:left="0" w:leftChars="0" w:firstLine="0" w:firstLineChars="0"/>
-        <w:jc w:val="left"/>
-        <w:rPr>
-          <w:rFonts w:hint="default" w:ascii="Cascadia Mono" w:hAnsi="Cascadia Mono"/>
-          <w:sz w:val="22"/>
-          <w:szCs w:val="22"/>
-          <w:lang w:val="pt-BR"/>
-        </w:rPr>
-      </w:pPr>
-    </w:p>
-    <w:p>
-      <w:pPr>
-        <w:ind w:left="0" w:leftChars="0" w:firstLine="0" w:firstLineChars="0"/>
-        <w:jc w:val="left"/>
-        <w:rPr>
-          <w:rFonts w:hint="default" w:ascii="Cascadia Mono" w:hAnsi="Cascadia Mono"/>
-          <w:sz w:val="22"/>
-          <w:szCs w:val="22"/>
-          <w:lang w:val="pt-BR"/>
-        </w:rPr>
-      </w:pPr>
-    </w:p>
-    <w:p>
-      <w:pPr>
-        <w:ind w:left="0" w:leftChars="0" w:firstLine="0" w:firstLineChars="0"/>
-        <w:jc w:val="left"/>
-        <w:rPr>
-          <w:rFonts w:hint="default" w:ascii="Cascadia Mono" w:hAnsi="Cascadia Mono"/>
-          <w:sz w:val="22"/>
-          <w:szCs w:val="22"/>
-          <w:lang w:val="pt-BR"/>
-        </w:rPr>
-      </w:pPr>
-    </w:p>
-    <w:p>
-      <w:pPr>
-        <w:ind w:left="0" w:leftChars="0" w:firstLine="0" w:firstLineChars="0"/>
-        <w:jc w:val="left"/>
-        <w:rPr>
-          <w:rFonts w:hint="default" w:ascii="Cascadia Mono" w:hAnsi="Cascadia Mono"/>
-          <w:sz w:val="22"/>
-          <w:szCs w:val="22"/>
-          <w:lang w:val="pt-BR"/>
-        </w:rPr>
-      </w:pPr>
-    </w:p>
-    <w:p>
-      <w:pPr>
-        <w:ind w:left="0" w:leftChars="0" w:firstLine="0" w:firstLineChars="0"/>
-        <w:jc w:val="left"/>
-        <w:rPr>
-          <w:rFonts w:hint="default" w:ascii="Cascadia Mono" w:hAnsi="Cascadia Mono"/>
-          <w:sz w:val="22"/>
-          <w:szCs w:val="22"/>
-          <w:lang w:val="pt-BR"/>
-        </w:rPr>
-      </w:pPr>
-    </w:p>
-    <w:p>
-      <w:pPr>
-        <w:ind w:left="0" w:leftChars="0" w:firstLine="0" w:firstLineChars="0"/>
-        <w:jc w:val="left"/>
-        <w:rPr>
-          <w:rFonts w:hint="default" w:ascii="Cascadia Mono" w:hAnsi="Cascadia Mono"/>
-          <w:sz w:val="22"/>
-          <w:szCs w:val="22"/>
-          <w:lang w:val="pt-BR"/>
-        </w:rPr>
-      </w:pPr>
-    </w:p>
-    <w:p>
-      <w:pPr>
-        <w:ind w:left="0" w:leftChars="0" w:firstLine="0" w:firstLineChars="0"/>
-        <w:jc w:val="left"/>
-        <w:rPr>
-          <w:rFonts w:hint="default" w:ascii="Cascadia Mono" w:hAnsi="Cascadia Mono"/>
-          <w:sz w:val="22"/>
-          <w:szCs w:val="22"/>
-          <w:lang w:val="pt-BR"/>
-        </w:rPr>
-      </w:pPr>
-    </w:p>
-    <w:p>
-      <w:pPr>
-        <w:ind w:left="0" w:leftChars="0" w:firstLine="0" w:firstLineChars="0"/>
-        <w:jc w:val="left"/>
-        <w:rPr>
-          <w:rFonts w:hint="default" w:ascii="Cascadia Mono" w:hAnsi="Cascadia Mono"/>
-          <w:sz w:val="22"/>
-          <w:szCs w:val="22"/>
-          <w:lang w:val="pt-BR"/>
-        </w:rPr>
-      </w:pPr>
-    </w:p>
-    <w:p>
-      <w:pPr>
-        <w:ind w:left="0" w:leftChars="0" w:firstLine="0" w:firstLineChars="0"/>
-        <w:jc w:val="left"/>
-        <w:rPr>
-          <w:rFonts w:hint="default" w:ascii="Cascadia Mono" w:hAnsi="Cascadia Mono"/>
-          <w:sz w:val="22"/>
-          <w:szCs w:val="22"/>
-          <w:lang w:val="pt-BR"/>
-        </w:rPr>
-      </w:pPr>
-    </w:p>
-    <w:p>
-      <w:pPr>
-        <w:ind w:left="0" w:leftChars="0" w:firstLine="0" w:firstLineChars="0"/>
-        <w:jc w:val="left"/>
-        <w:rPr>
-          <w:rFonts w:hint="default" w:ascii="Cascadia Mono" w:hAnsi="Cascadia Mono"/>
-          <w:sz w:val="22"/>
-          <w:szCs w:val="22"/>
-          <w:lang w:val="pt-BR"/>
-        </w:rPr>
-      </w:pPr>
-    </w:p>
-    <w:p>
-      <w:pPr>
-        <w:ind w:left="0" w:leftChars="0" w:firstLine="0" w:firstLineChars="0"/>
-        <w:jc w:val="left"/>
-        <w:rPr>
-          <w:rFonts w:hint="default" w:ascii="Cascadia Mono" w:hAnsi="Cascadia Mono"/>
-          <w:sz w:val="22"/>
-          <w:szCs w:val="22"/>
-          <w:lang w:val="pt-BR"/>
-        </w:rPr>
-      </w:pPr>
-    </w:p>
-    <w:p>
-      <w:pPr>
-        <w:ind w:left="0" w:leftChars="0" w:firstLine="0" w:firstLineChars="0"/>
-        <w:jc w:val="left"/>
-        <w:rPr>
-          <w:rFonts w:hint="default" w:ascii="Cascadia Mono" w:hAnsi="Cascadia Mono"/>
-          <w:sz w:val="22"/>
-          <w:szCs w:val="22"/>
-          <w:lang w:val="pt-BR"/>
-        </w:rPr>
-      </w:pPr>
-    </w:p>
-    <w:p>
-      <w:pPr>
-        <w:ind w:left="0" w:leftChars="0" w:firstLine="0" w:firstLineChars="0"/>
-        <w:jc w:val="left"/>
-        <w:rPr>
-          <w:rFonts w:hint="default" w:ascii="Cascadia Mono" w:hAnsi="Cascadia Mono"/>
-          <w:sz w:val="22"/>
-          <w:szCs w:val="22"/>
-          <w:lang w:val="pt-BR"/>
-        </w:rPr>
-      </w:pPr>
-    </w:p>
-    <w:p>
-      <w:pPr>
-        <w:ind w:left="0" w:leftChars="0" w:firstLine="0" w:firstLineChars="0"/>
-        <w:jc w:val="left"/>
-        <w:rPr>
-          <w:rFonts w:hint="default" w:ascii="Cascadia Mono" w:hAnsi="Cascadia Mono"/>
-          <w:sz w:val="22"/>
-          <w:szCs w:val="22"/>
-          <w:lang w:val="pt-BR"/>
-        </w:rPr>
-      </w:pPr>
-    </w:p>
-    <w:p>
-      <w:pPr>
-        <w:ind w:left="0" w:leftChars="0" w:firstLine="0" w:firstLineChars="0"/>
-        <w:jc w:val="left"/>
-        <w:rPr>
-          <w:rFonts w:hint="default" w:ascii="Cascadia Mono" w:hAnsi="Cascadia Mono"/>
-          <w:sz w:val="22"/>
-          <w:szCs w:val="22"/>
-          <w:lang w:val="pt-BR"/>
-        </w:rPr>
-      </w:pPr>
-    </w:p>
-    <w:p>
-      <w:pPr>
-        <w:ind w:left="0" w:leftChars="0" w:firstLine="0" w:firstLineChars="0"/>
-        <w:jc w:val="left"/>
-        <w:rPr>
-          <w:rFonts w:hint="default" w:ascii="Cascadia Mono" w:hAnsi="Cascadia Mono"/>
-          <w:sz w:val="22"/>
-          <w:szCs w:val="22"/>
-          <w:lang w:val="pt-BR"/>
-        </w:rPr>
-      </w:pPr>
-    </w:p>
-    <w:p>
-      <w:pPr>
-        <w:ind w:left="0" w:leftChars="0" w:firstLine="0" w:firstLineChars="0"/>
-        <w:jc w:val="left"/>
-        <w:rPr>
-          <w:rFonts w:hint="default" w:ascii="Cascadia Mono" w:hAnsi="Cascadia Mono"/>
-          <w:sz w:val="22"/>
-          <w:szCs w:val="22"/>
-          <w:lang w:val="pt-BR"/>
-        </w:rPr>
-      </w:pPr>
-    </w:p>
-    <w:p>
-      <w:pPr>
-        <w:ind w:left="0" w:leftChars="0" w:firstLine="0" w:firstLineChars="0"/>
-        <w:jc w:val="left"/>
-        <w:rPr>
-          <w:rFonts w:hint="default" w:ascii="Cascadia Mono" w:hAnsi="Cascadia Mono"/>
-          <w:sz w:val="22"/>
-          <w:szCs w:val="22"/>
-          <w:lang w:val="pt-BR"/>
-        </w:rPr>
-      </w:pPr>
-    </w:p>
-    <w:p>
-      <w:pPr>
-        <w:ind w:left="0" w:leftChars="0" w:firstLine="0" w:firstLineChars="0"/>
-        <w:jc w:val="left"/>
-        <w:rPr>
-          <w:rFonts w:hint="default" w:ascii="Cascadia Mono" w:hAnsi="Cascadia Mono"/>
-          <w:sz w:val="22"/>
-          <w:szCs w:val="22"/>
-          <w:lang w:val="pt-BR"/>
-        </w:rPr>
-      </w:pPr>
-    </w:p>
-    <w:p>
-      <w:pPr>
-        <w:ind w:left="0" w:leftChars="0" w:firstLine="0" w:firstLineChars="0"/>
-        <w:jc w:val="left"/>
-        <w:rPr>
-          <w:rFonts w:hint="default" w:ascii="Cascadia Mono" w:hAnsi="Cascadia Mono"/>
-          <w:sz w:val="22"/>
-          <w:szCs w:val="22"/>
-          <w:lang w:val="pt-BR"/>
-        </w:rPr>
-      </w:pPr>
-    </w:p>
-    <w:p>
-      <w:pPr>
-        <w:ind w:left="0" w:leftChars="0" w:firstLine="0" w:firstLineChars="0"/>
-        <w:jc w:val="left"/>
-        <w:rPr>
-          <w:rFonts w:hint="default" w:ascii="Cascadia Mono" w:hAnsi="Cascadia Mono"/>
-          <w:sz w:val="22"/>
-          <w:szCs w:val="22"/>
-          <w:lang w:val="pt-BR"/>
-        </w:rPr>
-      </w:pPr>
-    </w:p>
-    <w:p>
-      <w:pPr>
-        <w:ind w:left="0" w:leftChars="0" w:firstLine="0" w:firstLineChars="0"/>
-        <w:jc w:val="left"/>
-        <w:rPr>
-          <w:rFonts w:hint="default" w:ascii="Cascadia Mono" w:hAnsi="Cascadia Mono"/>
-          <w:sz w:val="22"/>
-          <w:szCs w:val="22"/>
-          <w:lang w:val="pt-BR"/>
-        </w:rPr>
-      </w:pPr>
-    </w:p>
-    <w:p>
-      <w:pPr>
-        <w:ind w:left="0" w:leftChars="0" w:firstLine="0" w:firstLineChars="0"/>
-        <w:jc w:val="left"/>
-        <w:rPr>
-          <w:rFonts w:hint="default" w:ascii="Cascadia Mono" w:hAnsi="Cascadia Mono"/>
-          <w:sz w:val="22"/>
-          <w:szCs w:val="22"/>
-          <w:lang w:val="pt-BR"/>
-        </w:rPr>
-      </w:pPr>
-    </w:p>
-    <w:p>
-      <w:pPr>
-        <w:ind w:left="0" w:leftChars="0" w:firstLine="0" w:firstLineChars="0"/>
-        <w:jc w:val="left"/>
-        <w:rPr>
-          <w:rFonts w:hint="default" w:ascii="Cascadia Mono" w:hAnsi="Cascadia Mono"/>
-          <w:sz w:val="22"/>
-          <w:szCs w:val="22"/>
-          <w:lang w:val="pt-BR"/>
-        </w:rPr>
-      </w:pPr>
-    </w:p>
-    <w:p>
-      <w:pPr>
-        <w:ind w:left="0" w:leftChars="0" w:firstLine="0" w:firstLineChars="0"/>
-        <w:jc w:val="left"/>
-        <w:rPr>
-          <w:rFonts w:hint="default" w:ascii="Cascadia Mono" w:hAnsi="Cascadia Mono"/>
-          <w:sz w:val="22"/>
-          <w:szCs w:val="22"/>
-          <w:lang w:val="pt-BR"/>
-        </w:rPr>
-      </w:pPr>
-    </w:p>
-    <w:p>
-      <w:pPr>
-        <w:ind w:left="0" w:leftChars="0" w:firstLine="0" w:firstLineChars="0"/>
-        <w:jc w:val="left"/>
-        <w:rPr>
-          <w:rFonts w:hint="default" w:ascii="Cascadia Mono" w:hAnsi="Cascadia Mono"/>
-          <w:sz w:val="22"/>
-          <w:szCs w:val="22"/>
-          <w:lang w:val="pt-BR"/>
-        </w:rPr>
-      </w:pPr>
-    </w:p>
-    <w:p>
-      <w:pPr>
-        <w:ind w:left="0" w:leftChars="0" w:firstLine="0" w:firstLineChars="0"/>
-        <w:jc w:val="left"/>
-        <w:rPr>
-          <w:rFonts w:hint="default" w:ascii="Cascadia Mono" w:hAnsi="Cascadia Mono"/>
-          <w:sz w:val="22"/>
-          <w:szCs w:val="22"/>
-          <w:lang w:val="pt-BR"/>
-        </w:rPr>
-      </w:pPr>
-    </w:p>
-    <w:p>
-      <w:pPr>
-        <w:ind w:left="0" w:leftChars="0" w:firstLine="0" w:firstLineChars="0"/>
-        <w:jc w:val="left"/>
-        <w:rPr>
-          <w:rFonts w:hint="default" w:ascii="Cascadia Mono" w:hAnsi="Cascadia Mono"/>
-          <w:sz w:val="22"/>
-          <w:szCs w:val="22"/>
-          <w:lang w:val="pt-BR"/>
-        </w:rPr>
-      </w:pPr>
-    </w:p>
-    <w:p>
-      <w:pPr>
-        <w:ind w:left="0" w:leftChars="0" w:firstLine="0" w:firstLineChars="0"/>
-        <w:jc w:val="left"/>
-        <w:rPr>
-          <w:rFonts w:hint="default" w:ascii="Cascadia Mono" w:hAnsi="Cascadia Mono"/>
-          <w:sz w:val="22"/>
-          <w:szCs w:val="22"/>
-          <w:lang w:val="pt-BR"/>
-        </w:rPr>
-      </w:pPr>
-    </w:p>
-    <w:p>
-      <w:pPr>
-        <w:ind w:left="0" w:leftChars="0" w:firstLine="0" w:firstLineChars="0"/>
-        <w:jc w:val="left"/>
-        <w:rPr>
-          <w:rFonts w:hint="default" w:ascii="Cascadia Mono" w:hAnsi="Cascadia Mono"/>
-          <w:sz w:val="22"/>
-          <w:szCs w:val="22"/>
-          <w:lang w:val="pt-BR"/>
-        </w:rPr>
-      </w:pPr>
-    </w:p>
-    <w:p>
-      <w:pPr>
-        <w:ind w:left="0" w:leftChars="0" w:firstLine="0" w:firstLineChars="0"/>
-        <w:jc w:val="left"/>
-        <w:rPr>
-          <w:rFonts w:hint="default" w:ascii="Cascadia Mono" w:hAnsi="Cascadia Mono"/>
-          <w:sz w:val="22"/>
-          <w:szCs w:val="22"/>
-          <w:lang w:val="pt-BR"/>
-        </w:rPr>
-      </w:pPr>
-    </w:p>
-    <w:p>
-      <w:pPr>
-        <w:ind w:left="0" w:leftChars="0" w:firstLine="0" w:firstLineChars="0"/>
-        <w:jc w:val="left"/>
-        <w:rPr>
-          <w:rFonts w:hint="default" w:ascii="Cascadia Mono" w:hAnsi="Cascadia Mono"/>
-          <w:sz w:val="22"/>
-          <w:szCs w:val="22"/>
-          <w:lang w:val="pt-BR"/>
-        </w:rPr>
-      </w:pPr>
-    </w:p>
-    <w:p>
-      <w:pPr>
-        <w:ind w:left="0" w:leftChars="0" w:firstLine="0" w:firstLineChars="0"/>
-        <w:jc w:val="left"/>
-        <w:rPr>
-          <w:rFonts w:hint="default" w:ascii="Cascadia Mono" w:hAnsi="Cascadia Mono"/>
-          <w:sz w:val="22"/>
-          <w:szCs w:val="22"/>
-          <w:lang w:val="pt-BR"/>
-        </w:rPr>
-      </w:pPr>
-    </w:p>
-    <w:p>
-      <w:pPr>
-        <w:ind w:left="0" w:leftChars="0" w:firstLine="0" w:firstLineChars="0"/>
-        <w:jc w:val="left"/>
-        <w:rPr>
-          <w:rFonts w:hint="default" w:ascii="Cascadia Mono" w:hAnsi="Cascadia Mono"/>
-          <w:sz w:val="22"/>
-          <w:szCs w:val="22"/>
-          <w:lang w:val="pt-BR"/>
-        </w:rPr>
-      </w:pPr>
-    </w:p>
-    <w:p>
-      <w:pPr>
-        <w:ind w:left="0" w:leftChars="0" w:firstLine="0" w:firstLineChars="0"/>
-        <w:jc w:val="left"/>
-        <w:rPr>
-          <w:rFonts w:hint="default" w:ascii="Cascadia Mono" w:hAnsi="Cascadia Mono"/>
-          <w:sz w:val="22"/>
-          <w:szCs w:val="22"/>
-          <w:lang w:val="pt-BR"/>
-        </w:rPr>
-      </w:pPr>
-    </w:p>
-    <w:p>
-      <w:pPr>
-        <w:ind w:left="0" w:leftChars="0" w:firstLine="0" w:firstLineChars="0"/>
-        <w:jc w:val="left"/>
-        <w:rPr>
-          <w:rFonts w:hint="default" w:ascii="Cascadia Mono" w:hAnsi="Cascadia Mono"/>
-          <w:sz w:val="22"/>
-          <w:szCs w:val="22"/>
-          <w:lang w:val="pt-BR"/>
-        </w:rPr>
-      </w:pPr>
-    </w:p>
-    <w:p>
-      <w:pPr>
-        <w:ind w:left="0" w:leftChars="0" w:firstLine="0" w:firstLineChars="0"/>
-        <w:jc w:val="left"/>
-        <w:rPr>
-          <w:rFonts w:hint="default" w:ascii="Cascadia Mono" w:hAnsi="Cascadia Mono"/>
-          <w:sz w:val="22"/>
-          <w:szCs w:val="22"/>
-          <w:lang w:val="pt-BR"/>
-        </w:rPr>
-      </w:pPr>
-    </w:p>
-    <w:p>
-      <w:pPr>
-        <w:ind w:left="0" w:leftChars="0" w:firstLine="0" w:firstLineChars="0"/>
-        <w:jc w:val="left"/>
-        <w:rPr>
-          <w:rFonts w:hint="default" w:ascii="Cascadia Mono" w:hAnsi="Cascadia Mono"/>
-          <w:sz w:val="22"/>
-          <w:szCs w:val="22"/>
-          <w:lang w:val="pt-BR"/>
-        </w:rPr>
-      </w:pPr>
-    </w:p>
-    <w:p>
-      <w:pPr>
-        <w:ind w:left="0" w:leftChars="0" w:firstLine="0" w:firstLineChars="0"/>
-        <w:jc w:val="left"/>
-        <w:rPr>
-          <w:rFonts w:hint="default" w:ascii="Cascadia Mono" w:hAnsi="Cascadia Mono"/>
-          <w:sz w:val="22"/>
-          <w:szCs w:val="22"/>
-          <w:lang w:val="pt-BR"/>
-        </w:rPr>
-      </w:pPr>
-    </w:p>
-    <w:p>
-      <w:pPr>
-        <w:ind w:left="0" w:leftChars="0" w:firstLine="0" w:firstLineChars="0"/>
-        <w:jc w:val="left"/>
-        <w:rPr>
-          <w:rFonts w:hint="default" w:ascii="Cascadia Mono" w:hAnsi="Cascadia Mono"/>
-          <w:sz w:val="22"/>
-          <w:szCs w:val="22"/>
-          <w:lang w:val="pt-BR"/>
-        </w:rPr>
-      </w:pPr>
-    </w:p>
-    <w:p>
-      <w:pPr>
-        <w:ind w:left="0" w:leftChars="0" w:firstLine="0" w:firstLineChars="0"/>
-        <w:jc w:val="left"/>
-        <w:rPr>
-          <w:rFonts w:hint="default" w:ascii="Cascadia Mono" w:hAnsi="Cascadia Mono"/>
-          <w:sz w:val="22"/>
-          <w:szCs w:val="22"/>
-          <w:lang w:val="pt-BR"/>
-        </w:rPr>
-      </w:pPr>
-    </w:p>
-    <w:p>
-      <w:pPr>
-        <w:ind w:left="0" w:leftChars="0" w:firstLine="0" w:firstLineChars="0"/>
-        <w:jc w:val="left"/>
-        <w:rPr>
-          <w:rFonts w:hint="default" w:ascii="Cascadia Mono" w:hAnsi="Cascadia Mono"/>
-          <w:sz w:val="22"/>
-          <w:szCs w:val="22"/>
-          <w:lang w:val="pt-BR"/>
-        </w:rPr>
-      </w:pPr>
-    </w:p>
-    <w:p>
-      <w:pPr>
-        <w:ind w:left="0" w:leftChars="0" w:firstLine="0" w:firstLineChars="0"/>
-        <w:jc w:val="left"/>
-        <w:rPr>
-          <w:rFonts w:hint="default" w:ascii="Cascadia Mono" w:hAnsi="Cascadia Mono"/>
-          <w:sz w:val="22"/>
-          <w:szCs w:val="22"/>
-          <w:lang w:val="pt-BR"/>
-        </w:rPr>
-      </w:pPr>
-    </w:p>
-    <w:p>
-      <w:pPr>
-        <w:ind w:left="0" w:leftChars="0" w:firstLine="0" w:firstLineChars="0"/>
-        <w:jc w:val="left"/>
-        <w:rPr>
-          <w:rFonts w:hint="default" w:ascii="Cascadia Mono" w:hAnsi="Cascadia Mono"/>
-          <w:sz w:val="22"/>
-          <w:szCs w:val="22"/>
-          <w:lang w:val="pt-BR"/>
-        </w:rPr>
-      </w:pPr>
-    </w:p>
-    <w:p>
-      <w:pPr>
-        <w:ind w:left="0" w:leftChars="0" w:firstLine="0" w:firstLineChars="0"/>
-        <w:jc w:val="left"/>
-        <w:rPr>
-          <w:rFonts w:hint="default" w:ascii="Cascadia Mono" w:hAnsi="Cascadia Mono"/>
-          <w:sz w:val="22"/>
-          <w:szCs w:val="22"/>
-          <w:lang w:val="pt-BR"/>
-        </w:rPr>
-      </w:pPr>
-    </w:p>
-    <w:p>
-      <w:pPr>
-        <w:ind w:left="0" w:leftChars="0" w:firstLine="0" w:firstLineChars="0"/>
-        <w:jc w:val="left"/>
-        <w:rPr>
-          <w:rFonts w:hint="default" w:ascii="Cascadia Mono" w:hAnsi="Cascadia Mono"/>
-          <w:sz w:val="22"/>
-          <w:szCs w:val="22"/>
-          <w:lang w:val="pt-BR"/>
-        </w:rPr>
-      </w:pPr>
-    </w:p>
-    <w:p>
-      <w:pPr>
-        <w:ind w:left="0" w:leftChars="0" w:firstLine="0" w:firstLineChars="0"/>
-        <w:jc w:val="left"/>
-        <w:rPr>
-          <w:rFonts w:hint="default" w:ascii="Cascadia Mono" w:hAnsi="Cascadia Mono"/>
-          <w:sz w:val="22"/>
-          <w:szCs w:val="22"/>
-          <w:lang w:val="pt-BR"/>
-        </w:rPr>
-      </w:pPr>
-    </w:p>
-    <w:p>
-      <w:pPr>
-        <w:ind w:left="0" w:leftChars="0" w:firstLine="0" w:firstLineChars="0"/>
-        <w:jc w:val="left"/>
-        <w:rPr>
-          <w:rFonts w:hint="default" w:ascii="Cascadia Mono" w:hAnsi="Cascadia Mono"/>
-          <w:sz w:val="22"/>
-          <w:szCs w:val="22"/>
-          <w:lang w:val="pt-BR"/>
-        </w:rPr>
-      </w:pPr>
-    </w:p>
-    <w:p>
-      <w:pPr>
-        <w:ind w:left="0" w:leftChars="0" w:firstLine="0" w:firstLineChars="0"/>
-        <w:jc w:val="left"/>
-        <w:rPr>
-          <w:rFonts w:hint="default" w:ascii="Cascadia Mono" w:hAnsi="Cascadia Mono"/>
-          <w:sz w:val="22"/>
-          <w:szCs w:val="22"/>
-          <w:lang w:val="pt-BR"/>
-        </w:rPr>
-      </w:pPr>
-    </w:p>
-    <w:p>
-      <w:pPr>
-        <w:ind w:left="0" w:leftChars="0" w:firstLine="0" w:firstLineChars="0"/>
-        <w:jc w:val="left"/>
-        <w:rPr>
-          <w:rFonts w:hint="default" w:ascii="Cascadia Mono" w:hAnsi="Cascadia Mono"/>
-          <w:sz w:val="22"/>
-          <w:szCs w:val="22"/>
-          <w:lang w:val="pt-BR"/>
-        </w:rPr>
-      </w:pPr>
-    </w:p>
-    <w:p>
-      <w:pPr>
-        <w:ind w:left="0" w:leftChars="0" w:firstLine="0" w:firstLineChars="0"/>
-        <w:jc w:val="left"/>
-        <w:rPr>
-          <w:rFonts w:hint="default" w:ascii="Cascadia Mono" w:hAnsi="Cascadia Mono"/>
-          <w:sz w:val="22"/>
-          <w:szCs w:val="22"/>
-          <w:lang w:val="pt-BR"/>
-        </w:rPr>
-      </w:pPr>
-    </w:p>
-    <w:p>
-      <w:pPr>
-        <w:ind w:left="0" w:leftChars="0" w:firstLine="0" w:firstLineChars="0"/>
-        <w:jc w:val="left"/>
-        <w:rPr>
-          <w:rFonts w:hint="default" w:ascii="Cascadia Mono" w:hAnsi="Cascadia Mono"/>
-          <w:sz w:val="22"/>
-          <w:szCs w:val="22"/>
-          <w:lang w:val="pt-BR"/>
-        </w:rPr>
-      </w:pPr>
-    </w:p>
-    <w:p>
-      <w:pPr>
-        <w:ind w:left="0" w:leftChars="0" w:firstLine="0" w:firstLineChars="0"/>
-        <w:jc w:val="left"/>
-        <w:rPr>
-          <w:rFonts w:hint="default" w:ascii="Cascadia Mono" w:hAnsi="Cascadia Mono"/>
-          <w:sz w:val="22"/>
-          <w:szCs w:val="22"/>
-          <w:lang w:val="pt-BR"/>
-        </w:rPr>
-      </w:pPr>
-    </w:p>
-    <w:p>
-      <w:pPr>
-        <w:ind w:left="0" w:leftChars="0" w:firstLine="0" w:firstLineChars="0"/>
-        <w:jc w:val="left"/>
-        <w:rPr>
-          <w:rFonts w:hint="default" w:ascii="Cascadia Mono" w:hAnsi="Cascadia Mono"/>
-          <w:sz w:val="22"/>
-          <w:szCs w:val="22"/>
-          <w:lang w:val="pt-BR"/>
-        </w:rPr>
-      </w:pPr>
-    </w:p>
-    <w:p>
-      <w:pPr>
-        <w:ind w:left="0" w:leftChars="0" w:firstLine="0" w:firstLineChars="0"/>
-        <w:jc w:val="left"/>
-        <w:rPr>
-          <w:rFonts w:hint="default" w:ascii="Cascadia Mono" w:hAnsi="Cascadia Mono"/>
-          <w:sz w:val="22"/>
-          <w:szCs w:val="22"/>
-          <w:lang w:val="pt-BR"/>
-        </w:rPr>
-      </w:pPr>
-    </w:p>
-    <w:p>
-      <w:pPr>
-        <w:ind w:left="0" w:leftChars="0" w:firstLine="0" w:firstLineChars="0"/>
-        <w:jc w:val="left"/>
-        <w:rPr>
-          <w:rFonts w:hint="default" w:ascii="Cascadia Mono" w:hAnsi="Cascadia Mono"/>
-          <w:sz w:val="22"/>
-          <w:szCs w:val="22"/>
-          <w:lang w:val="pt-BR"/>
-        </w:rPr>
-      </w:pPr>
-    </w:p>
-    <w:p>
-      <w:pPr>
-        <w:ind w:left="0" w:leftChars="0" w:firstLine="0" w:firstLineChars="0"/>
-        <w:jc w:val="left"/>
-        <w:rPr>
-          <w:rFonts w:hint="default" w:ascii="Cascadia Mono" w:hAnsi="Cascadia Mono"/>
-          <w:sz w:val="22"/>
-          <w:szCs w:val="22"/>
-          <w:lang w:val="pt-BR"/>
-        </w:rPr>
-      </w:pPr>
-    </w:p>
-    <w:p>
-      <w:pPr>
-        <w:ind w:left="0" w:leftChars="0" w:firstLine="0" w:firstLineChars="0"/>
-        <w:jc w:val="left"/>
-        <w:rPr>
-          <w:rFonts w:hint="default" w:ascii="Cascadia Mono" w:hAnsi="Cascadia Mono"/>
-          <w:sz w:val="22"/>
-          <w:szCs w:val="22"/>
-          <w:lang w:val="pt-BR"/>
-        </w:rPr>
-      </w:pPr>
-    </w:p>
-    <w:p>
-      <w:pPr>
-        <w:ind w:left="0" w:leftChars="0" w:firstLine="0" w:firstLineChars="0"/>
-        <w:jc w:val="left"/>
-        <w:rPr>
-          <w:rFonts w:hint="default" w:ascii="Cascadia Mono" w:hAnsi="Cascadia Mono"/>
-          <w:sz w:val="22"/>
-          <w:szCs w:val="22"/>
-          <w:lang w:val="pt-BR"/>
-        </w:rPr>
-      </w:pPr>
-    </w:p>
-    <w:p>
-      <w:pPr>
-        <w:ind w:left="0" w:leftChars="0" w:firstLine="0" w:firstLineChars="0"/>
-        <w:jc w:val="left"/>
-        <w:rPr>
-          <w:rFonts w:hint="default" w:ascii="Cascadia Mono" w:hAnsi="Cascadia Mono"/>
-          <w:sz w:val="22"/>
-          <w:szCs w:val="22"/>
-          <w:lang w:val="pt-BR"/>
-        </w:rPr>
-      </w:pPr>
-    </w:p>
-    <w:p>
-      <w:pPr>
-        <w:ind w:left="0" w:leftChars="0" w:firstLine="0" w:firstLineChars="0"/>
-        <w:jc w:val="left"/>
-        <w:rPr>
-          <w:rFonts w:hint="default" w:ascii="Cascadia Mono" w:hAnsi="Cascadia Mono"/>
-          <w:sz w:val="22"/>
-          <w:szCs w:val="22"/>
-          <w:lang w:val="pt-BR"/>
-        </w:rPr>
-      </w:pPr>
-    </w:p>
-    <w:p>
-      <w:pPr>
-        <w:ind w:left="0" w:leftChars="0" w:firstLine="0" w:firstLineChars="0"/>
-        <w:jc w:val="left"/>
-        <w:rPr>
-          <w:rFonts w:hint="default" w:ascii="Cascadia Mono" w:hAnsi="Cascadia Mono"/>
-          <w:sz w:val="22"/>
-          <w:szCs w:val="22"/>
-          <w:lang w:val="pt-BR"/>
-        </w:rPr>
-      </w:pPr>
-    </w:p>
-    <w:p>
-      <w:pPr>
-        <w:ind w:left="0" w:leftChars="0" w:firstLine="0" w:firstLineChars="0"/>
-        <w:jc w:val="left"/>
-        <w:rPr>
-          <w:rFonts w:hint="default" w:ascii="Cascadia Mono" w:hAnsi="Cascadia Mono"/>
-          <w:sz w:val="22"/>
-          <w:szCs w:val="22"/>
-          <w:lang w:val="pt-BR"/>
-        </w:rPr>
-      </w:pPr>
-    </w:p>
-    <w:p>
-      <w:pPr>
-        <w:ind w:left="0" w:leftChars="0" w:firstLine="0" w:firstLineChars="0"/>
-        <w:jc w:val="left"/>
-        <w:rPr>
-          <w:rFonts w:hint="default" w:ascii="Cascadia Mono" w:hAnsi="Cascadia Mono"/>
-          <w:sz w:val="22"/>
-          <w:szCs w:val="22"/>
-          <w:lang w:val="pt-BR"/>
-        </w:rPr>
-      </w:pPr>
-    </w:p>
-    <w:p>
-      <w:pPr>
-        <w:ind w:left="0" w:leftChars="0" w:firstLine="0" w:firstLineChars="0"/>
-        <w:jc w:val="left"/>
-        <w:rPr>
-          <w:rFonts w:hint="default" w:ascii="Cascadia Mono" w:hAnsi="Cascadia Mono"/>
-          <w:sz w:val="22"/>
-          <w:szCs w:val="22"/>
-          <w:lang w:val="pt-BR"/>
-        </w:rPr>
-      </w:pPr>
-    </w:p>
-    <w:p>
-      <w:pPr>
-        <w:ind w:left="0" w:leftChars="0" w:firstLine="0" w:firstLineChars="0"/>
-        <w:jc w:val="left"/>
-        <w:rPr>
-          <w:rFonts w:hint="default" w:ascii="Cascadia Mono" w:hAnsi="Cascadia Mono"/>
-          <w:sz w:val="22"/>
-          <w:szCs w:val="22"/>
-          <w:lang w:val="pt-BR"/>
-        </w:rPr>
-      </w:pPr>
-    </w:p>
-    <w:p>
-      <w:pPr>
-        <w:ind w:left="0" w:leftChars="0" w:firstLine="0" w:firstLineChars="0"/>
-        <w:jc w:val="left"/>
-        <w:rPr>
-          <w:rFonts w:hint="default" w:ascii="Cascadia Mono" w:hAnsi="Cascadia Mono"/>
-          <w:sz w:val="22"/>
-          <w:szCs w:val="22"/>
-          <w:lang w:val="pt-BR"/>
-        </w:rPr>
-      </w:pPr>
-    </w:p>
-    <w:p>
-      <w:pPr>
-        <w:ind w:left="0" w:leftChars="0" w:firstLine="0" w:firstLineChars="0"/>
-        <w:jc w:val="left"/>
-        <w:rPr>
-          <w:rFonts w:hint="default" w:ascii="Cascadia Mono" w:hAnsi="Cascadia Mono"/>
-          <w:sz w:val="22"/>
-          <w:szCs w:val="22"/>
-          <w:lang w:val="pt-BR"/>
-        </w:rPr>
-      </w:pPr>
-    </w:p>
-    <w:p>
-      <w:pPr>
-        <w:ind w:left="0" w:leftChars="0" w:firstLine="0" w:firstLineChars="0"/>
-        <w:jc w:val="left"/>
-        <w:rPr>
-          <w:rFonts w:hint="default" w:ascii="Cascadia Mono" w:hAnsi="Cascadia Mono"/>
-          <w:sz w:val="22"/>
-          <w:szCs w:val="22"/>
-          <w:lang w:val="pt-BR"/>
-        </w:rPr>
-      </w:pPr>
-    </w:p>
-    <w:p>
-      <w:pPr>
-        <w:ind w:left="0" w:leftChars="0" w:firstLine="0" w:firstLineChars="0"/>
-        <w:jc w:val="left"/>
-        <w:rPr>
-          <w:rFonts w:hint="default" w:ascii="Cascadia Mono" w:hAnsi="Cascadia Mono"/>
-          <w:sz w:val="22"/>
-          <w:szCs w:val="22"/>
-          <w:lang w:val="pt-BR"/>
-        </w:rPr>
-      </w:pPr>
-    </w:p>
-    <w:p>
-      <w:pPr>
-        <w:ind w:left="0" w:leftChars="0" w:firstLine="0" w:firstLineChars="0"/>
-        <w:jc w:val="left"/>
-        <w:rPr>
-          <w:rFonts w:hint="default" w:ascii="Cascadia Mono" w:hAnsi="Cascadia Mono"/>
-          <w:sz w:val="22"/>
-          <w:szCs w:val="22"/>
-          <w:lang w:val="pt-BR"/>
-        </w:rPr>
-      </w:pPr>
-    </w:p>
-    <w:p>
-      <w:pPr>
-        <w:ind w:left="0" w:leftChars="0" w:firstLine="0" w:firstLineChars="0"/>
-        <w:jc w:val="left"/>
-        <w:rPr>
-          <w:rFonts w:hint="default" w:ascii="Cascadia Mono" w:hAnsi="Cascadia Mono"/>
-          <w:sz w:val="22"/>
-          <w:szCs w:val="22"/>
-          <w:lang w:val="pt-BR"/>
-        </w:rPr>
-      </w:pPr>
-    </w:p>
-    <w:p>
-      <w:pPr>
-        <w:ind w:left="0" w:leftChars="0" w:firstLine="0" w:firstLineChars="0"/>
-        <w:jc w:val="left"/>
-        <w:rPr>
-          <w:rFonts w:hint="default" w:ascii="Cascadia Mono" w:hAnsi="Cascadia Mono"/>
-          <w:sz w:val="22"/>
-          <w:szCs w:val="22"/>
-          <w:lang w:val="pt-BR"/>
-        </w:rPr>
-      </w:pPr>
-    </w:p>
-    <w:p>
-      <w:pPr>
-        <w:ind w:left="0" w:leftChars="0" w:firstLine="0" w:firstLineChars="0"/>
-        <w:jc w:val="left"/>
-        <w:rPr>
-          <w:rFonts w:hint="default" w:ascii="Cascadia Mono" w:hAnsi="Cascadia Mono"/>
-          <w:sz w:val="22"/>
-          <w:szCs w:val="22"/>
-          <w:lang w:val="pt-BR"/>
-        </w:rPr>
-      </w:pPr>
-    </w:p>
-    <w:p>
-      <w:pPr>
-        <w:ind w:left="0" w:leftChars="0" w:firstLine="0" w:firstLineChars="0"/>
-        <w:jc w:val="left"/>
-        <w:rPr>
-          <w:rFonts w:hint="default" w:ascii="Cascadia Mono" w:hAnsi="Cascadia Mono"/>
-          <w:sz w:val="22"/>
-          <w:szCs w:val="22"/>
-          <w:lang w:val="pt-BR"/>
-        </w:rPr>
-      </w:pPr>
-    </w:p>
-    <w:p>
-      <w:pPr>
-        <w:ind w:left="0" w:leftChars="0" w:firstLine="0" w:firstLineChars="0"/>
-        <w:jc w:val="left"/>
-        <w:rPr>
-          <w:rFonts w:hint="default" w:ascii="Cascadia Mono" w:hAnsi="Cascadia Mono"/>
-          <w:sz w:val="22"/>
-          <w:szCs w:val="22"/>
-          <w:lang w:val="pt-BR"/>
-        </w:rPr>
-      </w:pPr>
-    </w:p>
-    <w:p>
-      <w:pPr>
-        <w:ind w:left="0" w:leftChars="0" w:firstLine="0" w:firstLineChars="0"/>
-        <w:jc w:val="left"/>
-        <w:rPr>
-          <w:rFonts w:hint="default" w:ascii="Cascadia Mono" w:hAnsi="Cascadia Mono"/>
-          <w:sz w:val="22"/>
-          <w:szCs w:val="22"/>
-          <w:lang w:val="pt-BR"/>
-        </w:rPr>
-      </w:pPr>
-    </w:p>
-    <w:p>
-      <w:pPr>
-        <w:ind w:left="0" w:leftChars="0" w:firstLine="0" w:firstLineChars="0"/>
-        <w:jc w:val="left"/>
-        <w:rPr>
-          <w:rFonts w:hint="default" w:ascii="Cascadia Mono" w:hAnsi="Cascadia Mono"/>
-          <w:sz w:val="22"/>
-          <w:szCs w:val="22"/>
-          <w:lang w:val="pt-BR"/>
-        </w:rPr>
-      </w:pPr>
-    </w:p>
-    <w:p>
-      <w:pPr>
-        <w:ind w:left="0" w:leftChars="0" w:firstLine="0" w:firstLineChars="0"/>
-        <w:jc w:val="left"/>
-        <w:rPr>
-          <w:rFonts w:hint="default" w:ascii="Cascadia Mono" w:hAnsi="Cascadia Mono"/>
-          <w:sz w:val="22"/>
-          <w:szCs w:val="22"/>
-          <w:lang w:val="pt-BR"/>
-        </w:rPr>
-      </w:pPr>
-    </w:p>
-    <w:p>
-      <w:pPr>
-        <w:ind w:left="0" w:leftChars="0" w:firstLine="0" w:firstLineChars="0"/>
-        <w:jc w:val="left"/>
-        <w:rPr>
-          <w:rFonts w:hint="default" w:ascii="Cascadia Mono" w:hAnsi="Cascadia Mono"/>
-          <w:sz w:val="22"/>
-          <w:szCs w:val="22"/>
-          <w:lang w:val="pt-BR"/>
-        </w:rPr>
-      </w:pPr>
-    </w:p>
-    <w:p>
-      <w:pPr>
-        <w:ind w:left="0" w:leftChars="0" w:firstLine="0" w:firstLineChars="0"/>
-        <w:jc w:val="left"/>
-        <w:rPr>
-          <w:rFonts w:hint="default" w:ascii="Cascadia Mono" w:hAnsi="Cascadia Mono"/>
-          <w:sz w:val="22"/>
-          <w:szCs w:val="22"/>
-          <w:lang w:val="pt-BR"/>
-        </w:rPr>
-      </w:pPr>
-    </w:p>
-    <w:p>
-      <w:pPr>
-        <w:ind w:left="0" w:leftChars="0" w:firstLine="0" w:firstLineChars="0"/>
-        <w:jc w:val="left"/>
-        <w:rPr>
-          <w:rFonts w:hint="default" w:ascii="Cascadia Mono" w:hAnsi="Cascadia Mono"/>
-          <w:sz w:val="22"/>
-          <w:szCs w:val="22"/>
-          <w:lang w:val="pt-BR"/>
-        </w:rPr>
-      </w:pPr>
-    </w:p>
-    <w:p>
-      <w:pPr>
-        <w:ind w:left="0" w:leftChars="0" w:firstLine="0" w:firstLineChars="0"/>
-        <w:jc w:val="left"/>
-        <w:rPr>
-          <w:rFonts w:hint="default" w:ascii="Cascadia Mono" w:hAnsi="Cascadia Mono"/>
-          <w:sz w:val="22"/>
-          <w:szCs w:val="22"/>
-          <w:lang w:val="pt-BR"/>
-        </w:rPr>
-      </w:pPr>
-    </w:p>
-    <w:p>
-      <w:pPr>
-        <w:ind w:left="0" w:leftChars="0" w:firstLine="0" w:firstLineChars="0"/>
-        <w:jc w:val="left"/>
-        <w:rPr>
-          <w:rFonts w:hint="default" w:ascii="Cascadia Mono" w:hAnsi="Cascadia Mono"/>
-          <w:sz w:val="22"/>
-          <w:szCs w:val="22"/>
-          <w:lang w:val="pt-BR"/>
-        </w:rPr>
-      </w:pPr>
-    </w:p>
-    <w:p>
-      <w:pPr>
-        <w:ind w:left="0" w:leftChars="0" w:firstLine="0" w:firstLineChars="0"/>
-        <w:jc w:val="left"/>
-        <w:rPr>
-          <w:rFonts w:hint="default" w:ascii="Cascadia Mono" w:hAnsi="Cascadia Mono"/>
-          <w:sz w:val="22"/>
-          <w:szCs w:val="22"/>
-          <w:lang w:val="pt-BR"/>
-        </w:rPr>
-      </w:pPr>
-    </w:p>
-    <w:p>
-      <w:pPr>
-        <w:ind w:left="0" w:leftChars="0" w:firstLine="0" w:firstLineChars="0"/>
-        <w:jc w:val="left"/>
-        <w:rPr>
-          <w:rFonts w:hint="default" w:ascii="Cascadia Mono" w:hAnsi="Cascadia Mono"/>
-          <w:sz w:val="22"/>
-          <w:szCs w:val="22"/>
-          <w:lang w:val="pt-BR"/>
-        </w:rPr>
-      </w:pPr>
-    </w:p>
-    <w:p>
-      <w:pPr>
-        <w:ind w:left="0" w:leftChars="0" w:firstLine="0" w:firstLineChars="0"/>
-        <w:jc w:val="left"/>
-        <w:rPr>
-          <w:rFonts w:hint="default" w:ascii="Cascadia Mono" w:hAnsi="Cascadia Mono"/>
-          <w:sz w:val="22"/>
-          <w:szCs w:val="22"/>
-          <w:lang w:val="pt-BR"/>
-        </w:rPr>
-      </w:pPr>
-    </w:p>
-    <w:p>
-      <w:pPr>
-        <w:ind w:left="0" w:leftChars="0" w:firstLine="0" w:firstLineChars="0"/>
-        <w:jc w:val="left"/>
-        <w:rPr>
-          <w:rFonts w:hint="default" w:ascii="Cascadia Mono" w:hAnsi="Cascadia Mono"/>
-          <w:sz w:val="22"/>
-          <w:szCs w:val="22"/>
-          <w:lang w:val="pt-BR"/>
-        </w:rPr>
-      </w:pPr>
-    </w:p>
-    <w:p>
-      <w:pPr>
-        <w:ind w:left="0" w:leftChars="0" w:firstLine="0" w:firstLineChars="0"/>
-        <w:jc w:val="left"/>
-        <w:rPr>
-          <w:rFonts w:hint="default" w:ascii="Cascadia Mono" w:hAnsi="Cascadia Mono"/>
-          <w:sz w:val="22"/>
-          <w:szCs w:val="22"/>
-          <w:lang w:val="pt-BR"/>
-        </w:rPr>
-      </w:pPr>
-    </w:p>
-    <w:p>
-      <w:pPr>
-        <w:ind w:left="0" w:leftChars="0" w:firstLine="0" w:firstLineChars="0"/>
-        <w:jc w:val="left"/>
-        <w:rPr>
-          <w:rFonts w:hint="default" w:ascii="Cascadia Mono" w:hAnsi="Cascadia Mono"/>
-          <w:sz w:val="22"/>
-          <w:szCs w:val="22"/>
-          <w:lang w:val="pt-BR"/>
-        </w:rPr>
-      </w:pPr>
-    </w:p>
-    <w:p>
-      <w:pPr>
-        <w:ind w:left="0" w:leftChars="0" w:firstLine="0" w:firstLineChars="0"/>
-        <w:jc w:val="left"/>
-        <w:rPr>
-          <w:rFonts w:hint="default" w:ascii="Cascadia Mono" w:hAnsi="Cascadia Mono"/>
-          <w:sz w:val="22"/>
-          <w:szCs w:val="22"/>
-          <w:lang w:val="pt-BR"/>
-        </w:rPr>
-      </w:pPr>
-    </w:p>
-    <w:p>
-      <w:pPr>
-        <w:ind w:left="0" w:leftChars="0" w:firstLine="0" w:firstLineChars="0"/>
-        <w:jc w:val="left"/>
-        <w:rPr>
-          <w:rFonts w:hint="default" w:ascii="Cascadia Mono" w:hAnsi="Cascadia Mono"/>
-          <w:sz w:val="22"/>
-          <w:szCs w:val="22"/>
-          <w:lang w:val="pt-BR"/>
-        </w:rPr>
-      </w:pPr>
-    </w:p>
-    <w:p>
-      <w:pPr>
-        <w:ind w:left="0" w:leftChars="0" w:firstLine="0" w:firstLineChars="0"/>
-        <w:jc w:val="left"/>
-        <w:rPr>
-          <w:rFonts w:hint="default" w:ascii="Cascadia Mono" w:hAnsi="Cascadia Mono"/>
-          <w:sz w:val="22"/>
-          <w:szCs w:val="22"/>
-          <w:lang w:val="pt-BR"/>
-        </w:rPr>
-      </w:pPr>
-    </w:p>
-    <w:p>
-      <w:pPr>
-        <w:ind w:left="0" w:leftChars="0" w:firstLine="0" w:firstLineChars="0"/>
-        <w:jc w:val="left"/>
-        <w:rPr>
-          <w:rFonts w:hint="default" w:ascii="Cascadia Mono" w:hAnsi="Cascadia Mono"/>
-          <w:sz w:val="22"/>
-          <w:szCs w:val="22"/>
-          <w:lang w:val="pt-BR"/>
-        </w:rPr>
-      </w:pPr>
-    </w:p>
-    <w:p>
-      <w:pPr>
-        <w:ind w:left="0" w:leftChars="0" w:firstLine="0" w:firstLineChars="0"/>
-        <w:jc w:val="left"/>
-        <w:rPr>
-          <w:rFonts w:hint="default" w:ascii="Cascadia Mono" w:hAnsi="Cascadia Mono"/>
-          <w:sz w:val="22"/>
-          <w:szCs w:val="22"/>
-          <w:lang w:val="pt-BR"/>
-        </w:rPr>
-      </w:pPr>
-    </w:p>
-    <w:p>
-      <w:pPr>
-        <w:ind w:left="0" w:leftChars="0" w:firstLine="0" w:firstLineChars="0"/>
-        <w:jc w:val="left"/>
-        <w:rPr>
-          <w:rFonts w:hint="default" w:ascii="Cascadia Mono" w:hAnsi="Cascadia Mono"/>
-          <w:sz w:val="22"/>
-          <w:szCs w:val="22"/>
-          <w:lang w:val="pt-BR"/>
-        </w:rPr>
-      </w:pPr>
-    </w:p>
-    <w:p>
-      <w:pPr>
-        <w:ind w:left="0" w:leftChars="0" w:firstLine="0" w:firstLineChars="0"/>
-        <w:jc w:val="left"/>
-        <w:rPr>
-          <w:rFonts w:hint="default" w:ascii="Cascadia Mono" w:hAnsi="Cascadia Mono"/>
-          <w:sz w:val="22"/>
-          <w:szCs w:val="22"/>
-          <w:lang w:val="pt-BR"/>
-        </w:rPr>
-      </w:pPr>
-    </w:p>
-    <w:p>
-      <w:pPr>
-        <w:ind w:left="0" w:leftChars="0" w:firstLine="0" w:firstLineChars="0"/>
-        <w:jc w:val="left"/>
-        <w:rPr>
-          <w:rFonts w:hint="default" w:ascii="Cascadia Mono" w:hAnsi="Cascadia Mono"/>
-          <w:sz w:val="22"/>
-          <w:szCs w:val="22"/>
-          <w:lang w:val="pt-BR"/>
-        </w:rPr>
-      </w:pPr>
-    </w:p>
-    <w:p>
-      <w:pPr>
-        <w:ind w:left="0" w:leftChars="0" w:firstLine="0" w:firstLineChars="0"/>
-        <w:jc w:val="left"/>
-        <w:rPr>
-          <w:rFonts w:hint="default" w:ascii="Cascadia Mono" w:hAnsi="Cascadia Mono"/>
-          <w:sz w:val="22"/>
-          <w:szCs w:val="22"/>
-          <w:lang w:val="pt-BR"/>
-        </w:rPr>
-      </w:pPr>
     </w:p>
     <w:sectPr>
       <w:pgSz w:w="11906" w:h="16838"/>

</xml_diff>